<commit_message>
Añadido contenido a los documentos de redes bayesianas y ensemble
</commit_message>
<xml_diff>
--- a/Documentation/Theory/Classification for data streams/Ensemble/Machine Learning for Data Streams_Ensemble.docx
+++ b/Documentation/Theory/Classification for data streams/Ensemble/Machine Learning for Data Streams_Ensemble.docx
@@ -19,6 +19,1244 @@
       </w:pPr>
       <w:r>
         <w:t>ENSEMBLE</w:t>
+      </w:r>
+    </w:p>
+    <w:p>
+      <w:pPr>
+        <w:pStyle w:val="Prrafodelista"/>
+        <w:numPr>
+          <w:ilvl w:val="0"/>
+          <w:numId w:val="6"/>
+        </w:numPr>
+        <w:rPr>
+          <w:rFonts w:ascii="Times New Roman" w:hAnsi="Times New Roman" w:cs="Times New Roman"/>
+          <w:sz w:val="24"/>
+          <w:szCs w:val="24"/>
+        </w:rPr>
+      </w:pPr>
+      <w:proofErr w:type="spellStart"/>
+      <w:r>
+        <w:rPr>
+          <w:rFonts w:ascii="Times New Roman" w:hAnsi="Times New Roman" w:cs="Times New Roman"/>
+          <w:sz w:val="24"/>
+          <w:szCs w:val="24"/>
+        </w:rPr>
+        <w:t>Ens</w:t>
+      </w:r>
+      <w:r>
+        <w:rPr>
+          <w:rFonts w:ascii="Times New Roman" w:hAnsi="Times New Roman" w:cs="Times New Roman"/>
+          <w:sz w:val="24"/>
+          <w:szCs w:val="24"/>
+        </w:rPr>
+        <w:t>emble</w:t>
+      </w:r>
+      <w:proofErr w:type="spellEnd"/>
+      <w:r>
+        <w:rPr>
+          <w:rFonts w:ascii="Times New Roman" w:hAnsi="Times New Roman" w:cs="Times New Roman"/>
+          <w:sz w:val="24"/>
+          <w:szCs w:val="24"/>
+        </w:rPr>
+        <w:t xml:space="preserve"> </w:t>
+      </w:r>
+      <w:proofErr w:type="spellStart"/>
+      <w:r>
+        <w:rPr>
+          <w:rFonts w:ascii="Times New Roman" w:hAnsi="Times New Roman" w:cs="Times New Roman"/>
+          <w:sz w:val="24"/>
+          <w:szCs w:val="24"/>
+        </w:rPr>
+        <w:t>methods</w:t>
+      </w:r>
+      <w:proofErr w:type="spellEnd"/>
+      <w:r>
+        <w:rPr>
+          <w:rFonts w:ascii="Times New Roman" w:hAnsi="Times New Roman" w:cs="Times New Roman"/>
+          <w:sz w:val="24"/>
+          <w:szCs w:val="24"/>
+        </w:rPr>
+        <w:t xml:space="preserve"> can </w:t>
+      </w:r>
+      <w:proofErr w:type="spellStart"/>
+      <w:r>
+        <w:rPr>
+          <w:rFonts w:ascii="Times New Roman" w:hAnsi="Times New Roman" w:cs="Times New Roman"/>
+          <w:sz w:val="24"/>
+          <w:szCs w:val="24"/>
+        </w:rPr>
+        <w:t>also</w:t>
+      </w:r>
+      <w:proofErr w:type="spellEnd"/>
+      <w:r>
+        <w:rPr>
+          <w:rFonts w:ascii="Times New Roman" w:hAnsi="Times New Roman" w:cs="Times New Roman"/>
+          <w:sz w:val="24"/>
+          <w:szCs w:val="24"/>
+        </w:rPr>
+        <w:t xml:space="preserve"> be </w:t>
+      </w:r>
+      <w:proofErr w:type="spellStart"/>
+      <w:r>
+        <w:rPr>
+          <w:rFonts w:ascii="Times New Roman" w:hAnsi="Times New Roman" w:cs="Times New Roman"/>
+          <w:sz w:val="24"/>
+          <w:szCs w:val="24"/>
+        </w:rPr>
+        <w:t>considered</w:t>
+      </w:r>
+      <w:proofErr w:type="spellEnd"/>
+      <w:r>
+        <w:rPr>
+          <w:rFonts w:ascii="Times New Roman" w:hAnsi="Times New Roman" w:cs="Times New Roman"/>
+          <w:sz w:val="24"/>
+          <w:szCs w:val="24"/>
+        </w:rPr>
+        <w:t xml:space="preserve"> as </w:t>
+      </w:r>
+      <w:proofErr w:type="spellStart"/>
+      <w:r>
+        <w:rPr>
+          <w:rFonts w:ascii="Times New Roman" w:hAnsi="Times New Roman" w:cs="Times New Roman"/>
+          <w:sz w:val="24"/>
+          <w:szCs w:val="24"/>
+        </w:rPr>
+        <w:t>blind</w:t>
+      </w:r>
+      <w:proofErr w:type="spellEnd"/>
+      <w:r>
+        <w:rPr>
+          <w:rFonts w:ascii="Times New Roman" w:hAnsi="Times New Roman" w:cs="Times New Roman"/>
+          <w:sz w:val="24"/>
+          <w:szCs w:val="24"/>
+        </w:rPr>
+        <w:t xml:space="preserve"> </w:t>
+      </w:r>
+      <w:proofErr w:type="spellStart"/>
+      <w:r>
+        <w:rPr>
+          <w:rFonts w:ascii="Times New Roman" w:hAnsi="Times New Roman" w:cs="Times New Roman"/>
+          <w:sz w:val="24"/>
+          <w:szCs w:val="24"/>
+        </w:rPr>
+        <w:t>approaches</w:t>
+      </w:r>
+      <w:proofErr w:type="spellEnd"/>
+      <w:r>
+        <w:rPr>
+          <w:rFonts w:ascii="Times New Roman" w:hAnsi="Times New Roman" w:cs="Times New Roman"/>
+          <w:sz w:val="24"/>
+          <w:szCs w:val="24"/>
+        </w:rPr>
+        <w:t xml:space="preserve">. In </w:t>
+      </w:r>
+      <w:proofErr w:type="spellStart"/>
+      <w:r>
+        <w:rPr>
+          <w:rFonts w:ascii="Times New Roman" w:hAnsi="Times New Roman" w:cs="Times New Roman"/>
+          <w:sz w:val="24"/>
+          <w:szCs w:val="24"/>
+        </w:rPr>
+        <w:t>fact</w:t>
+      </w:r>
+      <w:proofErr w:type="spellEnd"/>
+      <w:r>
+        <w:rPr>
+          <w:rFonts w:ascii="Times New Roman" w:hAnsi="Times New Roman" w:cs="Times New Roman"/>
+          <w:sz w:val="24"/>
+          <w:szCs w:val="24"/>
+        </w:rPr>
+        <w:t xml:space="preserve">, </w:t>
+      </w:r>
+      <w:proofErr w:type="spellStart"/>
+      <w:r>
+        <w:rPr>
+          <w:rFonts w:ascii="Times New Roman" w:hAnsi="Times New Roman" w:cs="Times New Roman"/>
+          <w:sz w:val="24"/>
+          <w:szCs w:val="24"/>
+        </w:rPr>
+        <w:t>the</w:t>
+      </w:r>
+      <w:proofErr w:type="spellEnd"/>
+      <w:r>
+        <w:rPr>
+          <w:rFonts w:ascii="Times New Roman" w:hAnsi="Times New Roman" w:cs="Times New Roman"/>
+          <w:sz w:val="24"/>
+          <w:szCs w:val="24"/>
+        </w:rPr>
+        <w:t xml:space="preserve"> general </w:t>
+      </w:r>
+      <w:proofErr w:type="spellStart"/>
+      <w:r>
+        <w:rPr>
+          <w:rFonts w:ascii="Times New Roman" w:hAnsi="Times New Roman" w:cs="Times New Roman"/>
+          <w:sz w:val="24"/>
+          <w:szCs w:val="24"/>
+        </w:rPr>
+        <w:t>technique</w:t>
+      </w:r>
+      <w:proofErr w:type="spellEnd"/>
+      <w:r>
+        <w:rPr>
+          <w:rFonts w:ascii="Times New Roman" w:hAnsi="Times New Roman" w:cs="Times New Roman"/>
+          <w:sz w:val="24"/>
+          <w:szCs w:val="24"/>
+        </w:rPr>
+        <w:t xml:space="preserve"> </w:t>
+      </w:r>
+      <w:proofErr w:type="spellStart"/>
+      <w:r>
+        <w:rPr>
+          <w:rFonts w:ascii="Times New Roman" w:hAnsi="Times New Roman" w:cs="Times New Roman"/>
+          <w:sz w:val="24"/>
+          <w:szCs w:val="24"/>
+        </w:rPr>
+        <w:t>applied</w:t>
+      </w:r>
+      <w:proofErr w:type="spellEnd"/>
+      <w:r>
+        <w:rPr>
+          <w:rFonts w:ascii="Times New Roman" w:hAnsi="Times New Roman" w:cs="Times New Roman"/>
+          <w:sz w:val="24"/>
+          <w:szCs w:val="24"/>
+        </w:rPr>
+        <w:t xml:space="preserve"> </w:t>
+      </w:r>
+      <w:proofErr w:type="spellStart"/>
+      <w:r>
+        <w:rPr>
+          <w:rFonts w:ascii="Times New Roman" w:hAnsi="Times New Roman" w:cs="Times New Roman"/>
+          <w:sz w:val="24"/>
+          <w:szCs w:val="24"/>
+        </w:rPr>
+        <w:t>by</w:t>
+      </w:r>
+      <w:proofErr w:type="spellEnd"/>
+      <w:r>
+        <w:rPr>
+          <w:rFonts w:ascii="Times New Roman" w:hAnsi="Times New Roman" w:cs="Times New Roman"/>
+          <w:sz w:val="24"/>
+          <w:szCs w:val="24"/>
+        </w:rPr>
+        <w:t xml:space="preserve"> </w:t>
+      </w:r>
+      <w:proofErr w:type="spellStart"/>
+      <w:r>
+        <w:rPr>
+          <w:rFonts w:ascii="Times New Roman" w:hAnsi="Times New Roman" w:cs="Times New Roman"/>
+          <w:sz w:val="24"/>
+          <w:szCs w:val="24"/>
+        </w:rPr>
+        <w:t>these</w:t>
+      </w:r>
+      <w:proofErr w:type="spellEnd"/>
+      <w:r>
+        <w:rPr>
+          <w:rFonts w:ascii="Times New Roman" w:hAnsi="Times New Roman" w:cs="Times New Roman"/>
+          <w:sz w:val="24"/>
+          <w:szCs w:val="24"/>
+        </w:rPr>
+        <w:t xml:space="preserve"> </w:t>
+      </w:r>
+      <w:proofErr w:type="spellStart"/>
+      <w:r>
+        <w:rPr>
+          <w:rFonts w:ascii="Times New Roman" w:hAnsi="Times New Roman" w:cs="Times New Roman"/>
+          <w:sz w:val="24"/>
+          <w:szCs w:val="24"/>
+        </w:rPr>
+        <w:t>methods</w:t>
+      </w:r>
+      <w:proofErr w:type="spellEnd"/>
+      <w:r>
+        <w:rPr>
+          <w:rFonts w:ascii="Times New Roman" w:hAnsi="Times New Roman" w:cs="Times New Roman"/>
+          <w:sz w:val="24"/>
+          <w:szCs w:val="24"/>
+        </w:rPr>
+        <w:t xml:space="preserve"> </w:t>
+      </w:r>
+      <w:proofErr w:type="spellStart"/>
+      <w:r>
+        <w:rPr>
+          <w:rFonts w:ascii="Times New Roman" w:hAnsi="Times New Roman" w:cs="Times New Roman"/>
+          <w:sz w:val="24"/>
+          <w:szCs w:val="24"/>
+        </w:rPr>
+        <w:t>is</w:t>
+      </w:r>
+      <w:proofErr w:type="spellEnd"/>
+      <w:r>
+        <w:rPr>
+          <w:rFonts w:ascii="Times New Roman" w:hAnsi="Times New Roman" w:cs="Times New Roman"/>
+          <w:sz w:val="24"/>
+          <w:szCs w:val="24"/>
+        </w:rPr>
+        <w:t xml:space="preserve"> </w:t>
+      </w:r>
+      <w:proofErr w:type="spellStart"/>
+      <w:r>
+        <w:rPr>
+          <w:rFonts w:ascii="Times New Roman" w:hAnsi="Times New Roman" w:cs="Times New Roman"/>
+          <w:sz w:val="24"/>
+          <w:szCs w:val="24"/>
+        </w:rPr>
+        <w:t>that</w:t>
+      </w:r>
+      <w:proofErr w:type="spellEnd"/>
+      <w:r>
+        <w:rPr>
+          <w:rFonts w:ascii="Times New Roman" w:hAnsi="Times New Roman" w:cs="Times New Roman"/>
+          <w:sz w:val="24"/>
+          <w:szCs w:val="24"/>
+        </w:rPr>
+        <w:t xml:space="preserve"> </w:t>
+      </w:r>
+      <w:proofErr w:type="spellStart"/>
+      <w:r>
+        <w:rPr>
+          <w:rFonts w:ascii="Times New Roman" w:hAnsi="Times New Roman" w:cs="Times New Roman"/>
+          <w:sz w:val="24"/>
+          <w:szCs w:val="24"/>
+        </w:rPr>
+        <w:t>the</w:t>
+      </w:r>
+      <w:proofErr w:type="spellEnd"/>
+      <w:r>
+        <w:rPr>
+          <w:rFonts w:ascii="Times New Roman" w:hAnsi="Times New Roman" w:cs="Times New Roman"/>
+          <w:sz w:val="24"/>
+          <w:szCs w:val="24"/>
+        </w:rPr>
+        <w:t xml:space="preserve"> data </w:t>
+      </w:r>
+      <w:proofErr w:type="spellStart"/>
+      <w:r>
+        <w:rPr>
+          <w:rFonts w:ascii="Times New Roman" w:hAnsi="Times New Roman" w:cs="Times New Roman"/>
+          <w:sz w:val="24"/>
+          <w:szCs w:val="24"/>
+        </w:rPr>
+        <w:t>stream</w:t>
+      </w:r>
+      <w:proofErr w:type="spellEnd"/>
+      <w:r>
+        <w:rPr>
+          <w:rFonts w:ascii="Times New Roman" w:hAnsi="Times New Roman" w:cs="Times New Roman"/>
+          <w:sz w:val="24"/>
+          <w:szCs w:val="24"/>
+        </w:rPr>
+        <w:t xml:space="preserve"> </w:t>
+      </w:r>
+      <w:proofErr w:type="spellStart"/>
+      <w:r>
+        <w:rPr>
+          <w:rFonts w:ascii="Times New Roman" w:hAnsi="Times New Roman" w:cs="Times New Roman"/>
+          <w:sz w:val="24"/>
+          <w:szCs w:val="24"/>
+        </w:rPr>
+        <w:t>is</w:t>
+      </w:r>
+      <w:proofErr w:type="spellEnd"/>
+      <w:r>
+        <w:rPr>
+          <w:rFonts w:ascii="Times New Roman" w:hAnsi="Times New Roman" w:cs="Times New Roman"/>
+          <w:sz w:val="24"/>
+          <w:szCs w:val="24"/>
+        </w:rPr>
+        <w:t xml:space="preserve"> </w:t>
+      </w:r>
+      <w:proofErr w:type="spellStart"/>
+      <w:r>
+        <w:rPr>
+          <w:rFonts w:ascii="Times New Roman" w:hAnsi="Times New Roman" w:cs="Times New Roman"/>
+          <w:sz w:val="24"/>
+          <w:szCs w:val="24"/>
+        </w:rPr>
+        <w:t>divided</w:t>
+      </w:r>
+      <w:proofErr w:type="spellEnd"/>
+      <w:r>
+        <w:rPr>
+          <w:rFonts w:ascii="Times New Roman" w:hAnsi="Times New Roman" w:cs="Times New Roman"/>
+          <w:sz w:val="24"/>
+          <w:szCs w:val="24"/>
+        </w:rPr>
+        <w:t xml:space="preserve"> </w:t>
+      </w:r>
+      <w:proofErr w:type="spellStart"/>
+      <w:r>
+        <w:rPr>
+          <w:rFonts w:ascii="Times New Roman" w:hAnsi="Times New Roman" w:cs="Times New Roman"/>
+          <w:sz w:val="24"/>
+          <w:szCs w:val="24"/>
+        </w:rPr>
+        <w:t>into</w:t>
+      </w:r>
+      <w:proofErr w:type="spellEnd"/>
+      <w:r>
+        <w:rPr>
+          <w:rFonts w:ascii="Times New Roman" w:hAnsi="Times New Roman" w:cs="Times New Roman"/>
+          <w:sz w:val="24"/>
+          <w:szCs w:val="24"/>
+        </w:rPr>
+        <w:t xml:space="preserve"> </w:t>
+      </w:r>
+      <w:proofErr w:type="spellStart"/>
+      <w:r>
+        <w:rPr>
+          <w:rFonts w:ascii="Times New Roman" w:hAnsi="Times New Roman" w:cs="Times New Roman"/>
+          <w:sz w:val="24"/>
+          <w:szCs w:val="24"/>
+        </w:rPr>
+        <w:t>sequential</w:t>
+      </w:r>
+      <w:proofErr w:type="spellEnd"/>
+      <w:r>
+        <w:rPr>
+          <w:rFonts w:ascii="Times New Roman" w:hAnsi="Times New Roman" w:cs="Times New Roman"/>
+          <w:sz w:val="24"/>
+          <w:szCs w:val="24"/>
+        </w:rPr>
+        <w:t xml:space="preserve"> blocks </w:t>
+      </w:r>
+      <w:proofErr w:type="spellStart"/>
+      <w:r>
+        <w:rPr>
+          <w:rFonts w:ascii="Times New Roman" w:hAnsi="Times New Roman" w:cs="Times New Roman"/>
+          <w:sz w:val="24"/>
+          <w:szCs w:val="24"/>
+        </w:rPr>
+        <w:t>of</w:t>
+      </w:r>
+      <w:proofErr w:type="spellEnd"/>
+      <w:r>
+        <w:rPr>
+          <w:rFonts w:ascii="Times New Roman" w:hAnsi="Times New Roman" w:cs="Times New Roman"/>
+          <w:sz w:val="24"/>
+          <w:szCs w:val="24"/>
+        </w:rPr>
+        <w:t xml:space="preserve"> </w:t>
+      </w:r>
+      <w:proofErr w:type="spellStart"/>
+      <w:r>
+        <w:rPr>
+          <w:rFonts w:ascii="Times New Roman" w:hAnsi="Times New Roman" w:cs="Times New Roman"/>
+          <w:sz w:val="24"/>
+          <w:szCs w:val="24"/>
+        </w:rPr>
+        <w:t>fized</w:t>
+      </w:r>
+      <w:proofErr w:type="spellEnd"/>
+      <w:r>
+        <w:rPr>
+          <w:rFonts w:ascii="Times New Roman" w:hAnsi="Times New Roman" w:cs="Times New Roman"/>
+          <w:sz w:val="24"/>
+          <w:szCs w:val="24"/>
+        </w:rPr>
+        <w:t xml:space="preserve"> </w:t>
+      </w:r>
+      <w:proofErr w:type="spellStart"/>
+      <w:r>
+        <w:rPr>
+          <w:rFonts w:ascii="Times New Roman" w:hAnsi="Times New Roman" w:cs="Times New Roman"/>
+          <w:sz w:val="24"/>
+          <w:szCs w:val="24"/>
+        </w:rPr>
+        <w:t>size</w:t>
+      </w:r>
+      <w:proofErr w:type="spellEnd"/>
+      <w:r>
+        <w:rPr>
+          <w:rFonts w:ascii="Times New Roman" w:hAnsi="Times New Roman" w:cs="Times New Roman"/>
+          <w:sz w:val="24"/>
+          <w:szCs w:val="24"/>
+        </w:rPr>
+        <w:t xml:space="preserve">, and </w:t>
+      </w:r>
+      <w:proofErr w:type="spellStart"/>
+      <w:r>
+        <w:rPr>
+          <w:rFonts w:ascii="Times New Roman" w:hAnsi="Times New Roman" w:cs="Times New Roman"/>
+          <w:sz w:val="24"/>
+          <w:szCs w:val="24"/>
+        </w:rPr>
+        <w:t>each</w:t>
+      </w:r>
+      <w:proofErr w:type="spellEnd"/>
+      <w:r>
+        <w:rPr>
+          <w:rFonts w:ascii="Times New Roman" w:hAnsi="Times New Roman" w:cs="Times New Roman"/>
+          <w:sz w:val="24"/>
+          <w:szCs w:val="24"/>
+        </w:rPr>
+        <w:t xml:space="preserve"> </w:t>
+      </w:r>
+      <w:proofErr w:type="spellStart"/>
+      <w:r>
+        <w:rPr>
+          <w:rFonts w:ascii="Times New Roman" w:hAnsi="Times New Roman" w:cs="Times New Roman"/>
+          <w:sz w:val="24"/>
+          <w:szCs w:val="24"/>
+        </w:rPr>
+        <w:t>of</w:t>
+      </w:r>
+      <w:proofErr w:type="spellEnd"/>
+      <w:r>
+        <w:rPr>
+          <w:rFonts w:ascii="Times New Roman" w:hAnsi="Times New Roman" w:cs="Times New Roman"/>
+          <w:sz w:val="24"/>
+          <w:szCs w:val="24"/>
+        </w:rPr>
+        <w:t xml:space="preserve"> </w:t>
+      </w:r>
+      <w:proofErr w:type="spellStart"/>
+      <w:r>
+        <w:rPr>
+          <w:rFonts w:ascii="Times New Roman" w:hAnsi="Times New Roman" w:cs="Times New Roman"/>
+          <w:sz w:val="24"/>
+          <w:szCs w:val="24"/>
+        </w:rPr>
+        <w:t>these</w:t>
+      </w:r>
+      <w:proofErr w:type="spellEnd"/>
+      <w:r>
+        <w:rPr>
+          <w:rFonts w:ascii="Times New Roman" w:hAnsi="Times New Roman" w:cs="Times New Roman"/>
+          <w:sz w:val="24"/>
+          <w:szCs w:val="24"/>
+        </w:rPr>
+        <w:t xml:space="preserve"> blocks </w:t>
+      </w:r>
+      <w:proofErr w:type="spellStart"/>
+      <w:r>
+        <w:rPr>
+          <w:rFonts w:ascii="Times New Roman" w:hAnsi="Times New Roman" w:cs="Times New Roman"/>
+          <w:sz w:val="24"/>
+          <w:szCs w:val="24"/>
+        </w:rPr>
+        <w:t>is</w:t>
+      </w:r>
+      <w:proofErr w:type="spellEnd"/>
+      <w:r>
+        <w:rPr>
+          <w:rFonts w:ascii="Times New Roman" w:hAnsi="Times New Roman" w:cs="Times New Roman"/>
+          <w:sz w:val="24"/>
+          <w:szCs w:val="24"/>
+        </w:rPr>
+        <w:t xml:space="preserve"> </w:t>
+      </w:r>
+      <w:proofErr w:type="spellStart"/>
+      <w:r>
+        <w:rPr>
+          <w:rFonts w:ascii="Times New Roman" w:hAnsi="Times New Roman" w:cs="Times New Roman"/>
+          <w:sz w:val="24"/>
+          <w:szCs w:val="24"/>
+        </w:rPr>
+        <w:t>used</w:t>
+      </w:r>
+      <w:proofErr w:type="spellEnd"/>
+      <w:r>
+        <w:rPr>
+          <w:rFonts w:ascii="Times New Roman" w:hAnsi="Times New Roman" w:cs="Times New Roman"/>
+          <w:sz w:val="24"/>
+          <w:szCs w:val="24"/>
+        </w:rPr>
+        <w:t xml:space="preserve"> </w:t>
+      </w:r>
+      <w:proofErr w:type="spellStart"/>
+      <w:r>
+        <w:rPr>
+          <w:rFonts w:ascii="Times New Roman" w:hAnsi="Times New Roman" w:cs="Times New Roman"/>
+          <w:sz w:val="24"/>
+          <w:szCs w:val="24"/>
+        </w:rPr>
+        <w:t>to</w:t>
+      </w:r>
+      <w:proofErr w:type="spellEnd"/>
+      <w:r>
+        <w:rPr>
+          <w:rFonts w:ascii="Times New Roman" w:hAnsi="Times New Roman" w:cs="Times New Roman"/>
+          <w:sz w:val="24"/>
+          <w:szCs w:val="24"/>
+        </w:rPr>
+        <w:t xml:space="preserve"> </w:t>
+      </w:r>
+      <w:proofErr w:type="spellStart"/>
+      <w:r>
+        <w:rPr>
+          <w:rFonts w:ascii="Times New Roman" w:hAnsi="Times New Roman" w:cs="Times New Roman"/>
+          <w:sz w:val="24"/>
+          <w:szCs w:val="24"/>
+        </w:rPr>
+        <w:t>train</w:t>
+      </w:r>
+      <w:proofErr w:type="spellEnd"/>
+      <w:r>
+        <w:rPr>
+          <w:rFonts w:ascii="Times New Roman" w:hAnsi="Times New Roman" w:cs="Times New Roman"/>
+          <w:sz w:val="24"/>
+          <w:szCs w:val="24"/>
+        </w:rPr>
+        <w:t xml:space="preserve"> a </w:t>
+      </w:r>
+      <w:proofErr w:type="spellStart"/>
+      <w:r>
+        <w:rPr>
+          <w:rFonts w:ascii="Times New Roman" w:hAnsi="Times New Roman" w:cs="Times New Roman"/>
+          <w:sz w:val="24"/>
+          <w:szCs w:val="24"/>
+        </w:rPr>
+        <w:t>classifier</w:t>
+      </w:r>
+      <w:proofErr w:type="spellEnd"/>
+      <w:r>
+        <w:rPr>
+          <w:rFonts w:ascii="Times New Roman" w:hAnsi="Times New Roman" w:cs="Times New Roman"/>
+          <w:sz w:val="24"/>
+          <w:szCs w:val="24"/>
+        </w:rPr>
+        <w:t xml:space="preserve">. </w:t>
+      </w:r>
+      <w:proofErr w:type="spellStart"/>
+      <w:r>
+        <w:rPr>
+          <w:rFonts w:ascii="Times New Roman" w:hAnsi="Times New Roman" w:cs="Times New Roman"/>
+          <w:sz w:val="24"/>
+          <w:szCs w:val="24"/>
+        </w:rPr>
+        <w:t>The</w:t>
+      </w:r>
+      <w:proofErr w:type="spellEnd"/>
+      <w:r>
+        <w:rPr>
+          <w:rFonts w:ascii="Times New Roman" w:hAnsi="Times New Roman" w:cs="Times New Roman"/>
+          <w:sz w:val="24"/>
+          <w:szCs w:val="24"/>
+        </w:rPr>
+        <w:t xml:space="preserve"> </w:t>
+      </w:r>
+      <w:proofErr w:type="spellStart"/>
+      <w:r>
+        <w:rPr>
+          <w:rFonts w:ascii="Times New Roman" w:hAnsi="Times New Roman" w:cs="Times New Roman"/>
+          <w:sz w:val="24"/>
+          <w:szCs w:val="24"/>
+        </w:rPr>
+        <w:t>ensemble</w:t>
+      </w:r>
+      <w:proofErr w:type="spellEnd"/>
+      <w:r>
+        <w:rPr>
+          <w:rFonts w:ascii="Times New Roman" w:hAnsi="Times New Roman" w:cs="Times New Roman"/>
+          <w:sz w:val="24"/>
+          <w:szCs w:val="24"/>
+        </w:rPr>
+        <w:t xml:space="preserve"> </w:t>
+      </w:r>
+      <w:proofErr w:type="spellStart"/>
+      <w:r>
+        <w:rPr>
+          <w:rFonts w:ascii="Times New Roman" w:hAnsi="Times New Roman" w:cs="Times New Roman"/>
+          <w:sz w:val="24"/>
+          <w:szCs w:val="24"/>
+        </w:rPr>
+        <w:t>is</w:t>
+      </w:r>
+      <w:proofErr w:type="spellEnd"/>
+      <w:r>
+        <w:rPr>
+          <w:rFonts w:ascii="Times New Roman" w:hAnsi="Times New Roman" w:cs="Times New Roman"/>
+          <w:sz w:val="24"/>
+          <w:szCs w:val="24"/>
+        </w:rPr>
+        <w:t xml:space="preserve"> </w:t>
+      </w:r>
+      <w:proofErr w:type="spellStart"/>
+      <w:r>
+        <w:rPr>
+          <w:rFonts w:ascii="Times New Roman" w:hAnsi="Times New Roman" w:cs="Times New Roman"/>
+          <w:sz w:val="24"/>
+          <w:szCs w:val="24"/>
+        </w:rPr>
+        <w:t>continously</w:t>
+      </w:r>
+      <w:proofErr w:type="spellEnd"/>
+      <w:r>
+        <w:rPr>
+          <w:rFonts w:ascii="Times New Roman" w:hAnsi="Times New Roman" w:cs="Times New Roman"/>
+          <w:sz w:val="24"/>
+          <w:szCs w:val="24"/>
+        </w:rPr>
+        <w:t xml:space="preserve"> </w:t>
+      </w:r>
+      <w:proofErr w:type="spellStart"/>
+      <w:r>
+        <w:rPr>
+          <w:rFonts w:ascii="Times New Roman" w:hAnsi="Times New Roman" w:cs="Times New Roman"/>
+          <w:sz w:val="24"/>
+          <w:szCs w:val="24"/>
+        </w:rPr>
+        <w:t>refined</w:t>
+      </w:r>
+      <w:proofErr w:type="spellEnd"/>
+      <w:r>
+        <w:rPr>
+          <w:rFonts w:ascii="Times New Roman" w:hAnsi="Times New Roman" w:cs="Times New Roman"/>
+          <w:sz w:val="24"/>
+          <w:szCs w:val="24"/>
+        </w:rPr>
+        <w:t xml:space="preserve"> </w:t>
+      </w:r>
+      <w:proofErr w:type="spellStart"/>
+      <w:r>
+        <w:rPr>
+          <w:rFonts w:ascii="Times New Roman" w:hAnsi="Times New Roman" w:cs="Times New Roman"/>
+          <w:sz w:val="24"/>
+          <w:szCs w:val="24"/>
+        </w:rPr>
+        <w:t>by</w:t>
+      </w:r>
+      <w:proofErr w:type="spellEnd"/>
+      <w:r>
+        <w:rPr>
+          <w:rFonts w:ascii="Times New Roman" w:hAnsi="Times New Roman" w:cs="Times New Roman"/>
+          <w:sz w:val="24"/>
+          <w:szCs w:val="24"/>
+        </w:rPr>
+        <w:t xml:space="preserve"> </w:t>
+      </w:r>
+      <w:proofErr w:type="spellStart"/>
+      <w:r>
+        <w:rPr>
+          <w:rFonts w:ascii="Times New Roman" w:hAnsi="Times New Roman" w:cs="Times New Roman"/>
+          <w:sz w:val="24"/>
+          <w:szCs w:val="24"/>
+        </w:rPr>
+        <w:t>adding</w:t>
+      </w:r>
+      <w:proofErr w:type="spellEnd"/>
+      <w:r>
+        <w:rPr>
+          <w:rFonts w:ascii="Times New Roman" w:hAnsi="Times New Roman" w:cs="Times New Roman"/>
+          <w:sz w:val="24"/>
+          <w:szCs w:val="24"/>
+        </w:rPr>
+        <w:t xml:space="preserve"> a new </w:t>
+      </w:r>
+      <w:proofErr w:type="spellStart"/>
+      <w:r>
+        <w:rPr>
+          <w:rFonts w:ascii="Times New Roman" w:hAnsi="Times New Roman" w:cs="Times New Roman"/>
+          <w:sz w:val="24"/>
+          <w:szCs w:val="24"/>
+        </w:rPr>
+        <w:t>classifier</w:t>
+      </w:r>
+      <w:proofErr w:type="spellEnd"/>
+      <w:r>
+        <w:rPr>
+          <w:rFonts w:ascii="Times New Roman" w:hAnsi="Times New Roman" w:cs="Times New Roman"/>
+          <w:sz w:val="24"/>
+          <w:szCs w:val="24"/>
+        </w:rPr>
+        <w:t xml:space="preserve">, </w:t>
+      </w:r>
+      <w:proofErr w:type="spellStart"/>
+      <w:r>
+        <w:rPr>
+          <w:rFonts w:ascii="Times New Roman" w:hAnsi="Times New Roman" w:cs="Times New Roman"/>
+          <w:sz w:val="24"/>
+          <w:szCs w:val="24"/>
+        </w:rPr>
+        <w:t>removing</w:t>
+      </w:r>
+      <w:proofErr w:type="spellEnd"/>
+      <w:r>
+        <w:rPr>
+          <w:rFonts w:ascii="Times New Roman" w:hAnsi="Times New Roman" w:cs="Times New Roman"/>
+          <w:sz w:val="24"/>
+          <w:szCs w:val="24"/>
+        </w:rPr>
+        <w:t xml:space="preserve"> </w:t>
+      </w:r>
+      <w:proofErr w:type="spellStart"/>
+      <w:r>
+        <w:rPr>
+          <w:rFonts w:ascii="Times New Roman" w:hAnsi="Times New Roman" w:cs="Times New Roman"/>
+          <w:sz w:val="24"/>
+          <w:szCs w:val="24"/>
+        </w:rPr>
+        <w:t>the</w:t>
+      </w:r>
+      <w:proofErr w:type="spellEnd"/>
+      <w:r>
+        <w:rPr>
+          <w:rFonts w:ascii="Times New Roman" w:hAnsi="Times New Roman" w:cs="Times New Roman"/>
+          <w:sz w:val="24"/>
+          <w:szCs w:val="24"/>
+        </w:rPr>
+        <w:t xml:space="preserve"> </w:t>
+      </w:r>
+      <w:proofErr w:type="spellStart"/>
+      <w:r>
+        <w:rPr>
+          <w:rFonts w:ascii="Times New Roman" w:hAnsi="Times New Roman" w:cs="Times New Roman"/>
+          <w:sz w:val="24"/>
+          <w:szCs w:val="24"/>
+        </w:rPr>
+        <w:t>oldest</w:t>
+      </w:r>
+      <w:proofErr w:type="spellEnd"/>
+      <w:r>
+        <w:rPr>
+          <w:rFonts w:ascii="Times New Roman" w:hAnsi="Times New Roman" w:cs="Times New Roman"/>
+          <w:sz w:val="24"/>
+          <w:szCs w:val="24"/>
+        </w:rPr>
+        <w:t xml:space="preserve"> </w:t>
+      </w:r>
+      <w:proofErr w:type="spellStart"/>
+      <w:r>
+        <w:rPr>
+          <w:rFonts w:ascii="Times New Roman" w:hAnsi="Times New Roman" w:cs="Times New Roman"/>
+          <w:sz w:val="24"/>
+          <w:szCs w:val="24"/>
+        </w:rPr>
+        <w:t>or</w:t>
+      </w:r>
+      <w:proofErr w:type="spellEnd"/>
+      <w:r>
+        <w:rPr>
+          <w:rFonts w:ascii="Times New Roman" w:hAnsi="Times New Roman" w:cs="Times New Roman"/>
+          <w:sz w:val="24"/>
+          <w:szCs w:val="24"/>
+        </w:rPr>
+        <w:t xml:space="preserve"> </w:t>
+      </w:r>
+      <w:proofErr w:type="spellStart"/>
+      <w:r>
+        <w:rPr>
+          <w:rFonts w:ascii="Times New Roman" w:hAnsi="Times New Roman" w:cs="Times New Roman"/>
+          <w:sz w:val="24"/>
+          <w:szCs w:val="24"/>
+        </w:rPr>
+        <w:t>the</w:t>
+      </w:r>
+      <w:proofErr w:type="spellEnd"/>
+      <w:r>
+        <w:rPr>
+          <w:rFonts w:ascii="Times New Roman" w:hAnsi="Times New Roman" w:cs="Times New Roman"/>
+          <w:sz w:val="24"/>
+          <w:szCs w:val="24"/>
+        </w:rPr>
+        <w:t xml:space="preserve"> </w:t>
+      </w:r>
+      <w:proofErr w:type="spellStart"/>
+      <w:r>
+        <w:rPr>
+          <w:rFonts w:ascii="Times New Roman" w:hAnsi="Times New Roman" w:cs="Times New Roman"/>
+          <w:sz w:val="24"/>
+          <w:szCs w:val="24"/>
+        </w:rPr>
+        <w:t>weakest</w:t>
+      </w:r>
+      <w:proofErr w:type="spellEnd"/>
+      <w:r>
+        <w:rPr>
+          <w:rFonts w:ascii="Times New Roman" w:hAnsi="Times New Roman" w:cs="Times New Roman"/>
+          <w:sz w:val="24"/>
+          <w:szCs w:val="24"/>
+        </w:rPr>
+        <w:t xml:space="preserve"> </w:t>
+      </w:r>
+      <w:proofErr w:type="spellStart"/>
+      <w:r>
+        <w:rPr>
+          <w:rFonts w:ascii="Times New Roman" w:hAnsi="Times New Roman" w:cs="Times New Roman"/>
+          <w:sz w:val="24"/>
+          <w:szCs w:val="24"/>
+        </w:rPr>
+        <w:t>classifier</w:t>
+      </w:r>
+      <w:proofErr w:type="spellEnd"/>
+      <w:r>
+        <w:rPr>
+          <w:rFonts w:ascii="Times New Roman" w:hAnsi="Times New Roman" w:cs="Times New Roman"/>
+          <w:sz w:val="24"/>
+          <w:szCs w:val="24"/>
+        </w:rPr>
+        <w:t xml:space="preserve">, </w:t>
+      </w:r>
+      <w:proofErr w:type="spellStart"/>
+      <w:r>
+        <w:rPr>
+          <w:rFonts w:ascii="Times New Roman" w:hAnsi="Times New Roman" w:cs="Times New Roman"/>
+          <w:sz w:val="24"/>
+          <w:szCs w:val="24"/>
+        </w:rPr>
+        <w:t>increasing</w:t>
+      </w:r>
+      <w:proofErr w:type="spellEnd"/>
+      <w:r>
+        <w:rPr>
+          <w:rFonts w:ascii="Times New Roman" w:hAnsi="Times New Roman" w:cs="Times New Roman"/>
+          <w:sz w:val="24"/>
+          <w:szCs w:val="24"/>
+        </w:rPr>
+        <w:t xml:space="preserve"> </w:t>
+      </w:r>
+      <w:proofErr w:type="spellStart"/>
+      <w:r>
+        <w:rPr>
+          <w:rFonts w:ascii="Times New Roman" w:hAnsi="Times New Roman" w:cs="Times New Roman"/>
+          <w:sz w:val="24"/>
+          <w:szCs w:val="24"/>
+        </w:rPr>
+        <w:t>or</w:t>
+      </w:r>
+      <w:proofErr w:type="spellEnd"/>
+      <w:r>
+        <w:rPr>
+          <w:rFonts w:ascii="Times New Roman" w:hAnsi="Times New Roman" w:cs="Times New Roman"/>
+          <w:sz w:val="24"/>
+          <w:szCs w:val="24"/>
+        </w:rPr>
+        <w:t xml:space="preserve"> </w:t>
+      </w:r>
+      <w:proofErr w:type="spellStart"/>
+      <w:r>
+        <w:rPr>
+          <w:rFonts w:ascii="Times New Roman" w:hAnsi="Times New Roman" w:cs="Times New Roman"/>
+          <w:sz w:val="24"/>
+          <w:szCs w:val="24"/>
+        </w:rPr>
+        <w:t>decreasing</w:t>
+      </w:r>
+      <w:proofErr w:type="spellEnd"/>
+      <w:r>
+        <w:rPr>
+          <w:rFonts w:ascii="Times New Roman" w:hAnsi="Times New Roman" w:cs="Times New Roman"/>
+          <w:sz w:val="24"/>
+          <w:szCs w:val="24"/>
+        </w:rPr>
+        <w:t xml:space="preserve"> </w:t>
+      </w:r>
+      <w:proofErr w:type="spellStart"/>
+      <w:r>
+        <w:rPr>
+          <w:rFonts w:ascii="Times New Roman" w:hAnsi="Times New Roman" w:cs="Times New Roman"/>
+          <w:sz w:val="24"/>
+          <w:szCs w:val="24"/>
+        </w:rPr>
+        <w:t>the</w:t>
+      </w:r>
+      <w:proofErr w:type="spellEnd"/>
+      <w:r>
+        <w:rPr>
+          <w:rFonts w:ascii="Times New Roman" w:hAnsi="Times New Roman" w:cs="Times New Roman"/>
+          <w:sz w:val="24"/>
+          <w:szCs w:val="24"/>
+        </w:rPr>
+        <w:t xml:space="preserve"> </w:t>
+      </w:r>
+      <w:proofErr w:type="spellStart"/>
+      <w:r>
+        <w:rPr>
+          <w:rFonts w:ascii="Times New Roman" w:hAnsi="Times New Roman" w:cs="Times New Roman"/>
+          <w:sz w:val="24"/>
+          <w:szCs w:val="24"/>
+        </w:rPr>
+        <w:t>classifier</w:t>
+      </w:r>
+      <w:proofErr w:type="spellEnd"/>
+      <w:r>
+        <w:rPr>
+          <w:rFonts w:ascii="Times New Roman" w:hAnsi="Times New Roman" w:cs="Times New Roman"/>
+          <w:sz w:val="24"/>
+          <w:szCs w:val="24"/>
+        </w:rPr>
+        <w:t xml:space="preserve"> </w:t>
+      </w:r>
+      <w:proofErr w:type="spellStart"/>
+      <w:r>
+        <w:rPr>
+          <w:rFonts w:ascii="Times New Roman" w:hAnsi="Times New Roman" w:cs="Times New Roman"/>
+          <w:sz w:val="24"/>
+          <w:szCs w:val="24"/>
+        </w:rPr>
+        <w:t>weights</w:t>
+      </w:r>
+      <w:proofErr w:type="spellEnd"/>
+      <w:r>
+        <w:rPr>
+          <w:rFonts w:ascii="Times New Roman" w:hAnsi="Times New Roman" w:cs="Times New Roman"/>
+          <w:sz w:val="24"/>
+          <w:szCs w:val="24"/>
+        </w:rPr>
+        <w:t xml:space="preserve"> </w:t>
+      </w:r>
+      <w:proofErr w:type="spellStart"/>
+      <w:r>
+        <w:rPr>
+          <w:rFonts w:ascii="Times New Roman" w:hAnsi="Times New Roman" w:cs="Times New Roman"/>
+          <w:sz w:val="24"/>
+          <w:szCs w:val="24"/>
+        </w:rPr>
+        <w:t>using</w:t>
+      </w:r>
+      <w:proofErr w:type="spellEnd"/>
+      <w:r>
+        <w:rPr>
+          <w:rFonts w:ascii="Times New Roman" w:hAnsi="Times New Roman" w:cs="Times New Roman"/>
+          <w:sz w:val="24"/>
+          <w:szCs w:val="24"/>
+        </w:rPr>
+        <w:t xml:space="preserve"> </w:t>
+      </w:r>
+      <w:proofErr w:type="spellStart"/>
+      <w:r>
+        <w:rPr>
+          <w:rFonts w:ascii="Times New Roman" w:hAnsi="Times New Roman" w:cs="Times New Roman"/>
+          <w:sz w:val="24"/>
+          <w:szCs w:val="24"/>
+        </w:rPr>
+        <w:t>some</w:t>
+      </w:r>
+      <w:proofErr w:type="spellEnd"/>
+      <w:r>
+        <w:rPr>
+          <w:rFonts w:ascii="Times New Roman" w:hAnsi="Times New Roman" w:cs="Times New Roman"/>
+          <w:sz w:val="24"/>
+          <w:szCs w:val="24"/>
+        </w:rPr>
+        <w:t xml:space="preserve"> </w:t>
+      </w:r>
+      <w:proofErr w:type="spellStart"/>
+      <w:r>
+        <w:rPr>
+          <w:rFonts w:ascii="Times New Roman" w:hAnsi="Times New Roman" w:cs="Times New Roman"/>
+          <w:sz w:val="24"/>
+          <w:szCs w:val="24"/>
+        </w:rPr>
+        <w:t>criteria</w:t>
+      </w:r>
+      <w:proofErr w:type="spellEnd"/>
+      <w:r>
+        <w:rPr>
+          <w:rFonts w:ascii="Times New Roman" w:hAnsi="Times New Roman" w:cs="Times New Roman"/>
+          <w:sz w:val="24"/>
+          <w:szCs w:val="24"/>
+        </w:rPr>
+        <w:t xml:space="preserve"> </w:t>
+      </w:r>
+      <w:proofErr w:type="spellStart"/>
+      <w:r>
+        <w:rPr>
+          <w:rFonts w:ascii="Times New Roman" w:hAnsi="Times New Roman" w:cs="Times New Roman"/>
+          <w:sz w:val="24"/>
+          <w:szCs w:val="24"/>
+        </w:rPr>
+        <w:t>usually</w:t>
+      </w:r>
+      <w:proofErr w:type="spellEnd"/>
+      <w:r>
+        <w:rPr>
+          <w:rFonts w:ascii="Times New Roman" w:hAnsi="Times New Roman" w:cs="Times New Roman"/>
+          <w:sz w:val="24"/>
+          <w:szCs w:val="24"/>
+        </w:rPr>
+        <w:t xml:space="preserve"> </w:t>
+      </w:r>
+      <w:proofErr w:type="spellStart"/>
+      <w:r>
+        <w:rPr>
+          <w:rFonts w:ascii="Times New Roman" w:hAnsi="Times New Roman" w:cs="Times New Roman"/>
+          <w:sz w:val="24"/>
+          <w:szCs w:val="24"/>
+        </w:rPr>
+        <w:t>based</w:t>
+      </w:r>
+      <w:proofErr w:type="spellEnd"/>
+      <w:r>
+        <w:rPr>
+          <w:rFonts w:ascii="Times New Roman" w:hAnsi="Times New Roman" w:cs="Times New Roman"/>
+          <w:sz w:val="24"/>
+          <w:szCs w:val="24"/>
+        </w:rPr>
+        <w:t xml:space="preserve"> </w:t>
+      </w:r>
+      <w:proofErr w:type="spellStart"/>
+      <w:r>
+        <w:rPr>
+          <w:rFonts w:ascii="Times New Roman" w:hAnsi="Times New Roman" w:cs="Times New Roman"/>
+          <w:sz w:val="24"/>
+          <w:szCs w:val="24"/>
+        </w:rPr>
+        <w:t>on</w:t>
+      </w:r>
+      <w:proofErr w:type="spellEnd"/>
+      <w:r>
+        <w:rPr>
+          <w:rFonts w:ascii="Times New Roman" w:hAnsi="Times New Roman" w:cs="Times New Roman"/>
+          <w:sz w:val="24"/>
+          <w:szCs w:val="24"/>
+        </w:rPr>
+        <w:t xml:space="preserve"> </w:t>
+      </w:r>
+      <w:proofErr w:type="spellStart"/>
+      <w:r>
+        <w:rPr>
+          <w:rFonts w:ascii="Times New Roman" w:hAnsi="Times New Roman" w:cs="Times New Roman"/>
+          <w:sz w:val="24"/>
+          <w:szCs w:val="24"/>
+        </w:rPr>
+        <w:t>current</w:t>
+      </w:r>
+      <w:proofErr w:type="spellEnd"/>
+      <w:r>
+        <w:rPr>
+          <w:rFonts w:ascii="Times New Roman" w:hAnsi="Times New Roman" w:cs="Times New Roman"/>
+          <w:sz w:val="24"/>
+          <w:szCs w:val="24"/>
+        </w:rPr>
+        <w:t xml:space="preserve"> data block performance. (</w:t>
+      </w:r>
+      <w:proofErr w:type="spellStart"/>
+      <w:r>
+        <w:rPr>
+          <w:rFonts w:ascii="Times New Roman" w:hAnsi="Times New Roman" w:cs="Times New Roman"/>
+          <w:sz w:val="24"/>
+          <w:szCs w:val="24"/>
+        </w:rPr>
+        <w:t>Paper</w:t>
+      </w:r>
+      <w:proofErr w:type="spellEnd"/>
+      <w:r>
+        <w:rPr>
+          <w:rFonts w:ascii="Times New Roman" w:hAnsi="Times New Roman" w:cs="Times New Roman"/>
+          <w:sz w:val="24"/>
+          <w:szCs w:val="24"/>
+        </w:rPr>
+        <w:t xml:space="preserve"> “</w:t>
+      </w:r>
+      <w:proofErr w:type="spellStart"/>
+      <w:r>
+        <w:rPr>
+          <w:rFonts w:ascii="Times New Roman" w:hAnsi="Times New Roman" w:cs="Times New Roman"/>
+          <w:sz w:val="24"/>
+          <w:szCs w:val="24"/>
+        </w:rPr>
+        <w:t>Classifying</w:t>
+      </w:r>
+      <w:proofErr w:type="spellEnd"/>
+      <w:r>
+        <w:rPr>
+          <w:rFonts w:ascii="Times New Roman" w:hAnsi="Times New Roman" w:cs="Times New Roman"/>
+          <w:sz w:val="24"/>
+          <w:szCs w:val="24"/>
+        </w:rPr>
+        <w:t xml:space="preserve"> </w:t>
+      </w:r>
+      <w:proofErr w:type="spellStart"/>
+      <w:r>
+        <w:rPr>
+          <w:rFonts w:ascii="Times New Roman" w:hAnsi="Times New Roman" w:cs="Times New Roman"/>
+          <w:sz w:val="24"/>
+          <w:szCs w:val="24"/>
+        </w:rPr>
+        <w:t>evolving</w:t>
+      </w:r>
+      <w:proofErr w:type="spellEnd"/>
+      <w:r>
+        <w:rPr>
+          <w:rFonts w:ascii="Times New Roman" w:hAnsi="Times New Roman" w:cs="Times New Roman"/>
+          <w:sz w:val="24"/>
+          <w:szCs w:val="24"/>
+        </w:rPr>
+        <w:t xml:space="preserve"> data </w:t>
+      </w:r>
+      <w:proofErr w:type="spellStart"/>
+      <w:r>
+        <w:rPr>
+          <w:rFonts w:ascii="Times New Roman" w:hAnsi="Times New Roman" w:cs="Times New Roman"/>
+          <w:sz w:val="24"/>
+          <w:szCs w:val="24"/>
+        </w:rPr>
+        <w:t>streams</w:t>
+      </w:r>
+      <w:proofErr w:type="spellEnd"/>
+      <w:r>
+        <w:rPr>
+          <w:rFonts w:ascii="Times New Roman" w:hAnsi="Times New Roman" w:cs="Times New Roman"/>
+          <w:sz w:val="24"/>
+          <w:szCs w:val="24"/>
+        </w:rPr>
+        <w:t xml:space="preserve"> </w:t>
+      </w:r>
+      <w:proofErr w:type="spellStart"/>
+      <w:r>
+        <w:rPr>
+          <w:rFonts w:ascii="Times New Roman" w:hAnsi="Times New Roman" w:cs="Times New Roman"/>
+          <w:sz w:val="24"/>
+          <w:szCs w:val="24"/>
+        </w:rPr>
+        <w:t>with</w:t>
+      </w:r>
+      <w:proofErr w:type="spellEnd"/>
+      <w:r>
+        <w:rPr>
+          <w:rFonts w:ascii="Times New Roman" w:hAnsi="Times New Roman" w:cs="Times New Roman"/>
+          <w:sz w:val="24"/>
+          <w:szCs w:val="24"/>
+        </w:rPr>
+        <w:t xml:space="preserve"> </w:t>
+      </w:r>
+      <w:proofErr w:type="spellStart"/>
+      <w:r>
+        <w:rPr>
+          <w:rFonts w:ascii="Times New Roman" w:hAnsi="Times New Roman" w:cs="Times New Roman"/>
+          <w:sz w:val="24"/>
+          <w:szCs w:val="24"/>
+        </w:rPr>
+        <w:t>partially</w:t>
+      </w:r>
+      <w:proofErr w:type="spellEnd"/>
+      <w:r>
+        <w:rPr>
+          <w:rFonts w:ascii="Times New Roman" w:hAnsi="Times New Roman" w:cs="Times New Roman"/>
+          <w:sz w:val="24"/>
+          <w:szCs w:val="24"/>
+        </w:rPr>
+        <w:t xml:space="preserve"> </w:t>
+      </w:r>
+      <w:proofErr w:type="spellStart"/>
+      <w:r>
+        <w:rPr>
+          <w:rFonts w:ascii="Times New Roman" w:hAnsi="Times New Roman" w:cs="Times New Roman"/>
+          <w:sz w:val="24"/>
+          <w:szCs w:val="24"/>
+        </w:rPr>
+        <w:t>labeled</w:t>
+      </w:r>
+      <w:proofErr w:type="spellEnd"/>
+      <w:r>
+        <w:rPr>
+          <w:rFonts w:ascii="Times New Roman" w:hAnsi="Times New Roman" w:cs="Times New Roman"/>
+          <w:sz w:val="24"/>
+          <w:szCs w:val="24"/>
+        </w:rPr>
+        <w:t xml:space="preserve"> data (2011)”</w:t>
+      </w:r>
+      <w:bookmarkStart w:id="0" w:name="_GoBack"/>
+      <w:bookmarkEnd w:id="0"/>
+      <w:r>
+        <w:rPr>
+          <w:rFonts w:ascii="Times New Roman" w:hAnsi="Times New Roman" w:cs="Times New Roman"/>
+          <w:sz w:val="24"/>
+          <w:szCs w:val="24"/>
+        </w:rPr>
+        <w:t>)</w:t>
       </w:r>
     </w:p>
     <w:p>
@@ -1598,8 +2836,6 @@
         </w:rPr>
         <w:t>.</w:t>
       </w:r>
-      <w:bookmarkStart w:id="0" w:name="_GoBack"/>
-      <w:bookmarkEnd w:id="0"/>
     </w:p>
     <w:p>
       <w:pPr>
@@ -2171,6 +3407,119 @@
       </w:rPr>
     </w:lvl>
   </w:abstractNum>
+  <w:abstractNum w:abstractNumId="5" w15:restartNumberingAfterBreak="0">
+    <w:nsid w:val="4FDE3926"/>
+    <w:multiLevelType w:val="hybridMultilevel"/>
+    <w:tmpl w:val="34B8CCA8"/>
+    <w:lvl w:ilvl="0" w:tplc="0C0A0001">
+      <w:start w:val="1"/>
+      <w:numFmt w:val="bullet"/>
+      <w:lvlText w:val=""/>
+      <w:lvlJc w:val="left"/>
+      <w:pPr>
+        <w:ind w:left="720" w:hanging="360"/>
+      </w:pPr>
+      <w:rPr>
+        <w:rFonts w:ascii="Symbol" w:hAnsi="Symbol" w:hint="default"/>
+      </w:rPr>
+    </w:lvl>
+    <w:lvl w:ilvl="1" w:tplc="0C0A0003" w:tentative="1">
+      <w:start w:val="1"/>
+      <w:numFmt w:val="bullet"/>
+      <w:lvlText w:val="o"/>
+      <w:lvlJc w:val="left"/>
+      <w:pPr>
+        <w:ind w:left="1440" w:hanging="360"/>
+      </w:pPr>
+      <w:rPr>
+        <w:rFonts w:ascii="Courier New" w:hAnsi="Courier New" w:cs="Courier New" w:hint="default"/>
+      </w:rPr>
+    </w:lvl>
+    <w:lvl w:ilvl="2" w:tplc="0C0A0005" w:tentative="1">
+      <w:start w:val="1"/>
+      <w:numFmt w:val="bullet"/>
+      <w:lvlText w:val=""/>
+      <w:lvlJc w:val="left"/>
+      <w:pPr>
+        <w:ind w:left="2160" w:hanging="360"/>
+      </w:pPr>
+      <w:rPr>
+        <w:rFonts w:ascii="Wingdings" w:hAnsi="Wingdings" w:hint="default"/>
+      </w:rPr>
+    </w:lvl>
+    <w:lvl w:ilvl="3" w:tplc="0C0A0001" w:tentative="1">
+      <w:start w:val="1"/>
+      <w:numFmt w:val="bullet"/>
+      <w:lvlText w:val=""/>
+      <w:lvlJc w:val="left"/>
+      <w:pPr>
+        <w:ind w:left="2880" w:hanging="360"/>
+      </w:pPr>
+      <w:rPr>
+        <w:rFonts w:ascii="Symbol" w:hAnsi="Symbol" w:hint="default"/>
+      </w:rPr>
+    </w:lvl>
+    <w:lvl w:ilvl="4" w:tplc="0C0A0003" w:tentative="1">
+      <w:start w:val="1"/>
+      <w:numFmt w:val="bullet"/>
+      <w:lvlText w:val="o"/>
+      <w:lvlJc w:val="left"/>
+      <w:pPr>
+        <w:ind w:left="3600" w:hanging="360"/>
+      </w:pPr>
+      <w:rPr>
+        <w:rFonts w:ascii="Courier New" w:hAnsi="Courier New" w:cs="Courier New" w:hint="default"/>
+      </w:rPr>
+    </w:lvl>
+    <w:lvl w:ilvl="5" w:tplc="0C0A0005" w:tentative="1">
+      <w:start w:val="1"/>
+      <w:numFmt w:val="bullet"/>
+      <w:lvlText w:val=""/>
+      <w:lvlJc w:val="left"/>
+      <w:pPr>
+        <w:ind w:left="4320" w:hanging="360"/>
+      </w:pPr>
+      <w:rPr>
+        <w:rFonts w:ascii="Wingdings" w:hAnsi="Wingdings" w:hint="default"/>
+      </w:rPr>
+    </w:lvl>
+    <w:lvl w:ilvl="6" w:tplc="0C0A0001" w:tentative="1">
+      <w:start w:val="1"/>
+      <w:numFmt w:val="bullet"/>
+      <w:lvlText w:val=""/>
+      <w:lvlJc w:val="left"/>
+      <w:pPr>
+        <w:ind w:left="5040" w:hanging="360"/>
+      </w:pPr>
+      <w:rPr>
+        <w:rFonts w:ascii="Symbol" w:hAnsi="Symbol" w:hint="default"/>
+      </w:rPr>
+    </w:lvl>
+    <w:lvl w:ilvl="7" w:tplc="0C0A0003" w:tentative="1">
+      <w:start w:val="1"/>
+      <w:numFmt w:val="bullet"/>
+      <w:lvlText w:val="o"/>
+      <w:lvlJc w:val="left"/>
+      <w:pPr>
+        <w:ind w:left="5760" w:hanging="360"/>
+      </w:pPr>
+      <w:rPr>
+        <w:rFonts w:ascii="Courier New" w:hAnsi="Courier New" w:cs="Courier New" w:hint="default"/>
+      </w:rPr>
+    </w:lvl>
+    <w:lvl w:ilvl="8" w:tplc="0C0A0005" w:tentative="1">
+      <w:start w:val="1"/>
+      <w:numFmt w:val="bullet"/>
+      <w:lvlText w:val=""/>
+      <w:lvlJc w:val="left"/>
+      <w:pPr>
+        <w:ind w:left="6480" w:hanging="360"/>
+      </w:pPr>
+      <w:rPr>
+        <w:rFonts w:ascii="Wingdings" w:hAnsi="Wingdings" w:hint="default"/>
+      </w:rPr>
+    </w:lvl>
+  </w:abstractNum>
   <w:num w:numId="1">
     <w:abstractNumId w:val="3"/>
   </w:num>
@@ -2185,6 +3534,9 @@
   </w:num>
   <w:num w:numId="5">
     <w:abstractNumId w:val="2"/>
+  </w:num>
+  <w:num w:numId="6">
+    <w:abstractNumId w:val="5"/>
   </w:num>
 </w:numbering>
 </file>

</xml_diff>

<commit_message>
Añadido contenido a los documentos de redes bayesianas y ensemble y creado el documento de maquinas de soporte vectorial
</commit_message>
<xml_diff>
--- a/Documentation/Theory/Classification for data streams/Ensemble/Machine Learning for Data Streams_Ensemble.docx
+++ b/Documentation/Theory/Classification for data streams/Ensemble/Machine Learning for Data Streams_Ensemble.docx
@@ -1246,17 +1246,7 @@
           <w:sz w:val="24"/>
           <w:szCs w:val="24"/>
         </w:rPr>
-        <w:t xml:space="preserve"> data (2011)”</w:t>
-      </w:r>
-      <w:bookmarkStart w:id="0" w:name="_GoBack"/>
-      <w:bookmarkEnd w:id="0"/>
-      <w:r>
-        <w:rPr>
-          <w:rFonts w:ascii="Times New Roman" w:hAnsi="Times New Roman" w:cs="Times New Roman"/>
-          <w:sz w:val="24"/>
-          <w:szCs w:val="24"/>
-        </w:rPr>
-        <w:t>)</w:t>
+        <w:t xml:space="preserve"> data (2011)”)</w:t>
       </w:r>
     </w:p>
     <w:p>
@@ -1281,7 +1271,6 @@
           <w:szCs w:val="24"/>
         </w:rPr>
       </w:pPr>
-      <w:proofErr w:type="spellStart"/>
       <w:r>
         <w:rPr>
           <w:rFonts w:ascii="Times New Roman" w:hAnsi="Times New Roman" w:cs="Times New Roman"/>
@@ -1289,9 +1278,9 @@
           <w:sz w:val="24"/>
           <w:szCs w:val="24"/>
         </w:rPr>
-        <w:t>Mining</w:t>
-      </w:r>
-      <w:proofErr w:type="spellEnd"/>
+        <w:t xml:space="preserve">A </w:t>
+      </w:r>
+      <w:proofErr w:type="spellStart"/>
       <w:r>
         <w:rPr>
           <w:rFonts w:ascii="Times New Roman" w:hAnsi="Times New Roman" w:cs="Times New Roman"/>
@@ -1299,9 +1288,9 @@
           <w:sz w:val="24"/>
           <w:szCs w:val="24"/>
         </w:rPr>
-        <w:t xml:space="preserve"> </w:t>
-      </w:r>
-      <w:proofErr w:type="spellStart"/>
+        <w:t>Practical</w:t>
+      </w:r>
+      <w:proofErr w:type="spellEnd"/>
       <w:r>
         <w:rPr>
           <w:rFonts w:ascii="Times New Roman" w:hAnsi="Times New Roman" w:cs="Times New Roman"/>
@@ -1309,9 +1298,9 @@
           <w:sz w:val="24"/>
           <w:szCs w:val="24"/>
         </w:rPr>
-        <w:t>recurring</w:t>
-      </w:r>
-      <w:proofErr w:type="spellEnd"/>
+        <w:t xml:space="preserve"> </w:t>
+      </w:r>
+      <w:proofErr w:type="spellStart"/>
       <w:r>
         <w:rPr>
           <w:rFonts w:ascii="Times New Roman" w:hAnsi="Times New Roman" w:cs="Times New Roman"/>
@@ -1319,9 +1308,9 @@
           <w:sz w:val="24"/>
           <w:szCs w:val="24"/>
         </w:rPr>
-        <w:t xml:space="preserve"> </w:t>
-      </w:r>
-      <w:proofErr w:type="spellStart"/>
+        <w:t>Approach</w:t>
+      </w:r>
+      <w:proofErr w:type="spellEnd"/>
       <w:r>
         <w:rPr>
           <w:rFonts w:ascii="Times New Roman" w:hAnsi="Times New Roman" w:cs="Times New Roman"/>
@@ -1329,9 +1318,9 @@
           <w:sz w:val="24"/>
           <w:szCs w:val="24"/>
         </w:rPr>
-        <w:t>concepts</w:t>
-      </w:r>
-      <w:proofErr w:type="spellEnd"/>
+        <w:t xml:space="preserve"> </w:t>
+      </w:r>
+      <w:proofErr w:type="spellStart"/>
       <w:r>
         <w:rPr>
           <w:rFonts w:ascii="Times New Roman" w:hAnsi="Times New Roman" w:cs="Times New Roman"/>
@@ -1339,9 +1328,9 @@
           <w:sz w:val="24"/>
           <w:szCs w:val="24"/>
         </w:rPr>
-        <w:t xml:space="preserve"> in a </w:t>
-      </w:r>
-      <w:proofErr w:type="spellStart"/>
+        <w:t>to</w:t>
+      </w:r>
+      <w:proofErr w:type="spellEnd"/>
       <w:r>
         <w:rPr>
           <w:rFonts w:ascii="Times New Roman" w:hAnsi="Times New Roman" w:cs="Times New Roman"/>
@@ -1349,9 +1338,9 @@
           <w:sz w:val="24"/>
           <w:szCs w:val="24"/>
         </w:rPr>
-        <w:t>dynamic</w:t>
-      </w:r>
-      <w:proofErr w:type="spellEnd"/>
+        <w:t xml:space="preserve"> </w:t>
+      </w:r>
+      <w:proofErr w:type="spellStart"/>
       <w:r>
         <w:rPr>
           <w:rFonts w:ascii="Times New Roman" w:hAnsi="Times New Roman" w:cs="Times New Roman"/>
@@ -1359,9 +1348,9 @@
           <w:sz w:val="24"/>
           <w:szCs w:val="24"/>
         </w:rPr>
-        <w:t xml:space="preserve"> </w:t>
-      </w:r>
-      <w:proofErr w:type="spellStart"/>
+        <w:t>Classify</w:t>
+      </w:r>
+      <w:proofErr w:type="spellEnd"/>
       <w:r>
         <w:rPr>
           <w:rFonts w:ascii="Times New Roman" w:hAnsi="Times New Roman" w:cs="Times New Roman"/>
@@ -1369,9 +1358,9 @@
           <w:sz w:val="24"/>
           <w:szCs w:val="24"/>
         </w:rPr>
-        <w:t>feature</w:t>
-      </w:r>
-      <w:proofErr w:type="spellEnd"/>
+        <w:t xml:space="preserve"> </w:t>
+      </w:r>
+      <w:proofErr w:type="spellStart"/>
       <w:r>
         <w:rPr>
           <w:rFonts w:ascii="Times New Roman" w:hAnsi="Times New Roman" w:cs="Times New Roman"/>
@@ -1379,9 +1368,9 @@
           <w:sz w:val="24"/>
           <w:szCs w:val="24"/>
         </w:rPr>
-        <w:t xml:space="preserve"> </w:t>
-      </w:r>
-      <w:proofErr w:type="spellStart"/>
+        <w:t>Evolving</w:t>
+      </w:r>
+      <w:proofErr w:type="spellEnd"/>
       <w:r>
         <w:rPr>
           <w:rFonts w:ascii="Times New Roman" w:hAnsi="Times New Roman" w:cs="Times New Roman"/>
@@ -1389,8 +1378,9 @@
           <w:sz w:val="24"/>
           <w:szCs w:val="24"/>
         </w:rPr>
-        <w:t>space</w:t>
-      </w:r>
+        <w:t xml:space="preserve"> Data </w:t>
+      </w:r>
+      <w:proofErr w:type="spellStart"/>
       <w:r>
         <w:rPr>
           <w:rFonts w:ascii="Times New Roman" w:hAnsi="Times New Roman" w:cs="Times New Roman"/>
@@ -1398,8 +1388,210 @@
           <w:sz w:val="24"/>
           <w:szCs w:val="24"/>
         </w:rPr>
+        <w:t>Streams_Training</w:t>
+      </w:r>
+      <w:proofErr w:type="spellEnd"/>
+      <w:r>
+        <w:rPr>
+          <w:rFonts w:ascii="Times New Roman" w:hAnsi="Times New Roman" w:cs="Times New Roman"/>
+          <w:b/>
+          <w:sz w:val="24"/>
+          <w:szCs w:val="24"/>
+        </w:rPr>
+        <w:t xml:space="preserve"> </w:t>
+      </w:r>
+      <w:proofErr w:type="spellStart"/>
+      <w:r>
+        <w:rPr>
+          <w:rFonts w:ascii="Times New Roman" w:hAnsi="Times New Roman" w:cs="Times New Roman"/>
+          <w:b/>
+          <w:sz w:val="24"/>
+          <w:szCs w:val="24"/>
+        </w:rPr>
+        <w:t>with</w:t>
+      </w:r>
+      <w:proofErr w:type="spellEnd"/>
+      <w:r>
+        <w:rPr>
+          <w:rFonts w:ascii="Times New Roman" w:hAnsi="Times New Roman" w:cs="Times New Roman"/>
+          <w:b/>
+          <w:sz w:val="24"/>
+          <w:szCs w:val="24"/>
+        </w:rPr>
+        <w:t xml:space="preserve"> </w:t>
+      </w:r>
+      <w:proofErr w:type="spellStart"/>
+      <w:r>
+        <w:rPr>
+          <w:rFonts w:ascii="Times New Roman" w:hAnsi="Times New Roman" w:cs="Times New Roman"/>
+          <w:b/>
+          <w:sz w:val="24"/>
+          <w:szCs w:val="24"/>
+        </w:rPr>
+        <w:t>Limited</w:t>
+      </w:r>
+      <w:proofErr w:type="spellEnd"/>
+      <w:r>
+        <w:rPr>
+          <w:rFonts w:ascii="Times New Roman" w:hAnsi="Times New Roman" w:cs="Times New Roman"/>
+          <w:b/>
+          <w:sz w:val="24"/>
+          <w:szCs w:val="24"/>
+        </w:rPr>
+        <w:t xml:space="preserve"> </w:t>
+      </w:r>
+      <w:proofErr w:type="spellStart"/>
+      <w:r>
+        <w:rPr>
+          <w:rFonts w:ascii="Times New Roman" w:hAnsi="Times New Roman" w:cs="Times New Roman"/>
+          <w:b/>
+          <w:sz w:val="24"/>
+          <w:szCs w:val="24"/>
+        </w:rPr>
+        <w:t>Amount</w:t>
+      </w:r>
+      <w:proofErr w:type="spellEnd"/>
+      <w:r>
+        <w:rPr>
+          <w:rFonts w:ascii="Times New Roman" w:hAnsi="Times New Roman" w:cs="Times New Roman"/>
+          <w:b/>
+          <w:sz w:val="24"/>
+          <w:szCs w:val="24"/>
+        </w:rPr>
+        <w:t xml:space="preserve"> </w:t>
+      </w:r>
+      <w:proofErr w:type="spellStart"/>
+      <w:r>
+        <w:rPr>
+          <w:rFonts w:ascii="Times New Roman" w:hAnsi="Times New Roman" w:cs="Times New Roman"/>
+          <w:b/>
+          <w:sz w:val="24"/>
+          <w:szCs w:val="24"/>
+        </w:rPr>
+        <w:t>of</w:t>
+      </w:r>
+      <w:proofErr w:type="spellEnd"/>
+      <w:r>
+        <w:rPr>
+          <w:rFonts w:ascii="Times New Roman" w:hAnsi="Times New Roman" w:cs="Times New Roman"/>
+          <w:b/>
+          <w:sz w:val="24"/>
+          <w:szCs w:val="24"/>
+        </w:rPr>
+        <w:t xml:space="preserve"> </w:t>
+      </w:r>
+      <w:proofErr w:type="spellStart"/>
+      <w:r>
+        <w:rPr>
+          <w:rFonts w:ascii="Times New Roman" w:hAnsi="Times New Roman" w:cs="Times New Roman"/>
+          <w:b/>
+          <w:sz w:val="24"/>
+          <w:szCs w:val="24"/>
+        </w:rPr>
+        <w:t>Labeled</w:t>
+      </w:r>
+      <w:proofErr w:type="spellEnd"/>
+      <w:r>
+        <w:rPr>
+          <w:rFonts w:ascii="Times New Roman" w:hAnsi="Times New Roman" w:cs="Times New Roman"/>
+          <w:b/>
+          <w:sz w:val="24"/>
+          <w:szCs w:val="24"/>
+        </w:rPr>
+        <w:t xml:space="preserve"> Data (2008)</w:t>
+      </w:r>
+      <w:r>
+        <w:rPr>
+          <w:rFonts w:ascii="Times New Roman" w:hAnsi="Times New Roman" w:cs="Times New Roman"/>
+          <w:b/>
+          <w:sz w:val="24"/>
+          <w:szCs w:val="24"/>
+        </w:rPr>
+        <w:t xml:space="preserve">: </w:t>
+      </w:r>
+      <w:r>
+        <w:rPr>
+          <w:rFonts w:ascii="Times New Roman" w:hAnsi="Times New Roman" w:cs="Times New Roman"/>
+          <w:b/>
+          <w:color w:val="00B050"/>
+          <w:sz w:val="24"/>
+          <w:szCs w:val="24"/>
+        </w:rPr>
+        <w:t xml:space="preserve">No aparece en los </w:t>
+      </w:r>
+      <w:proofErr w:type="spellStart"/>
+      <w:r>
+        <w:rPr>
+          <w:rFonts w:ascii="Times New Roman" w:hAnsi="Times New Roman" w:cs="Times New Roman"/>
+          <w:b/>
+          <w:color w:val="00B050"/>
+          <w:sz w:val="24"/>
+          <w:szCs w:val="24"/>
+        </w:rPr>
+        <w:t>surveys</w:t>
+      </w:r>
+      <w:proofErr w:type="spellEnd"/>
+      <w:r>
+        <w:rPr>
+          <w:rFonts w:ascii="Times New Roman" w:hAnsi="Times New Roman" w:cs="Times New Roman"/>
+          <w:b/>
+          <w:color w:val="00B050"/>
+          <w:sz w:val="24"/>
+          <w:szCs w:val="24"/>
+        </w:rPr>
+        <w:t xml:space="preserve"> (2)</w:t>
+      </w:r>
+      <w:r>
+        <w:rPr>
+          <w:rFonts w:ascii="Times New Roman" w:hAnsi="Times New Roman" w:cs="Times New Roman"/>
+          <w:b/>
+          <w:color w:val="00B050"/>
+          <w:sz w:val="24"/>
+          <w:szCs w:val="24"/>
+        </w:rPr>
+        <w:t xml:space="preserve">, </w:t>
+      </w:r>
+      <w:r>
+        <w:rPr>
+          <w:rFonts w:ascii="Times New Roman" w:hAnsi="Times New Roman" w:cs="Times New Roman"/>
+          <w:b/>
+          <w:color w:val="00B050"/>
+          <w:sz w:val="24"/>
+          <w:szCs w:val="24"/>
+        </w:rPr>
+        <w:t>(3)</w:t>
+      </w:r>
+      <w:r>
+        <w:rPr>
+          <w:rFonts w:ascii="Times New Roman" w:hAnsi="Times New Roman" w:cs="Times New Roman"/>
+          <w:b/>
+          <w:color w:val="00B050"/>
+          <w:sz w:val="24"/>
+          <w:szCs w:val="24"/>
+        </w:rPr>
+        <w:t>, (5) y (</w:t>
+      </w:r>
+      <w:proofErr w:type="gramStart"/>
+      <w:r>
+        <w:rPr>
+          <w:rFonts w:ascii="Times New Roman" w:hAnsi="Times New Roman" w:cs="Times New Roman"/>
+          <w:b/>
+          <w:color w:val="00B050"/>
+          <w:sz w:val="24"/>
+          <w:szCs w:val="24"/>
+        </w:rPr>
+        <w:t>6)</w:t>
+      </w:r>
+      <w:r>
+        <w:rPr>
+          <w:rFonts w:ascii="Times New Roman" w:hAnsi="Times New Roman" w:cs="Times New Roman"/>
+          <w:b/>
+          <w:sz w:val="24"/>
+          <w:szCs w:val="24"/>
+        </w:rPr>
         <w:t>_</w:t>
       </w:r>
+      <w:proofErr w:type="gramEnd"/>
       <w:r>
         <w:rPr>
           <w:rFonts w:ascii="Times New Roman" w:hAnsi="Times New Roman" w:cs="Times New Roman"/>
@@ -1407,35 +1599,7 @@
           <w:sz w:val="24"/>
           <w:szCs w:val="24"/>
         </w:rPr>
-        <w:t>MReC</w:t>
-      </w:r>
-      <w:proofErr w:type="spellEnd"/>
-      <w:r>
-        <w:rPr>
-          <w:rFonts w:ascii="Times New Roman" w:hAnsi="Times New Roman" w:cs="Times New Roman"/>
-          <w:b/>
-          <w:sz w:val="24"/>
-          <w:szCs w:val="24"/>
-        </w:rPr>
-        <w:t xml:space="preserve">-DFS </w:t>
-      </w:r>
-      <w:r>
-        <w:rPr>
-          <w:rFonts w:ascii="Times New Roman" w:hAnsi="Times New Roman" w:cs="Times New Roman"/>
-          <w:b/>
-          <w:sz w:val="24"/>
-          <w:szCs w:val="24"/>
-        </w:rPr>
-        <w:t>(2014)</w:t>
-      </w:r>
-      <w:r>
-        <w:rPr>
-          <w:rFonts w:ascii="Times New Roman" w:hAnsi="Times New Roman" w:cs="Times New Roman"/>
-          <w:b/>
-          <w:sz w:val="24"/>
-          <w:szCs w:val="24"/>
-        </w:rPr>
-        <w:t>:</w:t>
+        <w:t>NOT READ YET</w:t>
       </w:r>
     </w:p>
     <w:p>
@@ -1453,6 +1617,4387 @@
           <w:szCs w:val="24"/>
         </w:rPr>
       </w:pPr>
+      <w:r>
+        <w:rPr>
+          <w:rFonts w:ascii="Times New Roman" w:hAnsi="Times New Roman" w:cs="Times New Roman"/>
+          <w:sz w:val="24"/>
+          <w:szCs w:val="24"/>
+        </w:rPr>
+        <w:t xml:space="preserve">Reference in </w:t>
+      </w:r>
+      <w:proofErr w:type="spellStart"/>
+      <w:r>
+        <w:rPr>
+          <w:rFonts w:ascii="Times New Roman" w:hAnsi="Times New Roman" w:cs="Times New Roman"/>
+          <w:sz w:val="24"/>
+          <w:szCs w:val="24"/>
+        </w:rPr>
+        <w:t>the</w:t>
+      </w:r>
+      <w:proofErr w:type="spellEnd"/>
+      <w:r>
+        <w:rPr>
+          <w:rFonts w:ascii="Times New Roman" w:hAnsi="Times New Roman" w:cs="Times New Roman"/>
+          <w:sz w:val="24"/>
+          <w:szCs w:val="24"/>
+        </w:rPr>
+        <w:t xml:space="preserve"> </w:t>
+      </w:r>
+      <w:proofErr w:type="spellStart"/>
+      <w:r>
+        <w:rPr>
+          <w:rFonts w:ascii="Times New Roman" w:hAnsi="Times New Roman" w:cs="Times New Roman"/>
+          <w:sz w:val="24"/>
+          <w:szCs w:val="24"/>
+        </w:rPr>
+        <w:t>paper</w:t>
+      </w:r>
+      <w:proofErr w:type="spellEnd"/>
+      <w:r>
+        <w:rPr>
+          <w:rFonts w:ascii="Times New Roman" w:hAnsi="Times New Roman" w:cs="Times New Roman"/>
+          <w:sz w:val="24"/>
+          <w:szCs w:val="24"/>
+        </w:rPr>
+        <w:t xml:space="preserve"> “</w:t>
+      </w:r>
+      <w:proofErr w:type="spellStart"/>
+      <w:r>
+        <w:rPr>
+          <w:rFonts w:ascii="Times New Roman" w:hAnsi="Times New Roman" w:cs="Times New Roman"/>
+          <w:sz w:val="24"/>
+          <w:szCs w:val="24"/>
+        </w:rPr>
+        <w:t>Classifying</w:t>
+      </w:r>
+      <w:proofErr w:type="spellEnd"/>
+      <w:r>
+        <w:rPr>
+          <w:rFonts w:ascii="Times New Roman" w:hAnsi="Times New Roman" w:cs="Times New Roman"/>
+          <w:sz w:val="24"/>
+          <w:szCs w:val="24"/>
+        </w:rPr>
+        <w:t xml:space="preserve"> </w:t>
+      </w:r>
+      <w:proofErr w:type="spellStart"/>
+      <w:r>
+        <w:rPr>
+          <w:rFonts w:ascii="Times New Roman" w:hAnsi="Times New Roman" w:cs="Times New Roman"/>
+          <w:sz w:val="24"/>
+          <w:szCs w:val="24"/>
+        </w:rPr>
+        <w:t>evolving</w:t>
+      </w:r>
+      <w:proofErr w:type="spellEnd"/>
+      <w:r>
+        <w:rPr>
+          <w:rFonts w:ascii="Times New Roman" w:hAnsi="Times New Roman" w:cs="Times New Roman"/>
+          <w:sz w:val="24"/>
+          <w:szCs w:val="24"/>
+        </w:rPr>
+        <w:t xml:space="preserve"> data </w:t>
+      </w:r>
+      <w:proofErr w:type="spellStart"/>
+      <w:r>
+        <w:rPr>
+          <w:rFonts w:ascii="Times New Roman" w:hAnsi="Times New Roman" w:cs="Times New Roman"/>
+          <w:sz w:val="24"/>
+          <w:szCs w:val="24"/>
+        </w:rPr>
+        <w:t>streams</w:t>
+      </w:r>
+      <w:proofErr w:type="spellEnd"/>
+      <w:r>
+        <w:rPr>
+          <w:rFonts w:ascii="Times New Roman" w:hAnsi="Times New Roman" w:cs="Times New Roman"/>
+          <w:sz w:val="24"/>
+          <w:szCs w:val="24"/>
+        </w:rPr>
+        <w:t xml:space="preserve"> </w:t>
+      </w:r>
+      <w:proofErr w:type="spellStart"/>
+      <w:r>
+        <w:rPr>
+          <w:rFonts w:ascii="Times New Roman" w:hAnsi="Times New Roman" w:cs="Times New Roman"/>
+          <w:sz w:val="24"/>
+          <w:szCs w:val="24"/>
+        </w:rPr>
+        <w:t>with</w:t>
+      </w:r>
+      <w:proofErr w:type="spellEnd"/>
+      <w:r>
+        <w:rPr>
+          <w:rFonts w:ascii="Times New Roman" w:hAnsi="Times New Roman" w:cs="Times New Roman"/>
+          <w:sz w:val="24"/>
+          <w:szCs w:val="24"/>
+        </w:rPr>
+        <w:t xml:space="preserve"> </w:t>
+      </w:r>
+      <w:proofErr w:type="spellStart"/>
+      <w:r>
+        <w:rPr>
+          <w:rFonts w:ascii="Times New Roman" w:hAnsi="Times New Roman" w:cs="Times New Roman"/>
+          <w:sz w:val="24"/>
+          <w:szCs w:val="24"/>
+        </w:rPr>
+        <w:t>partially</w:t>
+      </w:r>
+      <w:proofErr w:type="spellEnd"/>
+      <w:r>
+        <w:rPr>
+          <w:rFonts w:ascii="Times New Roman" w:hAnsi="Times New Roman" w:cs="Times New Roman"/>
+          <w:sz w:val="24"/>
+          <w:szCs w:val="24"/>
+        </w:rPr>
+        <w:t xml:space="preserve"> </w:t>
+      </w:r>
+      <w:proofErr w:type="spellStart"/>
+      <w:r>
+        <w:rPr>
+          <w:rFonts w:ascii="Times New Roman" w:hAnsi="Times New Roman" w:cs="Times New Roman"/>
+          <w:sz w:val="24"/>
+          <w:szCs w:val="24"/>
+        </w:rPr>
+        <w:t>labeled</w:t>
+      </w:r>
+      <w:proofErr w:type="spellEnd"/>
+      <w:r>
+        <w:rPr>
+          <w:rFonts w:ascii="Times New Roman" w:hAnsi="Times New Roman" w:cs="Times New Roman"/>
+          <w:sz w:val="24"/>
+          <w:szCs w:val="24"/>
+        </w:rPr>
+        <w:t xml:space="preserve"> data (2011)”: </w:t>
+      </w:r>
+      <w:proofErr w:type="spellStart"/>
+      <w:r>
+        <w:rPr>
+          <w:rFonts w:ascii="Times New Roman" w:hAnsi="Times New Roman" w:cs="Times New Roman"/>
+          <w:sz w:val="24"/>
+          <w:szCs w:val="24"/>
+        </w:rPr>
+        <w:t>To</w:t>
+      </w:r>
+      <w:proofErr w:type="spellEnd"/>
+      <w:r>
+        <w:rPr>
+          <w:rFonts w:ascii="Times New Roman" w:hAnsi="Times New Roman" w:cs="Times New Roman"/>
+          <w:sz w:val="24"/>
+          <w:szCs w:val="24"/>
+        </w:rPr>
+        <w:t xml:space="preserve"> </w:t>
+      </w:r>
+      <w:proofErr w:type="spellStart"/>
+      <w:r>
+        <w:rPr>
+          <w:rFonts w:ascii="Times New Roman" w:hAnsi="Times New Roman" w:cs="Times New Roman"/>
+          <w:sz w:val="24"/>
+          <w:szCs w:val="24"/>
+        </w:rPr>
+        <w:t>the</w:t>
+      </w:r>
+      <w:proofErr w:type="spellEnd"/>
+      <w:r>
+        <w:rPr>
+          <w:rFonts w:ascii="Times New Roman" w:hAnsi="Times New Roman" w:cs="Times New Roman"/>
+          <w:sz w:val="24"/>
+          <w:szCs w:val="24"/>
+        </w:rPr>
+        <w:t xml:space="preserve"> </w:t>
+      </w:r>
+      <w:proofErr w:type="spellStart"/>
+      <w:r>
+        <w:rPr>
+          <w:rFonts w:ascii="Times New Roman" w:hAnsi="Times New Roman" w:cs="Times New Roman"/>
+          <w:sz w:val="24"/>
+          <w:szCs w:val="24"/>
+        </w:rPr>
+        <w:t>best</w:t>
+      </w:r>
+      <w:proofErr w:type="spellEnd"/>
+      <w:r>
+        <w:rPr>
+          <w:rFonts w:ascii="Times New Roman" w:hAnsi="Times New Roman" w:cs="Times New Roman"/>
+          <w:sz w:val="24"/>
+          <w:szCs w:val="24"/>
+        </w:rPr>
+        <w:t xml:space="preserve"> </w:t>
+      </w:r>
+      <w:proofErr w:type="spellStart"/>
+      <w:r>
+        <w:rPr>
+          <w:rFonts w:ascii="Times New Roman" w:hAnsi="Times New Roman" w:cs="Times New Roman"/>
+          <w:sz w:val="24"/>
+          <w:szCs w:val="24"/>
+        </w:rPr>
+        <w:t>of</w:t>
+      </w:r>
+      <w:proofErr w:type="spellEnd"/>
+      <w:r>
+        <w:rPr>
+          <w:rFonts w:ascii="Times New Roman" w:hAnsi="Times New Roman" w:cs="Times New Roman"/>
+          <w:sz w:val="24"/>
+          <w:szCs w:val="24"/>
+        </w:rPr>
+        <w:t xml:space="preserve"> </w:t>
+      </w:r>
+      <w:proofErr w:type="spellStart"/>
+      <w:r>
+        <w:rPr>
+          <w:rFonts w:ascii="Times New Roman" w:hAnsi="Times New Roman" w:cs="Times New Roman"/>
+          <w:sz w:val="24"/>
+          <w:szCs w:val="24"/>
+        </w:rPr>
+        <w:t>our</w:t>
+      </w:r>
+      <w:proofErr w:type="spellEnd"/>
+      <w:r>
+        <w:rPr>
+          <w:rFonts w:ascii="Times New Roman" w:hAnsi="Times New Roman" w:cs="Times New Roman"/>
+          <w:sz w:val="24"/>
+          <w:szCs w:val="24"/>
+        </w:rPr>
+        <w:t xml:space="preserve"> </w:t>
+      </w:r>
+      <w:proofErr w:type="spellStart"/>
+      <w:r>
+        <w:rPr>
+          <w:rFonts w:ascii="Times New Roman" w:hAnsi="Times New Roman" w:cs="Times New Roman"/>
+          <w:sz w:val="24"/>
+          <w:szCs w:val="24"/>
+        </w:rPr>
+        <w:t>knowledge</w:t>
+      </w:r>
+      <w:proofErr w:type="spellEnd"/>
+      <w:r>
+        <w:rPr>
+          <w:rFonts w:ascii="Times New Roman" w:hAnsi="Times New Roman" w:cs="Times New Roman"/>
+          <w:sz w:val="24"/>
+          <w:szCs w:val="24"/>
+        </w:rPr>
+        <w:t xml:space="preserve">, </w:t>
+      </w:r>
+      <w:proofErr w:type="spellStart"/>
+      <w:r>
+        <w:rPr>
+          <w:rFonts w:ascii="Times New Roman" w:hAnsi="Times New Roman" w:cs="Times New Roman"/>
+          <w:sz w:val="24"/>
+          <w:szCs w:val="24"/>
+        </w:rPr>
+        <w:t>only</w:t>
+      </w:r>
+      <w:proofErr w:type="spellEnd"/>
+      <w:r>
+        <w:rPr>
+          <w:rFonts w:ascii="Times New Roman" w:hAnsi="Times New Roman" w:cs="Times New Roman"/>
+          <w:sz w:val="24"/>
+          <w:szCs w:val="24"/>
+        </w:rPr>
+        <w:t xml:space="preserve"> </w:t>
+      </w:r>
+      <w:proofErr w:type="spellStart"/>
+      <w:r>
+        <w:rPr>
+          <w:rFonts w:ascii="Times New Roman" w:hAnsi="Times New Roman" w:cs="Times New Roman"/>
+          <w:sz w:val="24"/>
+          <w:szCs w:val="24"/>
+        </w:rPr>
+        <w:t>two</w:t>
+      </w:r>
+      <w:proofErr w:type="spellEnd"/>
+      <w:r>
+        <w:rPr>
+          <w:rFonts w:ascii="Times New Roman" w:hAnsi="Times New Roman" w:cs="Times New Roman"/>
+          <w:sz w:val="24"/>
+          <w:szCs w:val="24"/>
+        </w:rPr>
+        <w:t xml:space="preserve"> </w:t>
+      </w:r>
+      <w:proofErr w:type="spellStart"/>
+      <w:r>
+        <w:rPr>
+          <w:rFonts w:ascii="Times New Roman" w:hAnsi="Times New Roman" w:cs="Times New Roman"/>
+          <w:sz w:val="24"/>
+          <w:szCs w:val="24"/>
+        </w:rPr>
+        <w:t>relevant</w:t>
+      </w:r>
+      <w:proofErr w:type="spellEnd"/>
+      <w:r>
+        <w:rPr>
+          <w:rFonts w:ascii="Times New Roman" w:hAnsi="Times New Roman" w:cs="Times New Roman"/>
+          <w:sz w:val="24"/>
+          <w:szCs w:val="24"/>
+        </w:rPr>
+        <w:t xml:space="preserve"> </w:t>
+      </w:r>
+      <w:proofErr w:type="spellStart"/>
+      <w:r>
+        <w:rPr>
+          <w:rFonts w:ascii="Times New Roman" w:hAnsi="Times New Roman" w:cs="Times New Roman"/>
+          <w:sz w:val="24"/>
+          <w:szCs w:val="24"/>
+        </w:rPr>
+        <w:t>previous</w:t>
+      </w:r>
+      <w:proofErr w:type="spellEnd"/>
+      <w:r>
+        <w:rPr>
+          <w:rFonts w:ascii="Times New Roman" w:hAnsi="Times New Roman" w:cs="Times New Roman"/>
+          <w:sz w:val="24"/>
+          <w:szCs w:val="24"/>
+        </w:rPr>
+        <w:t xml:space="preserve"> </w:t>
+      </w:r>
+      <w:proofErr w:type="spellStart"/>
+      <w:r>
+        <w:rPr>
+          <w:rFonts w:ascii="Times New Roman" w:hAnsi="Times New Roman" w:cs="Times New Roman"/>
+          <w:sz w:val="24"/>
+          <w:szCs w:val="24"/>
+        </w:rPr>
+        <w:t>works</w:t>
+      </w:r>
+      <w:proofErr w:type="spellEnd"/>
+      <w:r>
+        <w:rPr>
+          <w:rFonts w:ascii="Times New Roman" w:hAnsi="Times New Roman" w:cs="Times New Roman"/>
+          <w:sz w:val="24"/>
+          <w:szCs w:val="24"/>
+        </w:rPr>
+        <w:t xml:space="preserve"> </w:t>
+      </w:r>
+      <w:proofErr w:type="spellStart"/>
+      <w:r>
+        <w:rPr>
+          <w:rFonts w:ascii="Times New Roman" w:hAnsi="Times New Roman" w:cs="Times New Roman"/>
+          <w:sz w:val="24"/>
+          <w:szCs w:val="24"/>
+        </w:rPr>
+        <w:t>have</w:t>
+      </w:r>
+      <w:proofErr w:type="spellEnd"/>
+      <w:r>
+        <w:rPr>
+          <w:rFonts w:ascii="Times New Roman" w:hAnsi="Times New Roman" w:cs="Times New Roman"/>
+          <w:sz w:val="24"/>
+          <w:szCs w:val="24"/>
+        </w:rPr>
+        <w:t xml:space="preserve"> </w:t>
+      </w:r>
+      <w:proofErr w:type="spellStart"/>
+      <w:r>
+        <w:rPr>
+          <w:rFonts w:ascii="Times New Roman" w:hAnsi="Times New Roman" w:cs="Times New Roman"/>
+          <w:sz w:val="24"/>
+          <w:szCs w:val="24"/>
+        </w:rPr>
+        <w:t>addressed</w:t>
+      </w:r>
+      <w:proofErr w:type="spellEnd"/>
+      <w:r>
+        <w:rPr>
+          <w:rFonts w:ascii="Times New Roman" w:hAnsi="Times New Roman" w:cs="Times New Roman"/>
+          <w:sz w:val="24"/>
+          <w:szCs w:val="24"/>
+        </w:rPr>
+        <w:t xml:space="preserve"> </w:t>
+      </w:r>
+      <w:proofErr w:type="spellStart"/>
+      <w:r>
+        <w:rPr>
+          <w:rFonts w:ascii="Times New Roman" w:hAnsi="Times New Roman" w:cs="Times New Roman"/>
+          <w:sz w:val="24"/>
+          <w:szCs w:val="24"/>
+        </w:rPr>
+        <w:t>the</w:t>
+      </w:r>
+      <w:proofErr w:type="spellEnd"/>
+      <w:r>
+        <w:rPr>
+          <w:rFonts w:ascii="Times New Roman" w:hAnsi="Times New Roman" w:cs="Times New Roman"/>
+          <w:sz w:val="24"/>
+          <w:szCs w:val="24"/>
+        </w:rPr>
+        <w:t xml:space="preserve"> </w:t>
+      </w:r>
+      <w:proofErr w:type="spellStart"/>
+      <w:r>
+        <w:rPr>
+          <w:rFonts w:ascii="Times New Roman" w:hAnsi="Times New Roman" w:cs="Times New Roman"/>
+          <w:sz w:val="24"/>
+          <w:szCs w:val="24"/>
+        </w:rPr>
+        <w:t>problem</w:t>
+      </w:r>
+      <w:proofErr w:type="spellEnd"/>
+      <w:r>
+        <w:rPr>
+          <w:rFonts w:ascii="Times New Roman" w:hAnsi="Times New Roman" w:cs="Times New Roman"/>
+          <w:sz w:val="24"/>
+          <w:szCs w:val="24"/>
+        </w:rPr>
+        <w:t xml:space="preserve"> </w:t>
+      </w:r>
+      <w:proofErr w:type="spellStart"/>
+      <w:r>
+        <w:rPr>
+          <w:rFonts w:ascii="Times New Roman" w:hAnsi="Times New Roman" w:cs="Times New Roman"/>
+          <w:sz w:val="24"/>
+          <w:szCs w:val="24"/>
+        </w:rPr>
+        <w:t>of</w:t>
+      </w:r>
+      <w:proofErr w:type="spellEnd"/>
+      <w:r>
+        <w:rPr>
+          <w:rFonts w:ascii="Times New Roman" w:hAnsi="Times New Roman" w:cs="Times New Roman"/>
+          <w:sz w:val="24"/>
+          <w:szCs w:val="24"/>
+        </w:rPr>
+        <w:t xml:space="preserve"> </w:t>
+      </w:r>
+      <w:proofErr w:type="spellStart"/>
+      <w:r>
+        <w:rPr>
+          <w:rFonts w:ascii="Times New Roman" w:hAnsi="Times New Roman" w:cs="Times New Roman"/>
+          <w:sz w:val="24"/>
+          <w:szCs w:val="24"/>
+        </w:rPr>
+        <w:t>scarceness</w:t>
+      </w:r>
+      <w:proofErr w:type="spellEnd"/>
+      <w:r>
+        <w:rPr>
+          <w:rFonts w:ascii="Times New Roman" w:hAnsi="Times New Roman" w:cs="Times New Roman"/>
+          <w:sz w:val="24"/>
+          <w:szCs w:val="24"/>
+        </w:rPr>
+        <w:t xml:space="preserve"> </w:t>
+      </w:r>
+      <w:proofErr w:type="spellStart"/>
+      <w:r>
+        <w:rPr>
+          <w:rFonts w:ascii="Times New Roman" w:hAnsi="Times New Roman" w:cs="Times New Roman"/>
+          <w:sz w:val="24"/>
+          <w:szCs w:val="24"/>
+        </w:rPr>
+        <w:t>of</w:t>
+      </w:r>
+      <w:proofErr w:type="spellEnd"/>
+      <w:r>
+        <w:rPr>
+          <w:rFonts w:ascii="Times New Roman" w:hAnsi="Times New Roman" w:cs="Times New Roman"/>
+          <w:sz w:val="24"/>
+          <w:szCs w:val="24"/>
+        </w:rPr>
+        <w:t xml:space="preserve"> </w:t>
+      </w:r>
+      <w:proofErr w:type="spellStart"/>
+      <w:r>
+        <w:rPr>
+          <w:rFonts w:ascii="Times New Roman" w:hAnsi="Times New Roman" w:cs="Times New Roman"/>
+          <w:sz w:val="24"/>
+          <w:szCs w:val="24"/>
+        </w:rPr>
+        <w:t>labeled</w:t>
+      </w:r>
+      <w:proofErr w:type="spellEnd"/>
+      <w:r>
+        <w:rPr>
+          <w:rFonts w:ascii="Times New Roman" w:hAnsi="Times New Roman" w:cs="Times New Roman"/>
+          <w:sz w:val="24"/>
+          <w:szCs w:val="24"/>
+        </w:rPr>
+        <w:t xml:space="preserve"> </w:t>
+      </w:r>
+      <w:proofErr w:type="spellStart"/>
+      <w:r>
+        <w:rPr>
+          <w:rFonts w:ascii="Times New Roman" w:hAnsi="Times New Roman" w:cs="Times New Roman"/>
+          <w:sz w:val="24"/>
+          <w:szCs w:val="24"/>
+        </w:rPr>
+        <w:t>instances</w:t>
+      </w:r>
+      <w:proofErr w:type="spellEnd"/>
+      <w:r>
+        <w:rPr>
+          <w:rFonts w:ascii="Times New Roman" w:hAnsi="Times New Roman" w:cs="Times New Roman"/>
+          <w:sz w:val="24"/>
+          <w:szCs w:val="24"/>
+        </w:rPr>
+        <w:t xml:space="preserve"> in concept </w:t>
+      </w:r>
+      <w:proofErr w:type="spellStart"/>
+      <w:r>
+        <w:rPr>
+          <w:rFonts w:ascii="Times New Roman" w:hAnsi="Times New Roman" w:cs="Times New Roman"/>
+          <w:sz w:val="24"/>
+          <w:szCs w:val="24"/>
+        </w:rPr>
+        <w:t>drifting</w:t>
+      </w:r>
+      <w:proofErr w:type="spellEnd"/>
+      <w:r>
+        <w:rPr>
+          <w:rFonts w:ascii="Times New Roman" w:hAnsi="Times New Roman" w:cs="Times New Roman"/>
+          <w:sz w:val="24"/>
+          <w:szCs w:val="24"/>
+        </w:rPr>
+        <w:t xml:space="preserve"> data </w:t>
+      </w:r>
+      <w:proofErr w:type="spellStart"/>
+      <w:r>
+        <w:rPr>
+          <w:rFonts w:ascii="Times New Roman" w:hAnsi="Times New Roman" w:cs="Times New Roman"/>
+          <w:sz w:val="24"/>
+          <w:szCs w:val="24"/>
+        </w:rPr>
+        <w:t>streams</w:t>
+      </w:r>
+      <w:proofErr w:type="spellEnd"/>
+      <w:proofErr w:type="gramStart"/>
+      <w:r>
+        <w:rPr>
+          <w:rFonts w:ascii="Times New Roman" w:hAnsi="Times New Roman" w:cs="Times New Roman"/>
+          <w:sz w:val="24"/>
+          <w:szCs w:val="24"/>
+        </w:rPr>
+        <w:t xml:space="preserve">. </w:t>
+      </w:r>
+      <w:proofErr w:type="gramEnd"/>
+      <w:r>
+        <w:rPr>
+          <w:rFonts w:ascii="Times New Roman" w:hAnsi="Times New Roman" w:cs="Times New Roman"/>
+          <w:sz w:val="24"/>
+          <w:szCs w:val="24"/>
+        </w:rPr>
+        <w:t xml:space="preserve">… </w:t>
+      </w:r>
+      <w:proofErr w:type="spellStart"/>
+      <w:r>
+        <w:rPr>
+          <w:rFonts w:ascii="Times New Roman" w:hAnsi="Times New Roman" w:cs="Times New Roman"/>
+          <w:sz w:val="24"/>
+          <w:szCs w:val="24"/>
+        </w:rPr>
+        <w:t>The</w:t>
+      </w:r>
+      <w:proofErr w:type="spellEnd"/>
+      <w:r>
+        <w:rPr>
+          <w:rFonts w:ascii="Times New Roman" w:hAnsi="Times New Roman" w:cs="Times New Roman"/>
+          <w:sz w:val="24"/>
+          <w:szCs w:val="24"/>
+        </w:rPr>
+        <w:t xml:space="preserve"> </w:t>
+      </w:r>
+      <w:proofErr w:type="spellStart"/>
+      <w:r>
+        <w:rPr>
+          <w:rFonts w:ascii="Times New Roman" w:hAnsi="Times New Roman" w:cs="Times New Roman"/>
+          <w:sz w:val="24"/>
+          <w:szCs w:val="24"/>
+        </w:rPr>
+        <w:t>second</w:t>
+      </w:r>
+      <w:proofErr w:type="spellEnd"/>
+      <w:r>
+        <w:rPr>
+          <w:rFonts w:ascii="Times New Roman" w:hAnsi="Times New Roman" w:cs="Times New Roman"/>
+          <w:sz w:val="24"/>
+          <w:szCs w:val="24"/>
+        </w:rPr>
+        <w:t xml:space="preserve"> </w:t>
+      </w:r>
+      <w:proofErr w:type="spellStart"/>
+      <w:r>
+        <w:rPr>
+          <w:rFonts w:ascii="Times New Roman" w:hAnsi="Times New Roman" w:cs="Times New Roman"/>
+          <w:sz w:val="24"/>
+          <w:szCs w:val="24"/>
+        </w:rPr>
+        <w:t>work</w:t>
+      </w:r>
+      <w:proofErr w:type="spellEnd"/>
+      <w:r>
+        <w:rPr>
+          <w:rFonts w:ascii="Times New Roman" w:hAnsi="Times New Roman" w:cs="Times New Roman"/>
+          <w:sz w:val="24"/>
+          <w:szCs w:val="24"/>
+        </w:rPr>
+        <w:t xml:space="preserve"> </w:t>
+      </w:r>
+      <w:proofErr w:type="spellStart"/>
+      <w:r>
+        <w:rPr>
+          <w:rFonts w:ascii="Times New Roman" w:hAnsi="Times New Roman" w:cs="Times New Roman"/>
+          <w:sz w:val="24"/>
+          <w:szCs w:val="24"/>
+        </w:rPr>
+        <w:t>was</w:t>
+      </w:r>
+      <w:proofErr w:type="spellEnd"/>
+      <w:r>
+        <w:rPr>
+          <w:rFonts w:ascii="Times New Roman" w:hAnsi="Times New Roman" w:cs="Times New Roman"/>
+          <w:sz w:val="24"/>
+          <w:szCs w:val="24"/>
+        </w:rPr>
+        <w:t xml:space="preserve"> </w:t>
+      </w:r>
+      <w:proofErr w:type="spellStart"/>
+      <w:r>
+        <w:rPr>
+          <w:rFonts w:ascii="Times New Roman" w:hAnsi="Times New Roman" w:cs="Times New Roman"/>
+          <w:sz w:val="24"/>
+          <w:szCs w:val="24"/>
+        </w:rPr>
+        <w:t>recently</w:t>
+      </w:r>
+      <w:proofErr w:type="spellEnd"/>
+      <w:r>
+        <w:rPr>
+          <w:rFonts w:ascii="Times New Roman" w:hAnsi="Times New Roman" w:cs="Times New Roman"/>
+          <w:sz w:val="24"/>
+          <w:szCs w:val="24"/>
+        </w:rPr>
+        <w:t xml:space="preserve"> </w:t>
+      </w:r>
+      <w:proofErr w:type="spellStart"/>
+      <w:r>
+        <w:rPr>
+          <w:rFonts w:ascii="Times New Roman" w:hAnsi="Times New Roman" w:cs="Times New Roman"/>
+          <w:sz w:val="24"/>
+          <w:szCs w:val="24"/>
+        </w:rPr>
+        <w:t>proposed</w:t>
+      </w:r>
+      <w:proofErr w:type="spellEnd"/>
+      <w:r>
+        <w:rPr>
+          <w:rFonts w:ascii="Times New Roman" w:hAnsi="Times New Roman" w:cs="Times New Roman"/>
+          <w:sz w:val="24"/>
+          <w:szCs w:val="24"/>
+        </w:rPr>
+        <w:t xml:space="preserve"> </w:t>
+      </w:r>
+      <w:proofErr w:type="spellStart"/>
+      <w:r>
+        <w:rPr>
+          <w:rFonts w:ascii="Times New Roman" w:hAnsi="Times New Roman" w:cs="Times New Roman"/>
+          <w:sz w:val="24"/>
+          <w:szCs w:val="24"/>
+        </w:rPr>
+        <w:t>by</w:t>
+      </w:r>
+      <w:proofErr w:type="spellEnd"/>
+      <w:r>
+        <w:rPr>
+          <w:rFonts w:ascii="Times New Roman" w:hAnsi="Times New Roman" w:cs="Times New Roman"/>
+          <w:sz w:val="24"/>
+          <w:szCs w:val="24"/>
+        </w:rPr>
+        <w:t xml:space="preserve"> Masud et al. [22]. </w:t>
+      </w:r>
+      <w:proofErr w:type="spellStart"/>
+      <w:r>
+        <w:rPr>
+          <w:rFonts w:ascii="Times New Roman" w:hAnsi="Times New Roman" w:cs="Times New Roman"/>
+          <w:sz w:val="24"/>
+          <w:szCs w:val="24"/>
+        </w:rPr>
+        <w:t>It</w:t>
+      </w:r>
+      <w:proofErr w:type="spellEnd"/>
+      <w:r>
+        <w:rPr>
+          <w:rFonts w:ascii="Times New Roman" w:hAnsi="Times New Roman" w:cs="Times New Roman"/>
+          <w:sz w:val="24"/>
+          <w:szCs w:val="24"/>
+        </w:rPr>
+        <w:t xml:space="preserve"> </w:t>
+      </w:r>
+      <w:proofErr w:type="spellStart"/>
+      <w:r>
+        <w:rPr>
+          <w:rFonts w:ascii="Times New Roman" w:hAnsi="Times New Roman" w:cs="Times New Roman"/>
+          <w:sz w:val="24"/>
+          <w:szCs w:val="24"/>
+        </w:rPr>
+        <w:t>is</w:t>
+      </w:r>
+      <w:proofErr w:type="spellEnd"/>
+      <w:r>
+        <w:rPr>
+          <w:rFonts w:ascii="Times New Roman" w:hAnsi="Times New Roman" w:cs="Times New Roman"/>
+          <w:sz w:val="24"/>
+          <w:szCs w:val="24"/>
+        </w:rPr>
+        <w:t xml:space="preserve"> </w:t>
+      </w:r>
+      <w:proofErr w:type="spellStart"/>
+      <w:r>
+        <w:rPr>
+          <w:rFonts w:ascii="Times New Roman" w:hAnsi="Times New Roman" w:cs="Times New Roman"/>
+          <w:sz w:val="24"/>
+          <w:szCs w:val="24"/>
+        </w:rPr>
+        <w:t>based</w:t>
+      </w:r>
+      <w:proofErr w:type="spellEnd"/>
+      <w:r>
+        <w:rPr>
+          <w:rFonts w:ascii="Times New Roman" w:hAnsi="Times New Roman" w:cs="Times New Roman"/>
+          <w:sz w:val="24"/>
+          <w:szCs w:val="24"/>
+        </w:rPr>
+        <w:t xml:space="preserve"> </w:t>
+      </w:r>
+      <w:proofErr w:type="spellStart"/>
+      <w:r>
+        <w:rPr>
+          <w:rFonts w:ascii="Times New Roman" w:hAnsi="Times New Roman" w:cs="Times New Roman"/>
+          <w:sz w:val="24"/>
+          <w:szCs w:val="24"/>
+        </w:rPr>
+        <w:t>on</w:t>
+      </w:r>
+      <w:proofErr w:type="spellEnd"/>
+      <w:r>
+        <w:rPr>
+          <w:rFonts w:ascii="Times New Roman" w:hAnsi="Times New Roman" w:cs="Times New Roman"/>
+          <w:sz w:val="24"/>
+          <w:szCs w:val="24"/>
+        </w:rPr>
+        <w:t xml:space="preserve"> </w:t>
+      </w:r>
+      <w:proofErr w:type="spellStart"/>
+      <w:r>
+        <w:rPr>
+          <w:rFonts w:ascii="Times New Roman" w:hAnsi="Times New Roman" w:cs="Times New Roman"/>
+          <w:sz w:val="24"/>
+          <w:szCs w:val="24"/>
+        </w:rPr>
+        <w:t>an</w:t>
+      </w:r>
+      <w:proofErr w:type="spellEnd"/>
+      <w:r>
+        <w:rPr>
+          <w:rFonts w:ascii="Times New Roman" w:hAnsi="Times New Roman" w:cs="Times New Roman"/>
+          <w:sz w:val="24"/>
+          <w:szCs w:val="24"/>
+        </w:rPr>
+        <w:t xml:space="preserve"> </w:t>
+      </w:r>
+      <w:proofErr w:type="spellStart"/>
+      <w:r>
+        <w:rPr>
+          <w:rFonts w:ascii="Times New Roman" w:hAnsi="Times New Roman" w:cs="Times New Roman"/>
+          <w:sz w:val="24"/>
+          <w:szCs w:val="24"/>
+        </w:rPr>
+        <w:t>ens</w:t>
+      </w:r>
+      <w:r>
+        <w:rPr>
+          <w:rFonts w:ascii="Times New Roman" w:hAnsi="Times New Roman" w:cs="Times New Roman"/>
+          <w:sz w:val="24"/>
+          <w:szCs w:val="24"/>
+        </w:rPr>
+        <w:t>emble</w:t>
+      </w:r>
+      <w:proofErr w:type="spellEnd"/>
+      <w:r>
+        <w:rPr>
+          <w:rFonts w:ascii="Times New Roman" w:hAnsi="Times New Roman" w:cs="Times New Roman"/>
+          <w:sz w:val="24"/>
+          <w:szCs w:val="24"/>
+        </w:rPr>
+        <w:t xml:space="preserve"> </w:t>
+      </w:r>
+      <w:proofErr w:type="spellStart"/>
+      <w:r>
+        <w:rPr>
+          <w:rFonts w:ascii="Times New Roman" w:hAnsi="Times New Roman" w:cs="Times New Roman"/>
+          <w:sz w:val="24"/>
+          <w:szCs w:val="24"/>
+        </w:rPr>
+        <w:t>approach</w:t>
+      </w:r>
+      <w:proofErr w:type="spellEnd"/>
+      <w:r>
+        <w:rPr>
+          <w:rFonts w:ascii="Times New Roman" w:hAnsi="Times New Roman" w:cs="Times New Roman"/>
+          <w:sz w:val="24"/>
+          <w:szCs w:val="24"/>
+        </w:rPr>
+        <w:t xml:space="preserve"> </w:t>
+      </w:r>
+      <w:proofErr w:type="spellStart"/>
+      <w:r>
+        <w:rPr>
+          <w:rFonts w:ascii="Times New Roman" w:hAnsi="Times New Roman" w:cs="Times New Roman"/>
+          <w:sz w:val="24"/>
+          <w:szCs w:val="24"/>
+        </w:rPr>
+        <w:t>where</w:t>
+      </w:r>
+      <w:proofErr w:type="spellEnd"/>
+      <w:r>
+        <w:rPr>
+          <w:rFonts w:ascii="Times New Roman" w:hAnsi="Times New Roman" w:cs="Times New Roman"/>
+          <w:sz w:val="24"/>
+          <w:szCs w:val="24"/>
+        </w:rPr>
+        <w:t xml:space="preserve"> </w:t>
+      </w:r>
+      <w:proofErr w:type="spellStart"/>
+      <w:r>
+        <w:rPr>
+          <w:rFonts w:ascii="Times New Roman" w:hAnsi="Times New Roman" w:cs="Times New Roman"/>
+          <w:sz w:val="24"/>
+          <w:szCs w:val="24"/>
+        </w:rPr>
+        <w:t>each</w:t>
+      </w:r>
+      <w:proofErr w:type="spellEnd"/>
+      <w:r>
+        <w:rPr>
+          <w:rFonts w:ascii="Times New Roman" w:hAnsi="Times New Roman" w:cs="Times New Roman"/>
+          <w:sz w:val="24"/>
+          <w:szCs w:val="24"/>
+        </w:rPr>
+        <w:t xml:space="preserve"> </w:t>
+      </w:r>
+      <w:proofErr w:type="spellStart"/>
+      <w:r>
+        <w:rPr>
+          <w:rFonts w:ascii="Times New Roman" w:hAnsi="Times New Roman" w:cs="Times New Roman"/>
+          <w:sz w:val="24"/>
+          <w:szCs w:val="24"/>
+        </w:rPr>
+        <w:t>model</w:t>
+      </w:r>
+      <w:proofErr w:type="spellEnd"/>
+      <w:r>
+        <w:rPr>
+          <w:rFonts w:ascii="Times New Roman" w:hAnsi="Times New Roman" w:cs="Times New Roman"/>
+          <w:sz w:val="24"/>
+          <w:szCs w:val="24"/>
+        </w:rPr>
+        <w:t xml:space="preserve"> in </w:t>
+      </w:r>
+      <w:proofErr w:type="spellStart"/>
+      <w:r>
+        <w:rPr>
+          <w:rFonts w:ascii="Times New Roman" w:hAnsi="Times New Roman" w:cs="Times New Roman"/>
+          <w:sz w:val="24"/>
+          <w:szCs w:val="24"/>
+        </w:rPr>
+        <w:t>the</w:t>
+      </w:r>
+      <w:proofErr w:type="spellEnd"/>
+      <w:r>
+        <w:rPr>
+          <w:rFonts w:ascii="Times New Roman" w:hAnsi="Times New Roman" w:cs="Times New Roman"/>
+          <w:sz w:val="24"/>
+          <w:szCs w:val="24"/>
+        </w:rPr>
+        <w:t xml:space="preserve"> </w:t>
+      </w:r>
+      <w:proofErr w:type="spellStart"/>
+      <w:r>
+        <w:rPr>
+          <w:rFonts w:ascii="Times New Roman" w:hAnsi="Times New Roman" w:cs="Times New Roman"/>
+          <w:sz w:val="24"/>
+          <w:szCs w:val="24"/>
+        </w:rPr>
+        <w:t>ensemble</w:t>
+      </w:r>
+      <w:proofErr w:type="spellEnd"/>
+      <w:r>
+        <w:rPr>
+          <w:rFonts w:ascii="Times New Roman" w:hAnsi="Times New Roman" w:cs="Times New Roman"/>
+          <w:sz w:val="24"/>
+          <w:szCs w:val="24"/>
+        </w:rPr>
+        <w:t xml:space="preserve"> </w:t>
+      </w:r>
+      <w:proofErr w:type="spellStart"/>
+      <w:r>
+        <w:rPr>
+          <w:rFonts w:ascii="Times New Roman" w:hAnsi="Times New Roman" w:cs="Times New Roman"/>
+          <w:sz w:val="24"/>
+          <w:szCs w:val="24"/>
+        </w:rPr>
+        <w:t>is</w:t>
+      </w:r>
+      <w:proofErr w:type="spellEnd"/>
+      <w:r>
+        <w:rPr>
+          <w:rFonts w:ascii="Times New Roman" w:hAnsi="Times New Roman" w:cs="Times New Roman"/>
+          <w:sz w:val="24"/>
+          <w:szCs w:val="24"/>
+        </w:rPr>
+        <w:t xml:space="preserve"> </w:t>
+      </w:r>
+      <w:proofErr w:type="spellStart"/>
+      <w:r>
+        <w:rPr>
+          <w:rFonts w:ascii="Times New Roman" w:hAnsi="Times New Roman" w:cs="Times New Roman"/>
+          <w:sz w:val="24"/>
+          <w:szCs w:val="24"/>
+        </w:rPr>
+        <w:t>built</w:t>
+      </w:r>
+      <w:proofErr w:type="spellEnd"/>
+      <w:r>
+        <w:rPr>
+          <w:rFonts w:ascii="Times New Roman" w:hAnsi="Times New Roman" w:cs="Times New Roman"/>
+          <w:sz w:val="24"/>
+          <w:szCs w:val="24"/>
+        </w:rPr>
+        <w:t xml:space="preserve"> as </w:t>
+      </w:r>
+      <w:proofErr w:type="spellStart"/>
+      <w:r>
+        <w:rPr>
+          <w:rFonts w:ascii="Times New Roman" w:hAnsi="Times New Roman" w:cs="Times New Roman"/>
+          <w:sz w:val="24"/>
+          <w:szCs w:val="24"/>
+        </w:rPr>
+        <w:t>micro-</w:t>
+      </w:r>
+      <w:proofErr w:type="gramStart"/>
+      <w:r>
+        <w:rPr>
+          <w:rFonts w:ascii="Times New Roman" w:hAnsi="Times New Roman" w:cs="Times New Roman"/>
+          <w:sz w:val="24"/>
+          <w:szCs w:val="24"/>
+        </w:rPr>
+        <w:t>clusters</w:t>
+      </w:r>
+      <w:proofErr w:type="spellEnd"/>
+      <w:proofErr w:type="gramEnd"/>
+      <w:r>
+        <w:rPr>
+          <w:rFonts w:ascii="Times New Roman" w:hAnsi="Times New Roman" w:cs="Times New Roman"/>
+          <w:sz w:val="24"/>
+          <w:szCs w:val="24"/>
+        </w:rPr>
+        <w:t xml:space="preserve"> </w:t>
+      </w:r>
+      <w:proofErr w:type="spellStart"/>
+      <w:r>
+        <w:rPr>
+          <w:rFonts w:ascii="Times New Roman" w:hAnsi="Times New Roman" w:cs="Times New Roman"/>
+          <w:sz w:val="24"/>
+          <w:szCs w:val="24"/>
+        </w:rPr>
+        <w:t>using</w:t>
+      </w:r>
+      <w:proofErr w:type="spellEnd"/>
+      <w:r>
+        <w:rPr>
+          <w:rFonts w:ascii="Times New Roman" w:hAnsi="Times New Roman" w:cs="Times New Roman"/>
+          <w:sz w:val="24"/>
+          <w:szCs w:val="24"/>
+        </w:rPr>
+        <w:t xml:space="preserve"> a </w:t>
+      </w:r>
+      <w:proofErr w:type="spellStart"/>
+      <w:r>
+        <w:rPr>
+          <w:rFonts w:ascii="Times New Roman" w:hAnsi="Times New Roman" w:cs="Times New Roman"/>
+          <w:sz w:val="24"/>
+          <w:szCs w:val="24"/>
+        </w:rPr>
+        <w:t>semi-supervised</w:t>
+      </w:r>
+      <w:proofErr w:type="spellEnd"/>
+      <w:r>
+        <w:rPr>
+          <w:rFonts w:ascii="Times New Roman" w:hAnsi="Times New Roman" w:cs="Times New Roman"/>
+          <w:sz w:val="24"/>
+          <w:szCs w:val="24"/>
+        </w:rPr>
+        <w:t xml:space="preserve"> </w:t>
+      </w:r>
+      <w:proofErr w:type="spellStart"/>
+      <w:r>
+        <w:rPr>
+          <w:rFonts w:ascii="Times New Roman" w:hAnsi="Times New Roman" w:cs="Times New Roman"/>
+          <w:sz w:val="24"/>
+          <w:szCs w:val="24"/>
+        </w:rPr>
+        <w:t>clustering</w:t>
+      </w:r>
+      <w:proofErr w:type="spellEnd"/>
+      <w:r>
+        <w:rPr>
+          <w:rFonts w:ascii="Times New Roman" w:hAnsi="Times New Roman" w:cs="Times New Roman"/>
+          <w:sz w:val="24"/>
+          <w:szCs w:val="24"/>
+        </w:rPr>
+        <w:t xml:space="preserve"> </w:t>
+      </w:r>
+      <w:proofErr w:type="spellStart"/>
+      <w:r>
+        <w:rPr>
+          <w:rFonts w:ascii="Times New Roman" w:hAnsi="Times New Roman" w:cs="Times New Roman"/>
+          <w:sz w:val="24"/>
+          <w:szCs w:val="24"/>
+        </w:rPr>
+        <w:t>technique</w:t>
+      </w:r>
+      <w:proofErr w:type="spellEnd"/>
+      <w:r>
+        <w:rPr>
+          <w:rFonts w:ascii="Times New Roman" w:hAnsi="Times New Roman" w:cs="Times New Roman"/>
+          <w:sz w:val="24"/>
+          <w:szCs w:val="24"/>
+        </w:rPr>
+        <w:t xml:space="preserve">. In </w:t>
+      </w:r>
+      <w:proofErr w:type="spellStart"/>
+      <w:r>
+        <w:rPr>
+          <w:rFonts w:ascii="Times New Roman" w:hAnsi="Times New Roman" w:cs="Times New Roman"/>
+          <w:sz w:val="24"/>
+          <w:szCs w:val="24"/>
+        </w:rPr>
+        <w:t>fact</w:t>
+      </w:r>
+      <w:proofErr w:type="spellEnd"/>
+      <w:r>
+        <w:rPr>
+          <w:rFonts w:ascii="Times New Roman" w:hAnsi="Times New Roman" w:cs="Times New Roman"/>
+          <w:sz w:val="24"/>
+          <w:szCs w:val="24"/>
+        </w:rPr>
+        <w:t xml:space="preserve">, </w:t>
+      </w:r>
+      <w:proofErr w:type="spellStart"/>
+      <w:r>
+        <w:rPr>
+          <w:rFonts w:ascii="Times New Roman" w:hAnsi="Times New Roman" w:cs="Times New Roman"/>
+          <w:sz w:val="24"/>
+          <w:szCs w:val="24"/>
+        </w:rPr>
+        <w:t>the</w:t>
+      </w:r>
+      <w:proofErr w:type="spellEnd"/>
+      <w:r>
+        <w:rPr>
+          <w:rFonts w:ascii="Times New Roman" w:hAnsi="Times New Roman" w:cs="Times New Roman"/>
+          <w:sz w:val="24"/>
+          <w:szCs w:val="24"/>
+        </w:rPr>
+        <w:t xml:space="preserve"> </w:t>
+      </w:r>
+      <w:proofErr w:type="spellStart"/>
+      <w:r>
+        <w:rPr>
+          <w:rFonts w:ascii="Times New Roman" w:hAnsi="Times New Roman" w:cs="Times New Roman"/>
+          <w:sz w:val="24"/>
+          <w:szCs w:val="24"/>
+        </w:rPr>
+        <w:t>learning</w:t>
+      </w:r>
+      <w:proofErr w:type="spellEnd"/>
+      <w:r>
+        <w:rPr>
+          <w:rFonts w:ascii="Times New Roman" w:hAnsi="Times New Roman" w:cs="Times New Roman"/>
+          <w:sz w:val="24"/>
+          <w:szCs w:val="24"/>
+        </w:rPr>
+        <w:t xml:space="preserve"> step </w:t>
+      </w:r>
+      <w:proofErr w:type="spellStart"/>
+      <w:r>
+        <w:rPr>
+          <w:rFonts w:ascii="Times New Roman" w:hAnsi="Times New Roman" w:cs="Times New Roman"/>
+          <w:sz w:val="24"/>
+          <w:szCs w:val="24"/>
+        </w:rPr>
+        <w:t>of</w:t>
+      </w:r>
+      <w:proofErr w:type="spellEnd"/>
+      <w:r>
+        <w:rPr>
+          <w:rFonts w:ascii="Times New Roman" w:hAnsi="Times New Roman" w:cs="Times New Roman"/>
+          <w:sz w:val="24"/>
+          <w:szCs w:val="24"/>
+        </w:rPr>
+        <w:t xml:space="preserve"> </w:t>
+      </w:r>
+      <w:proofErr w:type="spellStart"/>
+      <w:r>
+        <w:rPr>
+          <w:rFonts w:ascii="Times New Roman" w:hAnsi="Times New Roman" w:cs="Times New Roman"/>
+          <w:sz w:val="24"/>
+          <w:szCs w:val="24"/>
+        </w:rPr>
+        <w:t>each</w:t>
+      </w:r>
+      <w:proofErr w:type="spellEnd"/>
+      <w:r>
+        <w:rPr>
+          <w:rFonts w:ascii="Times New Roman" w:hAnsi="Times New Roman" w:cs="Times New Roman"/>
+          <w:sz w:val="24"/>
+          <w:szCs w:val="24"/>
+        </w:rPr>
+        <w:t xml:space="preserve"> </w:t>
+      </w:r>
+      <w:proofErr w:type="spellStart"/>
+      <w:r>
+        <w:rPr>
+          <w:rFonts w:ascii="Times New Roman" w:hAnsi="Times New Roman" w:cs="Times New Roman"/>
+          <w:sz w:val="24"/>
+          <w:szCs w:val="24"/>
+        </w:rPr>
+        <w:t>model</w:t>
+      </w:r>
+      <w:proofErr w:type="spellEnd"/>
+      <w:r>
+        <w:rPr>
+          <w:rFonts w:ascii="Times New Roman" w:hAnsi="Times New Roman" w:cs="Times New Roman"/>
+          <w:sz w:val="24"/>
+          <w:szCs w:val="24"/>
+        </w:rPr>
+        <w:t xml:space="preserve"> </w:t>
+      </w:r>
+      <w:proofErr w:type="spellStart"/>
+      <w:r>
+        <w:rPr>
+          <w:rFonts w:ascii="Times New Roman" w:hAnsi="Times New Roman" w:cs="Times New Roman"/>
+          <w:sz w:val="24"/>
+          <w:szCs w:val="24"/>
+        </w:rPr>
+        <w:t>starts</w:t>
+      </w:r>
+      <w:proofErr w:type="spellEnd"/>
+      <w:r>
+        <w:rPr>
+          <w:rFonts w:ascii="Times New Roman" w:hAnsi="Times New Roman" w:cs="Times New Roman"/>
+          <w:sz w:val="24"/>
+          <w:szCs w:val="24"/>
+        </w:rPr>
+        <w:t xml:space="preserve"> </w:t>
+      </w:r>
+      <w:proofErr w:type="spellStart"/>
+      <w:r>
+        <w:rPr>
+          <w:rFonts w:ascii="Times New Roman" w:hAnsi="Times New Roman" w:cs="Times New Roman"/>
+          <w:sz w:val="24"/>
+          <w:szCs w:val="24"/>
+        </w:rPr>
+        <w:t>by</w:t>
+      </w:r>
+      <w:proofErr w:type="spellEnd"/>
+      <w:r>
+        <w:rPr>
+          <w:rFonts w:ascii="Times New Roman" w:hAnsi="Times New Roman" w:cs="Times New Roman"/>
+          <w:sz w:val="24"/>
+          <w:szCs w:val="24"/>
+        </w:rPr>
+        <w:t xml:space="preserve"> </w:t>
+      </w:r>
+      <w:proofErr w:type="spellStart"/>
+      <w:r>
+        <w:rPr>
+          <w:rFonts w:ascii="Times New Roman" w:hAnsi="Times New Roman" w:cs="Times New Roman"/>
+          <w:sz w:val="24"/>
+          <w:szCs w:val="24"/>
+        </w:rPr>
+        <w:t>choosing</w:t>
+      </w:r>
+      <w:proofErr w:type="spellEnd"/>
+      <w:r>
+        <w:rPr>
+          <w:rFonts w:ascii="Times New Roman" w:hAnsi="Times New Roman" w:cs="Times New Roman"/>
+          <w:sz w:val="24"/>
+          <w:szCs w:val="24"/>
+        </w:rPr>
+        <w:t xml:space="preserve"> k</w:t>
+      </w:r>
+      <w:r>
+        <w:rPr>
+          <w:rFonts w:ascii="Times New Roman" w:hAnsi="Times New Roman" w:cs="Times New Roman"/>
+          <w:sz w:val="24"/>
+          <w:szCs w:val="24"/>
+          <w:vertAlign w:val="subscript"/>
+        </w:rPr>
+        <w:t>c</w:t>
+      </w:r>
+      <w:r>
+        <w:rPr>
+          <w:rFonts w:ascii="Times New Roman" w:hAnsi="Times New Roman" w:cs="Times New Roman"/>
+          <w:sz w:val="24"/>
+          <w:szCs w:val="24"/>
+        </w:rPr>
+        <w:t xml:space="preserve"> </w:t>
+      </w:r>
+      <w:proofErr w:type="spellStart"/>
+      <w:r>
+        <w:rPr>
+          <w:rFonts w:ascii="Times New Roman" w:hAnsi="Times New Roman" w:cs="Times New Roman"/>
+          <w:sz w:val="24"/>
+          <w:szCs w:val="24"/>
+        </w:rPr>
+        <w:t>points</w:t>
+      </w:r>
+      <w:proofErr w:type="spellEnd"/>
+      <w:r>
+        <w:rPr>
+          <w:rFonts w:ascii="Times New Roman" w:hAnsi="Times New Roman" w:cs="Times New Roman"/>
+          <w:sz w:val="24"/>
+          <w:szCs w:val="24"/>
+        </w:rPr>
+        <w:t xml:space="preserve"> </w:t>
+      </w:r>
+      <w:proofErr w:type="spellStart"/>
+      <w:r>
+        <w:rPr>
+          <w:rFonts w:ascii="Times New Roman" w:hAnsi="Times New Roman" w:cs="Times New Roman"/>
+          <w:sz w:val="24"/>
+          <w:szCs w:val="24"/>
+        </w:rPr>
+        <w:t>from</w:t>
+      </w:r>
+      <w:proofErr w:type="spellEnd"/>
+      <w:r>
+        <w:rPr>
+          <w:rFonts w:ascii="Times New Roman" w:hAnsi="Times New Roman" w:cs="Times New Roman"/>
+          <w:sz w:val="24"/>
+          <w:szCs w:val="24"/>
+        </w:rPr>
+        <w:t xml:space="preserve"> </w:t>
+      </w:r>
+      <w:proofErr w:type="spellStart"/>
+      <w:r>
+        <w:rPr>
+          <w:rFonts w:ascii="Times New Roman" w:hAnsi="Times New Roman" w:cs="Times New Roman"/>
+          <w:sz w:val="24"/>
+          <w:szCs w:val="24"/>
+        </w:rPr>
+        <w:t>the</w:t>
+      </w:r>
+      <w:proofErr w:type="spellEnd"/>
+      <w:r>
+        <w:rPr>
+          <w:rFonts w:ascii="Times New Roman" w:hAnsi="Times New Roman" w:cs="Times New Roman"/>
+          <w:sz w:val="24"/>
+          <w:szCs w:val="24"/>
+        </w:rPr>
+        <w:t xml:space="preserve"> </w:t>
+      </w:r>
+      <w:proofErr w:type="spellStart"/>
+      <w:r>
+        <w:rPr>
+          <w:rFonts w:ascii="Times New Roman" w:hAnsi="Times New Roman" w:cs="Times New Roman"/>
+          <w:sz w:val="24"/>
+          <w:szCs w:val="24"/>
+        </w:rPr>
+        <w:t>labeled</w:t>
+      </w:r>
+      <w:proofErr w:type="spellEnd"/>
+      <w:r>
+        <w:rPr>
+          <w:rFonts w:ascii="Times New Roman" w:hAnsi="Times New Roman" w:cs="Times New Roman"/>
+          <w:sz w:val="24"/>
+          <w:szCs w:val="24"/>
+        </w:rPr>
+        <w:t xml:space="preserve"> data </w:t>
+      </w:r>
+      <w:proofErr w:type="spellStart"/>
+      <w:r>
+        <w:rPr>
+          <w:rFonts w:ascii="Times New Roman" w:hAnsi="Times New Roman" w:cs="Times New Roman"/>
+          <w:sz w:val="24"/>
+          <w:szCs w:val="24"/>
+        </w:rPr>
+        <w:t>of</w:t>
+      </w:r>
+      <w:proofErr w:type="spellEnd"/>
+      <w:r>
+        <w:rPr>
+          <w:rFonts w:ascii="Times New Roman" w:hAnsi="Times New Roman" w:cs="Times New Roman"/>
+          <w:sz w:val="24"/>
+          <w:szCs w:val="24"/>
+        </w:rPr>
+        <w:t xml:space="preserve"> </w:t>
+      </w:r>
+      <w:proofErr w:type="spellStart"/>
+      <w:r>
+        <w:rPr>
+          <w:rFonts w:ascii="Times New Roman" w:hAnsi="Times New Roman" w:cs="Times New Roman"/>
+          <w:sz w:val="24"/>
+          <w:szCs w:val="24"/>
+        </w:rPr>
+        <w:t>class</w:t>
+      </w:r>
+      <w:proofErr w:type="spellEnd"/>
+      <w:r>
+        <w:rPr>
+          <w:rFonts w:ascii="Times New Roman" w:hAnsi="Times New Roman" w:cs="Times New Roman"/>
+          <w:sz w:val="24"/>
+          <w:szCs w:val="24"/>
+        </w:rPr>
+        <w:t xml:space="preserve"> C </w:t>
+      </w:r>
+      <w:proofErr w:type="spellStart"/>
+      <w:r>
+        <w:rPr>
+          <w:rFonts w:ascii="Times New Roman" w:hAnsi="Times New Roman" w:cs="Times New Roman"/>
+          <w:sz w:val="24"/>
+          <w:szCs w:val="24"/>
+        </w:rPr>
+        <w:t>to</w:t>
+      </w:r>
+      <w:proofErr w:type="spellEnd"/>
+      <w:r>
+        <w:rPr>
+          <w:rFonts w:ascii="Times New Roman" w:hAnsi="Times New Roman" w:cs="Times New Roman"/>
+          <w:sz w:val="24"/>
+          <w:szCs w:val="24"/>
+        </w:rPr>
+        <w:t xml:space="preserve"> </w:t>
+      </w:r>
+      <w:proofErr w:type="spellStart"/>
+      <w:r>
+        <w:rPr>
+          <w:rFonts w:ascii="Times New Roman" w:hAnsi="Times New Roman" w:cs="Times New Roman"/>
+          <w:sz w:val="24"/>
+          <w:szCs w:val="24"/>
+        </w:rPr>
+        <w:t>initialize</w:t>
+      </w:r>
+      <w:proofErr w:type="spellEnd"/>
+      <w:r>
+        <w:rPr>
+          <w:rFonts w:ascii="Times New Roman" w:hAnsi="Times New Roman" w:cs="Times New Roman"/>
+          <w:sz w:val="24"/>
+          <w:szCs w:val="24"/>
+        </w:rPr>
+        <w:t xml:space="preserve"> </w:t>
+      </w:r>
+      <w:r>
+        <w:rPr>
+          <w:rFonts w:ascii="Times New Roman" w:hAnsi="Times New Roman" w:cs="Times New Roman"/>
+          <w:sz w:val="24"/>
+          <w:szCs w:val="24"/>
+        </w:rPr>
+        <w:t>k</w:t>
+      </w:r>
+      <w:r>
+        <w:rPr>
+          <w:rFonts w:ascii="Times New Roman" w:hAnsi="Times New Roman" w:cs="Times New Roman"/>
+          <w:sz w:val="24"/>
+          <w:szCs w:val="24"/>
+          <w:vertAlign w:val="subscript"/>
+        </w:rPr>
+        <w:t>c</w:t>
+      </w:r>
+      <w:r>
+        <w:rPr>
+          <w:rFonts w:ascii="Times New Roman" w:hAnsi="Times New Roman" w:cs="Times New Roman"/>
+          <w:sz w:val="24"/>
+          <w:szCs w:val="24"/>
+        </w:rPr>
+        <w:t xml:space="preserve"> </w:t>
+      </w:r>
+      <w:proofErr w:type="spellStart"/>
+      <w:r>
+        <w:rPr>
+          <w:rFonts w:ascii="Times New Roman" w:hAnsi="Times New Roman" w:cs="Times New Roman"/>
+          <w:sz w:val="24"/>
+          <w:szCs w:val="24"/>
+        </w:rPr>
+        <w:t>centroids</w:t>
+      </w:r>
+      <w:proofErr w:type="spellEnd"/>
+      <w:r>
+        <w:rPr>
+          <w:rFonts w:ascii="Times New Roman" w:hAnsi="Times New Roman" w:cs="Times New Roman"/>
+          <w:sz w:val="24"/>
+          <w:szCs w:val="24"/>
+        </w:rPr>
+        <w:t xml:space="preserve">. </w:t>
+      </w:r>
+      <w:proofErr w:type="spellStart"/>
+      <w:r>
+        <w:rPr>
+          <w:rFonts w:ascii="Times New Roman" w:hAnsi="Times New Roman" w:cs="Times New Roman"/>
+          <w:sz w:val="24"/>
+          <w:szCs w:val="24"/>
+        </w:rPr>
+        <w:t>Then</w:t>
+      </w:r>
+      <w:proofErr w:type="spellEnd"/>
+      <w:r>
+        <w:rPr>
+          <w:rFonts w:ascii="Times New Roman" w:hAnsi="Times New Roman" w:cs="Times New Roman"/>
+          <w:sz w:val="24"/>
+          <w:szCs w:val="24"/>
+        </w:rPr>
+        <w:t xml:space="preserve"> </w:t>
+      </w:r>
+      <w:proofErr w:type="spellStart"/>
+      <w:r>
+        <w:rPr>
+          <w:rFonts w:ascii="Times New Roman" w:hAnsi="Times New Roman" w:cs="Times New Roman"/>
+          <w:sz w:val="24"/>
+          <w:szCs w:val="24"/>
+        </w:rPr>
+        <w:t>the</w:t>
+      </w:r>
+      <w:proofErr w:type="spellEnd"/>
+      <w:r>
+        <w:rPr>
+          <w:rFonts w:ascii="Times New Roman" w:hAnsi="Times New Roman" w:cs="Times New Roman"/>
+          <w:sz w:val="24"/>
+          <w:szCs w:val="24"/>
+        </w:rPr>
+        <w:t xml:space="preserve"> EM </w:t>
+      </w:r>
+      <w:proofErr w:type="spellStart"/>
+      <w:r>
+        <w:rPr>
+          <w:rFonts w:ascii="Times New Roman" w:hAnsi="Times New Roman" w:cs="Times New Roman"/>
+          <w:sz w:val="24"/>
+          <w:szCs w:val="24"/>
+        </w:rPr>
+        <w:t>algorithm</w:t>
+      </w:r>
+      <w:proofErr w:type="spellEnd"/>
+      <w:r>
+        <w:rPr>
+          <w:rFonts w:ascii="Times New Roman" w:hAnsi="Times New Roman" w:cs="Times New Roman"/>
+          <w:sz w:val="24"/>
+          <w:szCs w:val="24"/>
+        </w:rPr>
+        <w:t xml:space="preserve"> </w:t>
+      </w:r>
+      <w:proofErr w:type="spellStart"/>
+      <w:r>
+        <w:rPr>
+          <w:rFonts w:ascii="Times New Roman" w:hAnsi="Times New Roman" w:cs="Times New Roman"/>
+          <w:sz w:val="24"/>
+          <w:szCs w:val="24"/>
+        </w:rPr>
+        <w:t>is</w:t>
+      </w:r>
+      <w:proofErr w:type="spellEnd"/>
+      <w:r>
+        <w:rPr>
+          <w:rFonts w:ascii="Times New Roman" w:hAnsi="Times New Roman" w:cs="Times New Roman"/>
+          <w:sz w:val="24"/>
+          <w:szCs w:val="24"/>
+        </w:rPr>
+        <w:t xml:space="preserve"> </w:t>
+      </w:r>
+      <w:proofErr w:type="spellStart"/>
+      <w:r>
+        <w:rPr>
+          <w:rFonts w:ascii="Times New Roman" w:hAnsi="Times New Roman" w:cs="Times New Roman"/>
+          <w:sz w:val="24"/>
+          <w:szCs w:val="24"/>
+        </w:rPr>
+        <w:t>applied</w:t>
+      </w:r>
+      <w:proofErr w:type="spellEnd"/>
+      <w:r>
+        <w:rPr>
+          <w:rFonts w:ascii="Times New Roman" w:hAnsi="Times New Roman" w:cs="Times New Roman"/>
+          <w:sz w:val="24"/>
+          <w:szCs w:val="24"/>
+        </w:rPr>
+        <w:t xml:space="preserve"> </w:t>
+      </w:r>
+      <w:proofErr w:type="spellStart"/>
+      <w:r>
+        <w:rPr>
+          <w:rFonts w:ascii="Times New Roman" w:hAnsi="Times New Roman" w:cs="Times New Roman"/>
+          <w:sz w:val="24"/>
+          <w:szCs w:val="24"/>
+        </w:rPr>
+        <w:t>by</w:t>
+      </w:r>
+      <w:proofErr w:type="spellEnd"/>
+      <w:r>
+        <w:rPr>
+          <w:rFonts w:ascii="Times New Roman" w:hAnsi="Times New Roman" w:cs="Times New Roman"/>
+          <w:sz w:val="24"/>
+          <w:szCs w:val="24"/>
+        </w:rPr>
+        <w:t xml:space="preserve"> </w:t>
+      </w:r>
+      <w:proofErr w:type="spellStart"/>
+      <w:r>
+        <w:rPr>
+          <w:rFonts w:ascii="Times New Roman" w:hAnsi="Times New Roman" w:cs="Times New Roman"/>
+          <w:sz w:val="24"/>
+          <w:szCs w:val="24"/>
+        </w:rPr>
+        <w:t>iterating</w:t>
+      </w:r>
+      <w:proofErr w:type="spellEnd"/>
+      <w:r>
+        <w:rPr>
+          <w:rFonts w:ascii="Times New Roman" w:hAnsi="Times New Roman" w:cs="Times New Roman"/>
+          <w:sz w:val="24"/>
+          <w:szCs w:val="24"/>
+        </w:rPr>
+        <w:t xml:space="preserve"> </w:t>
+      </w:r>
+      <w:proofErr w:type="spellStart"/>
+      <w:r>
+        <w:rPr>
+          <w:rFonts w:ascii="Times New Roman" w:hAnsi="Times New Roman" w:cs="Times New Roman"/>
+          <w:sz w:val="24"/>
+          <w:szCs w:val="24"/>
+        </w:rPr>
+        <w:t>the</w:t>
+      </w:r>
+      <w:proofErr w:type="spellEnd"/>
+      <w:r>
+        <w:rPr>
+          <w:rFonts w:ascii="Times New Roman" w:hAnsi="Times New Roman" w:cs="Times New Roman"/>
+          <w:sz w:val="24"/>
+          <w:szCs w:val="24"/>
+        </w:rPr>
+        <w:t xml:space="preserve"> </w:t>
+      </w:r>
+      <w:proofErr w:type="spellStart"/>
+      <w:r>
+        <w:rPr>
+          <w:rFonts w:ascii="Times New Roman" w:hAnsi="Times New Roman" w:cs="Times New Roman"/>
+          <w:sz w:val="24"/>
+          <w:szCs w:val="24"/>
+        </w:rPr>
+        <w:t>following</w:t>
+      </w:r>
+      <w:proofErr w:type="spellEnd"/>
+      <w:r>
+        <w:rPr>
+          <w:rFonts w:ascii="Times New Roman" w:hAnsi="Times New Roman" w:cs="Times New Roman"/>
+          <w:sz w:val="24"/>
+          <w:szCs w:val="24"/>
+        </w:rPr>
+        <w:t xml:space="preserve"> </w:t>
+      </w:r>
+      <w:proofErr w:type="spellStart"/>
+      <w:r>
+        <w:rPr>
+          <w:rFonts w:ascii="Times New Roman" w:hAnsi="Times New Roman" w:cs="Times New Roman"/>
+          <w:sz w:val="24"/>
+          <w:szCs w:val="24"/>
+        </w:rPr>
+        <w:t>two</w:t>
+      </w:r>
+      <w:proofErr w:type="spellEnd"/>
+      <w:r>
+        <w:rPr>
+          <w:rFonts w:ascii="Times New Roman" w:hAnsi="Times New Roman" w:cs="Times New Roman"/>
+          <w:sz w:val="24"/>
+          <w:szCs w:val="24"/>
+        </w:rPr>
+        <w:t xml:space="preserve"> </w:t>
+      </w:r>
+      <w:proofErr w:type="spellStart"/>
+      <w:r>
+        <w:rPr>
+          <w:rFonts w:ascii="Times New Roman" w:hAnsi="Times New Roman" w:cs="Times New Roman"/>
+          <w:sz w:val="24"/>
+          <w:szCs w:val="24"/>
+        </w:rPr>
+        <w:t>steps</w:t>
+      </w:r>
+      <w:proofErr w:type="spellEnd"/>
+      <w:r>
+        <w:rPr>
+          <w:rFonts w:ascii="Times New Roman" w:hAnsi="Times New Roman" w:cs="Times New Roman"/>
+          <w:sz w:val="24"/>
+          <w:szCs w:val="24"/>
+        </w:rPr>
+        <w:t xml:space="preserve"> </w:t>
+      </w:r>
+      <w:proofErr w:type="spellStart"/>
+      <w:r>
+        <w:rPr>
+          <w:rFonts w:ascii="Times New Roman" w:hAnsi="Times New Roman" w:cs="Times New Roman"/>
+          <w:sz w:val="24"/>
+          <w:szCs w:val="24"/>
+        </w:rPr>
+        <w:t>until</w:t>
+      </w:r>
+      <w:proofErr w:type="spellEnd"/>
+      <w:r>
+        <w:rPr>
+          <w:rFonts w:ascii="Times New Roman" w:hAnsi="Times New Roman" w:cs="Times New Roman"/>
+          <w:sz w:val="24"/>
+          <w:szCs w:val="24"/>
+        </w:rPr>
+        <w:t xml:space="preserve"> </w:t>
+      </w:r>
+      <w:proofErr w:type="spellStart"/>
+      <w:r>
+        <w:rPr>
+          <w:rFonts w:ascii="Times New Roman" w:hAnsi="Times New Roman" w:cs="Times New Roman"/>
+          <w:sz w:val="24"/>
+          <w:szCs w:val="24"/>
+        </w:rPr>
+        <w:t>convergence</w:t>
+      </w:r>
+      <w:proofErr w:type="spellEnd"/>
+      <w:r>
+        <w:rPr>
+          <w:rFonts w:ascii="Times New Roman" w:hAnsi="Times New Roman" w:cs="Times New Roman"/>
+          <w:sz w:val="24"/>
+          <w:szCs w:val="24"/>
+        </w:rPr>
+        <w:t xml:space="preserve">: </w:t>
+      </w:r>
+      <w:proofErr w:type="spellStart"/>
+      <w:r>
+        <w:rPr>
+          <w:rFonts w:ascii="Times New Roman" w:hAnsi="Times New Roman" w:cs="Times New Roman"/>
+          <w:sz w:val="24"/>
+          <w:szCs w:val="24"/>
+        </w:rPr>
+        <w:t>The</w:t>
+      </w:r>
+      <w:proofErr w:type="spellEnd"/>
+      <w:r>
+        <w:rPr>
+          <w:rFonts w:ascii="Times New Roman" w:hAnsi="Times New Roman" w:cs="Times New Roman"/>
+          <w:sz w:val="24"/>
+          <w:szCs w:val="24"/>
+        </w:rPr>
+        <w:t xml:space="preserve"> E-step </w:t>
+      </w:r>
+      <w:proofErr w:type="spellStart"/>
+      <w:r>
+        <w:rPr>
+          <w:rFonts w:ascii="Times New Roman" w:hAnsi="Times New Roman" w:cs="Times New Roman"/>
+          <w:sz w:val="24"/>
+          <w:szCs w:val="24"/>
+        </w:rPr>
+        <w:t>assigns</w:t>
+      </w:r>
+      <w:proofErr w:type="spellEnd"/>
+      <w:r>
+        <w:rPr>
+          <w:rFonts w:ascii="Times New Roman" w:hAnsi="Times New Roman" w:cs="Times New Roman"/>
+          <w:sz w:val="24"/>
+          <w:szCs w:val="24"/>
+        </w:rPr>
+        <w:t xml:space="preserve"> </w:t>
+      </w:r>
+      <w:proofErr w:type="spellStart"/>
+      <w:r>
+        <w:rPr>
+          <w:rFonts w:ascii="Times New Roman" w:hAnsi="Times New Roman" w:cs="Times New Roman"/>
+          <w:sz w:val="24"/>
+          <w:szCs w:val="24"/>
+        </w:rPr>
+        <w:t>each</w:t>
+      </w:r>
+      <w:proofErr w:type="spellEnd"/>
+      <w:r>
+        <w:rPr>
+          <w:rFonts w:ascii="Times New Roman" w:hAnsi="Times New Roman" w:cs="Times New Roman"/>
+          <w:sz w:val="24"/>
+          <w:szCs w:val="24"/>
+        </w:rPr>
+        <w:t xml:space="preserve"> </w:t>
+      </w:r>
+      <w:proofErr w:type="spellStart"/>
+      <w:r>
+        <w:rPr>
+          <w:rFonts w:ascii="Times New Roman" w:hAnsi="Times New Roman" w:cs="Times New Roman"/>
+          <w:sz w:val="24"/>
+          <w:szCs w:val="24"/>
+        </w:rPr>
+        <w:t>unlabeled</w:t>
+      </w:r>
+      <w:proofErr w:type="spellEnd"/>
+      <w:r>
+        <w:rPr>
+          <w:rFonts w:ascii="Times New Roman" w:hAnsi="Times New Roman" w:cs="Times New Roman"/>
+          <w:sz w:val="24"/>
+          <w:szCs w:val="24"/>
+        </w:rPr>
+        <w:t xml:space="preserve"> data </w:t>
+      </w:r>
+      <w:proofErr w:type="spellStart"/>
+      <w:r>
+        <w:rPr>
+          <w:rFonts w:ascii="Times New Roman" w:hAnsi="Times New Roman" w:cs="Times New Roman"/>
+          <w:sz w:val="24"/>
+          <w:szCs w:val="24"/>
+        </w:rPr>
+        <w:t>point</w:t>
+      </w:r>
+      <w:proofErr w:type="spellEnd"/>
+      <w:r>
+        <w:rPr>
+          <w:rFonts w:ascii="Times New Roman" w:hAnsi="Times New Roman" w:cs="Times New Roman"/>
+          <w:sz w:val="24"/>
+          <w:szCs w:val="24"/>
+        </w:rPr>
+        <w:t xml:space="preserve"> x </w:t>
+      </w:r>
+      <w:proofErr w:type="spellStart"/>
+      <w:r>
+        <w:rPr>
+          <w:rFonts w:ascii="Times New Roman" w:hAnsi="Times New Roman" w:cs="Times New Roman"/>
+          <w:sz w:val="24"/>
+          <w:szCs w:val="24"/>
+        </w:rPr>
+        <w:t>to</w:t>
+      </w:r>
+      <w:proofErr w:type="spellEnd"/>
+      <w:r>
+        <w:rPr>
+          <w:rFonts w:ascii="Times New Roman" w:hAnsi="Times New Roman" w:cs="Times New Roman"/>
+          <w:sz w:val="24"/>
+          <w:szCs w:val="24"/>
+        </w:rPr>
+        <w:t xml:space="preserve"> a </w:t>
+      </w:r>
+      <w:proofErr w:type="spellStart"/>
+      <w:proofErr w:type="gramStart"/>
+      <w:r>
+        <w:rPr>
+          <w:rFonts w:ascii="Times New Roman" w:hAnsi="Times New Roman" w:cs="Times New Roman"/>
+          <w:sz w:val="24"/>
+          <w:szCs w:val="24"/>
+        </w:rPr>
+        <w:t>cluster</w:t>
+      </w:r>
+      <w:proofErr w:type="spellEnd"/>
+      <w:proofErr w:type="gramEnd"/>
+      <w:r>
+        <w:rPr>
+          <w:rFonts w:ascii="Times New Roman" w:hAnsi="Times New Roman" w:cs="Times New Roman"/>
+          <w:sz w:val="24"/>
+          <w:szCs w:val="24"/>
+        </w:rPr>
+        <w:t xml:space="preserve"> </w:t>
+      </w:r>
+      <w:proofErr w:type="spellStart"/>
+      <w:r>
+        <w:rPr>
+          <w:rFonts w:ascii="Times New Roman" w:hAnsi="Times New Roman" w:cs="Times New Roman"/>
+          <w:sz w:val="24"/>
+          <w:szCs w:val="24"/>
+        </w:rPr>
+        <w:t>such</w:t>
+      </w:r>
+      <w:proofErr w:type="spellEnd"/>
+      <w:r>
+        <w:rPr>
+          <w:rFonts w:ascii="Times New Roman" w:hAnsi="Times New Roman" w:cs="Times New Roman"/>
+          <w:sz w:val="24"/>
+          <w:szCs w:val="24"/>
+        </w:rPr>
+        <w:t xml:space="preserve"> </w:t>
+      </w:r>
+      <w:proofErr w:type="spellStart"/>
+      <w:r>
+        <w:rPr>
+          <w:rFonts w:ascii="Times New Roman" w:hAnsi="Times New Roman" w:cs="Times New Roman"/>
+          <w:sz w:val="24"/>
+          <w:szCs w:val="24"/>
+        </w:rPr>
+        <w:t>that</w:t>
+      </w:r>
+      <w:proofErr w:type="spellEnd"/>
+      <w:r>
+        <w:rPr>
+          <w:rFonts w:ascii="Times New Roman" w:hAnsi="Times New Roman" w:cs="Times New Roman"/>
+          <w:sz w:val="24"/>
+          <w:szCs w:val="24"/>
+        </w:rPr>
+        <w:t xml:space="preserve"> </w:t>
+      </w:r>
+      <w:proofErr w:type="spellStart"/>
+      <w:r>
+        <w:rPr>
+          <w:rFonts w:ascii="Times New Roman" w:hAnsi="Times New Roman" w:cs="Times New Roman"/>
+          <w:sz w:val="24"/>
+          <w:szCs w:val="24"/>
+        </w:rPr>
+        <w:t>its</w:t>
+      </w:r>
+      <w:proofErr w:type="spellEnd"/>
+      <w:r>
+        <w:rPr>
+          <w:rFonts w:ascii="Times New Roman" w:hAnsi="Times New Roman" w:cs="Times New Roman"/>
+          <w:sz w:val="24"/>
+          <w:szCs w:val="24"/>
+        </w:rPr>
+        <w:t xml:space="preserve"> </w:t>
+      </w:r>
+      <w:proofErr w:type="spellStart"/>
+      <w:r>
+        <w:rPr>
+          <w:rFonts w:ascii="Times New Roman" w:hAnsi="Times New Roman" w:cs="Times New Roman"/>
+          <w:sz w:val="24"/>
+          <w:szCs w:val="24"/>
+        </w:rPr>
+        <w:t>contribution</w:t>
+      </w:r>
+      <w:proofErr w:type="spellEnd"/>
+      <w:r>
+        <w:rPr>
+          <w:rFonts w:ascii="Times New Roman" w:hAnsi="Times New Roman" w:cs="Times New Roman"/>
+          <w:sz w:val="24"/>
+          <w:szCs w:val="24"/>
+        </w:rPr>
+        <w:t xml:space="preserve"> </w:t>
+      </w:r>
+      <w:proofErr w:type="spellStart"/>
+      <w:r>
+        <w:rPr>
+          <w:rFonts w:ascii="Times New Roman" w:hAnsi="Times New Roman" w:cs="Times New Roman"/>
+          <w:sz w:val="24"/>
+          <w:szCs w:val="24"/>
+        </w:rPr>
+        <w:t>to</w:t>
+      </w:r>
+      <w:proofErr w:type="spellEnd"/>
+      <w:r>
+        <w:rPr>
+          <w:rFonts w:ascii="Times New Roman" w:hAnsi="Times New Roman" w:cs="Times New Roman"/>
+          <w:sz w:val="24"/>
+          <w:szCs w:val="24"/>
+        </w:rPr>
+        <w:t xml:space="preserve"> a </w:t>
+      </w:r>
+      <w:proofErr w:type="spellStart"/>
+      <w:r>
+        <w:rPr>
+          <w:rFonts w:ascii="Times New Roman" w:hAnsi="Times New Roman" w:cs="Times New Roman"/>
+          <w:sz w:val="24"/>
+          <w:szCs w:val="24"/>
+        </w:rPr>
+        <w:t>cluster-impurity</w:t>
+      </w:r>
+      <w:proofErr w:type="spellEnd"/>
+      <w:r>
+        <w:rPr>
+          <w:rFonts w:ascii="Times New Roman" w:hAnsi="Times New Roman" w:cs="Times New Roman"/>
+          <w:sz w:val="24"/>
+          <w:szCs w:val="24"/>
+        </w:rPr>
+        <w:t xml:space="preserve"> </w:t>
+      </w:r>
+      <w:proofErr w:type="spellStart"/>
+      <w:r>
+        <w:rPr>
+          <w:rFonts w:ascii="Times New Roman" w:hAnsi="Times New Roman" w:cs="Times New Roman"/>
+          <w:sz w:val="24"/>
+          <w:szCs w:val="24"/>
+        </w:rPr>
+        <w:t>function</w:t>
+      </w:r>
+      <w:proofErr w:type="spellEnd"/>
+      <w:r>
+        <w:rPr>
+          <w:rFonts w:ascii="Times New Roman" w:hAnsi="Times New Roman" w:cs="Times New Roman"/>
+          <w:sz w:val="24"/>
+          <w:szCs w:val="24"/>
+        </w:rPr>
+        <w:t xml:space="preserve"> </w:t>
+      </w:r>
+      <w:proofErr w:type="spellStart"/>
+      <w:r>
+        <w:rPr>
+          <w:rFonts w:ascii="Times New Roman" w:hAnsi="Times New Roman" w:cs="Times New Roman"/>
+          <w:sz w:val="24"/>
+          <w:szCs w:val="24"/>
+        </w:rPr>
+        <w:t>is</w:t>
+      </w:r>
+      <w:proofErr w:type="spellEnd"/>
+      <w:r>
+        <w:rPr>
+          <w:rFonts w:ascii="Times New Roman" w:hAnsi="Times New Roman" w:cs="Times New Roman"/>
+          <w:sz w:val="24"/>
+          <w:szCs w:val="24"/>
+        </w:rPr>
+        <w:t xml:space="preserve"> </w:t>
+      </w:r>
+      <w:proofErr w:type="spellStart"/>
+      <w:r>
+        <w:rPr>
+          <w:rFonts w:ascii="Times New Roman" w:hAnsi="Times New Roman" w:cs="Times New Roman"/>
+          <w:sz w:val="24"/>
+          <w:szCs w:val="24"/>
+        </w:rPr>
+        <w:t>minimized</w:t>
+      </w:r>
+      <w:proofErr w:type="spellEnd"/>
+      <w:r>
+        <w:rPr>
+          <w:rFonts w:ascii="Times New Roman" w:hAnsi="Times New Roman" w:cs="Times New Roman"/>
+          <w:sz w:val="24"/>
+          <w:szCs w:val="24"/>
+        </w:rPr>
+        <w:t xml:space="preserve">, and </w:t>
+      </w:r>
+      <w:proofErr w:type="spellStart"/>
+      <w:r>
+        <w:rPr>
+          <w:rFonts w:ascii="Times New Roman" w:hAnsi="Times New Roman" w:cs="Times New Roman"/>
+          <w:sz w:val="24"/>
+          <w:szCs w:val="24"/>
+        </w:rPr>
+        <w:t>the</w:t>
+      </w:r>
+      <w:proofErr w:type="spellEnd"/>
+      <w:r>
+        <w:rPr>
+          <w:rFonts w:ascii="Times New Roman" w:hAnsi="Times New Roman" w:cs="Times New Roman"/>
+          <w:sz w:val="24"/>
+          <w:szCs w:val="24"/>
+        </w:rPr>
+        <w:t xml:space="preserve"> M-step </w:t>
+      </w:r>
+      <w:proofErr w:type="spellStart"/>
+      <w:r>
+        <w:rPr>
+          <w:rFonts w:ascii="Times New Roman" w:hAnsi="Times New Roman" w:cs="Times New Roman"/>
+          <w:sz w:val="24"/>
+          <w:szCs w:val="24"/>
+        </w:rPr>
+        <w:t>recomputes</w:t>
+      </w:r>
+      <w:proofErr w:type="spellEnd"/>
+      <w:r>
+        <w:rPr>
+          <w:rFonts w:ascii="Times New Roman" w:hAnsi="Times New Roman" w:cs="Times New Roman"/>
+          <w:sz w:val="24"/>
+          <w:szCs w:val="24"/>
+        </w:rPr>
+        <w:t xml:space="preserve"> </w:t>
+      </w:r>
+      <w:proofErr w:type="spellStart"/>
+      <w:r>
+        <w:rPr>
+          <w:rFonts w:ascii="Times New Roman" w:hAnsi="Times New Roman" w:cs="Times New Roman"/>
+          <w:sz w:val="24"/>
+          <w:szCs w:val="24"/>
+        </w:rPr>
+        <w:t>each</w:t>
+      </w:r>
+      <w:proofErr w:type="spellEnd"/>
+      <w:r>
+        <w:rPr>
+          <w:rFonts w:ascii="Times New Roman" w:hAnsi="Times New Roman" w:cs="Times New Roman"/>
+          <w:sz w:val="24"/>
+          <w:szCs w:val="24"/>
+        </w:rPr>
+        <w:t xml:space="preserve"> </w:t>
+      </w:r>
+      <w:proofErr w:type="spellStart"/>
+      <w:r>
+        <w:rPr>
+          <w:rFonts w:ascii="Times New Roman" w:hAnsi="Times New Roman" w:cs="Times New Roman"/>
+          <w:sz w:val="24"/>
+          <w:szCs w:val="24"/>
+        </w:rPr>
+        <w:t>cluster</w:t>
+      </w:r>
+      <w:proofErr w:type="spellEnd"/>
+      <w:r>
+        <w:rPr>
+          <w:rFonts w:ascii="Times New Roman" w:hAnsi="Times New Roman" w:cs="Times New Roman"/>
+          <w:sz w:val="24"/>
+          <w:szCs w:val="24"/>
+        </w:rPr>
+        <w:t xml:space="preserve"> </w:t>
+      </w:r>
+      <w:proofErr w:type="spellStart"/>
+      <w:r>
+        <w:rPr>
+          <w:rFonts w:ascii="Times New Roman" w:hAnsi="Times New Roman" w:cs="Times New Roman"/>
+          <w:sz w:val="24"/>
+          <w:szCs w:val="24"/>
+        </w:rPr>
+        <w:t>centroid</w:t>
+      </w:r>
+      <w:proofErr w:type="spellEnd"/>
+      <w:r>
+        <w:rPr>
+          <w:rFonts w:ascii="Times New Roman" w:hAnsi="Times New Roman" w:cs="Times New Roman"/>
+          <w:sz w:val="24"/>
+          <w:szCs w:val="24"/>
+        </w:rPr>
+        <w:t xml:space="preserve"> </w:t>
+      </w:r>
+      <w:proofErr w:type="spellStart"/>
+      <w:r>
+        <w:rPr>
+          <w:rFonts w:ascii="Times New Roman" w:hAnsi="Times New Roman" w:cs="Times New Roman"/>
+          <w:sz w:val="24"/>
+          <w:szCs w:val="24"/>
+        </w:rPr>
+        <w:t>by</w:t>
+      </w:r>
+      <w:proofErr w:type="spellEnd"/>
+      <w:r>
+        <w:rPr>
+          <w:rFonts w:ascii="Times New Roman" w:hAnsi="Times New Roman" w:cs="Times New Roman"/>
+          <w:sz w:val="24"/>
+          <w:szCs w:val="24"/>
+        </w:rPr>
+        <w:t xml:space="preserve"> </w:t>
+      </w:r>
+      <w:proofErr w:type="spellStart"/>
+      <w:r>
+        <w:rPr>
+          <w:rFonts w:ascii="Times New Roman" w:hAnsi="Times New Roman" w:cs="Times New Roman"/>
+          <w:sz w:val="24"/>
+          <w:szCs w:val="24"/>
+        </w:rPr>
+        <w:t>averaging</w:t>
+      </w:r>
+      <w:proofErr w:type="spellEnd"/>
+      <w:r>
+        <w:rPr>
+          <w:rFonts w:ascii="Times New Roman" w:hAnsi="Times New Roman" w:cs="Times New Roman"/>
+          <w:sz w:val="24"/>
+          <w:szCs w:val="24"/>
+        </w:rPr>
+        <w:t xml:space="preserve"> </w:t>
+      </w:r>
+      <w:proofErr w:type="spellStart"/>
+      <w:r>
+        <w:rPr>
+          <w:rFonts w:ascii="Times New Roman" w:hAnsi="Times New Roman" w:cs="Times New Roman"/>
+          <w:sz w:val="24"/>
+          <w:szCs w:val="24"/>
+        </w:rPr>
+        <w:t>all</w:t>
+      </w:r>
+      <w:proofErr w:type="spellEnd"/>
+      <w:r>
+        <w:rPr>
+          <w:rFonts w:ascii="Times New Roman" w:hAnsi="Times New Roman" w:cs="Times New Roman"/>
+          <w:sz w:val="24"/>
+          <w:szCs w:val="24"/>
+        </w:rPr>
+        <w:t xml:space="preserve"> </w:t>
+      </w:r>
+      <w:proofErr w:type="spellStart"/>
+      <w:r>
+        <w:rPr>
+          <w:rFonts w:ascii="Times New Roman" w:hAnsi="Times New Roman" w:cs="Times New Roman"/>
+          <w:sz w:val="24"/>
+          <w:szCs w:val="24"/>
+        </w:rPr>
+        <w:t>the</w:t>
+      </w:r>
+      <w:proofErr w:type="spellEnd"/>
+      <w:r>
+        <w:rPr>
+          <w:rFonts w:ascii="Times New Roman" w:hAnsi="Times New Roman" w:cs="Times New Roman"/>
+          <w:sz w:val="24"/>
+          <w:szCs w:val="24"/>
+        </w:rPr>
+        <w:t xml:space="preserve"> </w:t>
+      </w:r>
+      <w:proofErr w:type="spellStart"/>
+      <w:r>
+        <w:rPr>
+          <w:rFonts w:ascii="Times New Roman" w:hAnsi="Times New Roman" w:cs="Times New Roman"/>
+          <w:sz w:val="24"/>
+          <w:szCs w:val="24"/>
+        </w:rPr>
+        <w:t>points</w:t>
+      </w:r>
+      <w:proofErr w:type="spellEnd"/>
+      <w:r>
+        <w:rPr>
+          <w:rFonts w:ascii="Times New Roman" w:hAnsi="Times New Roman" w:cs="Times New Roman"/>
+          <w:sz w:val="24"/>
+          <w:szCs w:val="24"/>
+        </w:rPr>
+        <w:t xml:space="preserve"> in </w:t>
+      </w:r>
+      <w:proofErr w:type="spellStart"/>
+      <w:r>
+        <w:rPr>
+          <w:rFonts w:ascii="Times New Roman" w:hAnsi="Times New Roman" w:cs="Times New Roman"/>
+          <w:sz w:val="24"/>
+          <w:szCs w:val="24"/>
+        </w:rPr>
+        <w:t>that</w:t>
+      </w:r>
+      <w:proofErr w:type="spellEnd"/>
+      <w:r>
+        <w:rPr>
+          <w:rFonts w:ascii="Times New Roman" w:hAnsi="Times New Roman" w:cs="Times New Roman"/>
+          <w:sz w:val="24"/>
+          <w:szCs w:val="24"/>
+        </w:rPr>
+        <w:t xml:space="preserve"> </w:t>
+      </w:r>
+      <w:proofErr w:type="spellStart"/>
+      <w:r>
+        <w:rPr>
+          <w:rFonts w:ascii="Times New Roman" w:hAnsi="Times New Roman" w:cs="Times New Roman"/>
+          <w:sz w:val="24"/>
+          <w:szCs w:val="24"/>
+        </w:rPr>
+        <w:t>cluster</w:t>
+      </w:r>
+      <w:proofErr w:type="spellEnd"/>
+      <w:r>
+        <w:rPr>
+          <w:rFonts w:ascii="Times New Roman" w:hAnsi="Times New Roman" w:cs="Times New Roman"/>
+          <w:sz w:val="24"/>
+          <w:szCs w:val="24"/>
+        </w:rPr>
+        <w:t xml:space="preserve">. </w:t>
+      </w:r>
+      <w:proofErr w:type="spellStart"/>
+      <w:r>
+        <w:rPr>
+          <w:rFonts w:ascii="Times New Roman" w:hAnsi="Times New Roman" w:cs="Times New Roman"/>
+          <w:sz w:val="24"/>
+          <w:szCs w:val="24"/>
+        </w:rPr>
+        <w:t>Finally</w:t>
+      </w:r>
+      <w:proofErr w:type="spellEnd"/>
+      <w:r>
+        <w:rPr>
+          <w:rFonts w:ascii="Times New Roman" w:hAnsi="Times New Roman" w:cs="Times New Roman"/>
+          <w:sz w:val="24"/>
+          <w:szCs w:val="24"/>
+        </w:rPr>
+        <w:t xml:space="preserve">, a </w:t>
+      </w:r>
+      <w:proofErr w:type="spellStart"/>
+      <w:r>
+        <w:rPr>
+          <w:rFonts w:ascii="Times New Roman" w:hAnsi="Times New Roman" w:cs="Times New Roman"/>
+          <w:sz w:val="24"/>
+          <w:szCs w:val="24"/>
+        </w:rPr>
+        <w:t>summary</w:t>
+      </w:r>
+      <w:proofErr w:type="spellEnd"/>
+      <w:r>
+        <w:rPr>
+          <w:rFonts w:ascii="Times New Roman" w:hAnsi="Times New Roman" w:cs="Times New Roman"/>
+          <w:sz w:val="24"/>
+          <w:szCs w:val="24"/>
+        </w:rPr>
+        <w:t xml:space="preserve"> </w:t>
+      </w:r>
+      <w:proofErr w:type="spellStart"/>
+      <w:r>
+        <w:rPr>
+          <w:rFonts w:ascii="Times New Roman" w:hAnsi="Times New Roman" w:cs="Times New Roman"/>
+          <w:sz w:val="24"/>
+          <w:szCs w:val="24"/>
+        </w:rPr>
+        <w:t>of</w:t>
+      </w:r>
+      <w:proofErr w:type="spellEnd"/>
+      <w:r>
+        <w:rPr>
+          <w:rFonts w:ascii="Times New Roman" w:hAnsi="Times New Roman" w:cs="Times New Roman"/>
+          <w:sz w:val="24"/>
+          <w:szCs w:val="24"/>
+        </w:rPr>
+        <w:t xml:space="preserve"> </w:t>
+      </w:r>
+      <w:proofErr w:type="spellStart"/>
+      <w:r>
+        <w:rPr>
+          <w:rFonts w:ascii="Times New Roman" w:hAnsi="Times New Roman" w:cs="Times New Roman"/>
+          <w:sz w:val="24"/>
+          <w:szCs w:val="24"/>
+        </w:rPr>
+        <w:t>the</w:t>
+      </w:r>
+      <w:proofErr w:type="spellEnd"/>
+      <w:r>
+        <w:rPr>
+          <w:rFonts w:ascii="Times New Roman" w:hAnsi="Times New Roman" w:cs="Times New Roman"/>
+          <w:sz w:val="24"/>
+          <w:szCs w:val="24"/>
+        </w:rPr>
+        <w:t xml:space="preserve"> </w:t>
+      </w:r>
+      <w:proofErr w:type="spellStart"/>
+      <w:r>
+        <w:rPr>
+          <w:rFonts w:ascii="Times New Roman" w:hAnsi="Times New Roman" w:cs="Times New Roman"/>
+          <w:sz w:val="24"/>
+          <w:szCs w:val="24"/>
+        </w:rPr>
+        <w:t>statistics</w:t>
+      </w:r>
+      <w:proofErr w:type="spellEnd"/>
+      <w:r>
+        <w:rPr>
+          <w:rFonts w:ascii="Times New Roman" w:hAnsi="Times New Roman" w:cs="Times New Roman"/>
+          <w:sz w:val="24"/>
+          <w:szCs w:val="24"/>
+        </w:rPr>
+        <w:t xml:space="preserve"> </w:t>
+      </w:r>
+      <w:proofErr w:type="spellStart"/>
+      <w:r>
+        <w:rPr>
+          <w:rFonts w:ascii="Times New Roman" w:hAnsi="Times New Roman" w:cs="Times New Roman"/>
+          <w:sz w:val="24"/>
+          <w:szCs w:val="24"/>
+        </w:rPr>
+        <w:t>of</w:t>
+      </w:r>
+      <w:proofErr w:type="spellEnd"/>
+      <w:r>
+        <w:rPr>
+          <w:rFonts w:ascii="Times New Roman" w:hAnsi="Times New Roman" w:cs="Times New Roman"/>
+          <w:sz w:val="24"/>
+          <w:szCs w:val="24"/>
+        </w:rPr>
+        <w:t xml:space="preserve"> </w:t>
+      </w:r>
+      <w:proofErr w:type="spellStart"/>
+      <w:r>
+        <w:rPr>
+          <w:rFonts w:ascii="Times New Roman" w:hAnsi="Times New Roman" w:cs="Times New Roman"/>
+          <w:sz w:val="24"/>
+          <w:szCs w:val="24"/>
+        </w:rPr>
+        <w:t>the</w:t>
+      </w:r>
+      <w:proofErr w:type="spellEnd"/>
+      <w:r>
+        <w:rPr>
+          <w:rFonts w:ascii="Times New Roman" w:hAnsi="Times New Roman" w:cs="Times New Roman"/>
+          <w:sz w:val="24"/>
+          <w:szCs w:val="24"/>
+        </w:rPr>
+        <w:t xml:space="preserve"> </w:t>
+      </w:r>
+      <w:proofErr w:type="spellStart"/>
+      <w:r>
+        <w:rPr>
+          <w:rFonts w:ascii="Times New Roman" w:hAnsi="Times New Roman" w:cs="Times New Roman"/>
+          <w:sz w:val="24"/>
+          <w:szCs w:val="24"/>
+        </w:rPr>
+        <w:t>instances</w:t>
+      </w:r>
+      <w:proofErr w:type="spellEnd"/>
+      <w:r>
+        <w:rPr>
+          <w:rFonts w:ascii="Times New Roman" w:hAnsi="Times New Roman" w:cs="Times New Roman"/>
+          <w:sz w:val="24"/>
+          <w:szCs w:val="24"/>
+        </w:rPr>
+        <w:t xml:space="preserve"> </w:t>
+      </w:r>
+      <w:proofErr w:type="spellStart"/>
+      <w:r>
+        <w:rPr>
+          <w:rFonts w:ascii="Times New Roman" w:hAnsi="Times New Roman" w:cs="Times New Roman"/>
+          <w:sz w:val="24"/>
+          <w:szCs w:val="24"/>
+        </w:rPr>
+        <w:t>belonging</w:t>
+      </w:r>
+      <w:proofErr w:type="spellEnd"/>
+      <w:r>
+        <w:rPr>
+          <w:rFonts w:ascii="Times New Roman" w:hAnsi="Times New Roman" w:cs="Times New Roman"/>
+          <w:sz w:val="24"/>
+          <w:szCs w:val="24"/>
+        </w:rPr>
+        <w:t xml:space="preserve"> </w:t>
+      </w:r>
+      <w:proofErr w:type="spellStart"/>
+      <w:r>
+        <w:rPr>
+          <w:rFonts w:ascii="Times New Roman" w:hAnsi="Times New Roman" w:cs="Times New Roman"/>
+          <w:sz w:val="24"/>
+          <w:szCs w:val="24"/>
+        </w:rPr>
+        <w:t>to</w:t>
+      </w:r>
+      <w:proofErr w:type="spellEnd"/>
+      <w:r>
+        <w:rPr>
+          <w:rFonts w:ascii="Times New Roman" w:hAnsi="Times New Roman" w:cs="Times New Roman"/>
+          <w:sz w:val="24"/>
+          <w:szCs w:val="24"/>
+        </w:rPr>
+        <w:t xml:space="preserve"> </w:t>
+      </w:r>
+      <w:proofErr w:type="spellStart"/>
+      <w:r>
+        <w:rPr>
+          <w:rFonts w:ascii="Times New Roman" w:hAnsi="Times New Roman" w:cs="Times New Roman"/>
+          <w:sz w:val="24"/>
+          <w:szCs w:val="24"/>
+        </w:rPr>
+        <w:t>each</w:t>
+      </w:r>
+      <w:proofErr w:type="spellEnd"/>
+      <w:r>
+        <w:rPr>
+          <w:rFonts w:ascii="Times New Roman" w:hAnsi="Times New Roman" w:cs="Times New Roman"/>
+          <w:sz w:val="24"/>
+          <w:szCs w:val="24"/>
+        </w:rPr>
+        <w:t xml:space="preserve"> </w:t>
+      </w:r>
+      <w:proofErr w:type="spellStart"/>
+      <w:r>
+        <w:rPr>
+          <w:rFonts w:ascii="Times New Roman" w:hAnsi="Times New Roman" w:cs="Times New Roman"/>
+          <w:sz w:val="24"/>
+          <w:szCs w:val="24"/>
+        </w:rPr>
+        <w:t>built</w:t>
+      </w:r>
+      <w:proofErr w:type="spellEnd"/>
+      <w:r>
+        <w:rPr>
+          <w:rFonts w:ascii="Times New Roman" w:hAnsi="Times New Roman" w:cs="Times New Roman"/>
+          <w:sz w:val="24"/>
+          <w:szCs w:val="24"/>
+        </w:rPr>
+        <w:t xml:space="preserve"> </w:t>
+      </w:r>
+      <w:proofErr w:type="spellStart"/>
+      <w:proofErr w:type="gramStart"/>
+      <w:r>
+        <w:rPr>
+          <w:rFonts w:ascii="Times New Roman" w:hAnsi="Times New Roman" w:cs="Times New Roman"/>
+          <w:sz w:val="24"/>
+          <w:szCs w:val="24"/>
+        </w:rPr>
+        <w:t>cluster</w:t>
+      </w:r>
+      <w:proofErr w:type="spellEnd"/>
+      <w:proofErr w:type="gramEnd"/>
+      <w:r>
+        <w:rPr>
+          <w:rFonts w:ascii="Times New Roman" w:hAnsi="Times New Roman" w:cs="Times New Roman"/>
+          <w:sz w:val="24"/>
+          <w:szCs w:val="24"/>
+        </w:rPr>
+        <w:t xml:space="preserve"> </w:t>
+      </w:r>
+      <w:proofErr w:type="spellStart"/>
+      <w:r>
+        <w:rPr>
+          <w:rFonts w:ascii="Times New Roman" w:hAnsi="Times New Roman" w:cs="Times New Roman"/>
+          <w:sz w:val="24"/>
+          <w:szCs w:val="24"/>
+        </w:rPr>
+        <w:t>is</w:t>
+      </w:r>
+      <w:proofErr w:type="spellEnd"/>
+      <w:r>
+        <w:rPr>
+          <w:rFonts w:ascii="Times New Roman" w:hAnsi="Times New Roman" w:cs="Times New Roman"/>
+          <w:sz w:val="24"/>
+          <w:szCs w:val="24"/>
+        </w:rPr>
+        <w:t xml:space="preserve"> </w:t>
+      </w:r>
+      <w:proofErr w:type="spellStart"/>
+      <w:r>
+        <w:rPr>
+          <w:rFonts w:ascii="Times New Roman" w:hAnsi="Times New Roman" w:cs="Times New Roman"/>
+          <w:sz w:val="24"/>
+          <w:szCs w:val="24"/>
+        </w:rPr>
+        <w:t>saved</w:t>
+      </w:r>
+      <w:proofErr w:type="spellEnd"/>
+      <w:r>
+        <w:rPr>
+          <w:rFonts w:ascii="Times New Roman" w:hAnsi="Times New Roman" w:cs="Times New Roman"/>
+          <w:sz w:val="24"/>
+          <w:szCs w:val="24"/>
+        </w:rPr>
+        <w:t xml:space="preserve"> as a </w:t>
+      </w:r>
+      <w:proofErr w:type="spellStart"/>
+      <w:r>
+        <w:rPr>
+          <w:rFonts w:ascii="Times New Roman" w:hAnsi="Times New Roman" w:cs="Times New Roman"/>
+          <w:sz w:val="24"/>
+          <w:szCs w:val="24"/>
+        </w:rPr>
+        <w:t>micro-cluster</w:t>
+      </w:r>
+      <w:proofErr w:type="spellEnd"/>
+      <w:r>
+        <w:rPr>
+          <w:rFonts w:ascii="Times New Roman" w:hAnsi="Times New Roman" w:cs="Times New Roman"/>
+          <w:sz w:val="24"/>
+          <w:szCs w:val="24"/>
+        </w:rPr>
+        <w:t xml:space="preserve">. </w:t>
+      </w:r>
+      <w:proofErr w:type="spellStart"/>
+      <w:r>
+        <w:rPr>
+          <w:rFonts w:ascii="Times New Roman" w:hAnsi="Times New Roman" w:cs="Times New Roman"/>
+          <w:sz w:val="24"/>
+          <w:szCs w:val="24"/>
+        </w:rPr>
+        <w:t>These</w:t>
+      </w:r>
+      <w:proofErr w:type="spellEnd"/>
+      <w:r>
+        <w:rPr>
+          <w:rFonts w:ascii="Times New Roman" w:hAnsi="Times New Roman" w:cs="Times New Roman"/>
+          <w:sz w:val="24"/>
+          <w:szCs w:val="24"/>
+        </w:rPr>
+        <w:t xml:space="preserve"> </w:t>
+      </w:r>
+      <w:proofErr w:type="spellStart"/>
+      <w:r>
+        <w:rPr>
+          <w:rFonts w:ascii="Times New Roman" w:hAnsi="Times New Roman" w:cs="Times New Roman"/>
+          <w:sz w:val="24"/>
+          <w:szCs w:val="24"/>
+        </w:rPr>
+        <w:t>micro-</w:t>
+      </w:r>
+      <w:proofErr w:type="gramStart"/>
+      <w:r>
+        <w:rPr>
+          <w:rFonts w:ascii="Times New Roman" w:hAnsi="Times New Roman" w:cs="Times New Roman"/>
+          <w:sz w:val="24"/>
+          <w:szCs w:val="24"/>
+        </w:rPr>
+        <w:t>clusters</w:t>
+      </w:r>
+      <w:proofErr w:type="spellEnd"/>
+      <w:proofErr w:type="gramEnd"/>
+      <w:r>
+        <w:rPr>
+          <w:rFonts w:ascii="Times New Roman" w:hAnsi="Times New Roman" w:cs="Times New Roman"/>
+          <w:sz w:val="24"/>
+          <w:szCs w:val="24"/>
+        </w:rPr>
+        <w:t xml:space="preserve"> serve as a </w:t>
+      </w:r>
+      <w:proofErr w:type="spellStart"/>
+      <w:r>
+        <w:rPr>
+          <w:rFonts w:ascii="Times New Roman" w:hAnsi="Times New Roman" w:cs="Times New Roman"/>
+          <w:sz w:val="24"/>
+          <w:szCs w:val="24"/>
+        </w:rPr>
+        <w:t>classification</w:t>
+      </w:r>
+      <w:proofErr w:type="spellEnd"/>
+      <w:r>
+        <w:rPr>
+          <w:rFonts w:ascii="Times New Roman" w:hAnsi="Times New Roman" w:cs="Times New Roman"/>
+          <w:sz w:val="24"/>
+          <w:szCs w:val="24"/>
+        </w:rPr>
+        <w:t xml:space="preserve"> </w:t>
+      </w:r>
+      <w:proofErr w:type="spellStart"/>
+      <w:r>
+        <w:rPr>
+          <w:rFonts w:ascii="Times New Roman" w:hAnsi="Times New Roman" w:cs="Times New Roman"/>
+          <w:sz w:val="24"/>
+          <w:szCs w:val="24"/>
+        </w:rPr>
+        <w:t>model</w:t>
+      </w:r>
+      <w:proofErr w:type="spellEnd"/>
+      <w:r>
+        <w:rPr>
+          <w:rFonts w:ascii="Times New Roman" w:hAnsi="Times New Roman" w:cs="Times New Roman"/>
+          <w:sz w:val="24"/>
+          <w:szCs w:val="24"/>
+        </w:rPr>
+        <w:t>.</w:t>
+      </w:r>
+    </w:p>
+    <w:p>
+      <w:pPr>
+        <w:pStyle w:val="Prrafodelista"/>
+        <w:numPr>
+          <w:ilvl w:val="1"/>
+          <w:numId w:val="1"/>
+        </w:numPr>
+        <w:jc w:val="both"/>
+        <w:rPr>
+          <w:rFonts w:ascii="Times New Roman" w:hAnsi="Times New Roman" w:cs="Times New Roman"/>
+          <w:b/>
+          <w:sz w:val="24"/>
+          <w:szCs w:val="24"/>
+        </w:rPr>
+      </w:pPr>
+      <w:r>
+        <w:rPr>
+          <w:rFonts w:ascii="Times New Roman" w:hAnsi="Times New Roman" w:cs="Times New Roman"/>
+          <w:sz w:val="24"/>
+          <w:szCs w:val="24"/>
+        </w:rPr>
+        <w:t xml:space="preserve">Reference in </w:t>
+      </w:r>
+      <w:proofErr w:type="spellStart"/>
+      <w:r>
+        <w:rPr>
+          <w:rFonts w:ascii="Times New Roman" w:hAnsi="Times New Roman" w:cs="Times New Roman"/>
+          <w:sz w:val="24"/>
+          <w:szCs w:val="24"/>
+        </w:rPr>
+        <w:t>the</w:t>
+      </w:r>
+      <w:proofErr w:type="spellEnd"/>
+      <w:r>
+        <w:rPr>
+          <w:rFonts w:ascii="Times New Roman" w:hAnsi="Times New Roman" w:cs="Times New Roman"/>
+          <w:sz w:val="24"/>
+          <w:szCs w:val="24"/>
+        </w:rPr>
+        <w:t xml:space="preserve"> </w:t>
+      </w:r>
+      <w:proofErr w:type="spellStart"/>
+      <w:r>
+        <w:rPr>
+          <w:rFonts w:ascii="Times New Roman" w:hAnsi="Times New Roman" w:cs="Times New Roman"/>
+          <w:sz w:val="24"/>
+          <w:szCs w:val="24"/>
+        </w:rPr>
+        <w:t>paper</w:t>
+      </w:r>
+      <w:proofErr w:type="spellEnd"/>
+      <w:r>
+        <w:rPr>
+          <w:rFonts w:ascii="Times New Roman" w:hAnsi="Times New Roman" w:cs="Times New Roman"/>
+          <w:sz w:val="24"/>
+          <w:szCs w:val="24"/>
+        </w:rPr>
+        <w:t xml:space="preserve"> “</w:t>
+      </w:r>
+      <w:proofErr w:type="spellStart"/>
+      <w:r>
+        <w:rPr>
+          <w:rFonts w:ascii="Times New Roman" w:hAnsi="Times New Roman" w:cs="Times New Roman"/>
+          <w:sz w:val="24"/>
+          <w:szCs w:val="24"/>
+        </w:rPr>
+        <w:t>Classifying</w:t>
+      </w:r>
+      <w:proofErr w:type="spellEnd"/>
+      <w:r>
+        <w:rPr>
+          <w:rFonts w:ascii="Times New Roman" w:hAnsi="Times New Roman" w:cs="Times New Roman"/>
+          <w:sz w:val="24"/>
+          <w:szCs w:val="24"/>
+        </w:rPr>
+        <w:t xml:space="preserve"> </w:t>
+      </w:r>
+      <w:proofErr w:type="spellStart"/>
+      <w:r>
+        <w:rPr>
+          <w:rFonts w:ascii="Times New Roman" w:hAnsi="Times New Roman" w:cs="Times New Roman"/>
+          <w:sz w:val="24"/>
+          <w:szCs w:val="24"/>
+        </w:rPr>
+        <w:t>evolving</w:t>
+      </w:r>
+      <w:proofErr w:type="spellEnd"/>
+      <w:r>
+        <w:rPr>
+          <w:rFonts w:ascii="Times New Roman" w:hAnsi="Times New Roman" w:cs="Times New Roman"/>
+          <w:sz w:val="24"/>
+          <w:szCs w:val="24"/>
+        </w:rPr>
+        <w:t xml:space="preserve"> data </w:t>
+      </w:r>
+      <w:proofErr w:type="spellStart"/>
+      <w:r>
+        <w:rPr>
+          <w:rFonts w:ascii="Times New Roman" w:hAnsi="Times New Roman" w:cs="Times New Roman"/>
+          <w:sz w:val="24"/>
+          <w:szCs w:val="24"/>
+        </w:rPr>
+        <w:t>streams</w:t>
+      </w:r>
+      <w:proofErr w:type="spellEnd"/>
+      <w:r>
+        <w:rPr>
+          <w:rFonts w:ascii="Times New Roman" w:hAnsi="Times New Roman" w:cs="Times New Roman"/>
+          <w:sz w:val="24"/>
+          <w:szCs w:val="24"/>
+        </w:rPr>
+        <w:t xml:space="preserve"> </w:t>
+      </w:r>
+      <w:proofErr w:type="spellStart"/>
+      <w:r>
+        <w:rPr>
+          <w:rFonts w:ascii="Times New Roman" w:hAnsi="Times New Roman" w:cs="Times New Roman"/>
+          <w:sz w:val="24"/>
+          <w:szCs w:val="24"/>
+        </w:rPr>
+        <w:t>with</w:t>
+      </w:r>
+      <w:proofErr w:type="spellEnd"/>
+      <w:r>
+        <w:rPr>
+          <w:rFonts w:ascii="Times New Roman" w:hAnsi="Times New Roman" w:cs="Times New Roman"/>
+          <w:sz w:val="24"/>
+          <w:szCs w:val="24"/>
+        </w:rPr>
+        <w:t xml:space="preserve"> </w:t>
+      </w:r>
+      <w:proofErr w:type="spellStart"/>
+      <w:r>
+        <w:rPr>
+          <w:rFonts w:ascii="Times New Roman" w:hAnsi="Times New Roman" w:cs="Times New Roman"/>
+          <w:sz w:val="24"/>
+          <w:szCs w:val="24"/>
+        </w:rPr>
+        <w:t>partially</w:t>
+      </w:r>
+      <w:proofErr w:type="spellEnd"/>
+      <w:r>
+        <w:rPr>
+          <w:rFonts w:ascii="Times New Roman" w:hAnsi="Times New Roman" w:cs="Times New Roman"/>
+          <w:sz w:val="24"/>
+          <w:szCs w:val="24"/>
+        </w:rPr>
+        <w:t xml:space="preserve"> </w:t>
+      </w:r>
+      <w:proofErr w:type="spellStart"/>
+      <w:r>
+        <w:rPr>
+          <w:rFonts w:ascii="Times New Roman" w:hAnsi="Times New Roman" w:cs="Times New Roman"/>
+          <w:sz w:val="24"/>
+          <w:szCs w:val="24"/>
+        </w:rPr>
+        <w:t>labeled</w:t>
+      </w:r>
+      <w:proofErr w:type="spellEnd"/>
+      <w:r>
+        <w:rPr>
+          <w:rFonts w:ascii="Times New Roman" w:hAnsi="Times New Roman" w:cs="Times New Roman"/>
+          <w:sz w:val="24"/>
+          <w:szCs w:val="24"/>
+        </w:rPr>
+        <w:t xml:space="preserve"> data (2011)”:</w:t>
+      </w:r>
+      <w:r>
+        <w:rPr>
+          <w:rFonts w:ascii="Times New Roman" w:hAnsi="Times New Roman" w:cs="Times New Roman"/>
+          <w:sz w:val="24"/>
+          <w:szCs w:val="24"/>
+        </w:rPr>
+        <w:t xml:space="preserve"> </w:t>
+      </w:r>
+      <w:proofErr w:type="spellStart"/>
+      <w:r>
+        <w:rPr>
+          <w:rFonts w:ascii="Times New Roman" w:hAnsi="Times New Roman" w:cs="Times New Roman"/>
+          <w:sz w:val="24"/>
+          <w:szCs w:val="24"/>
+        </w:rPr>
+        <w:t>To</w:t>
+      </w:r>
+      <w:proofErr w:type="spellEnd"/>
+      <w:r>
+        <w:rPr>
+          <w:rFonts w:ascii="Times New Roman" w:hAnsi="Times New Roman" w:cs="Times New Roman"/>
+          <w:sz w:val="24"/>
+          <w:szCs w:val="24"/>
+        </w:rPr>
+        <w:t xml:space="preserve"> cope </w:t>
+      </w:r>
+      <w:proofErr w:type="spellStart"/>
+      <w:r>
+        <w:rPr>
+          <w:rFonts w:ascii="Times New Roman" w:hAnsi="Times New Roman" w:cs="Times New Roman"/>
+          <w:sz w:val="24"/>
+          <w:szCs w:val="24"/>
+        </w:rPr>
+        <w:t>with</w:t>
+      </w:r>
+      <w:proofErr w:type="spellEnd"/>
+      <w:r>
+        <w:rPr>
+          <w:rFonts w:ascii="Times New Roman" w:hAnsi="Times New Roman" w:cs="Times New Roman"/>
+          <w:sz w:val="24"/>
+          <w:szCs w:val="24"/>
+        </w:rPr>
+        <w:t xml:space="preserve"> </w:t>
+      </w:r>
+      <w:proofErr w:type="spellStart"/>
+      <w:r>
+        <w:rPr>
+          <w:rFonts w:ascii="Times New Roman" w:hAnsi="Times New Roman" w:cs="Times New Roman"/>
+          <w:sz w:val="24"/>
+          <w:szCs w:val="24"/>
+        </w:rPr>
+        <w:t>stream</w:t>
+      </w:r>
+      <w:proofErr w:type="spellEnd"/>
+      <w:r>
+        <w:rPr>
+          <w:rFonts w:ascii="Times New Roman" w:hAnsi="Times New Roman" w:cs="Times New Roman"/>
+          <w:sz w:val="24"/>
+          <w:szCs w:val="24"/>
+        </w:rPr>
+        <w:t xml:space="preserve"> </w:t>
+      </w:r>
+      <w:proofErr w:type="spellStart"/>
+      <w:r>
+        <w:rPr>
+          <w:rFonts w:ascii="Times New Roman" w:hAnsi="Times New Roman" w:cs="Times New Roman"/>
+          <w:sz w:val="24"/>
+          <w:szCs w:val="24"/>
+        </w:rPr>
+        <w:t>evolution</w:t>
+      </w:r>
+      <w:proofErr w:type="spellEnd"/>
+      <w:r>
+        <w:rPr>
+          <w:rFonts w:ascii="Times New Roman" w:hAnsi="Times New Roman" w:cs="Times New Roman"/>
+          <w:sz w:val="24"/>
+          <w:szCs w:val="24"/>
+        </w:rPr>
+        <w:t xml:space="preserve">, Masud et al. [22] </w:t>
+      </w:r>
+      <w:proofErr w:type="spellStart"/>
+      <w:r>
+        <w:rPr>
+          <w:rFonts w:ascii="Times New Roman" w:hAnsi="Times New Roman" w:cs="Times New Roman"/>
+          <w:sz w:val="24"/>
+          <w:szCs w:val="24"/>
+        </w:rPr>
+        <w:t>keep</w:t>
+      </w:r>
+      <w:proofErr w:type="spellEnd"/>
+      <w:r>
+        <w:rPr>
+          <w:rFonts w:ascii="Times New Roman" w:hAnsi="Times New Roman" w:cs="Times New Roman"/>
+          <w:sz w:val="24"/>
+          <w:szCs w:val="24"/>
+        </w:rPr>
+        <w:t xml:space="preserve"> </w:t>
+      </w:r>
+      <w:proofErr w:type="spellStart"/>
+      <w:r>
+        <w:rPr>
+          <w:rFonts w:ascii="Times New Roman" w:hAnsi="Times New Roman" w:cs="Times New Roman"/>
+          <w:sz w:val="24"/>
+          <w:szCs w:val="24"/>
+        </w:rPr>
+        <w:t>an</w:t>
+      </w:r>
+      <w:proofErr w:type="spellEnd"/>
+      <w:r>
+        <w:rPr>
+          <w:rFonts w:ascii="Times New Roman" w:hAnsi="Times New Roman" w:cs="Times New Roman"/>
+          <w:sz w:val="24"/>
+          <w:szCs w:val="24"/>
+        </w:rPr>
+        <w:t xml:space="preserve"> </w:t>
+      </w:r>
+      <w:proofErr w:type="spellStart"/>
+      <w:r>
+        <w:rPr>
+          <w:rFonts w:ascii="Times New Roman" w:hAnsi="Times New Roman" w:cs="Times New Roman"/>
+          <w:sz w:val="24"/>
+          <w:szCs w:val="24"/>
+        </w:rPr>
+        <w:t>ensemble</w:t>
+      </w:r>
+      <w:proofErr w:type="spellEnd"/>
+      <w:r>
+        <w:rPr>
+          <w:rFonts w:ascii="Times New Roman" w:hAnsi="Times New Roman" w:cs="Times New Roman"/>
+          <w:sz w:val="24"/>
+          <w:szCs w:val="24"/>
+        </w:rPr>
+        <w:t xml:space="preserve"> </w:t>
+      </w:r>
+      <w:proofErr w:type="spellStart"/>
+      <w:r>
+        <w:rPr>
+          <w:rFonts w:ascii="Times New Roman" w:hAnsi="Times New Roman" w:cs="Times New Roman"/>
+          <w:sz w:val="24"/>
+          <w:szCs w:val="24"/>
+        </w:rPr>
+        <w:t>of</w:t>
+      </w:r>
+      <w:proofErr w:type="spellEnd"/>
+      <w:r>
+        <w:rPr>
+          <w:rFonts w:ascii="Times New Roman" w:hAnsi="Times New Roman" w:cs="Times New Roman"/>
+          <w:sz w:val="24"/>
+          <w:szCs w:val="24"/>
+        </w:rPr>
+        <w:t xml:space="preserve"> L </w:t>
+      </w:r>
+      <w:proofErr w:type="spellStart"/>
+      <w:r>
+        <w:rPr>
+          <w:rFonts w:ascii="Times New Roman" w:hAnsi="Times New Roman" w:cs="Times New Roman"/>
+          <w:sz w:val="24"/>
+          <w:szCs w:val="24"/>
+        </w:rPr>
+        <w:t>models</w:t>
+      </w:r>
+      <w:proofErr w:type="spellEnd"/>
+      <w:r>
+        <w:rPr>
+          <w:rFonts w:ascii="Times New Roman" w:hAnsi="Times New Roman" w:cs="Times New Roman"/>
+          <w:sz w:val="24"/>
+          <w:szCs w:val="24"/>
+        </w:rPr>
+        <w:t xml:space="preserve">. </w:t>
+      </w:r>
+      <w:proofErr w:type="spellStart"/>
+      <w:r>
+        <w:rPr>
+          <w:rFonts w:ascii="Times New Roman" w:hAnsi="Times New Roman" w:cs="Times New Roman"/>
+          <w:sz w:val="24"/>
+          <w:szCs w:val="24"/>
+        </w:rPr>
+        <w:t>Whenever</w:t>
+      </w:r>
+      <w:proofErr w:type="spellEnd"/>
+      <w:r>
+        <w:rPr>
+          <w:rFonts w:ascii="Times New Roman" w:hAnsi="Times New Roman" w:cs="Times New Roman"/>
+          <w:sz w:val="24"/>
+          <w:szCs w:val="24"/>
+        </w:rPr>
+        <w:t xml:space="preserve"> a new </w:t>
+      </w:r>
+      <w:proofErr w:type="spellStart"/>
+      <w:r>
+        <w:rPr>
+          <w:rFonts w:ascii="Times New Roman" w:hAnsi="Times New Roman" w:cs="Times New Roman"/>
+          <w:sz w:val="24"/>
+          <w:szCs w:val="24"/>
+        </w:rPr>
+        <w:t>model</w:t>
+      </w:r>
+      <w:proofErr w:type="spellEnd"/>
+      <w:r>
+        <w:rPr>
+          <w:rFonts w:ascii="Times New Roman" w:hAnsi="Times New Roman" w:cs="Times New Roman"/>
+          <w:sz w:val="24"/>
+          <w:szCs w:val="24"/>
+        </w:rPr>
+        <w:t xml:space="preserve"> </w:t>
+      </w:r>
+      <w:proofErr w:type="spellStart"/>
+      <w:r>
+        <w:rPr>
+          <w:rFonts w:ascii="Times New Roman" w:hAnsi="Times New Roman" w:cs="Times New Roman"/>
+          <w:sz w:val="24"/>
+          <w:szCs w:val="24"/>
+        </w:rPr>
+        <w:t>is</w:t>
+      </w:r>
+      <w:proofErr w:type="spellEnd"/>
+      <w:r>
+        <w:rPr>
+          <w:rFonts w:ascii="Times New Roman" w:hAnsi="Times New Roman" w:cs="Times New Roman"/>
+          <w:sz w:val="24"/>
+          <w:szCs w:val="24"/>
+        </w:rPr>
+        <w:t xml:space="preserve"> </w:t>
+      </w:r>
+      <w:proofErr w:type="spellStart"/>
+      <w:r>
+        <w:rPr>
+          <w:rFonts w:ascii="Times New Roman" w:hAnsi="Times New Roman" w:cs="Times New Roman"/>
+          <w:sz w:val="24"/>
+          <w:szCs w:val="24"/>
+        </w:rPr>
+        <w:t>built</w:t>
+      </w:r>
+      <w:proofErr w:type="spellEnd"/>
+      <w:r>
+        <w:rPr>
+          <w:rFonts w:ascii="Times New Roman" w:hAnsi="Times New Roman" w:cs="Times New Roman"/>
+          <w:sz w:val="24"/>
+          <w:szCs w:val="24"/>
+        </w:rPr>
+        <w:t xml:space="preserve"> </w:t>
+      </w:r>
+      <w:proofErr w:type="spellStart"/>
+      <w:r>
+        <w:rPr>
+          <w:rFonts w:ascii="Times New Roman" w:hAnsi="Times New Roman" w:cs="Times New Roman"/>
+          <w:sz w:val="24"/>
+          <w:szCs w:val="24"/>
+        </w:rPr>
+        <w:t>from</w:t>
+      </w:r>
+      <w:proofErr w:type="spellEnd"/>
+      <w:r>
+        <w:rPr>
+          <w:rFonts w:ascii="Times New Roman" w:hAnsi="Times New Roman" w:cs="Times New Roman"/>
+          <w:sz w:val="24"/>
+          <w:szCs w:val="24"/>
+        </w:rPr>
+        <w:t xml:space="preserve"> a new data </w:t>
+      </w:r>
+      <w:proofErr w:type="spellStart"/>
+      <w:r>
+        <w:rPr>
+          <w:rFonts w:ascii="Times New Roman" w:hAnsi="Times New Roman" w:cs="Times New Roman"/>
+          <w:sz w:val="24"/>
+          <w:szCs w:val="24"/>
+        </w:rPr>
+        <w:t>chunk</w:t>
+      </w:r>
+      <w:proofErr w:type="spellEnd"/>
+      <w:r>
+        <w:rPr>
+          <w:rFonts w:ascii="Times New Roman" w:hAnsi="Times New Roman" w:cs="Times New Roman"/>
+          <w:sz w:val="24"/>
+          <w:szCs w:val="24"/>
+        </w:rPr>
+        <w:t xml:space="preserve">, </w:t>
+      </w:r>
+      <w:proofErr w:type="spellStart"/>
+      <w:r>
+        <w:rPr>
+          <w:rFonts w:ascii="Times New Roman" w:hAnsi="Times New Roman" w:cs="Times New Roman"/>
+          <w:sz w:val="24"/>
+          <w:szCs w:val="24"/>
+        </w:rPr>
+        <w:t>they</w:t>
+      </w:r>
+      <w:proofErr w:type="spellEnd"/>
+      <w:r>
+        <w:rPr>
+          <w:rFonts w:ascii="Times New Roman" w:hAnsi="Times New Roman" w:cs="Times New Roman"/>
+          <w:sz w:val="24"/>
+          <w:szCs w:val="24"/>
+        </w:rPr>
+        <w:t xml:space="preserve"> </w:t>
+      </w:r>
+      <w:proofErr w:type="spellStart"/>
+      <w:r>
+        <w:rPr>
+          <w:rFonts w:ascii="Times New Roman" w:hAnsi="Times New Roman" w:cs="Times New Roman"/>
+          <w:sz w:val="24"/>
+          <w:szCs w:val="24"/>
+        </w:rPr>
+        <w:t>update</w:t>
+      </w:r>
+      <w:proofErr w:type="spellEnd"/>
+      <w:r>
+        <w:rPr>
+          <w:rFonts w:ascii="Times New Roman" w:hAnsi="Times New Roman" w:cs="Times New Roman"/>
+          <w:sz w:val="24"/>
+          <w:szCs w:val="24"/>
+        </w:rPr>
+        <w:t xml:space="preserve"> </w:t>
+      </w:r>
+      <w:proofErr w:type="spellStart"/>
+      <w:r>
+        <w:rPr>
+          <w:rFonts w:ascii="Times New Roman" w:hAnsi="Times New Roman" w:cs="Times New Roman"/>
+          <w:sz w:val="24"/>
+          <w:szCs w:val="24"/>
+        </w:rPr>
+        <w:t>the</w:t>
+      </w:r>
+      <w:proofErr w:type="spellEnd"/>
+      <w:r>
+        <w:rPr>
+          <w:rFonts w:ascii="Times New Roman" w:hAnsi="Times New Roman" w:cs="Times New Roman"/>
+          <w:sz w:val="24"/>
+          <w:szCs w:val="24"/>
+        </w:rPr>
+        <w:t xml:space="preserve"> </w:t>
+      </w:r>
+      <w:proofErr w:type="spellStart"/>
+      <w:r>
+        <w:rPr>
+          <w:rFonts w:ascii="Times New Roman" w:hAnsi="Times New Roman" w:cs="Times New Roman"/>
+          <w:sz w:val="24"/>
+          <w:szCs w:val="24"/>
+        </w:rPr>
+        <w:t>ensemble</w:t>
+      </w:r>
+      <w:proofErr w:type="spellEnd"/>
+      <w:r>
+        <w:rPr>
+          <w:rFonts w:ascii="Times New Roman" w:hAnsi="Times New Roman" w:cs="Times New Roman"/>
+          <w:sz w:val="24"/>
+          <w:szCs w:val="24"/>
+        </w:rPr>
+        <w:t xml:space="preserve"> </w:t>
+      </w:r>
+      <w:proofErr w:type="spellStart"/>
+      <w:r>
+        <w:rPr>
+          <w:rFonts w:ascii="Times New Roman" w:hAnsi="Times New Roman" w:cs="Times New Roman"/>
+          <w:sz w:val="24"/>
+          <w:szCs w:val="24"/>
+        </w:rPr>
+        <w:t>by</w:t>
+      </w:r>
+      <w:proofErr w:type="spellEnd"/>
+      <w:r>
+        <w:rPr>
+          <w:rFonts w:ascii="Times New Roman" w:hAnsi="Times New Roman" w:cs="Times New Roman"/>
+          <w:sz w:val="24"/>
+          <w:szCs w:val="24"/>
+        </w:rPr>
+        <w:t xml:space="preserve"> </w:t>
+      </w:r>
+      <w:proofErr w:type="spellStart"/>
+      <w:r>
+        <w:rPr>
+          <w:rFonts w:ascii="Times New Roman" w:hAnsi="Times New Roman" w:cs="Times New Roman"/>
+          <w:sz w:val="24"/>
+          <w:szCs w:val="24"/>
+        </w:rPr>
+        <w:t>choosing</w:t>
+      </w:r>
+      <w:proofErr w:type="spellEnd"/>
+      <w:r>
+        <w:rPr>
+          <w:rFonts w:ascii="Times New Roman" w:hAnsi="Times New Roman" w:cs="Times New Roman"/>
+          <w:sz w:val="24"/>
+          <w:szCs w:val="24"/>
+        </w:rPr>
+        <w:t xml:space="preserve"> </w:t>
+      </w:r>
+      <w:proofErr w:type="spellStart"/>
+      <w:r>
+        <w:rPr>
+          <w:rFonts w:ascii="Times New Roman" w:hAnsi="Times New Roman" w:cs="Times New Roman"/>
+          <w:sz w:val="24"/>
+          <w:szCs w:val="24"/>
+        </w:rPr>
+        <w:t>the</w:t>
+      </w:r>
+      <w:proofErr w:type="spellEnd"/>
+      <w:r>
+        <w:rPr>
+          <w:rFonts w:ascii="Times New Roman" w:hAnsi="Times New Roman" w:cs="Times New Roman"/>
+          <w:sz w:val="24"/>
+          <w:szCs w:val="24"/>
+        </w:rPr>
+        <w:t xml:space="preserve"> </w:t>
+      </w:r>
+      <w:proofErr w:type="spellStart"/>
+      <w:r>
+        <w:rPr>
+          <w:rFonts w:ascii="Times New Roman" w:hAnsi="Times New Roman" w:cs="Times New Roman"/>
+          <w:sz w:val="24"/>
+          <w:szCs w:val="24"/>
+        </w:rPr>
+        <w:t>best</w:t>
+      </w:r>
+      <w:proofErr w:type="spellEnd"/>
+      <w:r>
+        <w:rPr>
+          <w:rFonts w:ascii="Times New Roman" w:hAnsi="Times New Roman" w:cs="Times New Roman"/>
+          <w:sz w:val="24"/>
+          <w:szCs w:val="24"/>
+        </w:rPr>
+        <w:t xml:space="preserve"> L </w:t>
+      </w:r>
+      <w:proofErr w:type="spellStart"/>
+      <w:r>
+        <w:rPr>
+          <w:rFonts w:ascii="Times New Roman" w:hAnsi="Times New Roman" w:cs="Times New Roman"/>
+          <w:sz w:val="24"/>
+          <w:szCs w:val="24"/>
+        </w:rPr>
+        <w:t>models</w:t>
+      </w:r>
+      <w:proofErr w:type="spellEnd"/>
+      <w:r>
+        <w:rPr>
+          <w:rFonts w:ascii="Times New Roman" w:hAnsi="Times New Roman" w:cs="Times New Roman"/>
+          <w:sz w:val="24"/>
+          <w:szCs w:val="24"/>
+        </w:rPr>
+        <w:t xml:space="preserve"> </w:t>
+      </w:r>
+      <w:proofErr w:type="spellStart"/>
+      <w:r>
+        <w:rPr>
+          <w:rFonts w:ascii="Times New Roman" w:hAnsi="Times New Roman" w:cs="Times New Roman"/>
+          <w:sz w:val="24"/>
+          <w:szCs w:val="24"/>
+        </w:rPr>
+        <w:t>from</w:t>
+      </w:r>
+      <w:proofErr w:type="spellEnd"/>
+      <w:r>
+        <w:rPr>
+          <w:rFonts w:ascii="Times New Roman" w:hAnsi="Times New Roman" w:cs="Times New Roman"/>
+          <w:sz w:val="24"/>
+          <w:szCs w:val="24"/>
+        </w:rPr>
+        <w:t xml:space="preserve"> L+1 </w:t>
+      </w:r>
+      <w:proofErr w:type="spellStart"/>
+      <w:r>
+        <w:rPr>
+          <w:rFonts w:ascii="Times New Roman" w:hAnsi="Times New Roman" w:cs="Times New Roman"/>
+          <w:sz w:val="24"/>
+          <w:szCs w:val="24"/>
+        </w:rPr>
+        <w:t>models</w:t>
+      </w:r>
+      <w:proofErr w:type="spellEnd"/>
+      <w:r>
+        <w:rPr>
+          <w:rFonts w:ascii="Times New Roman" w:hAnsi="Times New Roman" w:cs="Times New Roman"/>
+          <w:sz w:val="24"/>
+          <w:szCs w:val="24"/>
+        </w:rPr>
+        <w:t xml:space="preserve"> (</w:t>
+      </w:r>
+      <w:proofErr w:type="spellStart"/>
+      <w:r>
+        <w:rPr>
+          <w:rFonts w:ascii="Times New Roman" w:hAnsi="Times New Roman" w:cs="Times New Roman"/>
+          <w:sz w:val="24"/>
+          <w:szCs w:val="24"/>
+        </w:rPr>
+        <w:t>previous</w:t>
+      </w:r>
+      <w:proofErr w:type="spellEnd"/>
+      <w:r>
+        <w:rPr>
+          <w:rFonts w:ascii="Times New Roman" w:hAnsi="Times New Roman" w:cs="Times New Roman"/>
+          <w:sz w:val="24"/>
+          <w:szCs w:val="24"/>
+        </w:rPr>
+        <w:t xml:space="preserve"> L </w:t>
+      </w:r>
+      <w:proofErr w:type="spellStart"/>
+      <w:r>
+        <w:rPr>
+          <w:rFonts w:ascii="Times New Roman" w:hAnsi="Times New Roman" w:cs="Times New Roman"/>
+          <w:sz w:val="24"/>
+          <w:szCs w:val="24"/>
+        </w:rPr>
+        <w:t>models</w:t>
+      </w:r>
+      <w:proofErr w:type="spellEnd"/>
+      <w:r>
+        <w:rPr>
+          <w:rFonts w:ascii="Times New Roman" w:hAnsi="Times New Roman" w:cs="Times New Roman"/>
+          <w:sz w:val="24"/>
+          <w:szCs w:val="24"/>
+        </w:rPr>
+        <w:t xml:space="preserve"> and </w:t>
+      </w:r>
+      <w:proofErr w:type="spellStart"/>
+      <w:r>
+        <w:rPr>
+          <w:rFonts w:ascii="Times New Roman" w:hAnsi="Times New Roman" w:cs="Times New Roman"/>
+          <w:sz w:val="24"/>
+          <w:szCs w:val="24"/>
+        </w:rPr>
+        <w:t>the</w:t>
+      </w:r>
+      <w:proofErr w:type="spellEnd"/>
+      <w:r>
+        <w:rPr>
+          <w:rFonts w:ascii="Times New Roman" w:hAnsi="Times New Roman" w:cs="Times New Roman"/>
+          <w:sz w:val="24"/>
+          <w:szCs w:val="24"/>
+        </w:rPr>
+        <w:t xml:space="preserve"> new </w:t>
+      </w:r>
+      <w:proofErr w:type="spellStart"/>
+      <w:r>
+        <w:rPr>
+          <w:rFonts w:ascii="Times New Roman" w:hAnsi="Times New Roman" w:cs="Times New Roman"/>
+          <w:sz w:val="24"/>
+          <w:szCs w:val="24"/>
+        </w:rPr>
+        <w:t>model</w:t>
+      </w:r>
+      <w:proofErr w:type="spellEnd"/>
+      <w:r>
+        <w:rPr>
+          <w:rFonts w:ascii="Times New Roman" w:hAnsi="Times New Roman" w:cs="Times New Roman"/>
+          <w:sz w:val="24"/>
+          <w:szCs w:val="24"/>
+        </w:rPr>
+        <w:t xml:space="preserve">), </w:t>
+      </w:r>
+      <w:proofErr w:type="spellStart"/>
+      <w:r>
+        <w:rPr>
+          <w:rFonts w:ascii="Times New Roman" w:hAnsi="Times New Roman" w:cs="Times New Roman"/>
+          <w:sz w:val="24"/>
+          <w:szCs w:val="24"/>
+        </w:rPr>
+        <w:t>based</w:t>
+      </w:r>
+      <w:proofErr w:type="spellEnd"/>
+      <w:r>
+        <w:rPr>
+          <w:rFonts w:ascii="Times New Roman" w:hAnsi="Times New Roman" w:cs="Times New Roman"/>
+          <w:sz w:val="24"/>
+          <w:szCs w:val="24"/>
+        </w:rPr>
+        <w:t xml:space="preserve"> </w:t>
+      </w:r>
+      <w:proofErr w:type="spellStart"/>
+      <w:r>
+        <w:rPr>
+          <w:rFonts w:ascii="Times New Roman" w:hAnsi="Times New Roman" w:cs="Times New Roman"/>
+          <w:sz w:val="24"/>
+          <w:szCs w:val="24"/>
+        </w:rPr>
+        <w:t>on</w:t>
+      </w:r>
+      <w:proofErr w:type="spellEnd"/>
+      <w:r>
+        <w:rPr>
+          <w:rFonts w:ascii="Times New Roman" w:hAnsi="Times New Roman" w:cs="Times New Roman"/>
+          <w:sz w:val="24"/>
+          <w:szCs w:val="24"/>
+        </w:rPr>
+        <w:t xml:space="preserve"> </w:t>
+      </w:r>
+      <w:proofErr w:type="spellStart"/>
+      <w:r>
+        <w:rPr>
+          <w:rFonts w:ascii="Times New Roman" w:hAnsi="Times New Roman" w:cs="Times New Roman"/>
+          <w:sz w:val="24"/>
+          <w:szCs w:val="24"/>
+        </w:rPr>
+        <w:t>their</w:t>
+      </w:r>
+      <w:proofErr w:type="spellEnd"/>
+      <w:r>
+        <w:rPr>
+          <w:rFonts w:ascii="Times New Roman" w:hAnsi="Times New Roman" w:cs="Times New Roman"/>
+          <w:sz w:val="24"/>
+          <w:szCs w:val="24"/>
+        </w:rPr>
+        <w:t xml:space="preserve"> individual </w:t>
+      </w:r>
+      <w:proofErr w:type="spellStart"/>
+      <w:r>
+        <w:rPr>
+          <w:rFonts w:ascii="Times New Roman" w:hAnsi="Times New Roman" w:cs="Times New Roman"/>
+          <w:sz w:val="24"/>
+          <w:szCs w:val="24"/>
+        </w:rPr>
+        <w:t>accuracies</w:t>
+      </w:r>
+      <w:proofErr w:type="spellEnd"/>
+      <w:r>
+        <w:rPr>
+          <w:rFonts w:ascii="Times New Roman" w:hAnsi="Times New Roman" w:cs="Times New Roman"/>
+          <w:sz w:val="24"/>
+          <w:szCs w:val="24"/>
+        </w:rPr>
+        <w:t xml:space="preserve"> </w:t>
+      </w:r>
+      <w:proofErr w:type="spellStart"/>
+      <w:r>
+        <w:rPr>
+          <w:rFonts w:ascii="Times New Roman" w:hAnsi="Times New Roman" w:cs="Times New Roman"/>
+          <w:sz w:val="24"/>
+          <w:szCs w:val="24"/>
+        </w:rPr>
+        <w:t>on</w:t>
+      </w:r>
+      <w:proofErr w:type="spellEnd"/>
+      <w:r>
+        <w:rPr>
+          <w:rFonts w:ascii="Times New Roman" w:hAnsi="Times New Roman" w:cs="Times New Roman"/>
+          <w:sz w:val="24"/>
+          <w:szCs w:val="24"/>
+        </w:rPr>
+        <w:t xml:space="preserve"> </w:t>
+      </w:r>
+      <w:proofErr w:type="spellStart"/>
+      <w:r>
+        <w:rPr>
+          <w:rFonts w:ascii="Times New Roman" w:hAnsi="Times New Roman" w:cs="Times New Roman"/>
+          <w:sz w:val="24"/>
+          <w:szCs w:val="24"/>
+        </w:rPr>
+        <w:t>the</w:t>
+      </w:r>
+      <w:proofErr w:type="spellEnd"/>
+      <w:r>
+        <w:rPr>
+          <w:rFonts w:ascii="Times New Roman" w:hAnsi="Times New Roman" w:cs="Times New Roman"/>
+          <w:sz w:val="24"/>
+          <w:szCs w:val="24"/>
+        </w:rPr>
+        <w:t xml:space="preserve"> </w:t>
+      </w:r>
+      <w:proofErr w:type="spellStart"/>
+      <w:r>
+        <w:rPr>
+          <w:rFonts w:ascii="Times New Roman" w:hAnsi="Times New Roman" w:cs="Times New Roman"/>
+          <w:sz w:val="24"/>
+          <w:szCs w:val="24"/>
+        </w:rPr>
+        <w:t>labeled</w:t>
+      </w:r>
+      <w:proofErr w:type="spellEnd"/>
+      <w:r>
+        <w:rPr>
+          <w:rFonts w:ascii="Times New Roman" w:hAnsi="Times New Roman" w:cs="Times New Roman"/>
+          <w:sz w:val="24"/>
+          <w:szCs w:val="24"/>
+        </w:rPr>
+        <w:t xml:space="preserve"> </w:t>
+      </w:r>
+      <w:proofErr w:type="spellStart"/>
+      <w:r>
+        <w:rPr>
+          <w:rFonts w:ascii="Times New Roman" w:hAnsi="Times New Roman" w:cs="Times New Roman"/>
+          <w:sz w:val="24"/>
+          <w:szCs w:val="24"/>
+        </w:rPr>
+        <w:t>instances</w:t>
+      </w:r>
+      <w:proofErr w:type="spellEnd"/>
+      <w:r>
+        <w:rPr>
+          <w:rFonts w:ascii="Times New Roman" w:hAnsi="Times New Roman" w:cs="Times New Roman"/>
+          <w:sz w:val="24"/>
+          <w:szCs w:val="24"/>
+        </w:rPr>
+        <w:t xml:space="preserve"> </w:t>
+      </w:r>
+      <w:proofErr w:type="spellStart"/>
+      <w:r>
+        <w:rPr>
+          <w:rFonts w:ascii="Times New Roman" w:hAnsi="Times New Roman" w:cs="Times New Roman"/>
+          <w:sz w:val="24"/>
+          <w:szCs w:val="24"/>
+        </w:rPr>
+        <w:t>of</w:t>
+      </w:r>
+      <w:proofErr w:type="spellEnd"/>
+      <w:r>
+        <w:rPr>
+          <w:rFonts w:ascii="Times New Roman" w:hAnsi="Times New Roman" w:cs="Times New Roman"/>
+          <w:sz w:val="24"/>
+          <w:szCs w:val="24"/>
+        </w:rPr>
+        <w:t xml:space="preserve"> </w:t>
+      </w:r>
+      <w:proofErr w:type="spellStart"/>
+      <w:r>
+        <w:rPr>
+          <w:rFonts w:ascii="Times New Roman" w:hAnsi="Times New Roman" w:cs="Times New Roman"/>
+          <w:sz w:val="24"/>
+          <w:szCs w:val="24"/>
+        </w:rPr>
+        <w:t>the</w:t>
+      </w:r>
+      <w:proofErr w:type="spellEnd"/>
+      <w:r>
+        <w:rPr>
+          <w:rFonts w:ascii="Times New Roman" w:hAnsi="Times New Roman" w:cs="Times New Roman"/>
+          <w:sz w:val="24"/>
+          <w:szCs w:val="24"/>
+        </w:rPr>
+        <w:t xml:space="preserve"> new data </w:t>
+      </w:r>
+      <w:proofErr w:type="spellStart"/>
+      <w:r>
+        <w:rPr>
+          <w:rFonts w:ascii="Times New Roman" w:hAnsi="Times New Roman" w:cs="Times New Roman"/>
+          <w:sz w:val="24"/>
+          <w:szCs w:val="24"/>
+        </w:rPr>
+        <w:t>chunk</w:t>
+      </w:r>
+      <w:proofErr w:type="spellEnd"/>
+      <w:r>
+        <w:rPr>
+          <w:rFonts w:ascii="Times New Roman" w:hAnsi="Times New Roman" w:cs="Times New Roman"/>
+          <w:sz w:val="24"/>
+          <w:szCs w:val="24"/>
+        </w:rPr>
+        <w:t xml:space="preserve">. </w:t>
+      </w:r>
+      <w:proofErr w:type="spellStart"/>
+      <w:r>
+        <w:rPr>
+          <w:rFonts w:ascii="Times New Roman" w:hAnsi="Times New Roman" w:cs="Times New Roman"/>
+          <w:sz w:val="24"/>
+          <w:szCs w:val="24"/>
+        </w:rPr>
+        <w:t>Besides</w:t>
+      </w:r>
+      <w:proofErr w:type="spellEnd"/>
+      <w:r>
+        <w:rPr>
+          <w:rFonts w:ascii="Times New Roman" w:hAnsi="Times New Roman" w:cs="Times New Roman"/>
+          <w:sz w:val="24"/>
+          <w:szCs w:val="24"/>
+        </w:rPr>
+        <w:t xml:space="preserve">, </w:t>
+      </w:r>
+      <w:proofErr w:type="spellStart"/>
+      <w:r>
+        <w:rPr>
+          <w:rFonts w:ascii="Times New Roman" w:hAnsi="Times New Roman" w:cs="Times New Roman"/>
+          <w:sz w:val="24"/>
+          <w:szCs w:val="24"/>
+        </w:rPr>
+        <w:t>they</w:t>
+      </w:r>
+      <w:proofErr w:type="spellEnd"/>
+      <w:r>
+        <w:rPr>
+          <w:rFonts w:ascii="Times New Roman" w:hAnsi="Times New Roman" w:cs="Times New Roman"/>
+          <w:sz w:val="24"/>
+          <w:szCs w:val="24"/>
+        </w:rPr>
+        <w:t xml:space="preserve"> refine </w:t>
+      </w:r>
+      <w:proofErr w:type="spellStart"/>
+      <w:r>
+        <w:rPr>
+          <w:rFonts w:ascii="Times New Roman" w:hAnsi="Times New Roman" w:cs="Times New Roman"/>
+          <w:sz w:val="24"/>
+          <w:szCs w:val="24"/>
+        </w:rPr>
+        <w:t>the</w:t>
+      </w:r>
+      <w:proofErr w:type="spellEnd"/>
+      <w:r>
+        <w:rPr>
+          <w:rFonts w:ascii="Times New Roman" w:hAnsi="Times New Roman" w:cs="Times New Roman"/>
+          <w:sz w:val="24"/>
+          <w:szCs w:val="24"/>
+        </w:rPr>
+        <w:t xml:space="preserve"> </w:t>
+      </w:r>
+      <w:proofErr w:type="spellStart"/>
+      <w:r>
+        <w:rPr>
+          <w:rFonts w:ascii="Times New Roman" w:hAnsi="Times New Roman" w:cs="Times New Roman"/>
+          <w:sz w:val="24"/>
+          <w:szCs w:val="24"/>
+        </w:rPr>
+        <w:t>existing</w:t>
+      </w:r>
+      <w:proofErr w:type="spellEnd"/>
+      <w:r>
+        <w:rPr>
+          <w:rFonts w:ascii="Times New Roman" w:hAnsi="Times New Roman" w:cs="Times New Roman"/>
+          <w:sz w:val="24"/>
+          <w:szCs w:val="24"/>
+        </w:rPr>
+        <w:t xml:space="preserve"> </w:t>
+      </w:r>
+      <w:proofErr w:type="spellStart"/>
+      <w:r>
+        <w:rPr>
+          <w:rFonts w:ascii="Times New Roman" w:hAnsi="Times New Roman" w:cs="Times New Roman"/>
+          <w:sz w:val="24"/>
+          <w:szCs w:val="24"/>
+        </w:rPr>
+        <w:t>models</w:t>
+      </w:r>
+      <w:proofErr w:type="spellEnd"/>
+      <w:r>
+        <w:rPr>
+          <w:rFonts w:ascii="Times New Roman" w:hAnsi="Times New Roman" w:cs="Times New Roman"/>
+          <w:sz w:val="24"/>
+          <w:szCs w:val="24"/>
+        </w:rPr>
+        <w:t xml:space="preserve"> in </w:t>
+      </w:r>
+      <w:proofErr w:type="spellStart"/>
+      <w:r>
+        <w:rPr>
+          <w:rFonts w:ascii="Times New Roman" w:hAnsi="Times New Roman" w:cs="Times New Roman"/>
+          <w:sz w:val="24"/>
+          <w:szCs w:val="24"/>
+        </w:rPr>
+        <w:t>the</w:t>
+      </w:r>
+      <w:proofErr w:type="spellEnd"/>
+      <w:r>
+        <w:rPr>
+          <w:rFonts w:ascii="Times New Roman" w:hAnsi="Times New Roman" w:cs="Times New Roman"/>
+          <w:sz w:val="24"/>
+          <w:szCs w:val="24"/>
+        </w:rPr>
+        <w:t xml:space="preserve"> </w:t>
+      </w:r>
+      <w:proofErr w:type="spellStart"/>
+      <w:r>
+        <w:rPr>
+          <w:rFonts w:ascii="Times New Roman" w:hAnsi="Times New Roman" w:cs="Times New Roman"/>
+          <w:sz w:val="24"/>
+          <w:szCs w:val="24"/>
+        </w:rPr>
+        <w:t>ensemble</w:t>
+      </w:r>
+      <w:proofErr w:type="spellEnd"/>
+      <w:r>
+        <w:rPr>
+          <w:rFonts w:ascii="Times New Roman" w:hAnsi="Times New Roman" w:cs="Times New Roman"/>
+          <w:sz w:val="24"/>
+          <w:szCs w:val="24"/>
+        </w:rPr>
+        <w:t xml:space="preserve"> </w:t>
+      </w:r>
+      <w:proofErr w:type="spellStart"/>
+      <w:r>
+        <w:rPr>
+          <w:rFonts w:ascii="Times New Roman" w:hAnsi="Times New Roman" w:cs="Times New Roman"/>
+          <w:sz w:val="24"/>
+          <w:szCs w:val="24"/>
+        </w:rPr>
+        <w:t>whenever</w:t>
+      </w:r>
+      <w:proofErr w:type="spellEnd"/>
+      <w:r>
+        <w:rPr>
+          <w:rFonts w:ascii="Times New Roman" w:hAnsi="Times New Roman" w:cs="Times New Roman"/>
+          <w:sz w:val="24"/>
+          <w:szCs w:val="24"/>
+        </w:rPr>
+        <w:t xml:space="preserve"> a new </w:t>
+      </w:r>
+      <w:proofErr w:type="spellStart"/>
+      <w:r>
+        <w:rPr>
+          <w:rFonts w:ascii="Times New Roman" w:hAnsi="Times New Roman" w:cs="Times New Roman"/>
+          <w:sz w:val="24"/>
+          <w:szCs w:val="24"/>
+        </w:rPr>
+        <w:t>class</w:t>
+      </w:r>
+      <w:proofErr w:type="spellEnd"/>
+      <w:r>
+        <w:rPr>
+          <w:rFonts w:ascii="Times New Roman" w:hAnsi="Times New Roman" w:cs="Times New Roman"/>
+          <w:sz w:val="24"/>
+          <w:szCs w:val="24"/>
+        </w:rPr>
+        <w:t xml:space="preserve"> </w:t>
+      </w:r>
+      <w:proofErr w:type="spellStart"/>
+      <w:r>
+        <w:rPr>
+          <w:rFonts w:ascii="Times New Roman" w:hAnsi="Times New Roman" w:cs="Times New Roman"/>
+          <w:sz w:val="24"/>
+          <w:szCs w:val="24"/>
+        </w:rPr>
+        <w:t>of</w:t>
+      </w:r>
+      <w:proofErr w:type="spellEnd"/>
+      <w:r>
+        <w:rPr>
+          <w:rFonts w:ascii="Times New Roman" w:hAnsi="Times New Roman" w:cs="Times New Roman"/>
+          <w:sz w:val="24"/>
+          <w:szCs w:val="24"/>
+        </w:rPr>
+        <w:t xml:space="preserve"> data </w:t>
+      </w:r>
+      <w:proofErr w:type="spellStart"/>
+      <w:r>
+        <w:rPr>
+          <w:rFonts w:ascii="Times New Roman" w:hAnsi="Times New Roman" w:cs="Times New Roman"/>
+          <w:sz w:val="24"/>
+          <w:szCs w:val="24"/>
+        </w:rPr>
+        <w:t>evolves</w:t>
+      </w:r>
+      <w:proofErr w:type="spellEnd"/>
+      <w:r>
+        <w:rPr>
+          <w:rFonts w:ascii="Times New Roman" w:hAnsi="Times New Roman" w:cs="Times New Roman"/>
+          <w:sz w:val="24"/>
+          <w:szCs w:val="24"/>
+        </w:rPr>
+        <w:t xml:space="preserve"> in </w:t>
+      </w:r>
+      <w:proofErr w:type="spellStart"/>
+      <w:r>
+        <w:rPr>
+          <w:rFonts w:ascii="Times New Roman" w:hAnsi="Times New Roman" w:cs="Times New Roman"/>
+          <w:sz w:val="24"/>
+          <w:szCs w:val="24"/>
+        </w:rPr>
+        <w:t>the</w:t>
+      </w:r>
+      <w:proofErr w:type="spellEnd"/>
+      <w:r>
+        <w:rPr>
+          <w:rFonts w:ascii="Times New Roman" w:hAnsi="Times New Roman" w:cs="Times New Roman"/>
+          <w:sz w:val="24"/>
+          <w:szCs w:val="24"/>
+        </w:rPr>
+        <w:t xml:space="preserve"> </w:t>
+      </w:r>
+      <w:proofErr w:type="spellStart"/>
+      <w:r>
+        <w:rPr>
+          <w:rFonts w:ascii="Times New Roman" w:hAnsi="Times New Roman" w:cs="Times New Roman"/>
+          <w:sz w:val="24"/>
+          <w:szCs w:val="24"/>
+        </w:rPr>
+        <w:t>stream</w:t>
+      </w:r>
+      <w:proofErr w:type="spellEnd"/>
+      <w:r>
+        <w:rPr>
+          <w:rFonts w:ascii="Times New Roman" w:hAnsi="Times New Roman" w:cs="Times New Roman"/>
+          <w:sz w:val="24"/>
+          <w:szCs w:val="24"/>
+        </w:rPr>
+        <w:t>.</w:t>
+      </w:r>
+      <w:r>
+        <w:rPr>
+          <w:rFonts w:ascii="Times New Roman" w:hAnsi="Times New Roman" w:cs="Times New Roman"/>
+          <w:sz w:val="24"/>
+          <w:szCs w:val="24"/>
+        </w:rPr>
+        <w:t xml:space="preserve"> </w:t>
+      </w:r>
+    </w:p>
+    <w:p>
+      <w:pPr>
+        <w:pStyle w:val="Prrafodelista"/>
+        <w:numPr>
+          <w:ilvl w:val="1"/>
+          <w:numId w:val="1"/>
+        </w:numPr>
+        <w:jc w:val="both"/>
+        <w:rPr>
+          <w:rFonts w:ascii="Times New Roman" w:hAnsi="Times New Roman" w:cs="Times New Roman"/>
+          <w:b/>
+          <w:color w:val="FF0000"/>
+          <w:sz w:val="24"/>
+          <w:szCs w:val="24"/>
+        </w:rPr>
+      </w:pPr>
+      <w:r>
+        <w:rPr>
+          <w:rFonts w:ascii="Times New Roman" w:hAnsi="Times New Roman" w:cs="Times New Roman"/>
+          <w:color w:val="FF0000"/>
+          <w:sz w:val="24"/>
+          <w:szCs w:val="24"/>
+        </w:rPr>
+        <w:t xml:space="preserve">Reference in </w:t>
+      </w:r>
+      <w:proofErr w:type="spellStart"/>
+      <w:r>
+        <w:rPr>
+          <w:rFonts w:ascii="Times New Roman" w:hAnsi="Times New Roman" w:cs="Times New Roman"/>
+          <w:color w:val="FF0000"/>
+          <w:sz w:val="24"/>
+          <w:szCs w:val="24"/>
+        </w:rPr>
+        <w:t>the</w:t>
+      </w:r>
+      <w:proofErr w:type="spellEnd"/>
+      <w:r>
+        <w:rPr>
+          <w:rFonts w:ascii="Times New Roman" w:hAnsi="Times New Roman" w:cs="Times New Roman"/>
+          <w:color w:val="FF0000"/>
+          <w:sz w:val="24"/>
+          <w:szCs w:val="24"/>
+        </w:rPr>
+        <w:t xml:space="preserve"> </w:t>
+      </w:r>
+      <w:proofErr w:type="spellStart"/>
+      <w:r>
+        <w:rPr>
+          <w:rFonts w:ascii="Times New Roman" w:hAnsi="Times New Roman" w:cs="Times New Roman"/>
+          <w:color w:val="FF0000"/>
+          <w:sz w:val="24"/>
+          <w:szCs w:val="24"/>
+        </w:rPr>
+        <w:t>paper</w:t>
+      </w:r>
+      <w:proofErr w:type="spellEnd"/>
+      <w:r>
+        <w:rPr>
+          <w:rFonts w:ascii="Times New Roman" w:hAnsi="Times New Roman" w:cs="Times New Roman"/>
+          <w:color w:val="FF0000"/>
+          <w:sz w:val="24"/>
+          <w:szCs w:val="24"/>
+        </w:rPr>
+        <w:t xml:space="preserve"> “</w:t>
+      </w:r>
+      <w:proofErr w:type="spellStart"/>
+      <w:r>
+        <w:rPr>
+          <w:rFonts w:ascii="Times New Roman" w:hAnsi="Times New Roman" w:cs="Times New Roman"/>
+          <w:color w:val="FF0000"/>
+          <w:sz w:val="24"/>
+          <w:szCs w:val="24"/>
+        </w:rPr>
+        <w:t>Classifying</w:t>
+      </w:r>
+      <w:proofErr w:type="spellEnd"/>
+      <w:r>
+        <w:rPr>
+          <w:rFonts w:ascii="Times New Roman" w:hAnsi="Times New Roman" w:cs="Times New Roman"/>
+          <w:color w:val="FF0000"/>
+          <w:sz w:val="24"/>
+          <w:szCs w:val="24"/>
+        </w:rPr>
+        <w:t xml:space="preserve"> </w:t>
+      </w:r>
+      <w:proofErr w:type="spellStart"/>
+      <w:r>
+        <w:rPr>
+          <w:rFonts w:ascii="Times New Roman" w:hAnsi="Times New Roman" w:cs="Times New Roman"/>
+          <w:color w:val="FF0000"/>
+          <w:sz w:val="24"/>
+          <w:szCs w:val="24"/>
+        </w:rPr>
+        <w:t>evolving</w:t>
+      </w:r>
+      <w:proofErr w:type="spellEnd"/>
+      <w:r>
+        <w:rPr>
+          <w:rFonts w:ascii="Times New Roman" w:hAnsi="Times New Roman" w:cs="Times New Roman"/>
+          <w:color w:val="FF0000"/>
+          <w:sz w:val="24"/>
+          <w:szCs w:val="24"/>
+        </w:rPr>
+        <w:t xml:space="preserve"> data </w:t>
+      </w:r>
+      <w:proofErr w:type="spellStart"/>
+      <w:r>
+        <w:rPr>
+          <w:rFonts w:ascii="Times New Roman" w:hAnsi="Times New Roman" w:cs="Times New Roman"/>
+          <w:color w:val="FF0000"/>
+          <w:sz w:val="24"/>
+          <w:szCs w:val="24"/>
+        </w:rPr>
+        <w:t>streams</w:t>
+      </w:r>
+      <w:proofErr w:type="spellEnd"/>
+      <w:r>
+        <w:rPr>
+          <w:rFonts w:ascii="Times New Roman" w:hAnsi="Times New Roman" w:cs="Times New Roman"/>
+          <w:color w:val="FF0000"/>
+          <w:sz w:val="24"/>
+          <w:szCs w:val="24"/>
+        </w:rPr>
+        <w:t xml:space="preserve"> </w:t>
+      </w:r>
+      <w:proofErr w:type="spellStart"/>
+      <w:r>
+        <w:rPr>
+          <w:rFonts w:ascii="Times New Roman" w:hAnsi="Times New Roman" w:cs="Times New Roman"/>
+          <w:color w:val="FF0000"/>
+          <w:sz w:val="24"/>
+          <w:szCs w:val="24"/>
+        </w:rPr>
+        <w:t>with</w:t>
+      </w:r>
+      <w:proofErr w:type="spellEnd"/>
+      <w:r>
+        <w:rPr>
+          <w:rFonts w:ascii="Times New Roman" w:hAnsi="Times New Roman" w:cs="Times New Roman"/>
+          <w:color w:val="FF0000"/>
+          <w:sz w:val="24"/>
+          <w:szCs w:val="24"/>
+        </w:rPr>
+        <w:t xml:space="preserve"> </w:t>
+      </w:r>
+      <w:proofErr w:type="spellStart"/>
+      <w:r>
+        <w:rPr>
+          <w:rFonts w:ascii="Times New Roman" w:hAnsi="Times New Roman" w:cs="Times New Roman"/>
+          <w:color w:val="FF0000"/>
+          <w:sz w:val="24"/>
+          <w:szCs w:val="24"/>
+        </w:rPr>
+        <w:t>partially</w:t>
+      </w:r>
+      <w:proofErr w:type="spellEnd"/>
+      <w:r>
+        <w:rPr>
+          <w:rFonts w:ascii="Times New Roman" w:hAnsi="Times New Roman" w:cs="Times New Roman"/>
+          <w:color w:val="FF0000"/>
+          <w:sz w:val="24"/>
+          <w:szCs w:val="24"/>
+        </w:rPr>
+        <w:t xml:space="preserve"> </w:t>
+      </w:r>
+      <w:proofErr w:type="spellStart"/>
+      <w:r>
+        <w:rPr>
+          <w:rFonts w:ascii="Times New Roman" w:hAnsi="Times New Roman" w:cs="Times New Roman"/>
+          <w:color w:val="FF0000"/>
+          <w:sz w:val="24"/>
+          <w:szCs w:val="24"/>
+        </w:rPr>
+        <w:t>labeled</w:t>
+      </w:r>
+      <w:proofErr w:type="spellEnd"/>
+      <w:r>
+        <w:rPr>
+          <w:rFonts w:ascii="Times New Roman" w:hAnsi="Times New Roman" w:cs="Times New Roman"/>
+          <w:color w:val="FF0000"/>
+          <w:sz w:val="24"/>
+          <w:szCs w:val="24"/>
+        </w:rPr>
+        <w:t xml:space="preserve"> data (2011)”: </w:t>
+      </w:r>
+      <w:r>
+        <w:rPr>
+          <w:rFonts w:ascii="Times New Roman" w:hAnsi="Times New Roman" w:cs="Times New Roman"/>
+          <w:color w:val="FF0000"/>
+          <w:sz w:val="24"/>
+          <w:szCs w:val="24"/>
+        </w:rPr>
+        <w:t xml:space="preserve">Note </w:t>
+      </w:r>
+      <w:proofErr w:type="spellStart"/>
+      <w:r>
+        <w:rPr>
+          <w:rFonts w:ascii="Times New Roman" w:hAnsi="Times New Roman" w:cs="Times New Roman"/>
+          <w:color w:val="FF0000"/>
+          <w:sz w:val="24"/>
+          <w:szCs w:val="24"/>
+        </w:rPr>
+        <w:t>finally</w:t>
+      </w:r>
+      <w:proofErr w:type="spellEnd"/>
+      <w:r>
+        <w:rPr>
+          <w:rFonts w:ascii="Times New Roman" w:hAnsi="Times New Roman" w:cs="Times New Roman"/>
+          <w:color w:val="FF0000"/>
+          <w:sz w:val="24"/>
+          <w:szCs w:val="24"/>
+        </w:rPr>
+        <w:t xml:space="preserve"> </w:t>
+      </w:r>
+      <w:proofErr w:type="spellStart"/>
+      <w:r>
+        <w:rPr>
+          <w:rFonts w:ascii="Times New Roman" w:hAnsi="Times New Roman" w:cs="Times New Roman"/>
+          <w:color w:val="FF0000"/>
+          <w:sz w:val="24"/>
+          <w:szCs w:val="24"/>
+        </w:rPr>
+        <w:t>tha</w:t>
+      </w:r>
+      <w:bookmarkStart w:id="0" w:name="_GoBack"/>
+      <w:bookmarkEnd w:id="0"/>
+      <w:r>
+        <w:rPr>
+          <w:rFonts w:ascii="Times New Roman" w:hAnsi="Times New Roman" w:cs="Times New Roman"/>
+          <w:color w:val="FF0000"/>
+          <w:sz w:val="24"/>
+          <w:szCs w:val="24"/>
+        </w:rPr>
+        <w:t>t</w:t>
+      </w:r>
+      <w:proofErr w:type="spellEnd"/>
+      <w:r>
+        <w:rPr>
+          <w:rFonts w:ascii="Times New Roman" w:hAnsi="Times New Roman" w:cs="Times New Roman"/>
+          <w:color w:val="FF0000"/>
+          <w:sz w:val="24"/>
+          <w:szCs w:val="24"/>
+        </w:rPr>
+        <w:t xml:space="preserve"> </w:t>
+      </w:r>
+      <w:proofErr w:type="spellStart"/>
+      <w:r>
+        <w:rPr>
+          <w:rFonts w:ascii="Times New Roman" w:hAnsi="Times New Roman" w:cs="Times New Roman"/>
+          <w:color w:val="FF0000"/>
+          <w:sz w:val="24"/>
+          <w:szCs w:val="24"/>
+        </w:rPr>
+        <w:t>this</w:t>
+      </w:r>
+      <w:proofErr w:type="spellEnd"/>
+      <w:r>
+        <w:rPr>
+          <w:rFonts w:ascii="Times New Roman" w:hAnsi="Times New Roman" w:cs="Times New Roman"/>
+          <w:color w:val="FF0000"/>
+          <w:sz w:val="24"/>
+          <w:szCs w:val="24"/>
+        </w:rPr>
+        <w:t xml:space="preserve"> </w:t>
+      </w:r>
+      <w:proofErr w:type="spellStart"/>
+      <w:r>
+        <w:rPr>
+          <w:rFonts w:ascii="Times New Roman" w:hAnsi="Times New Roman" w:cs="Times New Roman"/>
+          <w:color w:val="FF0000"/>
+          <w:sz w:val="24"/>
+          <w:szCs w:val="24"/>
+        </w:rPr>
+        <w:t>approach</w:t>
+      </w:r>
+      <w:proofErr w:type="spellEnd"/>
+      <w:r>
+        <w:rPr>
+          <w:rFonts w:ascii="Times New Roman" w:hAnsi="Times New Roman" w:cs="Times New Roman"/>
+          <w:color w:val="FF0000"/>
+          <w:sz w:val="24"/>
+          <w:szCs w:val="24"/>
+        </w:rPr>
+        <w:t xml:space="preserve"> </w:t>
+      </w:r>
+      <w:proofErr w:type="spellStart"/>
+      <w:r>
+        <w:rPr>
+          <w:rFonts w:ascii="Times New Roman" w:hAnsi="Times New Roman" w:cs="Times New Roman"/>
+          <w:color w:val="FF0000"/>
+          <w:sz w:val="24"/>
+          <w:szCs w:val="24"/>
+        </w:rPr>
+        <w:t>is</w:t>
+      </w:r>
+      <w:proofErr w:type="spellEnd"/>
+      <w:r>
+        <w:rPr>
+          <w:rFonts w:ascii="Times New Roman" w:hAnsi="Times New Roman" w:cs="Times New Roman"/>
+          <w:color w:val="FF0000"/>
+          <w:sz w:val="24"/>
+          <w:szCs w:val="24"/>
+        </w:rPr>
+        <w:t xml:space="preserve"> </w:t>
+      </w:r>
+      <w:proofErr w:type="spellStart"/>
+      <w:r>
+        <w:rPr>
+          <w:rFonts w:ascii="Times New Roman" w:hAnsi="Times New Roman" w:cs="Times New Roman"/>
+          <w:color w:val="FF0000"/>
+          <w:sz w:val="24"/>
+          <w:szCs w:val="24"/>
+        </w:rPr>
+        <w:t>blind</w:t>
+      </w:r>
+      <w:proofErr w:type="spellEnd"/>
+      <w:r>
+        <w:rPr>
+          <w:rFonts w:ascii="Times New Roman" w:hAnsi="Times New Roman" w:cs="Times New Roman"/>
+          <w:color w:val="FF0000"/>
+          <w:sz w:val="24"/>
+          <w:szCs w:val="24"/>
+        </w:rPr>
+        <w:t xml:space="preserve"> </w:t>
+      </w:r>
+      <w:proofErr w:type="spellStart"/>
+      <w:r>
+        <w:rPr>
+          <w:rFonts w:ascii="Times New Roman" w:hAnsi="Times New Roman" w:cs="Times New Roman"/>
+          <w:color w:val="FF0000"/>
+          <w:sz w:val="24"/>
+          <w:szCs w:val="24"/>
+        </w:rPr>
+        <w:t>since</w:t>
+      </w:r>
+      <w:proofErr w:type="spellEnd"/>
+      <w:r>
+        <w:rPr>
+          <w:rFonts w:ascii="Times New Roman" w:hAnsi="Times New Roman" w:cs="Times New Roman"/>
+          <w:color w:val="FF0000"/>
+          <w:sz w:val="24"/>
+          <w:szCs w:val="24"/>
+        </w:rPr>
+        <w:t xml:space="preserve"> </w:t>
+      </w:r>
+      <w:proofErr w:type="spellStart"/>
+      <w:r>
+        <w:rPr>
+          <w:rFonts w:ascii="Times New Roman" w:hAnsi="Times New Roman" w:cs="Times New Roman"/>
+          <w:color w:val="FF0000"/>
+          <w:sz w:val="24"/>
+          <w:szCs w:val="24"/>
+        </w:rPr>
+        <w:t>it</w:t>
+      </w:r>
+      <w:proofErr w:type="spellEnd"/>
+      <w:r>
+        <w:rPr>
+          <w:rFonts w:ascii="Times New Roman" w:hAnsi="Times New Roman" w:cs="Times New Roman"/>
+          <w:color w:val="FF0000"/>
+          <w:sz w:val="24"/>
+          <w:szCs w:val="24"/>
+        </w:rPr>
+        <w:t xml:space="preserve"> </w:t>
+      </w:r>
+      <w:proofErr w:type="spellStart"/>
+      <w:r>
+        <w:rPr>
+          <w:rFonts w:ascii="Times New Roman" w:hAnsi="Times New Roman" w:cs="Times New Roman"/>
+          <w:color w:val="FF0000"/>
+          <w:sz w:val="24"/>
+          <w:szCs w:val="24"/>
+        </w:rPr>
+        <w:t>does</w:t>
+      </w:r>
+      <w:proofErr w:type="spellEnd"/>
+      <w:r>
+        <w:rPr>
+          <w:rFonts w:ascii="Times New Roman" w:hAnsi="Times New Roman" w:cs="Times New Roman"/>
+          <w:color w:val="FF0000"/>
+          <w:sz w:val="24"/>
+          <w:szCs w:val="24"/>
+        </w:rPr>
+        <w:t xml:space="preserve"> </w:t>
+      </w:r>
+      <w:proofErr w:type="spellStart"/>
+      <w:r>
+        <w:rPr>
+          <w:rFonts w:ascii="Times New Roman" w:hAnsi="Times New Roman" w:cs="Times New Roman"/>
+          <w:color w:val="FF0000"/>
+          <w:sz w:val="24"/>
+          <w:szCs w:val="24"/>
+        </w:rPr>
+        <w:t>not</w:t>
+      </w:r>
+      <w:proofErr w:type="spellEnd"/>
+      <w:r>
+        <w:rPr>
+          <w:rFonts w:ascii="Times New Roman" w:hAnsi="Times New Roman" w:cs="Times New Roman"/>
+          <w:color w:val="FF0000"/>
+          <w:sz w:val="24"/>
+          <w:szCs w:val="24"/>
+        </w:rPr>
+        <w:t xml:space="preserve"> </w:t>
+      </w:r>
+      <w:proofErr w:type="spellStart"/>
+      <w:r>
+        <w:rPr>
+          <w:rFonts w:ascii="Times New Roman" w:hAnsi="Times New Roman" w:cs="Times New Roman"/>
+          <w:color w:val="FF0000"/>
+          <w:sz w:val="24"/>
+          <w:szCs w:val="24"/>
+        </w:rPr>
+        <w:t>incorporate</w:t>
+      </w:r>
+      <w:proofErr w:type="spellEnd"/>
+      <w:r>
+        <w:rPr>
+          <w:rFonts w:ascii="Times New Roman" w:hAnsi="Times New Roman" w:cs="Times New Roman"/>
+          <w:color w:val="FF0000"/>
+          <w:sz w:val="24"/>
+          <w:szCs w:val="24"/>
+        </w:rPr>
+        <w:t xml:space="preserve"> </w:t>
+      </w:r>
+      <w:proofErr w:type="spellStart"/>
+      <w:r>
+        <w:rPr>
+          <w:rFonts w:ascii="Times New Roman" w:hAnsi="Times New Roman" w:cs="Times New Roman"/>
+          <w:color w:val="FF0000"/>
+          <w:sz w:val="24"/>
+          <w:szCs w:val="24"/>
+        </w:rPr>
+        <w:t>any</w:t>
+      </w:r>
+      <w:proofErr w:type="spellEnd"/>
+      <w:r>
+        <w:rPr>
+          <w:rFonts w:ascii="Times New Roman" w:hAnsi="Times New Roman" w:cs="Times New Roman"/>
+          <w:color w:val="FF0000"/>
+          <w:sz w:val="24"/>
+          <w:szCs w:val="24"/>
+        </w:rPr>
+        <w:t xml:space="preserve"> </w:t>
+      </w:r>
+      <w:proofErr w:type="spellStart"/>
+      <w:r>
+        <w:rPr>
+          <w:rFonts w:ascii="Times New Roman" w:hAnsi="Times New Roman" w:cs="Times New Roman"/>
+          <w:color w:val="FF0000"/>
+          <w:sz w:val="24"/>
+          <w:szCs w:val="24"/>
+        </w:rPr>
+        <w:t>drift</w:t>
+      </w:r>
+      <w:proofErr w:type="spellEnd"/>
+      <w:r>
+        <w:rPr>
+          <w:rFonts w:ascii="Times New Roman" w:hAnsi="Times New Roman" w:cs="Times New Roman"/>
+          <w:color w:val="FF0000"/>
+          <w:sz w:val="24"/>
+          <w:szCs w:val="24"/>
+        </w:rPr>
+        <w:t xml:space="preserve"> </w:t>
+      </w:r>
+      <w:proofErr w:type="spellStart"/>
+      <w:r>
+        <w:rPr>
+          <w:rFonts w:ascii="Times New Roman" w:hAnsi="Times New Roman" w:cs="Times New Roman"/>
+          <w:color w:val="FF0000"/>
+          <w:sz w:val="24"/>
+          <w:szCs w:val="24"/>
+        </w:rPr>
+        <w:t>detection</w:t>
+      </w:r>
+      <w:proofErr w:type="spellEnd"/>
+      <w:r>
+        <w:rPr>
+          <w:rFonts w:ascii="Times New Roman" w:hAnsi="Times New Roman" w:cs="Times New Roman"/>
+          <w:color w:val="FF0000"/>
+          <w:sz w:val="24"/>
+          <w:szCs w:val="24"/>
+        </w:rPr>
+        <w:t xml:space="preserve"> </w:t>
+      </w:r>
+      <w:proofErr w:type="spellStart"/>
+      <w:r>
+        <w:rPr>
+          <w:rFonts w:ascii="Times New Roman" w:hAnsi="Times New Roman" w:cs="Times New Roman"/>
+          <w:color w:val="FF0000"/>
+          <w:sz w:val="24"/>
+          <w:szCs w:val="24"/>
+        </w:rPr>
+        <w:t>method</w:t>
+      </w:r>
+      <w:proofErr w:type="spellEnd"/>
+      <w:r>
+        <w:rPr>
+          <w:rFonts w:ascii="Times New Roman" w:hAnsi="Times New Roman" w:cs="Times New Roman"/>
+          <w:color w:val="FF0000"/>
+          <w:sz w:val="24"/>
+          <w:szCs w:val="24"/>
+        </w:rPr>
+        <w:t>.</w:t>
+      </w:r>
+    </w:p>
+    <w:p>
+      <w:pPr>
+        <w:pStyle w:val="Prrafodelista"/>
+        <w:ind w:left="1440"/>
+        <w:jc w:val="both"/>
+        <w:rPr>
+          <w:rFonts w:ascii="Times New Roman" w:hAnsi="Times New Roman" w:cs="Times New Roman"/>
+          <w:sz w:val="24"/>
+          <w:szCs w:val="24"/>
+        </w:rPr>
+      </w:pPr>
+    </w:p>
+    <w:p>
+      <w:pPr>
+        <w:pStyle w:val="Prrafodelista"/>
+        <w:ind w:left="1440"/>
+        <w:jc w:val="both"/>
+        <w:rPr>
+          <w:rFonts w:ascii="Times New Roman" w:hAnsi="Times New Roman" w:cs="Times New Roman"/>
+          <w:b/>
+          <w:sz w:val="24"/>
+          <w:szCs w:val="24"/>
+        </w:rPr>
+      </w:pPr>
+    </w:p>
+    <w:p>
+      <w:pPr>
+        <w:pStyle w:val="Prrafodelista"/>
+        <w:numPr>
+          <w:ilvl w:val="0"/>
+          <w:numId w:val="1"/>
+        </w:numPr>
+        <w:jc w:val="both"/>
+        <w:rPr>
+          <w:rFonts w:ascii="Times New Roman" w:hAnsi="Times New Roman" w:cs="Times New Roman"/>
+          <w:b/>
+          <w:sz w:val="24"/>
+          <w:szCs w:val="24"/>
+        </w:rPr>
+      </w:pPr>
+      <w:proofErr w:type="spellStart"/>
+      <w:r>
+        <w:rPr>
+          <w:rFonts w:ascii="Times New Roman" w:hAnsi="Times New Roman" w:cs="Times New Roman"/>
+          <w:b/>
+          <w:sz w:val="24"/>
+          <w:szCs w:val="24"/>
+        </w:rPr>
+        <w:t>Mining</w:t>
+      </w:r>
+      <w:proofErr w:type="spellEnd"/>
+      <w:r>
+        <w:rPr>
+          <w:rFonts w:ascii="Times New Roman" w:hAnsi="Times New Roman" w:cs="Times New Roman"/>
+          <w:b/>
+          <w:sz w:val="24"/>
+          <w:szCs w:val="24"/>
+        </w:rPr>
+        <w:t xml:space="preserve"> </w:t>
+      </w:r>
+      <w:proofErr w:type="spellStart"/>
+      <w:r>
+        <w:rPr>
+          <w:rFonts w:ascii="Times New Roman" w:hAnsi="Times New Roman" w:cs="Times New Roman"/>
+          <w:b/>
+          <w:sz w:val="24"/>
+          <w:szCs w:val="24"/>
+        </w:rPr>
+        <w:t>recurring</w:t>
+      </w:r>
+      <w:proofErr w:type="spellEnd"/>
+      <w:r>
+        <w:rPr>
+          <w:rFonts w:ascii="Times New Roman" w:hAnsi="Times New Roman" w:cs="Times New Roman"/>
+          <w:b/>
+          <w:sz w:val="24"/>
+          <w:szCs w:val="24"/>
+        </w:rPr>
+        <w:t xml:space="preserve"> </w:t>
+      </w:r>
+      <w:proofErr w:type="spellStart"/>
+      <w:r>
+        <w:rPr>
+          <w:rFonts w:ascii="Times New Roman" w:hAnsi="Times New Roman" w:cs="Times New Roman"/>
+          <w:b/>
+          <w:sz w:val="24"/>
+          <w:szCs w:val="24"/>
+        </w:rPr>
+        <w:t>concepts</w:t>
+      </w:r>
+      <w:proofErr w:type="spellEnd"/>
+      <w:r>
+        <w:rPr>
+          <w:rFonts w:ascii="Times New Roman" w:hAnsi="Times New Roman" w:cs="Times New Roman"/>
+          <w:b/>
+          <w:sz w:val="24"/>
+          <w:szCs w:val="24"/>
+        </w:rPr>
+        <w:t xml:space="preserve"> in a </w:t>
+      </w:r>
+      <w:proofErr w:type="spellStart"/>
+      <w:r>
+        <w:rPr>
+          <w:rFonts w:ascii="Times New Roman" w:hAnsi="Times New Roman" w:cs="Times New Roman"/>
+          <w:b/>
+          <w:sz w:val="24"/>
+          <w:szCs w:val="24"/>
+        </w:rPr>
+        <w:t>dynamic</w:t>
+      </w:r>
+      <w:proofErr w:type="spellEnd"/>
+      <w:r>
+        <w:rPr>
+          <w:rFonts w:ascii="Times New Roman" w:hAnsi="Times New Roman" w:cs="Times New Roman"/>
+          <w:b/>
+          <w:sz w:val="24"/>
+          <w:szCs w:val="24"/>
+        </w:rPr>
+        <w:t xml:space="preserve"> </w:t>
+      </w:r>
+      <w:proofErr w:type="spellStart"/>
+      <w:r>
+        <w:rPr>
+          <w:rFonts w:ascii="Times New Roman" w:hAnsi="Times New Roman" w:cs="Times New Roman"/>
+          <w:b/>
+          <w:sz w:val="24"/>
+          <w:szCs w:val="24"/>
+        </w:rPr>
+        <w:t>feature</w:t>
+      </w:r>
+      <w:proofErr w:type="spellEnd"/>
+      <w:r>
+        <w:rPr>
+          <w:rFonts w:ascii="Times New Roman" w:hAnsi="Times New Roman" w:cs="Times New Roman"/>
+          <w:b/>
+          <w:sz w:val="24"/>
+          <w:szCs w:val="24"/>
+        </w:rPr>
+        <w:t xml:space="preserve"> </w:t>
+      </w:r>
+      <w:proofErr w:type="spellStart"/>
+      <w:r>
+        <w:rPr>
+          <w:rFonts w:ascii="Times New Roman" w:hAnsi="Times New Roman" w:cs="Times New Roman"/>
+          <w:b/>
+          <w:sz w:val="24"/>
+          <w:szCs w:val="24"/>
+        </w:rPr>
+        <w:t>space</w:t>
+      </w:r>
+      <w:r>
+        <w:rPr>
+          <w:rFonts w:ascii="Times New Roman" w:hAnsi="Times New Roman" w:cs="Times New Roman"/>
+          <w:b/>
+          <w:sz w:val="24"/>
+          <w:szCs w:val="24"/>
+        </w:rPr>
+        <w:t>_</w:t>
+      </w:r>
+      <w:r>
+        <w:rPr>
+          <w:rFonts w:ascii="Times New Roman" w:hAnsi="Times New Roman" w:cs="Times New Roman"/>
+          <w:b/>
+          <w:sz w:val="24"/>
+          <w:szCs w:val="24"/>
+        </w:rPr>
+        <w:t>MReC</w:t>
+      </w:r>
+      <w:proofErr w:type="spellEnd"/>
+      <w:r>
+        <w:rPr>
+          <w:rFonts w:ascii="Times New Roman" w:hAnsi="Times New Roman" w:cs="Times New Roman"/>
+          <w:b/>
+          <w:sz w:val="24"/>
+          <w:szCs w:val="24"/>
+        </w:rPr>
+        <w:t xml:space="preserve">-DFS </w:t>
+      </w:r>
+      <w:r>
+        <w:rPr>
+          <w:rFonts w:ascii="Times New Roman" w:hAnsi="Times New Roman" w:cs="Times New Roman"/>
+          <w:b/>
+          <w:sz w:val="24"/>
+          <w:szCs w:val="24"/>
+        </w:rPr>
+        <w:t>(2014)</w:t>
+      </w:r>
+      <w:r>
+        <w:rPr>
+          <w:rFonts w:ascii="Times New Roman" w:hAnsi="Times New Roman" w:cs="Times New Roman"/>
+          <w:b/>
+          <w:sz w:val="24"/>
+          <w:szCs w:val="24"/>
+        </w:rPr>
+        <w:t>:</w:t>
+      </w:r>
     </w:p>
     <w:p>
       <w:pPr>

</xml_diff>

<commit_message>
Añadido contenido a los documentos de árboles de decisión y de ensemble
</commit_message>
<xml_diff>
--- a/Documentation/Theory/Classification for data streams/Ensemble/Machine Learning for Data Streams_Ensemble.docx
+++ b/Documentation/Theory/Classification for data streams/Ensemble/Machine Learning for Data Streams_Ensemble.docx
@@ -1871,6 +1871,1522 @@
           <w:szCs w:val="24"/>
         </w:rPr>
         <w:t xml:space="preserve"> (2014)”)</w:t>
+      </w:r>
+    </w:p>
+    <w:p>
+      <w:pPr>
+        <w:pStyle w:val="Prrafodelista"/>
+        <w:numPr>
+          <w:ilvl w:val="0"/>
+          <w:numId w:val="6"/>
+        </w:numPr>
+        <w:rPr>
+          <w:rFonts w:ascii="Times New Roman" w:hAnsi="Times New Roman" w:cs="Times New Roman"/>
+          <w:sz w:val="24"/>
+          <w:szCs w:val="24"/>
+        </w:rPr>
+      </w:pPr>
+      <w:proofErr w:type="spellStart"/>
+      <w:r>
+        <w:rPr>
+          <w:rFonts w:ascii="Times New Roman" w:hAnsi="Times New Roman" w:cs="Times New Roman"/>
+          <w:sz w:val="24"/>
+          <w:szCs w:val="24"/>
+        </w:rPr>
+        <w:t>A</w:t>
+      </w:r>
+      <w:r>
+        <w:rPr>
+          <w:rFonts w:ascii="Times New Roman" w:hAnsi="Times New Roman" w:cs="Times New Roman"/>
+          <w:sz w:val="24"/>
+          <w:szCs w:val="24"/>
+        </w:rPr>
+        <w:t>ccording</w:t>
+      </w:r>
+      <w:proofErr w:type="spellEnd"/>
+      <w:r>
+        <w:rPr>
+          <w:rFonts w:ascii="Times New Roman" w:hAnsi="Times New Roman" w:cs="Times New Roman"/>
+          <w:sz w:val="24"/>
+          <w:szCs w:val="24"/>
+        </w:rPr>
+        <w:t xml:space="preserve"> </w:t>
+      </w:r>
+      <w:proofErr w:type="spellStart"/>
+      <w:r>
+        <w:rPr>
+          <w:rFonts w:ascii="Times New Roman" w:hAnsi="Times New Roman" w:cs="Times New Roman"/>
+          <w:sz w:val="24"/>
+          <w:szCs w:val="24"/>
+        </w:rPr>
+        <w:t>to</w:t>
+      </w:r>
+      <w:proofErr w:type="spellEnd"/>
+      <w:r>
+        <w:rPr>
+          <w:rFonts w:ascii="Times New Roman" w:hAnsi="Times New Roman" w:cs="Times New Roman"/>
+          <w:sz w:val="24"/>
+          <w:szCs w:val="24"/>
+        </w:rPr>
+        <w:t xml:space="preserve"> </w:t>
+      </w:r>
+      <w:proofErr w:type="spellStart"/>
+      <w:r>
+        <w:rPr>
+          <w:rFonts w:ascii="Times New Roman" w:hAnsi="Times New Roman" w:cs="Times New Roman"/>
+          <w:sz w:val="24"/>
+          <w:szCs w:val="24"/>
+        </w:rPr>
+        <w:t>Krawczyk</w:t>
+      </w:r>
+      <w:proofErr w:type="spellEnd"/>
+      <w:r>
+        <w:rPr>
+          <w:rFonts w:ascii="Times New Roman" w:hAnsi="Times New Roman" w:cs="Times New Roman"/>
+          <w:sz w:val="24"/>
+          <w:szCs w:val="24"/>
+        </w:rPr>
+        <w:t xml:space="preserve"> et al. (2017</w:t>
+      </w:r>
+      <w:r>
+        <w:rPr>
+          <w:rFonts w:ascii="Times New Roman" w:hAnsi="Times New Roman" w:cs="Times New Roman"/>
+          <w:sz w:val="24"/>
+          <w:szCs w:val="24"/>
+        </w:rPr>
+        <w:t xml:space="preserve">, </w:t>
+      </w:r>
+      <w:proofErr w:type="spellStart"/>
+      <w:r>
+        <w:rPr>
+          <w:rFonts w:ascii="Times New Roman" w:hAnsi="Times New Roman" w:cs="Times New Roman"/>
+          <w:sz w:val="24"/>
+          <w:szCs w:val="24"/>
+        </w:rPr>
+        <w:t>Ensemble</w:t>
+      </w:r>
+      <w:proofErr w:type="spellEnd"/>
+      <w:r>
+        <w:rPr>
+          <w:rFonts w:ascii="Times New Roman" w:hAnsi="Times New Roman" w:cs="Times New Roman"/>
+          <w:sz w:val="24"/>
+          <w:szCs w:val="24"/>
+        </w:rPr>
+        <w:t xml:space="preserve"> </w:t>
+      </w:r>
+      <w:proofErr w:type="spellStart"/>
+      <w:r>
+        <w:rPr>
+          <w:rFonts w:ascii="Times New Roman" w:hAnsi="Times New Roman" w:cs="Times New Roman"/>
+          <w:sz w:val="24"/>
+          <w:szCs w:val="24"/>
+        </w:rPr>
+        <w:t>survey</w:t>
+      </w:r>
+      <w:proofErr w:type="spellEnd"/>
+      <w:r>
+        <w:rPr>
+          <w:rFonts w:ascii="Times New Roman" w:hAnsi="Times New Roman" w:cs="Times New Roman"/>
+          <w:sz w:val="24"/>
+          <w:szCs w:val="24"/>
+        </w:rPr>
+        <w:t xml:space="preserve">), data </w:t>
+      </w:r>
+      <w:proofErr w:type="spellStart"/>
+      <w:r>
+        <w:rPr>
+          <w:rFonts w:ascii="Times New Roman" w:hAnsi="Times New Roman" w:cs="Times New Roman"/>
+          <w:sz w:val="24"/>
+          <w:szCs w:val="24"/>
+        </w:rPr>
+        <w:t>stream</w:t>
+      </w:r>
+      <w:proofErr w:type="spellEnd"/>
+      <w:r>
+        <w:rPr>
+          <w:rFonts w:ascii="Times New Roman" w:hAnsi="Times New Roman" w:cs="Times New Roman"/>
+          <w:sz w:val="24"/>
+          <w:szCs w:val="24"/>
+        </w:rPr>
+        <w:t xml:space="preserve"> </w:t>
+      </w:r>
+      <w:proofErr w:type="spellStart"/>
+      <w:r>
+        <w:rPr>
+          <w:rFonts w:ascii="Times New Roman" w:hAnsi="Times New Roman" w:cs="Times New Roman"/>
+          <w:sz w:val="24"/>
+          <w:szCs w:val="24"/>
+        </w:rPr>
+        <w:t>researchers</w:t>
+      </w:r>
+      <w:proofErr w:type="spellEnd"/>
+      <w:r>
+        <w:rPr>
+          <w:rFonts w:ascii="Times New Roman" w:hAnsi="Times New Roman" w:cs="Times New Roman"/>
+          <w:sz w:val="24"/>
+          <w:szCs w:val="24"/>
+        </w:rPr>
+        <w:t xml:space="preserve"> are</w:t>
+      </w:r>
+      <w:r>
+        <w:rPr>
+          <w:rFonts w:ascii="Times New Roman" w:hAnsi="Times New Roman" w:cs="Times New Roman"/>
+          <w:sz w:val="24"/>
+          <w:szCs w:val="24"/>
+        </w:rPr>
+        <w:t xml:space="preserve"> </w:t>
+      </w:r>
+      <w:proofErr w:type="spellStart"/>
+      <w:r>
+        <w:rPr>
+          <w:rFonts w:ascii="Times New Roman" w:hAnsi="Times New Roman" w:cs="Times New Roman"/>
+          <w:sz w:val="24"/>
+          <w:szCs w:val="24"/>
+        </w:rPr>
+        <w:t>shifting</w:t>
+      </w:r>
+      <w:proofErr w:type="spellEnd"/>
+      <w:r>
+        <w:rPr>
+          <w:rFonts w:ascii="Times New Roman" w:hAnsi="Times New Roman" w:cs="Times New Roman"/>
+          <w:sz w:val="24"/>
+          <w:szCs w:val="24"/>
+        </w:rPr>
+        <w:t xml:space="preserve"> </w:t>
+      </w:r>
+      <w:proofErr w:type="spellStart"/>
+      <w:r>
+        <w:rPr>
+          <w:rFonts w:ascii="Times New Roman" w:hAnsi="Times New Roman" w:cs="Times New Roman"/>
+          <w:sz w:val="24"/>
+          <w:szCs w:val="24"/>
+        </w:rPr>
+        <w:t>their</w:t>
+      </w:r>
+      <w:proofErr w:type="spellEnd"/>
+      <w:r>
+        <w:rPr>
+          <w:rFonts w:ascii="Times New Roman" w:hAnsi="Times New Roman" w:cs="Times New Roman"/>
+          <w:sz w:val="24"/>
+          <w:szCs w:val="24"/>
+        </w:rPr>
+        <w:t xml:space="preserve"> </w:t>
+      </w:r>
+      <w:proofErr w:type="spellStart"/>
+      <w:r>
+        <w:rPr>
+          <w:rFonts w:ascii="Times New Roman" w:hAnsi="Times New Roman" w:cs="Times New Roman"/>
+          <w:sz w:val="24"/>
+          <w:szCs w:val="24"/>
+        </w:rPr>
+        <w:t>focus</w:t>
+      </w:r>
+      <w:proofErr w:type="spellEnd"/>
+      <w:r>
+        <w:rPr>
+          <w:rFonts w:ascii="Times New Roman" w:hAnsi="Times New Roman" w:cs="Times New Roman"/>
+          <w:sz w:val="24"/>
+          <w:szCs w:val="24"/>
+        </w:rPr>
+        <w:t xml:space="preserve"> </w:t>
+      </w:r>
+      <w:proofErr w:type="spellStart"/>
+      <w:r>
+        <w:rPr>
+          <w:rFonts w:ascii="Times New Roman" w:hAnsi="Times New Roman" w:cs="Times New Roman"/>
+          <w:sz w:val="24"/>
+          <w:szCs w:val="24"/>
+        </w:rPr>
+        <w:t>to</w:t>
+      </w:r>
+      <w:proofErr w:type="spellEnd"/>
+      <w:r>
+        <w:rPr>
+          <w:rFonts w:ascii="Times New Roman" w:hAnsi="Times New Roman" w:cs="Times New Roman"/>
+          <w:sz w:val="24"/>
+          <w:szCs w:val="24"/>
+        </w:rPr>
+        <w:t xml:space="preserve"> </w:t>
+      </w:r>
+      <w:proofErr w:type="spellStart"/>
+      <w:r>
+        <w:rPr>
+          <w:rFonts w:ascii="Times New Roman" w:hAnsi="Times New Roman" w:cs="Times New Roman"/>
+          <w:sz w:val="24"/>
+          <w:szCs w:val="24"/>
+        </w:rPr>
+        <w:t>ensemble-based</w:t>
+      </w:r>
+      <w:proofErr w:type="spellEnd"/>
+      <w:r>
+        <w:rPr>
+          <w:rFonts w:ascii="Times New Roman" w:hAnsi="Times New Roman" w:cs="Times New Roman"/>
+          <w:sz w:val="24"/>
+          <w:szCs w:val="24"/>
+        </w:rPr>
+        <w:t xml:space="preserve"> </w:t>
+      </w:r>
+      <w:proofErr w:type="spellStart"/>
+      <w:r>
+        <w:rPr>
+          <w:rFonts w:ascii="Times New Roman" w:hAnsi="Times New Roman" w:cs="Times New Roman"/>
+          <w:sz w:val="24"/>
+          <w:szCs w:val="24"/>
+        </w:rPr>
+        <w:t>solutions</w:t>
+      </w:r>
+      <w:proofErr w:type="spellEnd"/>
+      <w:r>
+        <w:rPr>
+          <w:rFonts w:ascii="Times New Roman" w:hAnsi="Times New Roman" w:cs="Times New Roman"/>
+          <w:sz w:val="24"/>
+          <w:szCs w:val="24"/>
+        </w:rPr>
+        <w:t xml:space="preserve">. </w:t>
+      </w:r>
+      <w:proofErr w:type="spellStart"/>
+      <w:r>
+        <w:rPr>
+          <w:rFonts w:ascii="Times New Roman" w:hAnsi="Times New Roman" w:cs="Times New Roman"/>
+          <w:sz w:val="24"/>
+          <w:szCs w:val="24"/>
+        </w:rPr>
+        <w:t>The</w:t>
+      </w:r>
+      <w:proofErr w:type="spellEnd"/>
+      <w:r>
+        <w:rPr>
+          <w:rFonts w:ascii="Times New Roman" w:hAnsi="Times New Roman" w:cs="Times New Roman"/>
+          <w:sz w:val="24"/>
+          <w:szCs w:val="24"/>
+        </w:rPr>
+        <w:t xml:space="preserve"> performance</w:t>
+      </w:r>
+      <w:r>
+        <w:rPr>
+          <w:rFonts w:ascii="Times New Roman" w:hAnsi="Times New Roman" w:cs="Times New Roman"/>
+          <w:sz w:val="24"/>
+          <w:szCs w:val="24"/>
+        </w:rPr>
+        <w:t xml:space="preserve"> </w:t>
+      </w:r>
+      <w:proofErr w:type="spellStart"/>
+      <w:r>
+        <w:rPr>
+          <w:rFonts w:ascii="Times New Roman" w:hAnsi="Times New Roman" w:cs="Times New Roman"/>
+          <w:sz w:val="24"/>
+          <w:szCs w:val="24"/>
+        </w:rPr>
+        <w:t>of</w:t>
+      </w:r>
+      <w:proofErr w:type="spellEnd"/>
+      <w:r>
+        <w:rPr>
+          <w:rFonts w:ascii="Times New Roman" w:hAnsi="Times New Roman" w:cs="Times New Roman"/>
+          <w:sz w:val="24"/>
+          <w:szCs w:val="24"/>
+        </w:rPr>
+        <w:t xml:space="preserve"> </w:t>
+      </w:r>
+      <w:proofErr w:type="spellStart"/>
+      <w:r>
+        <w:rPr>
+          <w:rFonts w:ascii="Times New Roman" w:hAnsi="Times New Roman" w:cs="Times New Roman"/>
+          <w:sz w:val="24"/>
+          <w:szCs w:val="24"/>
+        </w:rPr>
+        <w:t>these</w:t>
+      </w:r>
+      <w:proofErr w:type="spellEnd"/>
+      <w:r>
+        <w:rPr>
+          <w:rFonts w:ascii="Times New Roman" w:hAnsi="Times New Roman" w:cs="Times New Roman"/>
+          <w:sz w:val="24"/>
+          <w:szCs w:val="24"/>
+        </w:rPr>
+        <w:t xml:space="preserve"> </w:t>
+      </w:r>
+      <w:proofErr w:type="spellStart"/>
+      <w:r>
+        <w:rPr>
+          <w:rFonts w:ascii="Times New Roman" w:hAnsi="Times New Roman" w:cs="Times New Roman"/>
+          <w:sz w:val="24"/>
+          <w:szCs w:val="24"/>
+        </w:rPr>
+        <w:t>solutions</w:t>
+      </w:r>
+      <w:proofErr w:type="spellEnd"/>
+      <w:r>
+        <w:rPr>
+          <w:rFonts w:ascii="Times New Roman" w:hAnsi="Times New Roman" w:cs="Times New Roman"/>
+          <w:sz w:val="24"/>
+          <w:szCs w:val="24"/>
+        </w:rPr>
+        <w:t xml:space="preserve"> </w:t>
+      </w:r>
+      <w:proofErr w:type="spellStart"/>
+      <w:r>
+        <w:rPr>
+          <w:rFonts w:ascii="Times New Roman" w:hAnsi="Times New Roman" w:cs="Times New Roman"/>
+          <w:sz w:val="24"/>
+          <w:szCs w:val="24"/>
+        </w:rPr>
+        <w:t>depend</w:t>
+      </w:r>
+      <w:proofErr w:type="spellEnd"/>
+      <w:r>
+        <w:rPr>
+          <w:rFonts w:ascii="Times New Roman" w:hAnsi="Times New Roman" w:cs="Times New Roman"/>
+          <w:sz w:val="24"/>
+          <w:szCs w:val="24"/>
+        </w:rPr>
+        <w:t xml:space="preserve"> </w:t>
+      </w:r>
+      <w:proofErr w:type="spellStart"/>
+      <w:r>
+        <w:rPr>
+          <w:rFonts w:ascii="Times New Roman" w:hAnsi="Times New Roman" w:cs="Times New Roman"/>
+          <w:sz w:val="24"/>
+          <w:szCs w:val="24"/>
+        </w:rPr>
+        <w:t>on</w:t>
+      </w:r>
+      <w:proofErr w:type="spellEnd"/>
+      <w:r>
+        <w:rPr>
+          <w:rFonts w:ascii="Times New Roman" w:hAnsi="Times New Roman" w:cs="Times New Roman"/>
+          <w:sz w:val="24"/>
+          <w:szCs w:val="24"/>
+        </w:rPr>
+        <w:t xml:space="preserve"> </w:t>
+      </w:r>
+      <w:proofErr w:type="spellStart"/>
+      <w:r>
+        <w:rPr>
+          <w:rFonts w:ascii="Times New Roman" w:hAnsi="Times New Roman" w:cs="Times New Roman"/>
+          <w:sz w:val="24"/>
+          <w:szCs w:val="24"/>
+        </w:rPr>
+        <w:t>the</w:t>
+      </w:r>
+      <w:proofErr w:type="spellEnd"/>
+      <w:r>
+        <w:rPr>
+          <w:rFonts w:ascii="Times New Roman" w:hAnsi="Times New Roman" w:cs="Times New Roman"/>
+          <w:sz w:val="24"/>
+          <w:szCs w:val="24"/>
+        </w:rPr>
+        <w:t xml:space="preserve"> </w:t>
+      </w:r>
+      <w:proofErr w:type="spellStart"/>
+      <w:r>
+        <w:rPr>
+          <w:rFonts w:ascii="Times New Roman" w:hAnsi="Times New Roman" w:cs="Times New Roman"/>
+          <w:sz w:val="24"/>
+          <w:szCs w:val="24"/>
+        </w:rPr>
+        <w:t>strength</w:t>
+      </w:r>
+      <w:proofErr w:type="spellEnd"/>
+      <w:r>
+        <w:rPr>
+          <w:rFonts w:ascii="Times New Roman" w:hAnsi="Times New Roman" w:cs="Times New Roman"/>
+          <w:sz w:val="24"/>
+          <w:szCs w:val="24"/>
+        </w:rPr>
+        <w:t xml:space="preserve"> </w:t>
+      </w:r>
+      <w:proofErr w:type="spellStart"/>
+      <w:r>
+        <w:rPr>
+          <w:rFonts w:ascii="Times New Roman" w:hAnsi="Times New Roman" w:cs="Times New Roman"/>
+          <w:sz w:val="24"/>
+          <w:szCs w:val="24"/>
+        </w:rPr>
+        <w:t>of</w:t>
+      </w:r>
+      <w:proofErr w:type="spellEnd"/>
+      <w:r>
+        <w:rPr>
+          <w:rFonts w:ascii="Times New Roman" w:hAnsi="Times New Roman" w:cs="Times New Roman"/>
+          <w:sz w:val="24"/>
+          <w:szCs w:val="24"/>
+        </w:rPr>
+        <w:t xml:space="preserve"> </w:t>
+      </w:r>
+      <w:proofErr w:type="spellStart"/>
+      <w:r>
+        <w:rPr>
+          <w:rFonts w:ascii="Times New Roman" w:hAnsi="Times New Roman" w:cs="Times New Roman"/>
+          <w:sz w:val="24"/>
+          <w:szCs w:val="24"/>
+        </w:rPr>
+        <w:t>their</w:t>
+      </w:r>
+      <w:proofErr w:type="spellEnd"/>
+      <w:r>
+        <w:rPr>
+          <w:rFonts w:ascii="Times New Roman" w:hAnsi="Times New Roman" w:cs="Times New Roman"/>
+          <w:sz w:val="24"/>
+          <w:szCs w:val="24"/>
+        </w:rPr>
+        <w:t xml:space="preserve"> base</w:t>
+      </w:r>
+      <w:r>
+        <w:rPr>
+          <w:rFonts w:ascii="Times New Roman" w:hAnsi="Times New Roman" w:cs="Times New Roman"/>
+          <w:sz w:val="24"/>
+          <w:szCs w:val="24"/>
+        </w:rPr>
+        <w:t xml:space="preserve"> </w:t>
+      </w:r>
+      <w:proofErr w:type="spellStart"/>
+      <w:r>
+        <w:rPr>
+          <w:rFonts w:ascii="Times New Roman" w:hAnsi="Times New Roman" w:cs="Times New Roman"/>
+          <w:sz w:val="24"/>
+          <w:szCs w:val="24"/>
+        </w:rPr>
+        <w:t>learners</w:t>
+      </w:r>
+      <w:proofErr w:type="spellEnd"/>
+      <w:r>
+        <w:rPr>
+          <w:rFonts w:ascii="Times New Roman" w:hAnsi="Times New Roman" w:cs="Times New Roman"/>
+          <w:sz w:val="24"/>
+          <w:szCs w:val="24"/>
+        </w:rPr>
+        <w:t xml:space="preserve"> and </w:t>
+      </w:r>
+      <w:proofErr w:type="spellStart"/>
+      <w:r>
+        <w:rPr>
+          <w:rFonts w:ascii="Times New Roman" w:hAnsi="Times New Roman" w:cs="Times New Roman"/>
+          <w:sz w:val="24"/>
+          <w:szCs w:val="24"/>
+        </w:rPr>
+        <w:t>the</w:t>
+      </w:r>
+      <w:proofErr w:type="spellEnd"/>
+      <w:r>
+        <w:rPr>
+          <w:rFonts w:ascii="Times New Roman" w:hAnsi="Times New Roman" w:cs="Times New Roman"/>
+          <w:sz w:val="24"/>
+          <w:szCs w:val="24"/>
+        </w:rPr>
+        <w:t xml:space="preserve"> </w:t>
+      </w:r>
+      <w:proofErr w:type="spellStart"/>
+      <w:r>
+        <w:rPr>
+          <w:rFonts w:ascii="Times New Roman" w:hAnsi="Times New Roman" w:cs="Times New Roman"/>
+          <w:sz w:val="24"/>
+          <w:szCs w:val="24"/>
+        </w:rPr>
+        <w:t>statistical</w:t>
+      </w:r>
+      <w:proofErr w:type="spellEnd"/>
+      <w:r>
+        <w:rPr>
+          <w:rFonts w:ascii="Times New Roman" w:hAnsi="Times New Roman" w:cs="Times New Roman"/>
+          <w:sz w:val="24"/>
+          <w:szCs w:val="24"/>
+        </w:rPr>
+        <w:t xml:space="preserve"> </w:t>
+      </w:r>
+      <w:proofErr w:type="spellStart"/>
+      <w:r>
+        <w:rPr>
+          <w:rFonts w:ascii="Times New Roman" w:hAnsi="Times New Roman" w:cs="Times New Roman"/>
+          <w:sz w:val="24"/>
+          <w:szCs w:val="24"/>
+        </w:rPr>
+        <w:t>correlation</w:t>
+      </w:r>
+      <w:proofErr w:type="spellEnd"/>
+      <w:r>
+        <w:rPr>
+          <w:rFonts w:ascii="Times New Roman" w:hAnsi="Times New Roman" w:cs="Times New Roman"/>
+          <w:sz w:val="24"/>
+          <w:szCs w:val="24"/>
+        </w:rPr>
+        <w:t xml:space="preserve"> </w:t>
+      </w:r>
+      <w:proofErr w:type="spellStart"/>
+      <w:r>
+        <w:rPr>
+          <w:rFonts w:ascii="Times New Roman" w:hAnsi="Times New Roman" w:cs="Times New Roman"/>
+          <w:sz w:val="24"/>
+          <w:szCs w:val="24"/>
+        </w:rPr>
+        <w:t>between</w:t>
+      </w:r>
+      <w:proofErr w:type="spellEnd"/>
+      <w:r>
+        <w:rPr>
+          <w:rFonts w:ascii="Times New Roman" w:hAnsi="Times New Roman" w:cs="Times New Roman"/>
+          <w:sz w:val="24"/>
+          <w:szCs w:val="24"/>
+        </w:rPr>
+        <w:t xml:space="preserve"> </w:t>
+      </w:r>
+      <w:proofErr w:type="spellStart"/>
+      <w:r>
+        <w:rPr>
+          <w:rFonts w:ascii="Times New Roman" w:hAnsi="Times New Roman" w:cs="Times New Roman"/>
+          <w:sz w:val="24"/>
+          <w:szCs w:val="24"/>
+        </w:rPr>
+        <w:t>them</w:t>
+      </w:r>
+      <w:proofErr w:type="spellEnd"/>
+      <w:r>
+        <w:rPr>
+          <w:rFonts w:ascii="Times New Roman" w:hAnsi="Times New Roman" w:cs="Times New Roman"/>
+          <w:sz w:val="24"/>
+          <w:szCs w:val="24"/>
+        </w:rPr>
+        <w:t xml:space="preserve">. </w:t>
+      </w:r>
+      <w:proofErr w:type="spellStart"/>
+      <w:r>
+        <w:rPr>
+          <w:rFonts w:ascii="Times New Roman" w:hAnsi="Times New Roman" w:cs="Times New Roman"/>
+          <w:sz w:val="24"/>
+          <w:szCs w:val="24"/>
+        </w:rPr>
+        <w:t>Hence</w:t>
+      </w:r>
+      <w:proofErr w:type="spellEnd"/>
+      <w:r>
+        <w:rPr>
+          <w:rFonts w:ascii="Times New Roman" w:hAnsi="Times New Roman" w:cs="Times New Roman"/>
+          <w:sz w:val="24"/>
+          <w:szCs w:val="24"/>
+        </w:rPr>
+        <w:t>,</w:t>
+      </w:r>
+      <w:r>
+        <w:rPr>
+          <w:rFonts w:ascii="Times New Roman" w:hAnsi="Times New Roman" w:cs="Times New Roman"/>
+          <w:sz w:val="24"/>
+          <w:szCs w:val="24"/>
+        </w:rPr>
+        <w:t xml:space="preserve"> </w:t>
+      </w:r>
+      <w:proofErr w:type="spellStart"/>
+      <w:r>
+        <w:rPr>
+          <w:rFonts w:ascii="Times New Roman" w:hAnsi="Times New Roman" w:cs="Times New Roman"/>
+          <w:sz w:val="24"/>
+          <w:szCs w:val="24"/>
+        </w:rPr>
+        <w:t>ensembles</w:t>
+      </w:r>
+      <w:proofErr w:type="spellEnd"/>
+      <w:r>
+        <w:rPr>
+          <w:rFonts w:ascii="Times New Roman" w:hAnsi="Times New Roman" w:cs="Times New Roman"/>
+          <w:sz w:val="24"/>
+          <w:szCs w:val="24"/>
+        </w:rPr>
+        <w:t xml:space="preserve"> can use </w:t>
+      </w:r>
+      <w:proofErr w:type="spellStart"/>
+      <w:r>
+        <w:rPr>
+          <w:rFonts w:ascii="Times New Roman" w:hAnsi="Times New Roman" w:cs="Times New Roman"/>
+          <w:sz w:val="24"/>
+          <w:szCs w:val="24"/>
+        </w:rPr>
+        <w:t>only</w:t>
+      </w:r>
+      <w:proofErr w:type="spellEnd"/>
+      <w:r>
+        <w:rPr>
+          <w:rFonts w:ascii="Times New Roman" w:hAnsi="Times New Roman" w:cs="Times New Roman"/>
+          <w:sz w:val="24"/>
+          <w:szCs w:val="24"/>
+        </w:rPr>
+        <w:t xml:space="preserve"> </w:t>
+      </w:r>
+      <w:proofErr w:type="spellStart"/>
+      <w:r>
+        <w:rPr>
+          <w:rFonts w:ascii="Times New Roman" w:hAnsi="Times New Roman" w:cs="Times New Roman"/>
+          <w:sz w:val="24"/>
+          <w:szCs w:val="24"/>
+        </w:rPr>
+        <w:t>weak</w:t>
+      </w:r>
+      <w:proofErr w:type="spellEnd"/>
+      <w:r>
+        <w:rPr>
+          <w:rFonts w:ascii="Times New Roman" w:hAnsi="Times New Roman" w:cs="Times New Roman"/>
+          <w:sz w:val="24"/>
+          <w:szCs w:val="24"/>
+        </w:rPr>
+        <w:t xml:space="preserve"> </w:t>
+      </w:r>
+      <w:proofErr w:type="spellStart"/>
+      <w:r>
+        <w:rPr>
+          <w:rFonts w:ascii="Times New Roman" w:hAnsi="Times New Roman" w:cs="Times New Roman"/>
+          <w:sz w:val="24"/>
+          <w:szCs w:val="24"/>
+        </w:rPr>
+        <w:t>learners</w:t>
+      </w:r>
+      <w:proofErr w:type="spellEnd"/>
+      <w:r>
+        <w:rPr>
+          <w:rFonts w:ascii="Times New Roman" w:hAnsi="Times New Roman" w:cs="Times New Roman"/>
+          <w:sz w:val="24"/>
+          <w:szCs w:val="24"/>
+        </w:rPr>
+        <w:t xml:space="preserve"> as </w:t>
+      </w:r>
+      <w:proofErr w:type="spellStart"/>
+      <w:r>
+        <w:rPr>
+          <w:rFonts w:ascii="Times New Roman" w:hAnsi="Times New Roman" w:cs="Times New Roman"/>
+          <w:sz w:val="24"/>
+          <w:szCs w:val="24"/>
+        </w:rPr>
+        <w:t>long</w:t>
+      </w:r>
+      <w:proofErr w:type="spellEnd"/>
+      <w:r>
+        <w:rPr>
+          <w:rFonts w:ascii="Times New Roman" w:hAnsi="Times New Roman" w:cs="Times New Roman"/>
+          <w:sz w:val="24"/>
+          <w:szCs w:val="24"/>
+        </w:rPr>
+        <w:t xml:space="preserve"> as </w:t>
+      </w:r>
+      <w:proofErr w:type="spellStart"/>
+      <w:r>
+        <w:rPr>
+          <w:rFonts w:ascii="Times New Roman" w:hAnsi="Times New Roman" w:cs="Times New Roman"/>
+          <w:sz w:val="24"/>
+          <w:szCs w:val="24"/>
+        </w:rPr>
+        <w:t>their</w:t>
+      </w:r>
+      <w:proofErr w:type="spellEnd"/>
+      <w:r>
+        <w:rPr>
+          <w:rFonts w:ascii="Times New Roman" w:hAnsi="Times New Roman" w:cs="Times New Roman"/>
+          <w:sz w:val="24"/>
+          <w:szCs w:val="24"/>
+        </w:rPr>
+        <w:t xml:space="preserve"> </w:t>
+      </w:r>
+      <w:proofErr w:type="spellStart"/>
+      <w:r>
+        <w:rPr>
+          <w:rFonts w:ascii="Times New Roman" w:hAnsi="Times New Roman" w:cs="Times New Roman"/>
+          <w:sz w:val="24"/>
+          <w:szCs w:val="24"/>
+        </w:rPr>
+        <w:t>correlation</w:t>
+      </w:r>
+      <w:proofErr w:type="spellEnd"/>
+      <w:r>
+        <w:rPr>
+          <w:rFonts w:ascii="Times New Roman" w:hAnsi="Times New Roman" w:cs="Times New Roman"/>
+          <w:sz w:val="24"/>
+          <w:szCs w:val="24"/>
+        </w:rPr>
+        <w:t xml:space="preserve"> </w:t>
+      </w:r>
+      <w:proofErr w:type="spellStart"/>
+      <w:r>
+        <w:rPr>
+          <w:rFonts w:ascii="Times New Roman" w:hAnsi="Times New Roman" w:cs="Times New Roman"/>
+          <w:sz w:val="24"/>
+          <w:szCs w:val="24"/>
+        </w:rPr>
+        <w:t>is</w:t>
+      </w:r>
+      <w:proofErr w:type="spellEnd"/>
+      <w:r>
+        <w:rPr>
+          <w:rFonts w:ascii="Times New Roman" w:hAnsi="Times New Roman" w:cs="Times New Roman"/>
+          <w:sz w:val="24"/>
+          <w:szCs w:val="24"/>
+        </w:rPr>
+        <w:t xml:space="preserve"> </w:t>
+      </w:r>
+      <w:proofErr w:type="spellStart"/>
+      <w:r>
+        <w:rPr>
+          <w:rFonts w:ascii="Times New Roman" w:hAnsi="Times New Roman" w:cs="Times New Roman"/>
+          <w:sz w:val="24"/>
+          <w:szCs w:val="24"/>
+        </w:rPr>
+        <w:t>low</w:t>
+      </w:r>
+      <w:proofErr w:type="spellEnd"/>
+      <w:r>
+        <w:rPr>
+          <w:rFonts w:ascii="Times New Roman" w:hAnsi="Times New Roman" w:cs="Times New Roman"/>
+          <w:sz w:val="24"/>
+          <w:szCs w:val="24"/>
+        </w:rPr>
+        <w:t xml:space="preserve"> (</w:t>
+      </w:r>
+      <w:proofErr w:type="spellStart"/>
+      <w:r>
+        <w:rPr>
+          <w:rFonts w:ascii="Times New Roman" w:hAnsi="Times New Roman" w:cs="Times New Roman"/>
+          <w:sz w:val="24"/>
+          <w:szCs w:val="24"/>
+        </w:rPr>
+        <w:t>Breiman</w:t>
+      </w:r>
+      <w:proofErr w:type="spellEnd"/>
+      <w:r>
+        <w:rPr>
+          <w:rFonts w:ascii="Times New Roman" w:hAnsi="Times New Roman" w:cs="Times New Roman"/>
+          <w:sz w:val="24"/>
+          <w:szCs w:val="24"/>
+        </w:rPr>
+        <w:t xml:space="preserve">, 2001). </w:t>
+      </w:r>
+      <w:proofErr w:type="spellStart"/>
+      <w:r>
+        <w:rPr>
+          <w:rFonts w:ascii="Times New Roman" w:hAnsi="Times New Roman" w:cs="Times New Roman"/>
+          <w:sz w:val="24"/>
+          <w:szCs w:val="24"/>
+        </w:rPr>
+        <w:t>Thus</w:t>
+      </w:r>
+      <w:proofErr w:type="spellEnd"/>
+      <w:r>
+        <w:rPr>
+          <w:rFonts w:ascii="Times New Roman" w:hAnsi="Times New Roman" w:cs="Times New Roman"/>
+          <w:sz w:val="24"/>
+          <w:szCs w:val="24"/>
+        </w:rPr>
+        <w:t xml:space="preserve">, </w:t>
+      </w:r>
+      <w:proofErr w:type="spellStart"/>
+      <w:r>
+        <w:rPr>
+          <w:rFonts w:ascii="Times New Roman" w:hAnsi="Times New Roman" w:cs="Times New Roman"/>
+          <w:sz w:val="24"/>
+          <w:szCs w:val="24"/>
+        </w:rPr>
+        <w:t>learners</w:t>
+      </w:r>
+      <w:proofErr w:type="spellEnd"/>
+      <w:r>
+        <w:rPr>
+          <w:rFonts w:ascii="Times New Roman" w:hAnsi="Times New Roman" w:cs="Times New Roman"/>
+          <w:sz w:val="24"/>
+          <w:szCs w:val="24"/>
+        </w:rPr>
+        <w:t xml:space="preserve"> </w:t>
+      </w:r>
+      <w:proofErr w:type="spellStart"/>
+      <w:r>
+        <w:rPr>
+          <w:rFonts w:ascii="Times New Roman" w:hAnsi="Times New Roman" w:cs="Times New Roman"/>
+          <w:sz w:val="24"/>
+          <w:szCs w:val="24"/>
+        </w:rPr>
+        <w:t>with</w:t>
+      </w:r>
+      <w:proofErr w:type="spellEnd"/>
+      <w:r>
+        <w:rPr>
+          <w:rFonts w:ascii="Times New Roman" w:hAnsi="Times New Roman" w:cs="Times New Roman"/>
+          <w:sz w:val="24"/>
+          <w:szCs w:val="24"/>
+        </w:rPr>
+        <w:t xml:space="preserve"> </w:t>
+      </w:r>
+      <w:proofErr w:type="spellStart"/>
+      <w:r>
+        <w:rPr>
+          <w:rFonts w:ascii="Times New Roman" w:hAnsi="Times New Roman" w:cs="Times New Roman"/>
+          <w:sz w:val="24"/>
+          <w:szCs w:val="24"/>
+        </w:rPr>
+        <w:t>very</w:t>
+      </w:r>
+      <w:proofErr w:type="spellEnd"/>
+      <w:r>
+        <w:rPr>
+          <w:rFonts w:ascii="Times New Roman" w:hAnsi="Times New Roman" w:cs="Times New Roman"/>
+          <w:sz w:val="24"/>
+          <w:szCs w:val="24"/>
+        </w:rPr>
+        <w:t xml:space="preserve"> similar</w:t>
+      </w:r>
+      <w:r>
+        <w:rPr>
+          <w:rFonts w:ascii="Times New Roman" w:hAnsi="Times New Roman" w:cs="Times New Roman"/>
+          <w:sz w:val="24"/>
+          <w:szCs w:val="24"/>
+        </w:rPr>
+        <w:t xml:space="preserve"> </w:t>
+      </w:r>
+      <w:proofErr w:type="spellStart"/>
+      <w:r>
+        <w:rPr>
+          <w:rFonts w:ascii="Times New Roman" w:hAnsi="Times New Roman" w:cs="Times New Roman"/>
+          <w:sz w:val="24"/>
+          <w:szCs w:val="24"/>
+        </w:rPr>
+        <w:t>predictive</w:t>
+      </w:r>
+      <w:proofErr w:type="spellEnd"/>
+      <w:r>
+        <w:rPr>
+          <w:rFonts w:ascii="Times New Roman" w:hAnsi="Times New Roman" w:cs="Times New Roman"/>
+          <w:sz w:val="24"/>
+          <w:szCs w:val="24"/>
+        </w:rPr>
+        <w:t xml:space="preserve"> performance </w:t>
+      </w:r>
+      <w:proofErr w:type="spellStart"/>
+      <w:r>
+        <w:rPr>
+          <w:rFonts w:ascii="Times New Roman" w:hAnsi="Times New Roman" w:cs="Times New Roman"/>
+          <w:sz w:val="24"/>
+          <w:szCs w:val="24"/>
+        </w:rPr>
+        <w:t>could</w:t>
+      </w:r>
+      <w:proofErr w:type="spellEnd"/>
+      <w:r>
+        <w:rPr>
+          <w:rFonts w:ascii="Times New Roman" w:hAnsi="Times New Roman" w:cs="Times New Roman"/>
+          <w:sz w:val="24"/>
+          <w:szCs w:val="24"/>
+        </w:rPr>
+        <w:t xml:space="preserve"> be </w:t>
+      </w:r>
+      <w:proofErr w:type="spellStart"/>
+      <w:r>
+        <w:rPr>
+          <w:rFonts w:ascii="Times New Roman" w:hAnsi="Times New Roman" w:cs="Times New Roman"/>
+          <w:sz w:val="24"/>
+          <w:szCs w:val="24"/>
+        </w:rPr>
+        <w:t>used</w:t>
+      </w:r>
+      <w:proofErr w:type="spellEnd"/>
+      <w:r>
+        <w:rPr>
+          <w:rFonts w:ascii="Times New Roman" w:hAnsi="Times New Roman" w:cs="Times New Roman"/>
+          <w:sz w:val="24"/>
+          <w:szCs w:val="24"/>
+        </w:rPr>
+        <w:t xml:space="preserve"> as base </w:t>
+      </w:r>
+      <w:proofErr w:type="spellStart"/>
+      <w:r>
+        <w:rPr>
+          <w:rFonts w:ascii="Times New Roman" w:hAnsi="Times New Roman" w:cs="Times New Roman"/>
+          <w:sz w:val="24"/>
+          <w:szCs w:val="24"/>
+        </w:rPr>
+        <w:t>learners</w:t>
+      </w:r>
+      <w:proofErr w:type="spellEnd"/>
+      <w:r>
+        <w:rPr>
+          <w:rFonts w:ascii="Times New Roman" w:hAnsi="Times New Roman" w:cs="Times New Roman"/>
+          <w:sz w:val="24"/>
+          <w:szCs w:val="24"/>
+        </w:rPr>
+        <w:t xml:space="preserve"> </w:t>
+      </w:r>
+      <w:proofErr w:type="spellStart"/>
+      <w:r>
+        <w:rPr>
+          <w:rFonts w:ascii="Times New Roman" w:hAnsi="Times New Roman" w:cs="Times New Roman"/>
+          <w:sz w:val="24"/>
+          <w:szCs w:val="24"/>
+        </w:rPr>
+        <w:t>for</w:t>
+      </w:r>
+      <w:proofErr w:type="spellEnd"/>
+      <w:r>
+        <w:rPr>
+          <w:rFonts w:ascii="Times New Roman" w:hAnsi="Times New Roman" w:cs="Times New Roman"/>
+          <w:sz w:val="24"/>
+          <w:szCs w:val="24"/>
+        </w:rPr>
+        <w:t xml:space="preserve"> </w:t>
+      </w:r>
+      <w:proofErr w:type="spellStart"/>
+      <w:r>
+        <w:rPr>
+          <w:rFonts w:ascii="Times New Roman" w:hAnsi="Times New Roman" w:cs="Times New Roman"/>
+          <w:sz w:val="24"/>
+          <w:szCs w:val="24"/>
+        </w:rPr>
+        <w:t>an</w:t>
+      </w:r>
+      <w:proofErr w:type="spellEnd"/>
+      <w:r>
+        <w:rPr>
+          <w:rFonts w:ascii="Times New Roman" w:hAnsi="Times New Roman" w:cs="Times New Roman"/>
+          <w:sz w:val="24"/>
+          <w:szCs w:val="24"/>
+        </w:rPr>
+        <w:t xml:space="preserve"> </w:t>
+      </w:r>
+      <w:proofErr w:type="spellStart"/>
+      <w:r>
+        <w:rPr>
+          <w:rFonts w:ascii="Times New Roman" w:hAnsi="Times New Roman" w:cs="Times New Roman"/>
+          <w:sz w:val="24"/>
+          <w:szCs w:val="24"/>
+        </w:rPr>
+        <w:t>ensemble</w:t>
+      </w:r>
+      <w:proofErr w:type="spellEnd"/>
+      <w:r>
+        <w:rPr>
+          <w:rFonts w:ascii="Times New Roman" w:hAnsi="Times New Roman" w:cs="Times New Roman"/>
+          <w:sz w:val="24"/>
+          <w:szCs w:val="24"/>
+        </w:rPr>
+        <w:t xml:space="preserve"> and </w:t>
+      </w:r>
+      <w:proofErr w:type="spellStart"/>
+      <w:r>
+        <w:rPr>
+          <w:rFonts w:ascii="Times New Roman" w:hAnsi="Times New Roman" w:cs="Times New Roman"/>
+          <w:sz w:val="24"/>
+          <w:szCs w:val="24"/>
+        </w:rPr>
+        <w:t>have</w:t>
+      </w:r>
+      <w:proofErr w:type="spellEnd"/>
+      <w:r>
+        <w:rPr>
+          <w:rFonts w:ascii="Times New Roman" w:hAnsi="Times New Roman" w:cs="Times New Roman"/>
+          <w:sz w:val="24"/>
+          <w:szCs w:val="24"/>
+        </w:rPr>
+        <w:t xml:space="preserve"> </w:t>
+      </w:r>
+      <w:proofErr w:type="spellStart"/>
+      <w:r>
+        <w:rPr>
+          <w:rFonts w:ascii="Times New Roman" w:hAnsi="Times New Roman" w:cs="Times New Roman"/>
+          <w:sz w:val="24"/>
+          <w:szCs w:val="24"/>
+        </w:rPr>
+        <w:t>virtually</w:t>
+      </w:r>
+      <w:proofErr w:type="spellEnd"/>
+      <w:r>
+        <w:rPr>
+          <w:rFonts w:ascii="Times New Roman" w:hAnsi="Times New Roman" w:cs="Times New Roman"/>
+          <w:sz w:val="24"/>
+          <w:szCs w:val="24"/>
+        </w:rPr>
+        <w:t xml:space="preserve"> </w:t>
+      </w:r>
+      <w:proofErr w:type="spellStart"/>
+      <w:r>
+        <w:rPr>
+          <w:rFonts w:ascii="Times New Roman" w:hAnsi="Times New Roman" w:cs="Times New Roman"/>
+          <w:sz w:val="24"/>
+          <w:szCs w:val="24"/>
+        </w:rPr>
+        <w:t>the</w:t>
+      </w:r>
+      <w:proofErr w:type="spellEnd"/>
+      <w:r>
+        <w:rPr>
+          <w:rFonts w:ascii="Times New Roman" w:hAnsi="Times New Roman" w:cs="Times New Roman"/>
+          <w:sz w:val="24"/>
+          <w:szCs w:val="24"/>
+        </w:rPr>
+        <w:t xml:space="preserve"> </w:t>
+      </w:r>
+      <w:proofErr w:type="spellStart"/>
+      <w:r>
+        <w:rPr>
+          <w:rFonts w:ascii="Times New Roman" w:hAnsi="Times New Roman" w:cs="Times New Roman"/>
+          <w:sz w:val="24"/>
+          <w:szCs w:val="24"/>
+        </w:rPr>
+        <w:t>same</w:t>
+      </w:r>
+      <w:proofErr w:type="spellEnd"/>
+      <w:r>
+        <w:rPr>
+          <w:rFonts w:ascii="Times New Roman" w:hAnsi="Times New Roman" w:cs="Times New Roman"/>
+          <w:sz w:val="24"/>
+          <w:szCs w:val="24"/>
+        </w:rPr>
+        <w:t xml:space="preserve"> performance. </w:t>
+      </w:r>
+      <w:proofErr w:type="spellStart"/>
+      <w:r>
+        <w:rPr>
+          <w:rFonts w:ascii="Times New Roman" w:hAnsi="Times New Roman" w:cs="Times New Roman"/>
+          <w:sz w:val="24"/>
+          <w:szCs w:val="24"/>
+        </w:rPr>
+        <w:t>However</w:t>
+      </w:r>
+      <w:proofErr w:type="spellEnd"/>
+      <w:r>
+        <w:rPr>
+          <w:rFonts w:ascii="Times New Roman" w:hAnsi="Times New Roman" w:cs="Times New Roman"/>
+          <w:sz w:val="24"/>
+          <w:szCs w:val="24"/>
+        </w:rPr>
+        <w:t>,</w:t>
+      </w:r>
+      <w:r>
+        <w:rPr>
+          <w:rFonts w:ascii="Times New Roman" w:hAnsi="Times New Roman" w:cs="Times New Roman"/>
+          <w:sz w:val="24"/>
+          <w:szCs w:val="24"/>
+        </w:rPr>
+        <w:t xml:space="preserve"> </w:t>
+      </w:r>
+      <w:proofErr w:type="spellStart"/>
+      <w:r>
+        <w:rPr>
+          <w:rFonts w:ascii="Times New Roman" w:hAnsi="Times New Roman" w:cs="Times New Roman"/>
+          <w:sz w:val="24"/>
+          <w:szCs w:val="24"/>
+        </w:rPr>
+        <w:t>the</w:t>
+      </w:r>
+      <w:proofErr w:type="spellEnd"/>
+      <w:r>
+        <w:rPr>
+          <w:rFonts w:ascii="Times New Roman" w:hAnsi="Times New Roman" w:cs="Times New Roman"/>
+          <w:sz w:val="24"/>
+          <w:szCs w:val="24"/>
+        </w:rPr>
+        <w:t xml:space="preserve"> use </w:t>
+      </w:r>
+      <w:proofErr w:type="spellStart"/>
+      <w:r>
+        <w:rPr>
+          <w:rFonts w:ascii="Times New Roman" w:hAnsi="Times New Roman" w:cs="Times New Roman"/>
+          <w:sz w:val="24"/>
+          <w:szCs w:val="24"/>
+        </w:rPr>
+        <w:t>of</w:t>
+      </w:r>
+      <w:proofErr w:type="spellEnd"/>
+      <w:r>
+        <w:rPr>
+          <w:rFonts w:ascii="Times New Roman" w:hAnsi="Times New Roman" w:cs="Times New Roman"/>
+          <w:sz w:val="24"/>
+          <w:szCs w:val="24"/>
+        </w:rPr>
+        <w:t xml:space="preserve"> </w:t>
+      </w:r>
+      <w:proofErr w:type="spellStart"/>
+      <w:r>
+        <w:rPr>
+          <w:rFonts w:ascii="Times New Roman" w:hAnsi="Times New Roman" w:cs="Times New Roman"/>
+          <w:sz w:val="24"/>
+          <w:szCs w:val="24"/>
+        </w:rPr>
+        <w:t>several</w:t>
+      </w:r>
+      <w:proofErr w:type="spellEnd"/>
+      <w:r>
+        <w:rPr>
+          <w:rFonts w:ascii="Times New Roman" w:hAnsi="Times New Roman" w:cs="Times New Roman"/>
+          <w:sz w:val="24"/>
+          <w:szCs w:val="24"/>
+        </w:rPr>
+        <w:t xml:space="preserve"> base-</w:t>
+      </w:r>
+      <w:proofErr w:type="spellStart"/>
+      <w:r>
+        <w:rPr>
+          <w:rFonts w:ascii="Times New Roman" w:hAnsi="Times New Roman" w:cs="Times New Roman"/>
+          <w:sz w:val="24"/>
+          <w:szCs w:val="24"/>
+        </w:rPr>
+        <w:t>learners</w:t>
+      </w:r>
+      <w:proofErr w:type="spellEnd"/>
+      <w:r>
+        <w:rPr>
+          <w:rFonts w:ascii="Times New Roman" w:hAnsi="Times New Roman" w:cs="Times New Roman"/>
+          <w:sz w:val="24"/>
+          <w:szCs w:val="24"/>
+        </w:rPr>
+        <w:t xml:space="preserve"> </w:t>
+      </w:r>
+      <w:proofErr w:type="spellStart"/>
+      <w:r>
+        <w:rPr>
+          <w:rFonts w:ascii="Times New Roman" w:hAnsi="Times New Roman" w:cs="Times New Roman"/>
+          <w:sz w:val="24"/>
+          <w:szCs w:val="24"/>
+        </w:rPr>
+        <w:t>increase</w:t>
+      </w:r>
+      <w:proofErr w:type="spellEnd"/>
+      <w:r>
+        <w:rPr>
+          <w:rFonts w:ascii="Times New Roman" w:hAnsi="Times New Roman" w:cs="Times New Roman"/>
+          <w:sz w:val="24"/>
+          <w:szCs w:val="24"/>
+        </w:rPr>
+        <w:t xml:space="preserve"> </w:t>
+      </w:r>
+      <w:proofErr w:type="spellStart"/>
+      <w:r>
+        <w:rPr>
+          <w:rFonts w:ascii="Times New Roman" w:hAnsi="Times New Roman" w:cs="Times New Roman"/>
+          <w:sz w:val="24"/>
+          <w:szCs w:val="24"/>
+        </w:rPr>
+        <w:t>memory</w:t>
+      </w:r>
+      <w:proofErr w:type="spellEnd"/>
+      <w:r>
+        <w:rPr>
+          <w:rFonts w:ascii="Times New Roman" w:hAnsi="Times New Roman" w:cs="Times New Roman"/>
+          <w:sz w:val="24"/>
+          <w:szCs w:val="24"/>
+        </w:rPr>
+        <w:t xml:space="preserve"> </w:t>
+      </w:r>
+      <w:proofErr w:type="spellStart"/>
+      <w:r>
+        <w:rPr>
+          <w:rFonts w:ascii="Times New Roman" w:hAnsi="Times New Roman" w:cs="Times New Roman"/>
+          <w:sz w:val="24"/>
+          <w:szCs w:val="24"/>
+        </w:rPr>
+        <w:t>costs</w:t>
+      </w:r>
+      <w:proofErr w:type="spellEnd"/>
+      <w:r>
+        <w:rPr>
+          <w:rFonts w:ascii="Times New Roman" w:hAnsi="Times New Roman" w:cs="Times New Roman"/>
+          <w:sz w:val="24"/>
+          <w:szCs w:val="24"/>
+        </w:rPr>
+        <w:t xml:space="preserve">, </w:t>
+      </w:r>
+      <w:proofErr w:type="spellStart"/>
+      <w:r>
+        <w:rPr>
+          <w:rFonts w:ascii="Times New Roman" w:hAnsi="Times New Roman" w:cs="Times New Roman"/>
+          <w:sz w:val="24"/>
+          <w:szCs w:val="24"/>
+        </w:rPr>
+        <w:t>limiting</w:t>
+      </w:r>
+      <w:proofErr w:type="spellEnd"/>
+      <w:r>
+        <w:rPr>
+          <w:rFonts w:ascii="Times New Roman" w:hAnsi="Times New Roman" w:cs="Times New Roman"/>
+          <w:sz w:val="24"/>
+          <w:szCs w:val="24"/>
+        </w:rPr>
+        <w:t xml:space="preserve"> </w:t>
+      </w:r>
+      <w:proofErr w:type="spellStart"/>
+      <w:r>
+        <w:rPr>
+          <w:rFonts w:ascii="Times New Roman" w:hAnsi="Times New Roman" w:cs="Times New Roman"/>
+          <w:sz w:val="24"/>
+          <w:szCs w:val="24"/>
+        </w:rPr>
+        <w:t>the</w:t>
+      </w:r>
+      <w:proofErr w:type="spellEnd"/>
+      <w:r>
+        <w:rPr>
+          <w:rFonts w:ascii="Times New Roman" w:hAnsi="Times New Roman" w:cs="Times New Roman"/>
+          <w:sz w:val="24"/>
+          <w:szCs w:val="24"/>
+        </w:rPr>
+        <w:t xml:space="preserve"> use </w:t>
+      </w:r>
+      <w:proofErr w:type="spellStart"/>
+      <w:r>
+        <w:rPr>
+          <w:rFonts w:ascii="Times New Roman" w:hAnsi="Times New Roman" w:cs="Times New Roman"/>
+          <w:sz w:val="24"/>
+          <w:szCs w:val="24"/>
+        </w:rPr>
+        <w:t>of</w:t>
+      </w:r>
+      <w:proofErr w:type="spellEnd"/>
+      <w:r>
+        <w:rPr>
+          <w:rFonts w:ascii="Times New Roman" w:hAnsi="Times New Roman" w:cs="Times New Roman"/>
+          <w:sz w:val="24"/>
+          <w:szCs w:val="24"/>
+        </w:rPr>
+        <w:t xml:space="preserve"> </w:t>
+      </w:r>
+      <w:proofErr w:type="spellStart"/>
+      <w:r>
+        <w:rPr>
+          <w:rFonts w:ascii="Times New Roman" w:hAnsi="Times New Roman" w:cs="Times New Roman"/>
+          <w:sz w:val="24"/>
+          <w:szCs w:val="24"/>
+        </w:rPr>
+        <w:t>ensembles</w:t>
+      </w:r>
+      <w:proofErr w:type="spellEnd"/>
+      <w:r>
+        <w:rPr>
+          <w:rFonts w:ascii="Times New Roman" w:hAnsi="Times New Roman" w:cs="Times New Roman"/>
+          <w:sz w:val="24"/>
+          <w:szCs w:val="24"/>
+        </w:rPr>
+        <w:t>.</w:t>
+      </w:r>
+      <w:r>
+        <w:rPr>
+          <w:rFonts w:ascii="Times New Roman" w:hAnsi="Times New Roman" w:cs="Times New Roman"/>
+          <w:sz w:val="24"/>
+          <w:szCs w:val="24"/>
+        </w:rPr>
+        <w:t xml:space="preserve"> (</w:t>
+      </w:r>
+      <w:proofErr w:type="spellStart"/>
+      <w:r>
+        <w:rPr>
+          <w:rFonts w:ascii="Times New Roman" w:hAnsi="Times New Roman" w:cs="Times New Roman"/>
+          <w:sz w:val="24"/>
+          <w:szCs w:val="24"/>
+        </w:rPr>
+        <w:t>Paper</w:t>
+      </w:r>
+      <w:proofErr w:type="spellEnd"/>
+      <w:r>
+        <w:rPr>
+          <w:rFonts w:ascii="Times New Roman" w:hAnsi="Times New Roman" w:cs="Times New Roman"/>
+          <w:sz w:val="24"/>
+          <w:szCs w:val="24"/>
+        </w:rPr>
+        <w:t xml:space="preserve"> “</w:t>
+      </w:r>
+      <w:proofErr w:type="spellStart"/>
+      <w:r>
+        <w:rPr>
+          <w:rFonts w:ascii="Times New Roman" w:hAnsi="Times New Roman" w:cs="Times New Roman"/>
+          <w:sz w:val="24"/>
+          <w:szCs w:val="24"/>
+        </w:rPr>
+        <w:t>Strict</w:t>
+      </w:r>
+      <w:proofErr w:type="spellEnd"/>
+      <w:r>
+        <w:rPr>
+          <w:rFonts w:ascii="Times New Roman" w:hAnsi="Times New Roman" w:cs="Times New Roman"/>
+          <w:sz w:val="24"/>
+          <w:szCs w:val="24"/>
+        </w:rPr>
+        <w:t xml:space="preserve"> </w:t>
+      </w:r>
+      <w:proofErr w:type="spellStart"/>
+      <w:r>
+        <w:rPr>
+          <w:rFonts w:ascii="Times New Roman" w:hAnsi="Times New Roman" w:cs="Times New Roman"/>
+          <w:sz w:val="24"/>
+          <w:szCs w:val="24"/>
+        </w:rPr>
+        <w:t>Very</w:t>
+      </w:r>
+      <w:proofErr w:type="spellEnd"/>
+      <w:r>
+        <w:rPr>
+          <w:rFonts w:ascii="Times New Roman" w:hAnsi="Times New Roman" w:cs="Times New Roman"/>
+          <w:sz w:val="24"/>
+          <w:szCs w:val="24"/>
+        </w:rPr>
+        <w:t xml:space="preserve"> </w:t>
+      </w:r>
+      <w:proofErr w:type="spellStart"/>
+      <w:r>
+        <w:rPr>
+          <w:rFonts w:ascii="Times New Roman" w:hAnsi="Times New Roman" w:cs="Times New Roman"/>
+          <w:sz w:val="24"/>
+          <w:szCs w:val="24"/>
+        </w:rPr>
+        <w:t>Fast</w:t>
+      </w:r>
+      <w:proofErr w:type="spellEnd"/>
+      <w:r>
+        <w:rPr>
+          <w:rFonts w:ascii="Times New Roman" w:hAnsi="Times New Roman" w:cs="Times New Roman"/>
+          <w:sz w:val="24"/>
+          <w:szCs w:val="24"/>
+        </w:rPr>
+        <w:t xml:space="preserve"> </w:t>
+      </w:r>
+      <w:proofErr w:type="spellStart"/>
+      <w:r>
+        <w:rPr>
+          <w:rFonts w:ascii="Times New Roman" w:hAnsi="Times New Roman" w:cs="Times New Roman"/>
+          <w:sz w:val="24"/>
+          <w:szCs w:val="24"/>
+        </w:rPr>
+        <w:t>Decision</w:t>
+      </w:r>
+      <w:proofErr w:type="spellEnd"/>
+      <w:r>
+        <w:rPr>
+          <w:rFonts w:ascii="Times New Roman" w:hAnsi="Times New Roman" w:cs="Times New Roman"/>
+          <w:sz w:val="24"/>
+          <w:szCs w:val="24"/>
+        </w:rPr>
+        <w:t xml:space="preserve"> </w:t>
+      </w:r>
+      <w:proofErr w:type="spellStart"/>
+      <w:r>
+        <w:rPr>
+          <w:rFonts w:ascii="Times New Roman" w:hAnsi="Times New Roman" w:cs="Times New Roman"/>
+          <w:sz w:val="24"/>
+          <w:szCs w:val="24"/>
+        </w:rPr>
+        <w:t>Tree</w:t>
+      </w:r>
+      <w:proofErr w:type="spellEnd"/>
+      <w:r>
+        <w:rPr>
+          <w:rFonts w:ascii="Times New Roman" w:hAnsi="Times New Roman" w:cs="Times New Roman"/>
+          <w:sz w:val="24"/>
+          <w:szCs w:val="24"/>
+        </w:rPr>
+        <w:t xml:space="preserve">: a </w:t>
+      </w:r>
+      <w:proofErr w:type="spellStart"/>
+      <w:r>
+        <w:rPr>
+          <w:rFonts w:ascii="Times New Roman" w:hAnsi="Times New Roman" w:cs="Times New Roman"/>
+          <w:sz w:val="24"/>
+          <w:szCs w:val="24"/>
+        </w:rPr>
+        <w:t>memory</w:t>
+      </w:r>
+      <w:proofErr w:type="spellEnd"/>
+      <w:r>
+        <w:rPr>
+          <w:rFonts w:ascii="Times New Roman" w:hAnsi="Times New Roman" w:cs="Times New Roman"/>
+          <w:sz w:val="24"/>
+          <w:szCs w:val="24"/>
+        </w:rPr>
+        <w:t xml:space="preserve"> </w:t>
+      </w:r>
+      <w:proofErr w:type="spellStart"/>
+      <w:r>
+        <w:rPr>
+          <w:rFonts w:ascii="Times New Roman" w:hAnsi="Times New Roman" w:cs="Times New Roman"/>
+          <w:sz w:val="24"/>
+          <w:szCs w:val="24"/>
+        </w:rPr>
+        <w:t>conservative</w:t>
+      </w:r>
+      <w:proofErr w:type="spellEnd"/>
+      <w:r>
+        <w:rPr>
+          <w:rFonts w:ascii="Times New Roman" w:hAnsi="Times New Roman" w:cs="Times New Roman"/>
+          <w:sz w:val="24"/>
+          <w:szCs w:val="24"/>
+        </w:rPr>
+        <w:t xml:space="preserve"> </w:t>
+      </w:r>
+      <w:proofErr w:type="spellStart"/>
+      <w:r>
+        <w:rPr>
+          <w:rFonts w:ascii="Times New Roman" w:hAnsi="Times New Roman" w:cs="Times New Roman"/>
+          <w:sz w:val="24"/>
+          <w:szCs w:val="24"/>
+        </w:rPr>
+        <w:t>algorithm</w:t>
+      </w:r>
+      <w:proofErr w:type="spellEnd"/>
+      <w:r>
+        <w:rPr>
+          <w:rFonts w:ascii="Times New Roman" w:hAnsi="Times New Roman" w:cs="Times New Roman"/>
+          <w:sz w:val="24"/>
+          <w:szCs w:val="24"/>
+        </w:rPr>
+        <w:t xml:space="preserve"> </w:t>
+      </w:r>
+      <w:proofErr w:type="spellStart"/>
+      <w:r>
+        <w:rPr>
+          <w:rFonts w:ascii="Times New Roman" w:hAnsi="Times New Roman" w:cs="Times New Roman"/>
+          <w:sz w:val="24"/>
+          <w:szCs w:val="24"/>
+        </w:rPr>
+        <w:t>for</w:t>
+      </w:r>
+      <w:proofErr w:type="spellEnd"/>
+      <w:r>
+        <w:rPr>
+          <w:rFonts w:ascii="Times New Roman" w:hAnsi="Times New Roman" w:cs="Times New Roman"/>
+          <w:sz w:val="24"/>
+          <w:szCs w:val="24"/>
+        </w:rPr>
+        <w:t xml:space="preserve"> data </w:t>
+      </w:r>
+      <w:proofErr w:type="spellStart"/>
+      <w:r>
+        <w:rPr>
+          <w:rFonts w:ascii="Times New Roman" w:hAnsi="Times New Roman" w:cs="Times New Roman"/>
+          <w:sz w:val="24"/>
+          <w:szCs w:val="24"/>
+        </w:rPr>
+        <w:t>stream</w:t>
+      </w:r>
+      <w:proofErr w:type="spellEnd"/>
+      <w:r>
+        <w:rPr>
+          <w:rFonts w:ascii="Times New Roman" w:hAnsi="Times New Roman" w:cs="Times New Roman"/>
+          <w:sz w:val="24"/>
+          <w:szCs w:val="24"/>
+        </w:rPr>
+        <w:t xml:space="preserve"> </w:t>
+      </w:r>
+      <w:proofErr w:type="spellStart"/>
+      <w:r>
+        <w:rPr>
+          <w:rFonts w:ascii="Times New Roman" w:hAnsi="Times New Roman" w:cs="Times New Roman"/>
+          <w:sz w:val="24"/>
+          <w:szCs w:val="24"/>
+        </w:rPr>
+        <w:t>mining</w:t>
+      </w:r>
+      <w:proofErr w:type="spellEnd"/>
+      <w:r>
+        <w:rPr>
+          <w:rFonts w:ascii="Times New Roman" w:hAnsi="Times New Roman" w:cs="Times New Roman"/>
+          <w:sz w:val="24"/>
+          <w:szCs w:val="24"/>
+        </w:rPr>
+        <w:t xml:space="preserve"> (2018)</w:t>
+      </w:r>
+      <w:r>
+        <w:rPr>
+          <w:rFonts w:ascii="Times New Roman" w:hAnsi="Times New Roman" w:cs="Times New Roman"/>
+          <w:sz w:val="24"/>
+          <w:szCs w:val="24"/>
+        </w:rPr>
+        <w:t>”)</w:t>
       </w:r>
       <w:bookmarkStart w:id="0" w:name="_GoBack"/>
       <w:bookmarkEnd w:id="0"/>
@@ -4256,6 +5772,7 @@
           <w:sz w:val="24"/>
           <w:szCs w:val="24"/>
         </w:rPr>
+        <w:lastRenderedPageBreak/>
         <w:t>by</w:t>
       </w:r>
       <w:proofErr w:type="spellEnd"/>
@@ -5911,7 +7428,6 @@
           <w:sz w:val="24"/>
           <w:szCs w:val="24"/>
         </w:rPr>
-        <w:lastRenderedPageBreak/>
         <w:t xml:space="preserve">Reference in </w:t>
       </w:r>
       <w:proofErr w:type="spellStart"/>

</xml_diff>

<commit_message>
Añadido contenido a los documentos de árboles de decisión y ensemble
</commit_message>
<xml_diff>
--- a/Documentation/Theory/Classification for data streams/Ensemble/Machine Learning for Data Streams_Ensemble.docx
+++ b/Documentation/Theory/Classification for data streams/Ensemble/Machine Learning for Data Streams_Ensemble.docx
@@ -3388,8 +3388,6 @@
         </w:rPr>
         <w:t>”)</w:t>
       </w:r>
-      <w:bookmarkStart w:id="0" w:name="_GoBack"/>
-      <w:bookmarkEnd w:id="0"/>
     </w:p>
     <w:p>
       <w:pPr>
@@ -3420,6 +3418,1627 @@
           <w:sz w:val="24"/>
           <w:szCs w:val="24"/>
         </w:rPr>
+        <w:t xml:space="preserve">New </w:t>
+      </w:r>
+      <w:proofErr w:type="spellStart"/>
+      <w:r>
+        <w:rPr>
+          <w:rFonts w:ascii="Times New Roman" w:hAnsi="Times New Roman" w:cs="Times New Roman"/>
+          <w:b/>
+          <w:sz w:val="24"/>
+          <w:szCs w:val="24"/>
+        </w:rPr>
+        <w:t>Options</w:t>
+      </w:r>
+      <w:proofErr w:type="spellEnd"/>
+      <w:r>
+        <w:rPr>
+          <w:rFonts w:ascii="Times New Roman" w:hAnsi="Times New Roman" w:cs="Times New Roman"/>
+          <w:b/>
+          <w:sz w:val="24"/>
+          <w:szCs w:val="24"/>
+        </w:rPr>
+        <w:t xml:space="preserve"> </w:t>
+      </w:r>
+      <w:proofErr w:type="spellStart"/>
+      <w:r>
+        <w:rPr>
+          <w:rFonts w:ascii="Times New Roman" w:hAnsi="Times New Roman" w:cs="Times New Roman"/>
+          <w:b/>
+          <w:sz w:val="24"/>
+          <w:szCs w:val="24"/>
+        </w:rPr>
+        <w:t>for</w:t>
+      </w:r>
+      <w:proofErr w:type="spellEnd"/>
+      <w:r>
+        <w:rPr>
+          <w:rFonts w:ascii="Times New Roman" w:hAnsi="Times New Roman" w:cs="Times New Roman"/>
+          <w:b/>
+          <w:sz w:val="24"/>
+          <w:szCs w:val="24"/>
+        </w:rPr>
+        <w:t xml:space="preserve"> </w:t>
+      </w:r>
+      <w:proofErr w:type="spellStart"/>
+      <w:r>
+        <w:rPr>
+          <w:rFonts w:ascii="Times New Roman" w:hAnsi="Times New Roman" w:cs="Times New Roman"/>
+          <w:b/>
+          <w:sz w:val="24"/>
+          <w:szCs w:val="24"/>
+        </w:rPr>
+        <w:t>Hoeffding</w:t>
+      </w:r>
+      <w:proofErr w:type="spellEnd"/>
+      <w:r>
+        <w:rPr>
+          <w:rFonts w:ascii="Times New Roman" w:hAnsi="Times New Roman" w:cs="Times New Roman"/>
+          <w:b/>
+          <w:sz w:val="24"/>
+          <w:szCs w:val="24"/>
+        </w:rPr>
+        <w:t xml:space="preserve"> </w:t>
+      </w:r>
+      <w:proofErr w:type="spellStart"/>
+      <w:proofErr w:type="gramStart"/>
+      <w:r>
+        <w:rPr>
+          <w:rFonts w:ascii="Times New Roman" w:hAnsi="Times New Roman" w:cs="Times New Roman"/>
+          <w:b/>
+          <w:sz w:val="24"/>
+          <w:szCs w:val="24"/>
+        </w:rPr>
+        <w:t>Trees</w:t>
+      </w:r>
+      <w:proofErr w:type="spellEnd"/>
+      <w:r>
+        <w:rPr>
+          <w:rFonts w:ascii="Times New Roman" w:hAnsi="Times New Roman" w:cs="Times New Roman"/>
+          <w:b/>
+          <w:sz w:val="24"/>
+          <w:szCs w:val="24"/>
+        </w:rPr>
+        <w:t>(</w:t>
+      </w:r>
+      <w:proofErr w:type="gramEnd"/>
+      <w:r>
+        <w:rPr>
+          <w:rFonts w:ascii="Times New Roman" w:hAnsi="Times New Roman" w:cs="Times New Roman"/>
+          <w:b/>
+          <w:sz w:val="24"/>
+          <w:szCs w:val="24"/>
+        </w:rPr>
+        <w:t>2007)</w:t>
+      </w:r>
+      <w:r>
+        <w:rPr>
+          <w:rFonts w:ascii="Times New Roman" w:hAnsi="Times New Roman" w:cs="Times New Roman"/>
+          <w:b/>
+          <w:sz w:val="24"/>
+          <w:szCs w:val="24"/>
+        </w:rPr>
+        <w:t>_NOT READ YET</w:t>
+      </w:r>
+    </w:p>
+    <w:p>
+      <w:pPr>
+        <w:pStyle w:val="Prrafodelista"/>
+        <w:jc w:val="both"/>
+        <w:rPr>
+          <w:rFonts w:ascii="Times New Roman" w:hAnsi="Times New Roman" w:cs="Times New Roman"/>
+          <w:b/>
+          <w:sz w:val="24"/>
+          <w:szCs w:val="24"/>
+        </w:rPr>
+      </w:pPr>
+    </w:p>
+    <w:p>
+      <w:pPr>
+        <w:pStyle w:val="Prrafodelista"/>
+        <w:rPr>
+          <w:rFonts w:ascii="Times New Roman" w:hAnsi="Times New Roman" w:cs="Times New Roman"/>
+          <w:sz w:val="24"/>
+          <w:szCs w:val="24"/>
+        </w:rPr>
+      </w:pPr>
+      <w:r>
+        <w:rPr>
+          <w:rFonts w:ascii="Times New Roman" w:hAnsi="Times New Roman" w:cs="Times New Roman"/>
+          <w:sz w:val="24"/>
+          <w:szCs w:val="24"/>
+        </w:rPr>
+        <w:t>RESUMEN DEL PAPER “</w:t>
+      </w:r>
+      <w:proofErr w:type="spellStart"/>
+      <w:r>
+        <w:rPr>
+          <w:rFonts w:ascii="Times New Roman" w:hAnsi="Times New Roman" w:cs="Times New Roman"/>
+          <w:sz w:val="24"/>
+          <w:szCs w:val="24"/>
+        </w:rPr>
+        <w:t>Strict</w:t>
+      </w:r>
+      <w:proofErr w:type="spellEnd"/>
+      <w:r>
+        <w:rPr>
+          <w:rFonts w:ascii="Times New Roman" w:hAnsi="Times New Roman" w:cs="Times New Roman"/>
+          <w:sz w:val="24"/>
+          <w:szCs w:val="24"/>
+        </w:rPr>
+        <w:t xml:space="preserve"> </w:t>
+      </w:r>
+      <w:proofErr w:type="spellStart"/>
+      <w:r>
+        <w:rPr>
+          <w:rFonts w:ascii="Times New Roman" w:hAnsi="Times New Roman" w:cs="Times New Roman"/>
+          <w:sz w:val="24"/>
+          <w:szCs w:val="24"/>
+        </w:rPr>
+        <w:t>Very</w:t>
+      </w:r>
+      <w:proofErr w:type="spellEnd"/>
+      <w:r>
+        <w:rPr>
+          <w:rFonts w:ascii="Times New Roman" w:hAnsi="Times New Roman" w:cs="Times New Roman"/>
+          <w:sz w:val="24"/>
+          <w:szCs w:val="24"/>
+        </w:rPr>
+        <w:t xml:space="preserve"> </w:t>
+      </w:r>
+      <w:proofErr w:type="spellStart"/>
+      <w:r>
+        <w:rPr>
+          <w:rFonts w:ascii="Times New Roman" w:hAnsi="Times New Roman" w:cs="Times New Roman"/>
+          <w:sz w:val="24"/>
+          <w:szCs w:val="24"/>
+        </w:rPr>
+        <w:t>Fast</w:t>
+      </w:r>
+      <w:proofErr w:type="spellEnd"/>
+      <w:r>
+        <w:rPr>
+          <w:rFonts w:ascii="Times New Roman" w:hAnsi="Times New Roman" w:cs="Times New Roman"/>
+          <w:sz w:val="24"/>
+          <w:szCs w:val="24"/>
+        </w:rPr>
+        <w:t xml:space="preserve"> </w:t>
+      </w:r>
+      <w:proofErr w:type="spellStart"/>
+      <w:r>
+        <w:rPr>
+          <w:rFonts w:ascii="Times New Roman" w:hAnsi="Times New Roman" w:cs="Times New Roman"/>
+          <w:sz w:val="24"/>
+          <w:szCs w:val="24"/>
+        </w:rPr>
+        <w:t>Decision</w:t>
+      </w:r>
+      <w:proofErr w:type="spellEnd"/>
+      <w:r>
+        <w:rPr>
+          <w:rFonts w:ascii="Times New Roman" w:hAnsi="Times New Roman" w:cs="Times New Roman"/>
+          <w:sz w:val="24"/>
+          <w:szCs w:val="24"/>
+        </w:rPr>
+        <w:t xml:space="preserve"> </w:t>
+      </w:r>
+      <w:proofErr w:type="spellStart"/>
+      <w:r>
+        <w:rPr>
+          <w:rFonts w:ascii="Times New Roman" w:hAnsi="Times New Roman" w:cs="Times New Roman"/>
+          <w:sz w:val="24"/>
+          <w:szCs w:val="24"/>
+        </w:rPr>
+        <w:t>Tree</w:t>
+      </w:r>
+      <w:proofErr w:type="spellEnd"/>
+      <w:r>
+        <w:rPr>
+          <w:rFonts w:ascii="Times New Roman" w:hAnsi="Times New Roman" w:cs="Times New Roman"/>
+          <w:sz w:val="24"/>
+          <w:szCs w:val="24"/>
+        </w:rPr>
+        <w:t xml:space="preserve">: a </w:t>
+      </w:r>
+      <w:proofErr w:type="spellStart"/>
+      <w:r>
+        <w:rPr>
+          <w:rFonts w:ascii="Times New Roman" w:hAnsi="Times New Roman" w:cs="Times New Roman"/>
+          <w:sz w:val="24"/>
+          <w:szCs w:val="24"/>
+        </w:rPr>
+        <w:t>memory</w:t>
+      </w:r>
+      <w:proofErr w:type="spellEnd"/>
+      <w:r>
+        <w:rPr>
+          <w:rFonts w:ascii="Times New Roman" w:hAnsi="Times New Roman" w:cs="Times New Roman"/>
+          <w:sz w:val="24"/>
+          <w:szCs w:val="24"/>
+        </w:rPr>
+        <w:t xml:space="preserve"> </w:t>
+      </w:r>
+      <w:proofErr w:type="spellStart"/>
+      <w:r>
+        <w:rPr>
+          <w:rFonts w:ascii="Times New Roman" w:hAnsi="Times New Roman" w:cs="Times New Roman"/>
+          <w:sz w:val="24"/>
+          <w:szCs w:val="24"/>
+        </w:rPr>
+        <w:t>conservative</w:t>
+      </w:r>
+      <w:proofErr w:type="spellEnd"/>
+      <w:r>
+        <w:rPr>
+          <w:rFonts w:ascii="Times New Roman" w:hAnsi="Times New Roman" w:cs="Times New Roman"/>
+          <w:sz w:val="24"/>
+          <w:szCs w:val="24"/>
+        </w:rPr>
+        <w:t xml:space="preserve"> </w:t>
+      </w:r>
+      <w:proofErr w:type="spellStart"/>
+      <w:r>
+        <w:rPr>
+          <w:rFonts w:ascii="Times New Roman" w:hAnsi="Times New Roman" w:cs="Times New Roman"/>
+          <w:sz w:val="24"/>
+          <w:szCs w:val="24"/>
+        </w:rPr>
+        <w:t>algorithm</w:t>
+      </w:r>
+      <w:proofErr w:type="spellEnd"/>
+      <w:r>
+        <w:rPr>
+          <w:rFonts w:ascii="Times New Roman" w:hAnsi="Times New Roman" w:cs="Times New Roman"/>
+          <w:sz w:val="24"/>
+          <w:szCs w:val="24"/>
+        </w:rPr>
+        <w:t xml:space="preserve"> </w:t>
+      </w:r>
+      <w:proofErr w:type="spellStart"/>
+      <w:r>
+        <w:rPr>
+          <w:rFonts w:ascii="Times New Roman" w:hAnsi="Times New Roman" w:cs="Times New Roman"/>
+          <w:sz w:val="24"/>
+          <w:szCs w:val="24"/>
+        </w:rPr>
+        <w:t>for</w:t>
+      </w:r>
+      <w:proofErr w:type="spellEnd"/>
+      <w:r>
+        <w:rPr>
+          <w:rFonts w:ascii="Times New Roman" w:hAnsi="Times New Roman" w:cs="Times New Roman"/>
+          <w:sz w:val="24"/>
+          <w:szCs w:val="24"/>
+        </w:rPr>
+        <w:t xml:space="preserve"> data </w:t>
+      </w:r>
+      <w:proofErr w:type="spellStart"/>
+      <w:r>
+        <w:rPr>
+          <w:rFonts w:ascii="Times New Roman" w:hAnsi="Times New Roman" w:cs="Times New Roman"/>
+          <w:sz w:val="24"/>
+          <w:szCs w:val="24"/>
+        </w:rPr>
+        <w:t>stream</w:t>
+      </w:r>
+      <w:proofErr w:type="spellEnd"/>
+      <w:r>
+        <w:rPr>
+          <w:rFonts w:ascii="Times New Roman" w:hAnsi="Times New Roman" w:cs="Times New Roman"/>
+          <w:sz w:val="24"/>
+          <w:szCs w:val="24"/>
+        </w:rPr>
+        <w:t xml:space="preserve"> </w:t>
+      </w:r>
+      <w:proofErr w:type="spellStart"/>
+      <w:r>
+        <w:rPr>
+          <w:rFonts w:ascii="Times New Roman" w:hAnsi="Times New Roman" w:cs="Times New Roman"/>
+          <w:sz w:val="24"/>
+          <w:szCs w:val="24"/>
+        </w:rPr>
+        <w:t>mining</w:t>
+      </w:r>
+      <w:proofErr w:type="spellEnd"/>
+      <w:r>
+        <w:rPr>
+          <w:rFonts w:ascii="Times New Roman" w:hAnsi="Times New Roman" w:cs="Times New Roman"/>
+          <w:sz w:val="24"/>
+          <w:szCs w:val="24"/>
+        </w:rPr>
+        <w:t xml:space="preserve"> (2018)”:</w:t>
+      </w:r>
+      <w:r>
+        <w:rPr>
+          <w:rFonts w:ascii="Times New Roman" w:hAnsi="Times New Roman" w:cs="Times New Roman"/>
+          <w:sz w:val="24"/>
+          <w:szCs w:val="24"/>
+        </w:rPr>
+        <w:t xml:space="preserve"> </w:t>
+      </w:r>
+      <w:proofErr w:type="spellStart"/>
+      <w:r>
+        <w:rPr>
+          <w:rFonts w:ascii="Times New Roman" w:hAnsi="Times New Roman" w:cs="Times New Roman"/>
+          <w:sz w:val="24"/>
+          <w:szCs w:val="24"/>
+        </w:rPr>
+        <w:t>Another</w:t>
+      </w:r>
+      <w:proofErr w:type="spellEnd"/>
+      <w:r>
+        <w:rPr>
+          <w:rFonts w:ascii="Times New Roman" w:hAnsi="Times New Roman" w:cs="Times New Roman"/>
+          <w:sz w:val="24"/>
+          <w:szCs w:val="24"/>
+        </w:rPr>
+        <w:t xml:space="preserve"> </w:t>
+      </w:r>
+      <w:proofErr w:type="spellStart"/>
+      <w:r>
+        <w:rPr>
+          <w:rFonts w:ascii="Times New Roman" w:hAnsi="Times New Roman" w:cs="Times New Roman"/>
+          <w:sz w:val="24"/>
+          <w:szCs w:val="24"/>
+        </w:rPr>
+        <w:t>algorithm</w:t>
+      </w:r>
+      <w:proofErr w:type="spellEnd"/>
+      <w:r>
+        <w:rPr>
+          <w:rFonts w:ascii="Times New Roman" w:hAnsi="Times New Roman" w:cs="Times New Roman"/>
+          <w:sz w:val="24"/>
+          <w:szCs w:val="24"/>
+        </w:rPr>
+        <w:t xml:space="preserve"> </w:t>
+      </w:r>
+      <w:proofErr w:type="spellStart"/>
+      <w:r>
+        <w:rPr>
+          <w:rFonts w:ascii="Times New Roman" w:hAnsi="Times New Roman" w:cs="Times New Roman"/>
+          <w:sz w:val="24"/>
+          <w:szCs w:val="24"/>
+        </w:rPr>
+        <w:t>based</w:t>
+      </w:r>
+      <w:proofErr w:type="spellEnd"/>
+      <w:r>
+        <w:rPr>
+          <w:rFonts w:ascii="Times New Roman" w:hAnsi="Times New Roman" w:cs="Times New Roman"/>
+          <w:sz w:val="24"/>
+          <w:szCs w:val="24"/>
+        </w:rPr>
+        <w:t xml:space="preserve"> </w:t>
+      </w:r>
+      <w:proofErr w:type="spellStart"/>
+      <w:proofErr w:type="gramStart"/>
+      <w:r>
+        <w:rPr>
+          <w:rFonts w:ascii="Times New Roman" w:hAnsi="Times New Roman" w:cs="Times New Roman"/>
+          <w:sz w:val="24"/>
+          <w:szCs w:val="24"/>
+        </w:rPr>
+        <w:t>on</w:t>
+      </w:r>
+      <w:proofErr w:type="spellEnd"/>
+      <w:r>
+        <w:rPr>
+          <w:rFonts w:ascii="Times New Roman" w:hAnsi="Times New Roman" w:cs="Times New Roman"/>
+          <w:sz w:val="24"/>
+          <w:szCs w:val="24"/>
+        </w:rPr>
+        <w:t xml:space="preserve">  </w:t>
+      </w:r>
+      <w:r>
+        <w:rPr>
+          <w:rFonts w:ascii="Times New Roman" w:hAnsi="Times New Roman" w:cs="Times New Roman"/>
+          <w:sz w:val="24"/>
+          <w:szCs w:val="24"/>
+        </w:rPr>
+        <w:t>VFDT</w:t>
+      </w:r>
+      <w:proofErr w:type="gramEnd"/>
+      <w:r>
+        <w:rPr>
+          <w:rFonts w:ascii="Times New Roman" w:hAnsi="Times New Roman" w:cs="Times New Roman"/>
+          <w:sz w:val="24"/>
+          <w:szCs w:val="24"/>
+        </w:rPr>
+        <w:t>,</w:t>
+      </w:r>
+      <w:r>
+        <w:rPr>
+          <w:rFonts w:ascii="Times New Roman" w:hAnsi="Times New Roman" w:cs="Times New Roman"/>
+          <w:sz w:val="24"/>
+          <w:szCs w:val="24"/>
+        </w:rPr>
+        <w:t xml:space="preserve"> </w:t>
+      </w:r>
+      <w:proofErr w:type="spellStart"/>
+      <w:r>
+        <w:rPr>
+          <w:rFonts w:ascii="Times New Roman" w:hAnsi="Times New Roman" w:cs="Times New Roman"/>
+          <w:sz w:val="24"/>
+          <w:szCs w:val="24"/>
+        </w:rPr>
+        <w:t>the</w:t>
+      </w:r>
+      <w:proofErr w:type="spellEnd"/>
+      <w:r>
+        <w:rPr>
+          <w:rFonts w:ascii="Times New Roman" w:hAnsi="Times New Roman" w:cs="Times New Roman"/>
+          <w:sz w:val="24"/>
+          <w:szCs w:val="24"/>
+        </w:rPr>
+        <w:t xml:space="preserve"> </w:t>
+      </w:r>
+      <w:proofErr w:type="spellStart"/>
+      <w:r>
+        <w:rPr>
+          <w:rFonts w:ascii="Times New Roman" w:hAnsi="Times New Roman" w:cs="Times New Roman"/>
+          <w:sz w:val="24"/>
+          <w:szCs w:val="24"/>
+        </w:rPr>
+        <w:t>Hoe</w:t>
+      </w:r>
+      <w:r>
+        <w:rPr>
+          <w:rFonts w:ascii="Times New Roman" w:hAnsi="Times New Roman" w:cs="Times New Roman"/>
+          <w:sz w:val="24"/>
+          <w:szCs w:val="24"/>
+        </w:rPr>
+        <w:t>ff</w:t>
+      </w:r>
+      <w:r>
+        <w:rPr>
+          <w:rFonts w:ascii="Times New Roman" w:hAnsi="Times New Roman" w:cs="Times New Roman"/>
+          <w:sz w:val="24"/>
+          <w:szCs w:val="24"/>
+        </w:rPr>
+        <w:t>ding</w:t>
+      </w:r>
+      <w:proofErr w:type="spellEnd"/>
+      <w:r>
+        <w:rPr>
+          <w:rFonts w:ascii="Times New Roman" w:hAnsi="Times New Roman" w:cs="Times New Roman"/>
+          <w:sz w:val="24"/>
+          <w:szCs w:val="24"/>
+        </w:rPr>
+        <w:t xml:space="preserve"> </w:t>
+      </w:r>
+      <w:proofErr w:type="spellStart"/>
+      <w:r>
+        <w:rPr>
+          <w:rFonts w:ascii="Times New Roman" w:hAnsi="Times New Roman" w:cs="Times New Roman"/>
+          <w:sz w:val="24"/>
+          <w:szCs w:val="24"/>
+        </w:rPr>
+        <w:t>option</w:t>
+      </w:r>
+      <w:proofErr w:type="spellEnd"/>
+      <w:r>
+        <w:rPr>
+          <w:rFonts w:ascii="Times New Roman" w:hAnsi="Times New Roman" w:cs="Times New Roman"/>
+          <w:sz w:val="24"/>
+          <w:szCs w:val="24"/>
+        </w:rPr>
+        <w:t xml:space="preserve"> </w:t>
+      </w:r>
+      <w:proofErr w:type="spellStart"/>
+      <w:r>
+        <w:rPr>
+          <w:rFonts w:ascii="Times New Roman" w:hAnsi="Times New Roman" w:cs="Times New Roman"/>
+          <w:sz w:val="24"/>
+          <w:szCs w:val="24"/>
+        </w:rPr>
+        <w:t>tree</w:t>
+      </w:r>
+      <w:proofErr w:type="spellEnd"/>
+      <w:r>
+        <w:rPr>
+          <w:rFonts w:ascii="Times New Roman" w:hAnsi="Times New Roman" w:cs="Times New Roman"/>
+          <w:sz w:val="24"/>
+          <w:szCs w:val="24"/>
+        </w:rPr>
+        <w:t xml:space="preserve"> </w:t>
+      </w:r>
+      <w:r>
+        <w:rPr>
+          <w:rFonts w:ascii="Times New Roman" w:hAnsi="Times New Roman" w:cs="Times New Roman"/>
+          <w:sz w:val="24"/>
+          <w:szCs w:val="24"/>
+        </w:rPr>
+        <w:t>(HOT) (</w:t>
+      </w:r>
+      <w:proofErr w:type="spellStart"/>
+      <w:r>
+        <w:rPr>
+          <w:rFonts w:ascii="Times New Roman" w:hAnsi="Times New Roman" w:cs="Times New Roman"/>
+          <w:sz w:val="24"/>
+          <w:szCs w:val="24"/>
+        </w:rPr>
+        <w:t>Pfahringer</w:t>
+      </w:r>
+      <w:proofErr w:type="spellEnd"/>
+      <w:r>
+        <w:rPr>
+          <w:rFonts w:ascii="Times New Roman" w:hAnsi="Times New Roman" w:cs="Times New Roman"/>
+          <w:sz w:val="24"/>
+          <w:szCs w:val="24"/>
+        </w:rPr>
+        <w:t xml:space="preserve"> et al., 2007), </w:t>
+      </w:r>
+      <w:proofErr w:type="spellStart"/>
+      <w:r>
+        <w:rPr>
+          <w:rFonts w:ascii="Times New Roman" w:hAnsi="Times New Roman" w:cs="Times New Roman"/>
+          <w:sz w:val="24"/>
+          <w:szCs w:val="24"/>
+        </w:rPr>
+        <w:t>includes</w:t>
+      </w:r>
+      <w:proofErr w:type="spellEnd"/>
+      <w:r>
+        <w:rPr>
+          <w:rFonts w:ascii="Times New Roman" w:hAnsi="Times New Roman" w:cs="Times New Roman"/>
+          <w:sz w:val="24"/>
+          <w:szCs w:val="24"/>
+        </w:rPr>
+        <w:t xml:space="preserve"> </w:t>
+      </w:r>
+      <w:proofErr w:type="spellStart"/>
+      <w:r>
+        <w:rPr>
+          <w:rFonts w:ascii="Times New Roman" w:hAnsi="Times New Roman" w:cs="Times New Roman"/>
+          <w:sz w:val="24"/>
+          <w:szCs w:val="24"/>
+        </w:rPr>
+        <w:t>option</w:t>
+      </w:r>
+      <w:proofErr w:type="spellEnd"/>
+      <w:r>
+        <w:rPr>
+          <w:rFonts w:ascii="Times New Roman" w:hAnsi="Times New Roman" w:cs="Times New Roman"/>
+          <w:sz w:val="24"/>
+          <w:szCs w:val="24"/>
+        </w:rPr>
+        <w:t xml:space="preserve"> </w:t>
+      </w:r>
+      <w:proofErr w:type="spellStart"/>
+      <w:r>
+        <w:rPr>
+          <w:rFonts w:ascii="Times New Roman" w:hAnsi="Times New Roman" w:cs="Times New Roman"/>
+          <w:sz w:val="24"/>
+          <w:szCs w:val="24"/>
+        </w:rPr>
+        <w:t>nodes</w:t>
+      </w:r>
+      <w:proofErr w:type="spellEnd"/>
+      <w:r>
+        <w:rPr>
+          <w:rFonts w:ascii="Times New Roman" w:hAnsi="Times New Roman" w:cs="Times New Roman"/>
+          <w:sz w:val="24"/>
+          <w:szCs w:val="24"/>
+        </w:rPr>
+        <w:t xml:space="preserve">, </w:t>
+      </w:r>
+      <w:proofErr w:type="spellStart"/>
+      <w:r>
+        <w:rPr>
+          <w:rFonts w:ascii="Times New Roman" w:hAnsi="Times New Roman" w:cs="Times New Roman"/>
+          <w:sz w:val="24"/>
+          <w:szCs w:val="24"/>
+        </w:rPr>
+        <w:t>which</w:t>
+      </w:r>
+      <w:proofErr w:type="spellEnd"/>
+      <w:r>
+        <w:rPr>
+          <w:rFonts w:ascii="Times New Roman" w:hAnsi="Times New Roman" w:cs="Times New Roman"/>
+          <w:sz w:val="24"/>
+          <w:szCs w:val="24"/>
+        </w:rPr>
+        <w:t xml:space="preserve"> </w:t>
+      </w:r>
+      <w:proofErr w:type="spellStart"/>
+      <w:r>
+        <w:rPr>
+          <w:rFonts w:ascii="Times New Roman" w:hAnsi="Times New Roman" w:cs="Times New Roman"/>
+          <w:sz w:val="24"/>
+          <w:szCs w:val="24"/>
+        </w:rPr>
+        <w:t>makes</w:t>
+      </w:r>
+      <w:proofErr w:type="spellEnd"/>
+      <w:r>
+        <w:rPr>
+          <w:rFonts w:ascii="Times New Roman" w:hAnsi="Times New Roman" w:cs="Times New Roman"/>
+          <w:sz w:val="24"/>
+          <w:szCs w:val="24"/>
+        </w:rPr>
+        <w:t xml:space="preserve"> </w:t>
+      </w:r>
+      <w:proofErr w:type="spellStart"/>
+      <w:r>
+        <w:rPr>
+          <w:rFonts w:ascii="Times New Roman" w:hAnsi="Times New Roman" w:cs="Times New Roman"/>
+          <w:sz w:val="24"/>
+          <w:szCs w:val="24"/>
+        </w:rPr>
+        <w:t>an</w:t>
+      </w:r>
+      <w:proofErr w:type="spellEnd"/>
+      <w:r>
+        <w:rPr>
+          <w:rFonts w:ascii="Times New Roman" w:hAnsi="Times New Roman" w:cs="Times New Roman"/>
+          <w:sz w:val="24"/>
+          <w:szCs w:val="24"/>
+        </w:rPr>
+        <w:t xml:space="preserve"> </w:t>
+      </w:r>
+      <w:proofErr w:type="spellStart"/>
+      <w:r>
+        <w:rPr>
+          <w:rFonts w:ascii="Times New Roman" w:hAnsi="Times New Roman" w:cs="Times New Roman"/>
+          <w:sz w:val="24"/>
+          <w:szCs w:val="24"/>
+        </w:rPr>
+        <w:t>instance</w:t>
+      </w:r>
+      <w:proofErr w:type="spellEnd"/>
+      <w:r>
+        <w:rPr>
+          <w:rFonts w:ascii="Times New Roman" w:hAnsi="Times New Roman" w:cs="Times New Roman"/>
+          <w:sz w:val="24"/>
+          <w:szCs w:val="24"/>
+        </w:rPr>
+        <w:t xml:space="preserve"> </w:t>
+      </w:r>
+      <w:proofErr w:type="spellStart"/>
+      <w:r>
+        <w:rPr>
+          <w:rFonts w:ascii="Times New Roman" w:hAnsi="Times New Roman" w:cs="Times New Roman"/>
+          <w:sz w:val="24"/>
+          <w:szCs w:val="24"/>
+        </w:rPr>
+        <w:t>go</w:t>
+      </w:r>
+      <w:proofErr w:type="spellEnd"/>
+      <w:r>
+        <w:rPr>
+          <w:rFonts w:ascii="Times New Roman" w:hAnsi="Times New Roman" w:cs="Times New Roman"/>
+          <w:sz w:val="24"/>
+          <w:szCs w:val="24"/>
+        </w:rPr>
+        <w:t xml:space="preserve"> </w:t>
+      </w:r>
+      <w:proofErr w:type="spellStart"/>
+      <w:r>
+        <w:rPr>
+          <w:rFonts w:ascii="Times New Roman" w:hAnsi="Times New Roman" w:cs="Times New Roman"/>
+          <w:sz w:val="24"/>
+          <w:szCs w:val="24"/>
+        </w:rPr>
+        <w:t>down</w:t>
+      </w:r>
+      <w:proofErr w:type="spellEnd"/>
+      <w:r>
+        <w:rPr>
+          <w:rFonts w:ascii="Times New Roman" w:hAnsi="Times New Roman" w:cs="Times New Roman"/>
+          <w:sz w:val="24"/>
+          <w:szCs w:val="24"/>
+        </w:rPr>
+        <w:t xml:space="preserve"> </w:t>
+      </w:r>
+      <w:proofErr w:type="spellStart"/>
+      <w:r>
+        <w:rPr>
+          <w:rFonts w:ascii="Times New Roman" w:hAnsi="Times New Roman" w:cs="Times New Roman"/>
+          <w:sz w:val="24"/>
+          <w:szCs w:val="24"/>
+        </w:rPr>
+        <w:t>into</w:t>
+      </w:r>
+      <w:proofErr w:type="spellEnd"/>
+      <w:r>
+        <w:rPr>
+          <w:rFonts w:ascii="Times New Roman" w:hAnsi="Times New Roman" w:cs="Times New Roman"/>
+          <w:sz w:val="24"/>
+          <w:szCs w:val="24"/>
+        </w:rPr>
+        <w:t xml:space="preserve"> </w:t>
+      </w:r>
+      <w:proofErr w:type="spellStart"/>
+      <w:r>
+        <w:rPr>
+          <w:rFonts w:ascii="Times New Roman" w:hAnsi="Times New Roman" w:cs="Times New Roman"/>
+          <w:sz w:val="24"/>
+          <w:szCs w:val="24"/>
+        </w:rPr>
+        <w:t>multiple</w:t>
+      </w:r>
+      <w:proofErr w:type="spellEnd"/>
+      <w:r>
+        <w:rPr>
+          <w:rFonts w:ascii="Times New Roman" w:hAnsi="Times New Roman" w:cs="Times New Roman"/>
+          <w:sz w:val="24"/>
+          <w:szCs w:val="24"/>
+        </w:rPr>
+        <w:t xml:space="preserve"> </w:t>
+      </w:r>
+      <w:proofErr w:type="spellStart"/>
+      <w:r>
+        <w:rPr>
+          <w:rFonts w:ascii="Times New Roman" w:hAnsi="Times New Roman" w:cs="Times New Roman"/>
+          <w:sz w:val="24"/>
+          <w:szCs w:val="24"/>
+        </w:rPr>
+        <w:t>leaves</w:t>
+      </w:r>
+      <w:proofErr w:type="spellEnd"/>
+      <w:r>
+        <w:rPr>
+          <w:rFonts w:ascii="Times New Roman" w:hAnsi="Times New Roman" w:cs="Times New Roman"/>
+          <w:sz w:val="24"/>
+          <w:szCs w:val="24"/>
+        </w:rPr>
+        <w:t xml:space="preserve">. </w:t>
+      </w:r>
+      <w:proofErr w:type="spellStart"/>
+      <w:r>
+        <w:rPr>
+          <w:rFonts w:ascii="Times New Roman" w:hAnsi="Times New Roman" w:cs="Times New Roman"/>
+          <w:sz w:val="24"/>
+          <w:szCs w:val="24"/>
+        </w:rPr>
+        <w:t>An</w:t>
+      </w:r>
+      <w:proofErr w:type="spellEnd"/>
+      <w:r>
+        <w:rPr>
+          <w:rFonts w:ascii="Times New Roman" w:hAnsi="Times New Roman" w:cs="Times New Roman"/>
+          <w:sz w:val="24"/>
+          <w:szCs w:val="24"/>
+        </w:rPr>
+        <w:t xml:space="preserve"> </w:t>
+      </w:r>
+      <w:proofErr w:type="spellStart"/>
+      <w:r>
+        <w:rPr>
+          <w:rFonts w:ascii="Times New Roman" w:hAnsi="Times New Roman" w:cs="Times New Roman"/>
+          <w:sz w:val="24"/>
+          <w:szCs w:val="24"/>
+        </w:rPr>
+        <w:t>option</w:t>
+      </w:r>
+      <w:proofErr w:type="spellEnd"/>
+    </w:p>
+    <w:p>
+      <w:pPr>
+        <w:pStyle w:val="Prrafodelista"/>
+        <w:jc w:val="both"/>
+        <w:rPr>
+          <w:rFonts w:ascii="Times New Roman" w:hAnsi="Times New Roman" w:cs="Times New Roman"/>
+          <w:sz w:val="24"/>
+          <w:szCs w:val="24"/>
+        </w:rPr>
+      </w:pPr>
+      <w:proofErr w:type="spellStart"/>
+      <w:r>
+        <w:rPr>
+          <w:rFonts w:ascii="Times New Roman" w:hAnsi="Times New Roman" w:cs="Times New Roman"/>
+          <w:sz w:val="24"/>
+          <w:szCs w:val="24"/>
+        </w:rPr>
+        <w:t>node</w:t>
+      </w:r>
+      <w:proofErr w:type="spellEnd"/>
+      <w:r>
+        <w:rPr>
+          <w:rFonts w:ascii="Times New Roman" w:hAnsi="Times New Roman" w:cs="Times New Roman"/>
+          <w:sz w:val="24"/>
+          <w:szCs w:val="24"/>
+        </w:rPr>
+        <w:t xml:space="preserve"> </w:t>
+      </w:r>
+      <w:proofErr w:type="spellStart"/>
+      <w:r>
+        <w:rPr>
+          <w:rFonts w:ascii="Times New Roman" w:hAnsi="Times New Roman" w:cs="Times New Roman"/>
+          <w:sz w:val="24"/>
+          <w:szCs w:val="24"/>
+        </w:rPr>
+        <w:t>is</w:t>
+      </w:r>
+      <w:proofErr w:type="spellEnd"/>
+      <w:r>
+        <w:rPr>
+          <w:rFonts w:ascii="Times New Roman" w:hAnsi="Times New Roman" w:cs="Times New Roman"/>
+          <w:sz w:val="24"/>
+          <w:szCs w:val="24"/>
+        </w:rPr>
+        <w:t xml:space="preserve"> </w:t>
+      </w:r>
+      <w:proofErr w:type="spellStart"/>
+      <w:r>
+        <w:rPr>
+          <w:rFonts w:ascii="Times New Roman" w:hAnsi="Times New Roman" w:cs="Times New Roman"/>
+          <w:sz w:val="24"/>
+          <w:szCs w:val="24"/>
+        </w:rPr>
+        <w:t>essentially</w:t>
+      </w:r>
+      <w:proofErr w:type="spellEnd"/>
+      <w:r>
+        <w:rPr>
+          <w:rFonts w:ascii="Times New Roman" w:hAnsi="Times New Roman" w:cs="Times New Roman"/>
+          <w:sz w:val="24"/>
+          <w:szCs w:val="24"/>
+        </w:rPr>
+        <w:t xml:space="preserve"> a </w:t>
+      </w:r>
+      <w:proofErr w:type="spellStart"/>
+      <w:r>
+        <w:rPr>
+          <w:rFonts w:ascii="Times New Roman" w:hAnsi="Times New Roman" w:cs="Times New Roman"/>
+          <w:sz w:val="24"/>
+          <w:szCs w:val="24"/>
+        </w:rPr>
+        <w:t>split</w:t>
+      </w:r>
+      <w:proofErr w:type="spellEnd"/>
+      <w:r>
+        <w:rPr>
+          <w:rFonts w:ascii="Times New Roman" w:hAnsi="Times New Roman" w:cs="Times New Roman"/>
+          <w:sz w:val="24"/>
+          <w:szCs w:val="24"/>
+        </w:rPr>
+        <w:t xml:space="preserve"> </w:t>
+      </w:r>
+      <w:proofErr w:type="spellStart"/>
+      <w:r>
+        <w:rPr>
+          <w:rFonts w:ascii="Times New Roman" w:hAnsi="Times New Roman" w:cs="Times New Roman"/>
+          <w:sz w:val="24"/>
+          <w:szCs w:val="24"/>
+        </w:rPr>
+        <w:t>node</w:t>
+      </w:r>
+      <w:proofErr w:type="spellEnd"/>
+      <w:r>
+        <w:rPr>
+          <w:rFonts w:ascii="Times New Roman" w:hAnsi="Times New Roman" w:cs="Times New Roman"/>
+          <w:sz w:val="24"/>
+          <w:szCs w:val="24"/>
+        </w:rPr>
+        <w:t xml:space="preserve"> </w:t>
+      </w:r>
+      <w:proofErr w:type="spellStart"/>
+      <w:r>
+        <w:rPr>
+          <w:rFonts w:ascii="Times New Roman" w:hAnsi="Times New Roman" w:cs="Times New Roman"/>
+          <w:sz w:val="24"/>
+          <w:szCs w:val="24"/>
+        </w:rPr>
+        <w:t>with</w:t>
+      </w:r>
+      <w:proofErr w:type="spellEnd"/>
+      <w:r>
+        <w:rPr>
+          <w:rFonts w:ascii="Times New Roman" w:hAnsi="Times New Roman" w:cs="Times New Roman"/>
+          <w:sz w:val="24"/>
+          <w:szCs w:val="24"/>
+        </w:rPr>
+        <w:t xml:space="preserve"> </w:t>
+      </w:r>
+      <w:proofErr w:type="spellStart"/>
+      <w:r>
+        <w:rPr>
+          <w:rFonts w:ascii="Times New Roman" w:hAnsi="Times New Roman" w:cs="Times New Roman"/>
+          <w:sz w:val="24"/>
+          <w:szCs w:val="24"/>
+        </w:rPr>
+        <w:t>multiple</w:t>
+      </w:r>
+      <w:proofErr w:type="spellEnd"/>
+      <w:r>
+        <w:rPr>
+          <w:rFonts w:ascii="Times New Roman" w:hAnsi="Times New Roman" w:cs="Times New Roman"/>
+          <w:sz w:val="24"/>
+          <w:szCs w:val="24"/>
+        </w:rPr>
+        <w:t xml:space="preserve"> </w:t>
+      </w:r>
+      <w:proofErr w:type="spellStart"/>
+      <w:r>
+        <w:rPr>
+          <w:rFonts w:ascii="Times New Roman" w:hAnsi="Times New Roman" w:cs="Times New Roman"/>
+          <w:sz w:val="24"/>
+          <w:szCs w:val="24"/>
+        </w:rPr>
+        <w:t>conditions</w:t>
+      </w:r>
+      <w:proofErr w:type="spellEnd"/>
+      <w:r>
+        <w:rPr>
+          <w:rFonts w:ascii="Times New Roman" w:hAnsi="Times New Roman" w:cs="Times New Roman"/>
+          <w:sz w:val="24"/>
+          <w:szCs w:val="24"/>
+        </w:rPr>
+        <w:t xml:space="preserve">. </w:t>
+      </w:r>
+      <w:proofErr w:type="spellStart"/>
+      <w:r>
+        <w:rPr>
+          <w:rFonts w:ascii="Times New Roman" w:hAnsi="Times New Roman" w:cs="Times New Roman"/>
+          <w:sz w:val="24"/>
+          <w:szCs w:val="24"/>
+        </w:rPr>
+        <w:t>Thus</w:t>
+      </w:r>
+      <w:proofErr w:type="spellEnd"/>
+      <w:r>
+        <w:rPr>
+          <w:rFonts w:ascii="Times New Roman" w:hAnsi="Times New Roman" w:cs="Times New Roman"/>
+          <w:sz w:val="24"/>
+          <w:szCs w:val="24"/>
+        </w:rPr>
+        <w:t>, a</w:t>
+      </w:r>
+      <w:r>
+        <w:rPr>
+          <w:rFonts w:ascii="Times New Roman" w:hAnsi="Times New Roman" w:cs="Times New Roman"/>
+          <w:sz w:val="24"/>
+          <w:szCs w:val="24"/>
+        </w:rPr>
+        <w:t xml:space="preserve"> </w:t>
+      </w:r>
+      <w:r>
+        <w:rPr>
+          <w:rFonts w:ascii="Times New Roman" w:hAnsi="Times New Roman" w:cs="Times New Roman"/>
+          <w:sz w:val="24"/>
+          <w:szCs w:val="24"/>
+        </w:rPr>
+        <w:t xml:space="preserve">new </w:t>
+      </w:r>
+      <w:proofErr w:type="spellStart"/>
+      <w:r>
+        <w:rPr>
+          <w:rFonts w:ascii="Times New Roman" w:hAnsi="Times New Roman" w:cs="Times New Roman"/>
+          <w:sz w:val="24"/>
+          <w:szCs w:val="24"/>
+        </w:rPr>
+        <w:t>instance</w:t>
+      </w:r>
+      <w:proofErr w:type="spellEnd"/>
+      <w:r>
+        <w:rPr>
+          <w:rFonts w:ascii="Times New Roman" w:hAnsi="Times New Roman" w:cs="Times New Roman"/>
+          <w:sz w:val="24"/>
+          <w:szCs w:val="24"/>
+        </w:rPr>
+        <w:t xml:space="preserve"> </w:t>
+      </w:r>
+      <w:proofErr w:type="spellStart"/>
+      <w:r>
+        <w:rPr>
+          <w:rFonts w:ascii="Times New Roman" w:hAnsi="Times New Roman" w:cs="Times New Roman"/>
+          <w:sz w:val="24"/>
+          <w:szCs w:val="24"/>
+        </w:rPr>
+        <w:t>travels</w:t>
+      </w:r>
+      <w:proofErr w:type="spellEnd"/>
+      <w:r>
+        <w:rPr>
+          <w:rFonts w:ascii="Times New Roman" w:hAnsi="Times New Roman" w:cs="Times New Roman"/>
+          <w:sz w:val="24"/>
+          <w:szCs w:val="24"/>
+        </w:rPr>
+        <w:t xml:space="preserve"> </w:t>
+      </w:r>
+      <w:proofErr w:type="spellStart"/>
+      <w:r>
+        <w:rPr>
+          <w:rFonts w:ascii="Times New Roman" w:hAnsi="Times New Roman" w:cs="Times New Roman"/>
+          <w:sz w:val="24"/>
+          <w:szCs w:val="24"/>
+        </w:rPr>
+        <w:t>along</w:t>
+      </w:r>
+      <w:proofErr w:type="spellEnd"/>
+      <w:r>
+        <w:rPr>
+          <w:rFonts w:ascii="Times New Roman" w:hAnsi="Times New Roman" w:cs="Times New Roman"/>
+          <w:sz w:val="24"/>
+          <w:szCs w:val="24"/>
+        </w:rPr>
+        <w:t xml:space="preserve"> </w:t>
+      </w:r>
+      <w:proofErr w:type="spellStart"/>
+      <w:r>
+        <w:rPr>
+          <w:rFonts w:ascii="Times New Roman" w:hAnsi="Times New Roman" w:cs="Times New Roman"/>
+          <w:sz w:val="24"/>
+          <w:szCs w:val="24"/>
+        </w:rPr>
+        <w:t>all</w:t>
+      </w:r>
+      <w:proofErr w:type="spellEnd"/>
+      <w:r>
+        <w:rPr>
+          <w:rFonts w:ascii="Times New Roman" w:hAnsi="Times New Roman" w:cs="Times New Roman"/>
+          <w:sz w:val="24"/>
+          <w:szCs w:val="24"/>
+        </w:rPr>
+        <w:t xml:space="preserve"> </w:t>
+      </w:r>
+      <w:proofErr w:type="spellStart"/>
+      <w:r>
+        <w:rPr>
+          <w:rFonts w:ascii="Times New Roman" w:hAnsi="Times New Roman" w:cs="Times New Roman"/>
+          <w:sz w:val="24"/>
+          <w:szCs w:val="24"/>
+        </w:rPr>
+        <w:t>children</w:t>
+      </w:r>
+      <w:proofErr w:type="spellEnd"/>
+      <w:r>
+        <w:rPr>
+          <w:rFonts w:ascii="Times New Roman" w:hAnsi="Times New Roman" w:cs="Times New Roman"/>
+          <w:sz w:val="24"/>
+          <w:szCs w:val="24"/>
+        </w:rPr>
+        <w:t xml:space="preserve"> </w:t>
+      </w:r>
+      <w:proofErr w:type="spellStart"/>
+      <w:r>
+        <w:rPr>
+          <w:rFonts w:ascii="Times New Roman" w:hAnsi="Times New Roman" w:cs="Times New Roman"/>
+          <w:sz w:val="24"/>
+          <w:szCs w:val="24"/>
+        </w:rPr>
+        <w:t>nodes</w:t>
+      </w:r>
+      <w:proofErr w:type="spellEnd"/>
+      <w:r>
+        <w:rPr>
+          <w:rFonts w:ascii="Times New Roman" w:hAnsi="Times New Roman" w:cs="Times New Roman"/>
+          <w:sz w:val="24"/>
+          <w:szCs w:val="24"/>
+        </w:rPr>
+        <w:t xml:space="preserve"> </w:t>
+      </w:r>
+      <w:proofErr w:type="spellStart"/>
+      <w:r>
+        <w:rPr>
+          <w:rFonts w:ascii="Times New Roman" w:hAnsi="Times New Roman" w:cs="Times New Roman"/>
+          <w:sz w:val="24"/>
+          <w:szCs w:val="24"/>
+        </w:rPr>
+        <w:t>whose</w:t>
+      </w:r>
+      <w:proofErr w:type="spellEnd"/>
+      <w:r>
+        <w:rPr>
+          <w:rFonts w:ascii="Times New Roman" w:hAnsi="Times New Roman" w:cs="Times New Roman"/>
+          <w:sz w:val="24"/>
+          <w:szCs w:val="24"/>
+        </w:rPr>
+        <w:t xml:space="preserve"> </w:t>
+      </w:r>
+      <w:proofErr w:type="spellStart"/>
+      <w:r>
+        <w:rPr>
+          <w:rFonts w:ascii="Times New Roman" w:hAnsi="Times New Roman" w:cs="Times New Roman"/>
+          <w:sz w:val="24"/>
+          <w:szCs w:val="24"/>
+        </w:rPr>
+        <w:t>conditions</w:t>
+      </w:r>
+      <w:proofErr w:type="spellEnd"/>
+      <w:r>
+        <w:rPr>
+          <w:rFonts w:ascii="Times New Roman" w:hAnsi="Times New Roman" w:cs="Times New Roman"/>
+          <w:sz w:val="24"/>
+          <w:szCs w:val="24"/>
+        </w:rPr>
+        <w:t xml:space="preserve"> </w:t>
+      </w:r>
+      <w:r>
+        <w:rPr>
+          <w:rFonts w:ascii="Times New Roman" w:hAnsi="Times New Roman" w:cs="Times New Roman"/>
+          <w:sz w:val="24"/>
+          <w:szCs w:val="24"/>
+        </w:rPr>
+        <w:t xml:space="preserve">are true. HOT </w:t>
+      </w:r>
+      <w:proofErr w:type="spellStart"/>
+      <w:r>
+        <w:rPr>
+          <w:rFonts w:ascii="Times New Roman" w:hAnsi="Times New Roman" w:cs="Times New Roman"/>
+          <w:sz w:val="24"/>
+          <w:szCs w:val="24"/>
+        </w:rPr>
+        <w:t>performs</w:t>
+      </w:r>
+      <w:proofErr w:type="spellEnd"/>
+      <w:r>
+        <w:rPr>
+          <w:rFonts w:ascii="Times New Roman" w:hAnsi="Times New Roman" w:cs="Times New Roman"/>
+          <w:sz w:val="24"/>
+          <w:szCs w:val="24"/>
+        </w:rPr>
+        <w:t xml:space="preserve"> a </w:t>
+      </w:r>
+      <w:proofErr w:type="spellStart"/>
+      <w:r>
+        <w:rPr>
+          <w:rFonts w:ascii="Times New Roman" w:hAnsi="Times New Roman" w:cs="Times New Roman"/>
+          <w:sz w:val="24"/>
+          <w:szCs w:val="24"/>
+        </w:rPr>
+        <w:t>prediction</w:t>
+      </w:r>
+      <w:proofErr w:type="spellEnd"/>
+      <w:r>
+        <w:rPr>
+          <w:rFonts w:ascii="Times New Roman" w:hAnsi="Times New Roman" w:cs="Times New Roman"/>
+          <w:sz w:val="24"/>
+          <w:szCs w:val="24"/>
+        </w:rPr>
+        <w:t xml:space="preserve"> </w:t>
+      </w:r>
+      <w:proofErr w:type="spellStart"/>
+      <w:r>
+        <w:rPr>
+          <w:rFonts w:ascii="Times New Roman" w:hAnsi="Times New Roman" w:cs="Times New Roman"/>
+          <w:sz w:val="24"/>
+          <w:szCs w:val="24"/>
+        </w:rPr>
+        <w:t>by</w:t>
+      </w:r>
+      <w:proofErr w:type="spellEnd"/>
+      <w:r>
+        <w:rPr>
+          <w:rFonts w:ascii="Times New Roman" w:hAnsi="Times New Roman" w:cs="Times New Roman"/>
+          <w:sz w:val="24"/>
+          <w:szCs w:val="24"/>
+        </w:rPr>
+        <w:t xml:space="preserve"> </w:t>
+      </w:r>
+      <w:proofErr w:type="spellStart"/>
+      <w:r>
+        <w:rPr>
+          <w:rFonts w:ascii="Times New Roman" w:hAnsi="Times New Roman" w:cs="Times New Roman"/>
+          <w:sz w:val="24"/>
+          <w:szCs w:val="24"/>
+        </w:rPr>
+        <w:t>averaging</w:t>
+      </w:r>
+      <w:proofErr w:type="spellEnd"/>
+      <w:r>
+        <w:rPr>
+          <w:rFonts w:ascii="Times New Roman" w:hAnsi="Times New Roman" w:cs="Times New Roman"/>
+          <w:sz w:val="24"/>
+          <w:szCs w:val="24"/>
+        </w:rPr>
+        <w:t xml:space="preserve"> </w:t>
+      </w:r>
+      <w:proofErr w:type="spellStart"/>
+      <w:r>
+        <w:rPr>
+          <w:rFonts w:ascii="Times New Roman" w:hAnsi="Times New Roman" w:cs="Times New Roman"/>
+          <w:sz w:val="24"/>
+          <w:szCs w:val="24"/>
+        </w:rPr>
+        <w:t>the</w:t>
+      </w:r>
+      <w:proofErr w:type="spellEnd"/>
+      <w:r>
+        <w:rPr>
+          <w:rFonts w:ascii="Times New Roman" w:hAnsi="Times New Roman" w:cs="Times New Roman"/>
+          <w:sz w:val="24"/>
+          <w:szCs w:val="24"/>
+        </w:rPr>
+        <w:t xml:space="preserve"> </w:t>
+      </w:r>
+      <w:proofErr w:type="spellStart"/>
+      <w:r>
+        <w:rPr>
+          <w:rFonts w:ascii="Times New Roman" w:hAnsi="Times New Roman" w:cs="Times New Roman"/>
+          <w:sz w:val="24"/>
+          <w:szCs w:val="24"/>
+        </w:rPr>
+        <w:t>weight</w:t>
+      </w:r>
+      <w:proofErr w:type="spellEnd"/>
+      <w:r>
+        <w:rPr>
+          <w:rFonts w:ascii="Times New Roman" w:hAnsi="Times New Roman" w:cs="Times New Roman"/>
+          <w:sz w:val="24"/>
+          <w:szCs w:val="24"/>
+        </w:rPr>
+        <w:t xml:space="preserve"> </w:t>
+      </w:r>
+      <w:proofErr w:type="spellStart"/>
+      <w:r>
+        <w:rPr>
+          <w:rFonts w:ascii="Times New Roman" w:hAnsi="Times New Roman" w:cs="Times New Roman"/>
+          <w:sz w:val="24"/>
+          <w:szCs w:val="24"/>
+        </w:rPr>
+        <w:t>of</w:t>
+      </w:r>
+      <w:proofErr w:type="spellEnd"/>
+      <w:r>
+        <w:rPr>
+          <w:rFonts w:ascii="Times New Roman" w:hAnsi="Times New Roman" w:cs="Times New Roman"/>
+          <w:sz w:val="24"/>
+          <w:szCs w:val="24"/>
+        </w:rPr>
+        <w:t xml:space="preserve"> </w:t>
+      </w:r>
+      <w:proofErr w:type="spellStart"/>
+      <w:r>
+        <w:rPr>
+          <w:rFonts w:ascii="Times New Roman" w:hAnsi="Times New Roman" w:cs="Times New Roman"/>
+          <w:sz w:val="24"/>
+          <w:szCs w:val="24"/>
+        </w:rPr>
+        <w:t>the</w:t>
+      </w:r>
+      <w:proofErr w:type="spellEnd"/>
+      <w:r>
+        <w:rPr>
+          <w:rFonts w:ascii="Times New Roman" w:hAnsi="Times New Roman" w:cs="Times New Roman"/>
+          <w:sz w:val="24"/>
+          <w:szCs w:val="24"/>
+        </w:rPr>
+        <w:t xml:space="preserve"> </w:t>
+      </w:r>
+      <w:proofErr w:type="spellStart"/>
+      <w:r>
+        <w:rPr>
+          <w:rFonts w:ascii="Times New Roman" w:hAnsi="Times New Roman" w:cs="Times New Roman"/>
+          <w:sz w:val="24"/>
+          <w:szCs w:val="24"/>
+        </w:rPr>
+        <w:t>predictions</w:t>
+      </w:r>
+      <w:proofErr w:type="spellEnd"/>
+      <w:r>
+        <w:rPr>
+          <w:rFonts w:ascii="Times New Roman" w:hAnsi="Times New Roman" w:cs="Times New Roman"/>
+          <w:sz w:val="24"/>
+          <w:szCs w:val="24"/>
+        </w:rPr>
+        <w:t xml:space="preserve"> </w:t>
+      </w:r>
+      <w:proofErr w:type="spellStart"/>
+      <w:r>
+        <w:rPr>
+          <w:rFonts w:ascii="Times New Roman" w:hAnsi="Times New Roman" w:cs="Times New Roman"/>
+          <w:sz w:val="24"/>
+          <w:szCs w:val="24"/>
+        </w:rPr>
+        <w:t>of</w:t>
+      </w:r>
+      <w:proofErr w:type="spellEnd"/>
+      <w:r>
+        <w:rPr>
+          <w:rFonts w:ascii="Times New Roman" w:hAnsi="Times New Roman" w:cs="Times New Roman"/>
+          <w:sz w:val="24"/>
+          <w:szCs w:val="24"/>
+        </w:rPr>
+        <w:t xml:space="preserve"> </w:t>
+      </w:r>
+      <w:proofErr w:type="spellStart"/>
+      <w:r>
+        <w:rPr>
+          <w:rFonts w:ascii="Times New Roman" w:hAnsi="Times New Roman" w:cs="Times New Roman"/>
+          <w:sz w:val="24"/>
+          <w:szCs w:val="24"/>
+        </w:rPr>
+        <w:t>all</w:t>
+      </w:r>
+      <w:proofErr w:type="spellEnd"/>
+      <w:r>
+        <w:rPr>
+          <w:rFonts w:ascii="Times New Roman" w:hAnsi="Times New Roman" w:cs="Times New Roman"/>
+          <w:sz w:val="24"/>
+          <w:szCs w:val="24"/>
+        </w:rPr>
+        <w:t xml:space="preserve"> </w:t>
+      </w:r>
+      <w:proofErr w:type="spellStart"/>
+      <w:r>
+        <w:rPr>
+          <w:rFonts w:ascii="Times New Roman" w:hAnsi="Times New Roman" w:cs="Times New Roman"/>
+          <w:sz w:val="24"/>
+          <w:szCs w:val="24"/>
+        </w:rPr>
+        <w:t>leaves</w:t>
+      </w:r>
+      <w:proofErr w:type="spellEnd"/>
+      <w:r>
+        <w:rPr>
+          <w:rFonts w:ascii="Times New Roman" w:hAnsi="Times New Roman" w:cs="Times New Roman"/>
+          <w:sz w:val="24"/>
+          <w:szCs w:val="24"/>
+        </w:rPr>
+        <w:t xml:space="preserve"> </w:t>
+      </w:r>
+      <w:proofErr w:type="spellStart"/>
+      <w:r>
+        <w:rPr>
+          <w:rFonts w:ascii="Times New Roman" w:hAnsi="Times New Roman" w:cs="Times New Roman"/>
+          <w:sz w:val="24"/>
+          <w:szCs w:val="24"/>
+        </w:rPr>
+        <w:t>reached</w:t>
+      </w:r>
+      <w:proofErr w:type="spellEnd"/>
+      <w:r>
+        <w:rPr>
+          <w:rFonts w:ascii="Times New Roman" w:hAnsi="Times New Roman" w:cs="Times New Roman"/>
+          <w:sz w:val="24"/>
+          <w:szCs w:val="24"/>
+        </w:rPr>
+        <w:t xml:space="preserve">. </w:t>
+      </w:r>
+      <w:proofErr w:type="spellStart"/>
+      <w:r>
+        <w:rPr>
+          <w:rFonts w:ascii="Times New Roman" w:hAnsi="Times New Roman" w:cs="Times New Roman"/>
+          <w:sz w:val="24"/>
+          <w:szCs w:val="24"/>
+        </w:rPr>
+        <w:t>This</w:t>
+      </w:r>
+      <w:proofErr w:type="spellEnd"/>
+      <w:r>
+        <w:rPr>
+          <w:rFonts w:ascii="Times New Roman" w:hAnsi="Times New Roman" w:cs="Times New Roman"/>
+          <w:sz w:val="24"/>
+          <w:szCs w:val="24"/>
+        </w:rPr>
+        <w:t xml:space="preserve"> </w:t>
+      </w:r>
+      <w:proofErr w:type="spellStart"/>
+      <w:r>
+        <w:rPr>
+          <w:rFonts w:ascii="Times New Roman" w:hAnsi="Times New Roman" w:cs="Times New Roman"/>
+          <w:sz w:val="24"/>
+          <w:szCs w:val="24"/>
+        </w:rPr>
+        <w:t>algorithm</w:t>
+      </w:r>
+      <w:proofErr w:type="spellEnd"/>
+      <w:r>
+        <w:rPr>
+          <w:rFonts w:ascii="Times New Roman" w:hAnsi="Times New Roman" w:cs="Times New Roman"/>
+          <w:sz w:val="24"/>
+          <w:szCs w:val="24"/>
+        </w:rPr>
+        <w:t xml:space="preserve"> </w:t>
+      </w:r>
+      <w:proofErr w:type="spellStart"/>
+      <w:r>
+        <w:rPr>
+          <w:rFonts w:ascii="Times New Roman" w:hAnsi="Times New Roman" w:cs="Times New Roman"/>
+          <w:sz w:val="24"/>
+          <w:szCs w:val="24"/>
+        </w:rPr>
+        <w:t>presented</w:t>
+      </w:r>
+      <w:proofErr w:type="spellEnd"/>
+      <w:r>
+        <w:rPr>
+          <w:rFonts w:ascii="Times New Roman" w:hAnsi="Times New Roman" w:cs="Times New Roman"/>
+          <w:sz w:val="24"/>
+          <w:szCs w:val="24"/>
+        </w:rPr>
+        <w:t xml:space="preserve"> </w:t>
+      </w:r>
+      <w:proofErr w:type="spellStart"/>
+      <w:r>
+        <w:rPr>
+          <w:rFonts w:ascii="Times New Roman" w:hAnsi="Times New Roman" w:cs="Times New Roman"/>
+          <w:sz w:val="24"/>
+          <w:szCs w:val="24"/>
+        </w:rPr>
+        <w:t>predictive</w:t>
+      </w:r>
+      <w:proofErr w:type="spellEnd"/>
+      <w:r>
+        <w:rPr>
+          <w:rFonts w:ascii="Times New Roman" w:hAnsi="Times New Roman" w:cs="Times New Roman"/>
+          <w:sz w:val="24"/>
+          <w:szCs w:val="24"/>
+        </w:rPr>
+        <w:t xml:space="preserve"> performance </w:t>
+      </w:r>
+      <w:proofErr w:type="spellStart"/>
+      <w:r>
+        <w:rPr>
+          <w:rFonts w:ascii="Times New Roman" w:hAnsi="Times New Roman" w:cs="Times New Roman"/>
+          <w:sz w:val="24"/>
+          <w:szCs w:val="24"/>
+        </w:rPr>
+        <w:t>higher</w:t>
+      </w:r>
+      <w:proofErr w:type="spellEnd"/>
+      <w:r>
+        <w:rPr>
+          <w:rFonts w:ascii="Times New Roman" w:hAnsi="Times New Roman" w:cs="Times New Roman"/>
+          <w:sz w:val="24"/>
+          <w:szCs w:val="24"/>
+        </w:rPr>
+        <w:t xml:space="preserve"> </w:t>
+      </w:r>
+      <w:proofErr w:type="spellStart"/>
+      <w:r>
+        <w:rPr>
+          <w:rFonts w:ascii="Times New Roman" w:hAnsi="Times New Roman" w:cs="Times New Roman"/>
+          <w:sz w:val="24"/>
+          <w:szCs w:val="24"/>
+        </w:rPr>
+        <w:t>than</w:t>
+      </w:r>
+      <w:proofErr w:type="spellEnd"/>
+      <w:r>
+        <w:rPr>
+          <w:rFonts w:ascii="Times New Roman" w:hAnsi="Times New Roman" w:cs="Times New Roman"/>
+          <w:sz w:val="24"/>
+          <w:szCs w:val="24"/>
+        </w:rPr>
+        <w:t xml:space="preserve"> VFDT, at </w:t>
+      </w:r>
+      <w:proofErr w:type="spellStart"/>
+      <w:r>
+        <w:rPr>
+          <w:rFonts w:ascii="Times New Roman" w:hAnsi="Times New Roman" w:cs="Times New Roman"/>
+          <w:sz w:val="24"/>
+          <w:szCs w:val="24"/>
+        </w:rPr>
+        <w:t>the</w:t>
+      </w:r>
+      <w:proofErr w:type="spellEnd"/>
+      <w:r>
+        <w:rPr>
+          <w:rFonts w:ascii="Times New Roman" w:hAnsi="Times New Roman" w:cs="Times New Roman"/>
+          <w:sz w:val="24"/>
+          <w:szCs w:val="24"/>
+        </w:rPr>
+        <w:t xml:space="preserve"> </w:t>
+      </w:r>
+      <w:proofErr w:type="spellStart"/>
+      <w:r>
+        <w:rPr>
+          <w:rFonts w:ascii="Times New Roman" w:hAnsi="Times New Roman" w:cs="Times New Roman"/>
+          <w:sz w:val="24"/>
+          <w:szCs w:val="24"/>
+        </w:rPr>
+        <w:t>cost</w:t>
+      </w:r>
+      <w:proofErr w:type="spellEnd"/>
+      <w:r>
+        <w:rPr>
+          <w:rFonts w:ascii="Times New Roman" w:hAnsi="Times New Roman" w:cs="Times New Roman"/>
+          <w:sz w:val="24"/>
+          <w:szCs w:val="24"/>
+        </w:rPr>
+        <w:t xml:space="preserve"> </w:t>
+      </w:r>
+      <w:proofErr w:type="spellStart"/>
+      <w:r>
+        <w:rPr>
+          <w:rFonts w:ascii="Times New Roman" w:hAnsi="Times New Roman" w:cs="Times New Roman"/>
+          <w:sz w:val="24"/>
+          <w:szCs w:val="24"/>
+        </w:rPr>
+        <w:t>of</w:t>
+      </w:r>
+      <w:proofErr w:type="spellEnd"/>
+      <w:r>
+        <w:rPr>
+          <w:rFonts w:ascii="Times New Roman" w:hAnsi="Times New Roman" w:cs="Times New Roman"/>
+          <w:sz w:val="24"/>
+          <w:szCs w:val="24"/>
+        </w:rPr>
+        <w:t xml:space="preserve"> </w:t>
+      </w:r>
+      <w:proofErr w:type="spellStart"/>
+      <w:r>
+        <w:rPr>
+          <w:rFonts w:ascii="Times New Roman" w:hAnsi="Times New Roman" w:cs="Times New Roman"/>
+          <w:sz w:val="24"/>
+          <w:szCs w:val="24"/>
+        </w:rPr>
+        <w:t>significant</w:t>
+      </w:r>
+      <w:proofErr w:type="spellEnd"/>
+      <w:r>
+        <w:rPr>
+          <w:rFonts w:ascii="Times New Roman" w:hAnsi="Times New Roman" w:cs="Times New Roman"/>
+          <w:sz w:val="24"/>
+          <w:szCs w:val="24"/>
+        </w:rPr>
+        <w:t xml:space="preserve"> </w:t>
+      </w:r>
+      <w:proofErr w:type="spellStart"/>
+      <w:r>
+        <w:rPr>
+          <w:rFonts w:ascii="Times New Roman" w:hAnsi="Times New Roman" w:cs="Times New Roman"/>
+          <w:sz w:val="24"/>
+          <w:szCs w:val="24"/>
+        </w:rPr>
+        <w:t>memory</w:t>
+      </w:r>
+      <w:proofErr w:type="spellEnd"/>
+      <w:r>
+        <w:rPr>
+          <w:rFonts w:ascii="Times New Roman" w:hAnsi="Times New Roman" w:cs="Times New Roman"/>
+          <w:sz w:val="24"/>
+          <w:szCs w:val="24"/>
+        </w:rPr>
+        <w:t xml:space="preserve"> </w:t>
+      </w:r>
+      <w:proofErr w:type="spellStart"/>
+      <w:r>
+        <w:rPr>
+          <w:rFonts w:ascii="Times New Roman" w:hAnsi="Times New Roman" w:cs="Times New Roman"/>
+          <w:sz w:val="24"/>
+          <w:szCs w:val="24"/>
+        </w:rPr>
+        <w:t>increase</w:t>
+      </w:r>
+      <w:proofErr w:type="spellEnd"/>
+      <w:r>
+        <w:rPr>
+          <w:rFonts w:ascii="Times New Roman" w:hAnsi="Times New Roman" w:cs="Times New Roman"/>
+          <w:sz w:val="24"/>
+          <w:szCs w:val="24"/>
+        </w:rPr>
+        <w:t>.</w:t>
+      </w:r>
+    </w:p>
+    <w:p>
+      <w:pPr>
+        <w:jc w:val="both"/>
+        <w:rPr>
+          <w:rFonts w:ascii="Times New Roman" w:hAnsi="Times New Roman" w:cs="Times New Roman"/>
+          <w:sz w:val="24"/>
+          <w:szCs w:val="24"/>
+        </w:rPr>
+      </w:pPr>
+      <w:bookmarkStart w:id="0" w:name="_GoBack"/>
+      <w:bookmarkEnd w:id="0"/>
+    </w:p>
+    <w:p>
+      <w:pPr>
+        <w:pStyle w:val="Prrafodelista"/>
+        <w:numPr>
+          <w:ilvl w:val="0"/>
+          <w:numId w:val="1"/>
+        </w:numPr>
+        <w:jc w:val="both"/>
+        <w:rPr>
+          <w:rFonts w:ascii="Times New Roman" w:hAnsi="Times New Roman" w:cs="Times New Roman"/>
+          <w:b/>
+          <w:sz w:val="24"/>
+          <w:szCs w:val="24"/>
+        </w:rPr>
+      </w:pPr>
+      <w:r>
+        <w:rPr>
+          <w:rFonts w:ascii="Times New Roman" w:hAnsi="Times New Roman" w:cs="Times New Roman"/>
+          <w:b/>
+          <w:sz w:val="24"/>
+          <w:szCs w:val="24"/>
+        </w:rPr>
+        <w:lastRenderedPageBreak/>
         <w:t xml:space="preserve">A </w:t>
       </w:r>
       <w:proofErr w:type="spellStart"/>
@@ -5772,7 +7391,6 @@
           <w:sz w:val="24"/>
           <w:szCs w:val="24"/>
         </w:rPr>
-        <w:lastRenderedPageBreak/>
         <w:t>by</w:t>
       </w:r>
       <w:proofErr w:type="spellEnd"/>
@@ -9852,6 +11470,7 @@
           <w:sz w:val="24"/>
           <w:szCs w:val="24"/>
         </w:rPr>
+        <w:lastRenderedPageBreak/>
         <w:t>Due</w:t>
       </w:r>
       <w:proofErr w:type="spellEnd"/>

</xml_diff>

<commit_message>
Añadido contenido al documento de árboles de decisión y de ensemble
</commit_message>
<xml_diff>
--- a/Documentation/Theory/Classification for data streams/Ensemble/Machine Learning for Data Streams_Ensemble.docx
+++ b/Documentation/Theory/Classification for data streams/Ensemble/Machine Learning for Data Streams_Ensemble.docx
@@ -5013,8 +5013,6 @@
           <w:szCs w:val="24"/>
         </w:rPr>
       </w:pPr>
-      <w:bookmarkStart w:id="0" w:name="_GoBack"/>
-      <w:bookmarkEnd w:id="0"/>
     </w:p>
     <w:p>
       <w:pPr>
@@ -10882,574 +10880,15 @@
     </w:p>
     <w:p>
       <w:pPr>
-        <w:ind w:firstLine="708"/>
+        <w:pStyle w:val="Prrafodelista"/>
         <w:jc w:val="both"/>
         <w:rPr>
           <w:rFonts w:ascii="Times New Roman" w:hAnsi="Times New Roman" w:cs="Times New Roman"/>
+          <w:b/>
           <w:sz w:val="24"/>
           <w:szCs w:val="24"/>
         </w:rPr>
       </w:pPr>
-      <w:r>
-        <w:rPr>
-          <w:rFonts w:ascii="Times New Roman" w:hAnsi="Times New Roman" w:cs="Times New Roman"/>
-          <w:sz w:val="24"/>
-          <w:szCs w:val="24"/>
-        </w:rPr>
-        <w:t>RESUMEN</w:t>
-      </w:r>
-      <w:r>
-        <w:rPr>
-          <w:rFonts w:ascii="Times New Roman" w:hAnsi="Times New Roman" w:cs="Times New Roman"/>
-          <w:sz w:val="24"/>
-          <w:szCs w:val="24"/>
-        </w:rPr>
-        <w:t xml:space="preserve"> </w:t>
-      </w:r>
-      <w:proofErr w:type="spellStart"/>
-      <w:r>
-        <w:rPr>
-          <w:rFonts w:ascii="Times New Roman" w:hAnsi="Times New Roman" w:cs="Times New Roman"/>
-          <w:sz w:val="24"/>
-          <w:szCs w:val="24"/>
-        </w:rPr>
-        <w:t>MReC</w:t>
-      </w:r>
-      <w:proofErr w:type="spellEnd"/>
-      <w:r>
-        <w:rPr>
-          <w:rFonts w:ascii="Times New Roman" w:hAnsi="Times New Roman" w:cs="Times New Roman"/>
-          <w:sz w:val="24"/>
-          <w:szCs w:val="24"/>
-        </w:rPr>
-        <w:t>-DFS</w:t>
-      </w:r>
-      <w:r>
-        <w:rPr>
-          <w:rFonts w:ascii="Times New Roman" w:hAnsi="Times New Roman" w:cs="Times New Roman"/>
-          <w:sz w:val="24"/>
-          <w:szCs w:val="24"/>
-        </w:rPr>
-        <w:t xml:space="preserve"> (RGBNC): </w:t>
-      </w:r>
-      <w:proofErr w:type="spellStart"/>
-      <w:r>
-        <w:rPr>
-          <w:rFonts w:ascii="Times New Roman" w:hAnsi="Times New Roman" w:cs="Times New Roman"/>
-          <w:sz w:val="24"/>
-          <w:szCs w:val="24"/>
-        </w:rPr>
-        <w:t>T</w:t>
-      </w:r>
-      <w:r>
-        <w:rPr>
-          <w:rFonts w:ascii="Times New Roman" w:hAnsi="Times New Roman" w:cs="Times New Roman"/>
-          <w:sz w:val="24"/>
-          <w:szCs w:val="24"/>
-        </w:rPr>
-        <w:t>hey</w:t>
-      </w:r>
-      <w:proofErr w:type="spellEnd"/>
-      <w:r>
-        <w:rPr>
-          <w:rFonts w:ascii="Times New Roman" w:hAnsi="Times New Roman" w:cs="Times New Roman"/>
-          <w:sz w:val="24"/>
-          <w:szCs w:val="24"/>
-        </w:rPr>
-        <w:t xml:space="preserve"> </w:t>
-      </w:r>
-      <w:proofErr w:type="spellStart"/>
-      <w:r>
-        <w:rPr>
-          <w:rFonts w:ascii="Times New Roman" w:hAnsi="Times New Roman" w:cs="Times New Roman"/>
-          <w:sz w:val="24"/>
-          <w:szCs w:val="24"/>
-        </w:rPr>
-        <w:t>utilized</w:t>
-      </w:r>
-      <w:proofErr w:type="spellEnd"/>
-      <w:r>
-        <w:rPr>
-          <w:rFonts w:ascii="Times New Roman" w:hAnsi="Times New Roman" w:cs="Times New Roman"/>
-          <w:sz w:val="24"/>
-          <w:szCs w:val="24"/>
-        </w:rPr>
-        <w:t xml:space="preserve"> </w:t>
-      </w:r>
-      <w:proofErr w:type="spellStart"/>
-      <w:r>
-        <w:rPr>
-          <w:rFonts w:ascii="Times New Roman" w:hAnsi="Times New Roman" w:cs="Times New Roman"/>
-          <w:sz w:val="24"/>
-          <w:szCs w:val="24"/>
-        </w:rPr>
-        <w:t>the</w:t>
-      </w:r>
-      <w:proofErr w:type="spellEnd"/>
-      <w:r>
-        <w:rPr>
-          <w:rFonts w:ascii="Times New Roman" w:hAnsi="Times New Roman" w:cs="Times New Roman"/>
-          <w:sz w:val="24"/>
-          <w:szCs w:val="24"/>
-        </w:rPr>
-        <w:t xml:space="preserve"> </w:t>
-      </w:r>
-      <w:proofErr w:type="spellStart"/>
-      <w:r>
-        <w:rPr>
-          <w:rFonts w:ascii="Times New Roman" w:hAnsi="Times New Roman" w:cs="Times New Roman"/>
-          <w:sz w:val="24"/>
-          <w:szCs w:val="24"/>
-        </w:rPr>
-        <w:t>Naive</w:t>
-      </w:r>
-      <w:proofErr w:type="spellEnd"/>
-      <w:r>
-        <w:rPr>
-          <w:rFonts w:ascii="Times New Roman" w:hAnsi="Times New Roman" w:cs="Times New Roman"/>
-          <w:sz w:val="24"/>
-          <w:szCs w:val="24"/>
-        </w:rPr>
-        <w:t xml:space="preserve"> Bayes (NB) </w:t>
-      </w:r>
-      <w:proofErr w:type="spellStart"/>
-      <w:r>
-        <w:rPr>
-          <w:rFonts w:ascii="Times New Roman" w:hAnsi="Times New Roman" w:cs="Times New Roman"/>
-          <w:sz w:val="24"/>
-          <w:szCs w:val="24"/>
-        </w:rPr>
-        <w:t>algorithm</w:t>
-      </w:r>
-      <w:proofErr w:type="spellEnd"/>
-      <w:r>
-        <w:rPr>
-          <w:rFonts w:ascii="Times New Roman" w:hAnsi="Times New Roman" w:cs="Times New Roman"/>
-          <w:sz w:val="24"/>
-          <w:szCs w:val="24"/>
-        </w:rPr>
-        <w:t xml:space="preserve"> </w:t>
-      </w:r>
-      <w:proofErr w:type="spellStart"/>
-      <w:r>
-        <w:rPr>
-          <w:rFonts w:ascii="Times New Roman" w:hAnsi="Times New Roman" w:cs="Times New Roman"/>
-          <w:sz w:val="24"/>
-          <w:szCs w:val="24"/>
-        </w:rPr>
-        <w:t>wit</w:t>
-      </w:r>
-      <w:r>
-        <w:rPr>
-          <w:rFonts w:ascii="Times New Roman" w:hAnsi="Times New Roman" w:cs="Times New Roman"/>
-          <w:sz w:val="24"/>
-          <w:szCs w:val="24"/>
-        </w:rPr>
-        <w:t>h</w:t>
-      </w:r>
-      <w:proofErr w:type="spellEnd"/>
-      <w:r>
-        <w:rPr>
-          <w:rFonts w:ascii="Times New Roman" w:hAnsi="Times New Roman" w:cs="Times New Roman"/>
-          <w:sz w:val="24"/>
-          <w:szCs w:val="24"/>
-        </w:rPr>
-        <w:t xml:space="preserve"> </w:t>
-      </w:r>
-      <w:proofErr w:type="spellStart"/>
-      <w:r>
-        <w:rPr>
-          <w:rFonts w:ascii="Times New Roman" w:hAnsi="Times New Roman" w:cs="Times New Roman"/>
-          <w:sz w:val="24"/>
-          <w:szCs w:val="24"/>
-        </w:rPr>
-        <w:t>ensemble</w:t>
-      </w:r>
-      <w:proofErr w:type="spellEnd"/>
-      <w:r>
-        <w:rPr>
-          <w:rFonts w:ascii="Times New Roman" w:hAnsi="Times New Roman" w:cs="Times New Roman"/>
-          <w:sz w:val="24"/>
-          <w:szCs w:val="24"/>
-        </w:rPr>
-        <w:t xml:space="preserve"> </w:t>
-      </w:r>
-      <w:proofErr w:type="spellStart"/>
-      <w:r>
-        <w:rPr>
-          <w:rFonts w:ascii="Times New Roman" w:hAnsi="Times New Roman" w:cs="Times New Roman"/>
-          <w:sz w:val="24"/>
-          <w:szCs w:val="24"/>
-        </w:rPr>
-        <w:t>weighting</w:t>
-      </w:r>
-      <w:proofErr w:type="spellEnd"/>
-      <w:r>
-        <w:rPr>
-          <w:rFonts w:ascii="Times New Roman" w:hAnsi="Times New Roman" w:cs="Times New Roman"/>
-          <w:sz w:val="24"/>
-          <w:szCs w:val="24"/>
-        </w:rPr>
-        <w:t xml:space="preserve"> </w:t>
-      </w:r>
-      <w:proofErr w:type="spellStart"/>
-      <w:r>
-        <w:rPr>
-          <w:rFonts w:ascii="Times New Roman" w:hAnsi="Times New Roman" w:cs="Times New Roman"/>
-          <w:sz w:val="24"/>
-          <w:szCs w:val="24"/>
-        </w:rPr>
-        <w:t>mechanism</w:t>
-      </w:r>
-      <w:proofErr w:type="spellEnd"/>
-      <w:r>
-        <w:rPr>
-          <w:rFonts w:ascii="Times New Roman" w:hAnsi="Times New Roman" w:cs="Times New Roman"/>
-          <w:sz w:val="24"/>
-          <w:szCs w:val="24"/>
-        </w:rPr>
-        <w:t xml:space="preserve"> </w:t>
-      </w:r>
-      <w:proofErr w:type="spellStart"/>
-      <w:r>
-        <w:rPr>
-          <w:rFonts w:ascii="Times New Roman" w:hAnsi="Times New Roman" w:cs="Times New Roman"/>
-          <w:sz w:val="24"/>
-          <w:szCs w:val="24"/>
-        </w:rPr>
-        <w:t>to</w:t>
-      </w:r>
-      <w:proofErr w:type="spellEnd"/>
-      <w:r>
-        <w:rPr>
-          <w:rFonts w:ascii="Times New Roman" w:hAnsi="Times New Roman" w:cs="Times New Roman"/>
-          <w:sz w:val="24"/>
-          <w:szCs w:val="24"/>
-        </w:rPr>
-        <w:t xml:space="preserve"> </w:t>
-      </w:r>
-      <w:proofErr w:type="spellStart"/>
-      <w:r>
-        <w:rPr>
-          <w:rFonts w:ascii="Times New Roman" w:hAnsi="Times New Roman" w:cs="Times New Roman"/>
-          <w:sz w:val="24"/>
-          <w:szCs w:val="24"/>
-        </w:rPr>
-        <w:t>handle</w:t>
-      </w:r>
-      <w:proofErr w:type="spellEnd"/>
-      <w:r>
-        <w:rPr>
-          <w:rFonts w:ascii="Times New Roman" w:hAnsi="Times New Roman" w:cs="Times New Roman"/>
-          <w:sz w:val="24"/>
-          <w:szCs w:val="24"/>
-        </w:rPr>
-        <w:t xml:space="preserve"> </w:t>
-      </w:r>
-      <w:proofErr w:type="spellStart"/>
-      <w:r>
-        <w:rPr>
-          <w:rFonts w:ascii="Times New Roman" w:hAnsi="Times New Roman" w:cs="Times New Roman"/>
-          <w:sz w:val="24"/>
-          <w:szCs w:val="24"/>
-        </w:rPr>
-        <w:t>the</w:t>
-      </w:r>
-      <w:proofErr w:type="spellEnd"/>
-      <w:r>
-        <w:rPr>
-          <w:rFonts w:ascii="Times New Roman" w:hAnsi="Times New Roman" w:cs="Times New Roman"/>
-          <w:sz w:val="24"/>
-          <w:szCs w:val="24"/>
-        </w:rPr>
-        <w:t xml:space="preserve"> </w:t>
-      </w:r>
-      <w:proofErr w:type="spellStart"/>
-      <w:r>
-        <w:rPr>
-          <w:rFonts w:ascii="Times New Roman" w:hAnsi="Times New Roman" w:cs="Times New Roman"/>
-          <w:sz w:val="24"/>
-          <w:szCs w:val="24"/>
-        </w:rPr>
-        <w:t>recurring</w:t>
-      </w:r>
-      <w:proofErr w:type="spellEnd"/>
-      <w:r>
-        <w:rPr>
-          <w:rFonts w:ascii="Times New Roman" w:hAnsi="Times New Roman" w:cs="Times New Roman"/>
-          <w:sz w:val="24"/>
-          <w:szCs w:val="24"/>
-        </w:rPr>
-        <w:t xml:space="preserve"> concep</w:t>
-      </w:r>
-      <w:r>
-        <w:rPr>
-          <w:rFonts w:ascii="Times New Roman" w:hAnsi="Times New Roman" w:cs="Times New Roman"/>
-          <w:sz w:val="24"/>
-          <w:szCs w:val="24"/>
-        </w:rPr>
-        <w:t xml:space="preserve">t </w:t>
-      </w:r>
-      <w:proofErr w:type="spellStart"/>
-      <w:r>
-        <w:rPr>
-          <w:rFonts w:ascii="Times New Roman" w:hAnsi="Times New Roman" w:cs="Times New Roman"/>
-          <w:sz w:val="24"/>
-          <w:szCs w:val="24"/>
-        </w:rPr>
-        <w:t>drift</w:t>
-      </w:r>
-      <w:proofErr w:type="spellEnd"/>
-      <w:r>
-        <w:rPr>
-          <w:rFonts w:ascii="Times New Roman" w:hAnsi="Times New Roman" w:cs="Times New Roman"/>
-          <w:sz w:val="24"/>
-          <w:szCs w:val="24"/>
-        </w:rPr>
-        <w:t xml:space="preserve"> </w:t>
-      </w:r>
-      <w:proofErr w:type="spellStart"/>
-      <w:r>
-        <w:rPr>
-          <w:rFonts w:ascii="Times New Roman" w:hAnsi="Times New Roman" w:cs="Times New Roman"/>
-          <w:sz w:val="24"/>
-          <w:szCs w:val="24"/>
-        </w:rPr>
-        <w:t>for</w:t>
-      </w:r>
-      <w:proofErr w:type="spellEnd"/>
-      <w:r>
-        <w:rPr>
-          <w:rFonts w:ascii="Times New Roman" w:hAnsi="Times New Roman" w:cs="Times New Roman"/>
-          <w:sz w:val="24"/>
-          <w:szCs w:val="24"/>
-        </w:rPr>
-        <w:t xml:space="preserve"> data </w:t>
-      </w:r>
-      <w:proofErr w:type="spellStart"/>
-      <w:r>
-        <w:rPr>
-          <w:rFonts w:ascii="Times New Roman" w:hAnsi="Times New Roman" w:cs="Times New Roman"/>
-          <w:sz w:val="24"/>
-          <w:szCs w:val="24"/>
-        </w:rPr>
-        <w:t>stream</w:t>
-      </w:r>
-      <w:proofErr w:type="spellEnd"/>
-      <w:r>
-        <w:rPr>
-          <w:rFonts w:ascii="Times New Roman" w:hAnsi="Times New Roman" w:cs="Times New Roman"/>
-          <w:sz w:val="24"/>
-          <w:szCs w:val="24"/>
-        </w:rPr>
-        <w:t xml:space="preserve"> </w:t>
-      </w:r>
-      <w:proofErr w:type="spellStart"/>
-      <w:r>
-        <w:rPr>
-          <w:rFonts w:ascii="Times New Roman" w:hAnsi="Times New Roman" w:cs="Times New Roman"/>
-          <w:sz w:val="24"/>
-          <w:szCs w:val="24"/>
-        </w:rPr>
-        <w:t>classification</w:t>
-      </w:r>
-      <w:proofErr w:type="spellEnd"/>
-      <w:r>
-        <w:rPr>
-          <w:rFonts w:ascii="Times New Roman" w:hAnsi="Times New Roman" w:cs="Times New Roman"/>
-          <w:sz w:val="24"/>
-          <w:szCs w:val="24"/>
-        </w:rPr>
-        <w:t xml:space="preserve">. In </w:t>
-      </w:r>
-      <w:proofErr w:type="spellStart"/>
-      <w:r>
-        <w:rPr>
-          <w:rFonts w:ascii="Times New Roman" w:hAnsi="Times New Roman" w:cs="Times New Roman"/>
-          <w:sz w:val="24"/>
-          <w:szCs w:val="24"/>
-        </w:rPr>
-        <w:t>their</w:t>
-      </w:r>
-      <w:proofErr w:type="spellEnd"/>
-      <w:r>
-        <w:rPr>
-          <w:rFonts w:ascii="Times New Roman" w:hAnsi="Times New Roman" w:cs="Times New Roman"/>
-          <w:sz w:val="24"/>
-          <w:szCs w:val="24"/>
-        </w:rPr>
-        <w:t xml:space="preserve"> </w:t>
-      </w:r>
-      <w:proofErr w:type="spellStart"/>
-      <w:r>
-        <w:rPr>
-          <w:rFonts w:ascii="Times New Roman" w:hAnsi="Times New Roman" w:cs="Times New Roman"/>
-          <w:sz w:val="24"/>
-          <w:szCs w:val="24"/>
-        </w:rPr>
-        <w:t>method</w:t>
-      </w:r>
-      <w:proofErr w:type="spellEnd"/>
-      <w:r>
-        <w:rPr>
-          <w:rFonts w:ascii="Times New Roman" w:hAnsi="Times New Roman" w:cs="Times New Roman"/>
-          <w:sz w:val="24"/>
-          <w:szCs w:val="24"/>
-        </w:rPr>
-        <w:t xml:space="preserve">, </w:t>
-      </w:r>
-      <w:proofErr w:type="spellStart"/>
-      <w:r>
-        <w:rPr>
-          <w:rFonts w:ascii="Times New Roman" w:hAnsi="Times New Roman" w:cs="Times New Roman"/>
-          <w:sz w:val="24"/>
-          <w:szCs w:val="24"/>
-        </w:rPr>
-        <w:t>the</w:t>
-      </w:r>
-      <w:proofErr w:type="spellEnd"/>
-      <w:r>
-        <w:rPr>
-          <w:rFonts w:ascii="Times New Roman" w:hAnsi="Times New Roman" w:cs="Times New Roman"/>
-          <w:sz w:val="24"/>
-          <w:szCs w:val="24"/>
-        </w:rPr>
-        <w:t xml:space="preserve"> </w:t>
-      </w:r>
-      <w:proofErr w:type="spellStart"/>
-      <w:r>
-        <w:rPr>
-          <w:rFonts w:ascii="Times New Roman" w:hAnsi="Times New Roman" w:cs="Times New Roman"/>
-          <w:sz w:val="24"/>
-          <w:szCs w:val="24"/>
-        </w:rPr>
-        <w:t>ensemble</w:t>
-      </w:r>
-      <w:proofErr w:type="spellEnd"/>
-      <w:r>
-        <w:rPr>
-          <w:rFonts w:ascii="Times New Roman" w:hAnsi="Times New Roman" w:cs="Times New Roman"/>
-          <w:sz w:val="24"/>
-          <w:szCs w:val="24"/>
-        </w:rPr>
-        <w:t xml:space="preserve"> </w:t>
-      </w:r>
-      <w:proofErr w:type="spellStart"/>
-      <w:r>
-        <w:rPr>
-          <w:rFonts w:ascii="Times New Roman" w:hAnsi="Times New Roman" w:cs="Times New Roman"/>
-          <w:sz w:val="24"/>
-          <w:szCs w:val="24"/>
-        </w:rPr>
-        <w:t>weight</w:t>
-      </w:r>
-      <w:proofErr w:type="spellEnd"/>
-      <w:r>
-        <w:rPr>
-          <w:rFonts w:ascii="Times New Roman" w:hAnsi="Times New Roman" w:cs="Times New Roman"/>
-          <w:sz w:val="24"/>
-          <w:szCs w:val="24"/>
-        </w:rPr>
-        <w:t xml:space="preserve"> </w:t>
-      </w:r>
-      <w:proofErr w:type="spellStart"/>
-      <w:r>
-        <w:rPr>
-          <w:rFonts w:ascii="Times New Roman" w:hAnsi="Times New Roman" w:cs="Times New Roman"/>
-          <w:sz w:val="24"/>
-          <w:szCs w:val="24"/>
-        </w:rPr>
-        <w:t>mechanism</w:t>
-      </w:r>
-      <w:proofErr w:type="spellEnd"/>
-      <w:r>
-        <w:rPr>
-          <w:rFonts w:ascii="Times New Roman" w:hAnsi="Times New Roman" w:cs="Times New Roman"/>
-          <w:sz w:val="24"/>
-          <w:szCs w:val="24"/>
-        </w:rPr>
-        <w:t xml:space="preserve"> </w:t>
-      </w:r>
-      <w:proofErr w:type="spellStart"/>
-      <w:r>
-        <w:rPr>
-          <w:rFonts w:ascii="Times New Roman" w:hAnsi="Times New Roman" w:cs="Times New Roman"/>
-          <w:sz w:val="24"/>
-          <w:szCs w:val="24"/>
-        </w:rPr>
-        <w:t>considered</w:t>
-      </w:r>
-      <w:proofErr w:type="spellEnd"/>
-      <w:r>
-        <w:rPr>
-          <w:rFonts w:ascii="Times New Roman" w:hAnsi="Times New Roman" w:cs="Times New Roman"/>
-          <w:sz w:val="24"/>
-          <w:szCs w:val="24"/>
-        </w:rPr>
-        <w:t xml:space="preserve"> </w:t>
-      </w:r>
-      <w:proofErr w:type="spellStart"/>
-      <w:r>
-        <w:rPr>
-          <w:rFonts w:ascii="Times New Roman" w:hAnsi="Times New Roman" w:cs="Times New Roman"/>
-          <w:sz w:val="24"/>
-          <w:szCs w:val="24"/>
-        </w:rPr>
-        <w:t>the</w:t>
-      </w:r>
-      <w:proofErr w:type="spellEnd"/>
-      <w:r>
-        <w:rPr>
-          <w:rFonts w:ascii="Times New Roman" w:hAnsi="Times New Roman" w:cs="Times New Roman"/>
-          <w:sz w:val="24"/>
-          <w:szCs w:val="24"/>
-        </w:rPr>
-        <w:t xml:space="preserve"> </w:t>
-      </w:r>
-      <w:proofErr w:type="spellStart"/>
-      <w:r>
-        <w:rPr>
-          <w:rFonts w:ascii="Times New Roman" w:hAnsi="Times New Roman" w:cs="Times New Roman"/>
-          <w:sz w:val="24"/>
-          <w:szCs w:val="24"/>
-        </w:rPr>
-        <w:t>accuracy</w:t>
-      </w:r>
-      <w:proofErr w:type="spellEnd"/>
-      <w:r>
-        <w:rPr>
-          <w:rFonts w:ascii="Times New Roman" w:hAnsi="Times New Roman" w:cs="Times New Roman"/>
-          <w:sz w:val="24"/>
-          <w:szCs w:val="24"/>
-        </w:rPr>
-        <w:t xml:space="preserve"> and</w:t>
-      </w:r>
-      <w:r>
-        <w:rPr>
-          <w:rFonts w:ascii="Times New Roman" w:hAnsi="Times New Roman" w:cs="Times New Roman"/>
-          <w:sz w:val="24"/>
-          <w:szCs w:val="24"/>
-        </w:rPr>
-        <w:t xml:space="preserve"> </w:t>
-      </w:r>
-      <w:r>
-        <w:rPr>
-          <w:rFonts w:ascii="Times New Roman" w:hAnsi="Times New Roman" w:cs="Times New Roman"/>
-          <w:sz w:val="24"/>
-          <w:szCs w:val="24"/>
-        </w:rPr>
-        <w:t xml:space="preserve">error </w:t>
-      </w:r>
-      <w:proofErr w:type="spellStart"/>
-      <w:r>
-        <w:rPr>
-          <w:rFonts w:ascii="Times New Roman" w:hAnsi="Times New Roman" w:cs="Times New Roman"/>
-          <w:sz w:val="24"/>
-          <w:szCs w:val="24"/>
-        </w:rPr>
-        <w:t>values</w:t>
-      </w:r>
-      <w:proofErr w:type="spellEnd"/>
     </w:p>
     <w:p>
       <w:pPr>
@@ -11457,6 +10896,585 @@
         <w:jc w:val="both"/>
         <w:rPr>
           <w:rFonts w:ascii="Times New Roman" w:hAnsi="Times New Roman" w:cs="Times New Roman"/>
+          <w:sz w:val="24"/>
+          <w:szCs w:val="24"/>
+        </w:rPr>
+      </w:pPr>
+      <w:r>
+        <w:rPr>
+          <w:rFonts w:ascii="Times New Roman" w:hAnsi="Times New Roman" w:cs="Times New Roman"/>
+          <w:sz w:val="24"/>
+          <w:szCs w:val="24"/>
+        </w:rPr>
+        <w:t>RESUMEN</w:t>
+      </w:r>
+      <w:r>
+        <w:rPr>
+          <w:rFonts w:ascii="Times New Roman" w:hAnsi="Times New Roman" w:cs="Times New Roman"/>
+          <w:sz w:val="24"/>
+          <w:szCs w:val="24"/>
+        </w:rPr>
+        <w:t xml:space="preserve"> </w:t>
+      </w:r>
+      <w:proofErr w:type="spellStart"/>
+      <w:r>
+        <w:rPr>
+          <w:rFonts w:ascii="Times New Roman" w:hAnsi="Times New Roman" w:cs="Times New Roman"/>
+          <w:sz w:val="24"/>
+          <w:szCs w:val="24"/>
+        </w:rPr>
+        <w:t>MReC</w:t>
+      </w:r>
+      <w:proofErr w:type="spellEnd"/>
+      <w:r>
+        <w:rPr>
+          <w:rFonts w:ascii="Times New Roman" w:hAnsi="Times New Roman" w:cs="Times New Roman"/>
+          <w:sz w:val="24"/>
+          <w:szCs w:val="24"/>
+        </w:rPr>
+        <w:t>-DFS</w:t>
+      </w:r>
+      <w:r>
+        <w:rPr>
+          <w:rFonts w:ascii="Times New Roman" w:hAnsi="Times New Roman" w:cs="Times New Roman"/>
+          <w:sz w:val="24"/>
+          <w:szCs w:val="24"/>
+        </w:rPr>
+        <w:t xml:space="preserve"> (RGBNC): </w:t>
+      </w:r>
+      <w:proofErr w:type="spellStart"/>
+      <w:r>
+        <w:rPr>
+          <w:rFonts w:ascii="Times New Roman" w:hAnsi="Times New Roman" w:cs="Times New Roman"/>
+          <w:sz w:val="24"/>
+          <w:szCs w:val="24"/>
+        </w:rPr>
+        <w:t>T</w:t>
+      </w:r>
+      <w:r>
+        <w:rPr>
+          <w:rFonts w:ascii="Times New Roman" w:hAnsi="Times New Roman" w:cs="Times New Roman"/>
+          <w:sz w:val="24"/>
+          <w:szCs w:val="24"/>
+        </w:rPr>
+        <w:t>hey</w:t>
+      </w:r>
+      <w:proofErr w:type="spellEnd"/>
+      <w:r>
+        <w:rPr>
+          <w:rFonts w:ascii="Times New Roman" w:hAnsi="Times New Roman" w:cs="Times New Roman"/>
+          <w:sz w:val="24"/>
+          <w:szCs w:val="24"/>
+        </w:rPr>
+        <w:t xml:space="preserve"> </w:t>
+      </w:r>
+      <w:proofErr w:type="spellStart"/>
+      <w:r>
+        <w:rPr>
+          <w:rFonts w:ascii="Times New Roman" w:hAnsi="Times New Roman" w:cs="Times New Roman"/>
+          <w:sz w:val="24"/>
+          <w:szCs w:val="24"/>
+        </w:rPr>
+        <w:t>utilized</w:t>
+      </w:r>
+      <w:proofErr w:type="spellEnd"/>
+      <w:r>
+        <w:rPr>
+          <w:rFonts w:ascii="Times New Roman" w:hAnsi="Times New Roman" w:cs="Times New Roman"/>
+          <w:sz w:val="24"/>
+          <w:szCs w:val="24"/>
+        </w:rPr>
+        <w:t xml:space="preserve"> </w:t>
+      </w:r>
+      <w:proofErr w:type="spellStart"/>
+      <w:r>
+        <w:rPr>
+          <w:rFonts w:ascii="Times New Roman" w:hAnsi="Times New Roman" w:cs="Times New Roman"/>
+          <w:sz w:val="24"/>
+          <w:szCs w:val="24"/>
+        </w:rPr>
+        <w:t>the</w:t>
+      </w:r>
+      <w:proofErr w:type="spellEnd"/>
+      <w:r>
+        <w:rPr>
+          <w:rFonts w:ascii="Times New Roman" w:hAnsi="Times New Roman" w:cs="Times New Roman"/>
+          <w:sz w:val="24"/>
+          <w:szCs w:val="24"/>
+        </w:rPr>
+        <w:t xml:space="preserve"> </w:t>
+      </w:r>
+      <w:proofErr w:type="spellStart"/>
+      <w:r>
+        <w:rPr>
+          <w:rFonts w:ascii="Times New Roman" w:hAnsi="Times New Roman" w:cs="Times New Roman"/>
+          <w:sz w:val="24"/>
+          <w:szCs w:val="24"/>
+        </w:rPr>
+        <w:t>Naive</w:t>
+      </w:r>
+      <w:proofErr w:type="spellEnd"/>
+      <w:r>
+        <w:rPr>
+          <w:rFonts w:ascii="Times New Roman" w:hAnsi="Times New Roman" w:cs="Times New Roman"/>
+          <w:sz w:val="24"/>
+          <w:szCs w:val="24"/>
+        </w:rPr>
+        <w:t xml:space="preserve"> Bayes (NB) </w:t>
+      </w:r>
+      <w:proofErr w:type="spellStart"/>
+      <w:r>
+        <w:rPr>
+          <w:rFonts w:ascii="Times New Roman" w:hAnsi="Times New Roman" w:cs="Times New Roman"/>
+          <w:sz w:val="24"/>
+          <w:szCs w:val="24"/>
+        </w:rPr>
+        <w:t>algorithm</w:t>
+      </w:r>
+      <w:proofErr w:type="spellEnd"/>
+      <w:r>
+        <w:rPr>
+          <w:rFonts w:ascii="Times New Roman" w:hAnsi="Times New Roman" w:cs="Times New Roman"/>
+          <w:sz w:val="24"/>
+          <w:szCs w:val="24"/>
+        </w:rPr>
+        <w:t xml:space="preserve"> </w:t>
+      </w:r>
+      <w:proofErr w:type="spellStart"/>
+      <w:r>
+        <w:rPr>
+          <w:rFonts w:ascii="Times New Roman" w:hAnsi="Times New Roman" w:cs="Times New Roman"/>
+          <w:sz w:val="24"/>
+          <w:szCs w:val="24"/>
+        </w:rPr>
+        <w:t>wit</w:t>
+      </w:r>
+      <w:r>
+        <w:rPr>
+          <w:rFonts w:ascii="Times New Roman" w:hAnsi="Times New Roman" w:cs="Times New Roman"/>
+          <w:sz w:val="24"/>
+          <w:szCs w:val="24"/>
+        </w:rPr>
+        <w:t>h</w:t>
+      </w:r>
+      <w:proofErr w:type="spellEnd"/>
+      <w:r>
+        <w:rPr>
+          <w:rFonts w:ascii="Times New Roman" w:hAnsi="Times New Roman" w:cs="Times New Roman"/>
+          <w:sz w:val="24"/>
+          <w:szCs w:val="24"/>
+        </w:rPr>
+        <w:t xml:space="preserve"> </w:t>
+      </w:r>
+      <w:proofErr w:type="spellStart"/>
+      <w:r>
+        <w:rPr>
+          <w:rFonts w:ascii="Times New Roman" w:hAnsi="Times New Roman" w:cs="Times New Roman"/>
+          <w:sz w:val="24"/>
+          <w:szCs w:val="24"/>
+        </w:rPr>
+        <w:t>ensemble</w:t>
+      </w:r>
+      <w:proofErr w:type="spellEnd"/>
+      <w:r>
+        <w:rPr>
+          <w:rFonts w:ascii="Times New Roman" w:hAnsi="Times New Roman" w:cs="Times New Roman"/>
+          <w:sz w:val="24"/>
+          <w:szCs w:val="24"/>
+        </w:rPr>
+        <w:t xml:space="preserve"> </w:t>
+      </w:r>
+      <w:proofErr w:type="spellStart"/>
+      <w:r>
+        <w:rPr>
+          <w:rFonts w:ascii="Times New Roman" w:hAnsi="Times New Roman" w:cs="Times New Roman"/>
+          <w:sz w:val="24"/>
+          <w:szCs w:val="24"/>
+        </w:rPr>
+        <w:t>weighting</w:t>
+      </w:r>
+      <w:proofErr w:type="spellEnd"/>
+      <w:r>
+        <w:rPr>
+          <w:rFonts w:ascii="Times New Roman" w:hAnsi="Times New Roman" w:cs="Times New Roman"/>
+          <w:sz w:val="24"/>
+          <w:szCs w:val="24"/>
+        </w:rPr>
+        <w:t xml:space="preserve"> </w:t>
+      </w:r>
+      <w:proofErr w:type="spellStart"/>
+      <w:r>
+        <w:rPr>
+          <w:rFonts w:ascii="Times New Roman" w:hAnsi="Times New Roman" w:cs="Times New Roman"/>
+          <w:sz w:val="24"/>
+          <w:szCs w:val="24"/>
+        </w:rPr>
+        <w:t>mechanism</w:t>
+      </w:r>
+      <w:proofErr w:type="spellEnd"/>
+      <w:r>
+        <w:rPr>
+          <w:rFonts w:ascii="Times New Roman" w:hAnsi="Times New Roman" w:cs="Times New Roman"/>
+          <w:sz w:val="24"/>
+          <w:szCs w:val="24"/>
+        </w:rPr>
+        <w:t xml:space="preserve"> </w:t>
+      </w:r>
+      <w:proofErr w:type="spellStart"/>
+      <w:r>
+        <w:rPr>
+          <w:rFonts w:ascii="Times New Roman" w:hAnsi="Times New Roman" w:cs="Times New Roman"/>
+          <w:sz w:val="24"/>
+          <w:szCs w:val="24"/>
+        </w:rPr>
+        <w:t>to</w:t>
+      </w:r>
+      <w:proofErr w:type="spellEnd"/>
+      <w:r>
+        <w:rPr>
+          <w:rFonts w:ascii="Times New Roman" w:hAnsi="Times New Roman" w:cs="Times New Roman"/>
+          <w:sz w:val="24"/>
+          <w:szCs w:val="24"/>
+        </w:rPr>
+        <w:t xml:space="preserve"> </w:t>
+      </w:r>
+      <w:proofErr w:type="spellStart"/>
+      <w:r>
+        <w:rPr>
+          <w:rFonts w:ascii="Times New Roman" w:hAnsi="Times New Roman" w:cs="Times New Roman"/>
+          <w:sz w:val="24"/>
+          <w:szCs w:val="24"/>
+        </w:rPr>
+        <w:t>handle</w:t>
+      </w:r>
+      <w:proofErr w:type="spellEnd"/>
+      <w:r>
+        <w:rPr>
+          <w:rFonts w:ascii="Times New Roman" w:hAnsi="Times New Roman" w:cs="Times New Roman"/>
+          <w:sz w:val="24"/>
+          <w:szCs w:val="24"/>
+        </w:rPr>
+        <w:t xml:space="preserve"> </w:t>
+      </w:r>
+      <w:proofErr w:type="spellStart"/>
+      <w:r>
+        <w:rPr>
+          <w:rFonts w:ascii="Times New Roman" w:hAnsi="Times New Roman" w:cs="Times New Roman"/>
+          <w:sz w:val="24"/>
+          <w:szCs w:val="24"/>
+        </w:rPr>
+        <w:t>the</w:t>
+      </w:r>
+      <w:proofErr w:type="spellEnd"/>
+      <w:r>
+        <w:rPr>
+          <w:rFonts w:ascii="Times New Roman" w:hAnsi="Times New Roman" w:cs="Times New Roman"/>
+          <w:sz w:val="24"/>
+          <w:szCs w:val="24"/>
+        </w:rPr>
+        <w:t xml:space="preserve"> </w:t>
+      </w:r>
+      <w:proofErr w:type="spellStart"/>
+      <w:r>
+        <w:rPr>
+          <w:rFonts w:ascii="Times New Roman" w:hAnsi="Times New Roman" w:cs="Times New Roman"/>
+          <w:sz w:val="24"/>
+          <w:szCs w:val="24"/>
+        </w:rPr>
+        <w:t>recurring</w:t>
+      </w:r>
+      <w:proofErr w:type="spellEnd"/>
+      <w:r>
+        <w:rPr>
+          <w:rFonts w:ascii="Times New Roman" w:hAnsi="Times New Roman" w:cs="Times New Roman"/>
+          <w:sz w:val="24"/>
+          <w:szCs w:val="24"/>
+        </w:rPr>
+        <w:t xml:space="preserve"> concep</w:t>
+      </w:r>
+      <w:r>
+        <w:rPr>
+          <w:rFonts w:ascii="Times New Roman" w:hAnsi="Times New Roman" w:cs="Times New Roman"/>
+          <w:sz w:val="24"/>
+          <w:szCs w:val="24"/>
+        </w:rPr>
+        <w:t xml:space="preserve">t </w:t>
+      </w:r>
+      <w:proofErr w:type="spellStart"/>
+      <w:r>
+        <w:rPr>
+          <w:rFonts w:ascii="Times New Roman" w:hAnsi="Times New Roman" w:cs="Times New Roman"/>
+          <w:sz w:val="24"/>
+          <w:szCs w:val="24"/>
+        </w:rPr>
+        <w:t>drift</w:t>
+      </w:r>
+      <w:proofErr w:type="spellEnd"/>
+      <w:r>
+        <w:rPr>
+          <w:rFonts w:ascii="Times New Roman" w:hAnsi="Times New Roman" w:cs="Times New Roman"/>
+          <w:sz w:val="24"/>
+          <w:szCs w:val="24"/>
+        </w:rPr>
+        <w:t xml:space="preserve"> </w:t>
+      </w:r>
+      <w:proofErr w:type="spellStart"/>
+      <w:r>
+        <w:rPr>
+          <w:rFonts w:ascii="Times New Roman" w:hAnsi="Times New Roman" w:cs="Times New Roman"/>
+          <w:sz w:val="24"/>
+          <w:szCs w:val="24"/>
+        </w:rPr>
+        <w:t>for</w:t>
+      </w:r>
+      <w:proofErr w:type="spellEnd"/>
+      <w:r>
+        <w:rPr>
+          <w:rFonts w:ascii="Times New Roman" w:hAnsi="Times New Roman" w:cs="Times New Roman"/>
+          <w:sz w:val="24"/>
+          <w:szCs w:val="24"/>
+        </w:rPr>
+        <w:t xml:space="preserve"> data </w:t>
+      </w:r>
+      <w:proofErr w:type="spellStart"/>
+      <w:r>
+        <w:rPr>
+          <w:rFonts w:ascii="Times New Roman" w:hAnsi="Times New Roman" w:cs="Times New Roman"/>
+          <w:sz w:val="24"/>
+          <w:szCs w:val="24"/>
+        </w:rPr>
+        <w:t>stream</w:t>
+      </w:r>
+      <w:proofErr w:type="spellEnd"/>
+      <w:r>
+        <w:rPr>
+          <w:rFonts w:ascii="Times New Roman" w:hAnsi="Times New Roman" w:cs="Times New Roman"/>
+          <w:sz w:val="24"/>
+          <w:szCs w:val="24"/>
+        </w:rPr>
+        <w:t xml:space="preserve"> </w:t>
+      </w:r>
+      <w:proofErr w:type="spellStart"/>
+      <w:r>
+        <w:rPr>
+          <w:rFonts w:ascii="Times New Roman" w:hAnsi="Times New Roman" w:cs="Times New Roman"/>
+          <w:sz w:val="24"/>
+          <w:szCs w:val="24"/>
+        </w:rPr>
+        <w:t>classification</w:t>
+      </w:r>
+      <w:proofErr w:type="spellEnd"/>
+      <w:r>
+        <w:rPr>
+          <w:rFonts w:ascii="Times New Roman" w:hAnsi="Times New Roman" w:cs="Times New Roman"/>
+          <w:sz w:val="24"/>
+          <w:szCs w:val="24"/>
+        </w:rPr>
+        <w:t xml:space="preserve">. In </w:t>
+      </w:r>
+      <w:proofErr w:type="spellStart"/>
+      <w:r>
+        <w:rPr>
+          <w:rFonts w:ascii="Times New Roman" w:hAnsi="Times New Roman" w:cs="Times New Roman"/>
+          <w:sz w:val="24"/>
+          <w:szCs w:val="24"/>
+        </w:rPr>
+        <w:t>their</w:t>
+      </w:r>
+      <w:proofErr w:type="spellEnd"/>
+      <w:r>
+        <w:rPr>
+          <w:rFonts w:ascii="Times New Roman" w:hAnsi="Times New Roman" w:cs="Times New Roman"/>
+          <w:sz w:val="24"/>
+          <w:szCs w:val="24"/>
+        </w:rPr>
+        <w:t xml:space="preserve"> </w:t>
+      </w:r>
+      <w:proofErr w:type="spellStart"/>
+      <w:r>
+        <w:rPr>
+          <w:rFonts w:ascii="Times New Roman" w:hAnsi="Times New Roman" w:cs="Times New Roman"/>
+          <w:sz w:val="24"/>
+          <w:szCs w:val="24"/>
+        </w:rPr>
+        <w:t>method</w:t>
+      </w:r>
+      <w:proofErr w:type="spellEnd"/>
+      <w:r>
+        <w:rPr>
+          <w:rFonts w:ascii="Times New Roman" w:hAnsi="Times New Roman" w:cs="Times New Roman"/>
+          <w:sz w:val="24"/>
+          <w:szCs w:val="24"/>
+        </w:rPr>
+        <w:t xml:space="preserve">, </w:t>
+      </w:r>
+      <w:proofErr w:type="spellStart"/>
+      <w:r>
+        <w:rPr>
+          <w:rFonts w:ascii="Times New Roman" w:hAnsi="Times New Roman" w:cs="Times New Roman"/>
+          <w:sz w:val="24"/>
+          <w:szCs w:val="24"/>
+        </w:rPr>
+        <w:t>the</w:t>
+      </w:r>
+      <w:proofErr w:type="spellEnd"/>
+      <w:r>
+        <w:rPr>
+          <w:rFonts w:ascii="Times New Roman" w:hAnsi="Times New Roman" w:cs="Times New Roman"/>
+          <w:sz w:val="24"/>
+          <w:szCs w:val="24"/>
+        </w:rPr>
+        <w:t xml:space="preserve"> </w:t>
+      </w:r>
+      <w:proofErr w:type="spellStart"/>
+      <w:r>
+        <w:rPr>
+          <w:rFonts w:ascii="Times New Roman" w:hAnsi="Times New Roman" w:cs="Times New Roman"/>
+          <w:sz w:val="24"/>
+          <w:szCs w:val="24"/>
+        </w:rPr>
+        <w:t>ensemble</w:t>
+      </w:r>
+      <w:proofErr w:type="spellEnd"/>
+      <w:r>
+        <w:rPr>
+          <w:rFonts w:ascii="Times New Roman" w:hAnsi="Times New Roman" w:cs="Times New Roman"/>
+          <w:sz w:val="24"/>
+          <w:szCs w:val="24"/>
+        </w:rPr>
+        <w:t xml:space="preserve"> </w:t>
+      </w:r>
+      <w:proofErr w:type="spellStart"/>
+      <w:r>
+        <w:rPr>
+          <w:rFonts w:ascii="Times New Roman" w:hAnsi="Times New Roman" w:cs="Times New Roman"/>
+          <w:sz w:val="24"/>
+          <w:szCs w:val="24"/>
+        </w:rPr>
+        <w:t>weight</w:t>
+      </w:r>
+      <w:proofErr w:type="spellEnd"/>
+      <w:r>
+        <w:rPr>
+          <w:rFonts w:ascii="Times New Roman" w:hAnsi="Times New Roman" w:cs="Times New Roman"/>
+          <w:sz w:val="24"/>
+          <w:szCs w:val="24"/>
+        </w:rPr>
+        <w:t xml:space="preserve"> </w:t>
+      </w:r>
+      <w:proofErr w:type="spellStart"/>
+      <w:r>
+        <w:rPr>
+          <w:rFonts w:ascii="Times New Roman" w:hAnsi="Times New Roman" w:cs="Times New Roman"/>
+          <w:sz w:val="24"/>
+          <w:szCs w:val="24"/>
+        </w:rPr>
+        <w:t>mechanism</w:t>
+      </w:r>
+      <w:proofErr w:type="spellEnd"/>
+      <w:r>
+        <w:rPr>
+          <w:rFonts w:ascii="Times New Roman" w:hAnsi="Times New Roman" w:cs="Times New Roman"/>
+          <w:sz w:val="24"/>
+          <w:szCs w:val="24"/>
+        </w:rPr>
+        <w:t xml:space="preserve"> </w:t>
+      </w:r>
+      <w:proofErr w:type="spellStart"/>
+      <w:r>
+        <w:rPr>
+          <w:rFonts w:ascii="Times New Roman" w:hAnsi="Times New Roman" w:cs="Times New Roman"/>
+          <w:sz w:val="24"/>
+          <w:szCs w:val="24"/>
+        </w:rPr>
+        <w:t>considered</w:t>
+      </w:r>
+      <w:proofErr w:type="spellEnd"/>
+      <w:r>
+        <w:rPr>
+          <w:rFonts w:ascii="Times New Roman" w:hAnsi="Times New Roman" w:cs="Times New Roman"/>
+          <w:sz w:val="24"/>
+          <w:szCs w:val="24"/>
+        </w:rPr>
+        <w:t xml:space="preserve"> </w:t>
+      </w:r>
+      <w:proofErr w:type="spellStart"/>
+      <w:r>
+        <w:rPr>
+          <w:rFonts w:ascii="Times New Roman" w:hAnsi="Times New Roman" w:cs="Times New Roman"/>
+          <w:sz w:val="24"/>
+          <w:szCs w:val="24"/>
+        </w:rPr>
+        <w:t>the</w:t>
+      </w:r>
+      <w:proofErr w:type="spellEnd"/>
+      <w:r>
+        <w:rPr>
+          <w:rFonts w:ascii="Times New Roman" w:hAnsi="Times New Roman" w:cs="Times New Roman"/>
+          <w:sz w:val="24"/>
+          <w:szCs w:val="24"/>
+        </w:rPr>
+        <w:t xml:space="preserve"> </w:t>
+      </w:r>
+      <w:proofErr w:type="spellStart"/>
+      <w:r>
+        <w:rPr>
+          <w:rFonts w:ascii="Times New Roman" w:hAnsi="Times New Roman" w:cs="Times New Roman"/>
+          <w:sz w:val="24"/>
+          <w:szCs w:val="24"/>
+        </w:rPr>
+        <w:t>accuracy</w:t>
+      </w:r>
+      <w:proofErr w:type="spellEnd"/>
+      <w:r>
+        <w:rPr>
+          <w:rFonts w:ascii="Times New Roman" w:hAnsi="Times New Roman" w:cs="Times New Roman"/>
+          <w:sz w:val="24"/>
+          <w:szCs w:val="24"/>
+        </w:rPr>
+        <w:t xml:space="preserve"> and</w:t>
+      </w:r>
+      <w:r>
+        <w:rPr>
+          <w:rFonts w:ascii="Times New Roman" w:hAnsi="Times New Roman" w:cs="Times New Roman"/>
+          <w:sz w:val="24"/>
+          <w:szCs w:val="24"/>
+        </w:rPr>
+        <w:t xml:space="preserve"> </w:t>
+      </w:r>
+      <w:r>
+        <w:rPr>
+          <w:rFonts w:ascii="Times New Roman" w:hAnsi="Times New Roman" w:cs="Times New Roman"/>
+          <w:sz w:val="24"/>
+          <w:szCs w:val="24"/>
+        </w:rPr>
+        <w:t xml:space="preserve">error </w:t>
+      </w:r>
+      <w:proofErr w:type="spellStart"/>
+      <w:r>
+        <w:rPr>
+          <w:rFonts w:ascii="Times New Roman" w:hAnsi="Times New Roman" w:cs="Times New Roman"/>
+          <w:sz w:val="24"/>
+          <w:szCs w:val="24"/>
+        </w:rPr>
+        <w:t>values</w:t>
+      </w:r>
+      <w:proofErr w:type="spellEnd"/>
+      <w:r>
+        <w:rPr>
+          <w:rFonts w:ascii="Times New Roman" w:hAnsi="Times New Roman" w:cs="Times New Roman"/>
+          <w:sz w:val="24"/>
+          <w:szCs w:val="24"/>
+        </w:rPr>
+        <w:t>.</w:t>
+      </w:r>
+    </w:p>
+    <w:p>
+      <w:pPr>
+        <w:ind w:firstLine="708"/>
+        <w:jc w:val="both"/>
+        <w:rPr>
+          <w:rFonts w:ascii="Times New Roman" w:hAnsi="Times New Roman" w:cs="Times New Roman"/>
           <w:color w:val="FF0000"/>
           <w:sz w:val="24"/>
           <w:szCs w:val="24"/>
@@ -12263,6 +12281,316 @@
         </w:rPr>
         <w:t>.</w:t>
       </w:r>
+      <w:bookmarkStart w:id="0" w:name="_GoBack"/>
+      <w:bookmarkEnd w:id="0"/>
+    </w:p>
+    <w:p>
+      <w:pPr>
+        <w:pStyle w:val="Prrafodelista"/>
+        <w:jc w:val="both"/>
+        <w:rPr>
+          <w:rFonts w:ascii="Times New Roman" w:hAnsi="Times New Roman" w:cs="Times New Roman"/>
+          <w:b/>
+          <w:sz w:val="24"/>
+          <w:szCs w:val="24"/>
+        </w:rPr>
+      </w:pPr>
+    </w:p>
+    <w:p>
+      <w:pPr>
+        <w:pStyle w:val="Prrafodelista"/>
+        <w:numPr>
+          <w:ilvl w:val="0"/>
+          <w:numId w:val="1"/>
+        </w:numPr>
+        <w:jc w:val="both"/>
+        <w:rPr>
+          <w:rFonts w:ascii="Times New Roman" w:hAnsi="Times New Roman" w:cs="Times New Roman"/>
+          <w:b/>
+          <w:sz w:val="24"/>
+          <w:szCs w:val="24"/>
+        </w:rPr>
+      </w:pPr>
+      <w:r>
+        <w:rPr>
+          <w:rFonts w:ascii="Times New Roman" w:hAnsi="Times New Roman" w:cs="Times New Roman"/>
+          <w:b/>
+          <w:sz w:val="24"/>
+          <w:szCs w:val="24"/>
+        </w:rPr>
+        <w:t xml:space="preserve">Data </w:t>
+      </w:r>
+      <w:proofErr w:type="spellStart"/>
+      <w:r>
+        <w:rPr>
+          <w:rFonts w:ascii="Times New Roman" w:hAnsi="Times New Roman" w:cs="Times New Roman"/>
+          <w:b/>
+          <w:sz w:val="24"/>
+          <w:szCs w:val="24"/>
+        </w:rPr>
+        <w:t>Stream</w:t>
+      </w:r>
+      <w:proofErr w:type="spellEnd"/>
+      <w:r>
+        <w:rPr>
+          <w:rFonts w:ascii="Times New Roman" w:hAnsi="Times New Roman" w:cs="Times New Roman"/>
+          <w:b/>
+          <w:sz w:val="24"/>
+          <w:szCs w:val="24"/>
+        </w:rPr>
+        <w:t xml:space="preserve"> </w:t>
+      </w:r>
+      <w:proofErr w:type="spellStart"/>
+      <w:r>
+        <w:rPr>
+          <w:rFonts w:ascii="Times New Roman" w:hAnsi="Times New Roman" w:cs="Times New Roman"/>
+          <w:b/>
+          <w:sz w:val="24"/>
+          <w:szCs w:val="24"/>
+        </w:rPr>
+        <w:t>Mining</w:t>
+      </w:r>
+      <w:proofErr w:type="spellEnd"/>
+      <w:r>
+        <w:rPr>
+          <w:rFonts w:ascii="Times New Roman" w:hAnsi="Times New Roman" w:cs="Times New Roman"/>
+          <w:b/>
+          <w:sz w:val="24"/>
+          <w:szCs w:val="24"/>
+        </w:rPr>
+        <w:t xml:space="preserve"> </w:t>
+      </w:r>
+      <w:proofErr w:type="spellStart"/>
+      <w:r>
+        <w:rPr>
+          <w:rFonts w:ascii="Times New Roman" w:hAnsi="Times New Roman" w:cs="Times New Roman"/>
+          <w:b/>
+          <w:sz w:val="24"/>
+          <w:szCs w:val="24"/>
+        </w:rPr>
+        <w:t>using</w:t>
+      </w:r>
+      <w:proofErr w:type="spellEnd"/>
+      <w:r>
+        <w:rPr>
+          <w:rFonts w:ascii="Times New Roman" w:hAnsi="Times New Roman" w:cs="Times New Roman"/>
+          <w:b/>
+          <w:sz w:val="24"/>
+          <w:szCs w:val="24"/>
+        </w:rPr>
+        <w:t xml:space="preserve"> </w:t>
+      </w:r>
+      <w:proofErr w:type="spellStart"/>
+      <w:r>
+        <w:rPr>
+          <w:rFonts w:ascii="Times New Roman" w:hAnsi="Times New Roman" w:cs="Times New Roman"/>
+          <w:b/>
+          <w:sz w:val="24"/>
+          <w:szCs w:val="24"/>
+        </w:rPr>
+        <w:t>Decision</w:t>
+      </w:r>
+      <w:proofErr w:type="spellEnd"/>
+      <w:r>
+        <w:rPr>
+          <w:rFonts w:ascii="Times New Roman" w:hAnsi="Times New Roman" w:cs="Times New Roman"/>
+          <w:b/>
+          <w:sz w:val="24"/>
+          <w:szCs w:val="24"/>
+        </w:rPr>
+        <w:t xml:space="preserve"> </w:t>
+      </w:r>
+      <w:proofErr w:type="spellStart"/>
+      <w:r>
+        <w:rPr>
+          <w:rFonts w:ascii="Times New Roman" w:hAnsi="Times New Roman" w:cs="Times New Roman"/>
+          <w:b/>
+          <w:sz w:val="24"/>
+          <w:szCs w:val="24"/>
+        </w:rPr>
+        <w:t>Tree</w:t>
+      </w:r>
+      <w:proofErr w:type="spellEnd"/>
+      <w:r>
+        <w:rPr>
+          <w:rFonts w:ascii="Times New Roman" w:hAnsi="Times New Roman" w:cs="Times New Roman"/>
+          <w:b/>
+          <w:sz w:val="24"/>
+          <w:szCs w:val="24"/>
+        </w:rPr>
+        <w:t xml:space="preserve"> </w:t>
+      </w:r>
+      <w:proofErr w:type="spellStart"/>
+      <w:r>
+        <w:rPr>
+          <w:rFonts w:ascii="Times New Roman" w:hAnsi="Times New Roman" w:cs="Times New Roman"/>
+          <w:b/>
+          <w:sz w:val="24"/>
+          <w:szCs w:val="24"/>
+        </w:rPr>
+        <w:t>Learning</w:t>
+      </w:r>
+      <w:proofErr w:type="spellEnd"/>
+      <w:r>
+        <w:rPr>
+          <w:rFonts w:ascii="Times New Roman" w:hAnsi="Times New Roman" w:cs="Times New Roman"/>
+          <w:b/>
+          <w:sz w:val="24"/>
+          <w:szCs w:val="24"/>
+        </w:rPr>
+        <w:t xml:space="preserve"> </w:t>
+      </w:r>
+      <w:proofErr w:type="spellStart"/>
+      <w:r>
+        <w:rPr>
+          <w:rFonts w:ascii="Times New Roman" w:hAnsi="Times New Roman" w:cs="Times New Roman"/>
+          <w:b/>
+          <w:sz w:val="24"/>
+          <w:szCs w:val="24"/>
+        </w:rPr>
+        <w:t>Algorithms</w:t>
+      </w:r>
+      <w:proofErr w:type="spellEnd"/>
+      <w:r>
+        <w:rPr>
+          <w:rFonts w:ascii="Times New Roman" w:hAnsi="Times New Roman" w:cs="Times New Roman"/>
+          <w:b/>
+          <w:sz w:val="24"/>
+          <w:szCs w:val="24"/>
+        </w:rPr>
+        <w:t xml:space="preserve"> (</w:t>
+      </w:r>
+      <w:proofErr w:type="gramStart"/>
+      <w:r>
+        <w:rPr>
+          <w:rFonts w:ascii="Times New Roman" w:hAnsi="Times New Roman" w:cs="Times New Roman"/>
+          <w:b/>
+          <w:sz w:val="24"/>
+          <w:szCs w:val="24"/>
+        </w:rPr>
+        <w:t>2014)</w:t>
+      </w:r>
+      <w:r>
+        <w:rPr>
+          <w:rFonts w:ascii="Times New Roman" w:hAnsi="Times New Roman" w:cs="Times New Roman"/>
+          <w:b/>
+          <w:sz w:val="24"/>
+          <w:szCs w:val="24"/>
+        </w:rPr>
+        <w:t>_</w:t>
+      </w:r>
+      <w:proofErr w:type="gramEnd"/>
+      <w:r>
+        <w:rPr>
+          <w:rFonts w:ascii="Times New Roman" w:hAnsi="Times New Roman" w:cs="Times New Roman"/>
+          <w:b/>
+          <w:sz w:val="24"/>
+          <w:szCs w:val="24"/>
+        </w:rPr>
+        <w:t>NOT READ YET</w:t>
+      </w:r>
+      <w:r>
+        <w:rPr>
+          <w:rFonts w:ascii="Times New Roman" w:hAnsi="Times New Roman" w:cs="Times New Roman"/>
+          <w:b/>
+          <w:sz w:val="24"/>
+          <w:szCs w:val="24"/>
+        </w:rPr>
+        <w:t xml:space="preserve">: </w:t>
+      </w:r>
+      <w:r>
+        <w:rPr>
+          <w:rFonts w:ascii="Times New Roman" w:hAnsi="Times New Roman" w:cs="Times New Roman"/>
+          <w:b/>
+          <w:color w:val="00B050"/>
+          <w:sz w:val="24"/>
+          <w:szCs w:val="24"/>
+        </w:rPr>
+        <w:t xml:space="preserve">No aparece en </w:t>
+      </w:r>
+      <w:r>
+        <w:rPr>
+          <w:rFonts w:ascii="Times New Roman" w:hAnsi="Times New Roman" w:cs="Times New Roman"/>
+          <w:b/>
+          <w:color w:val="00B050"/>
+          <w:sz w:val="24"/>
+          <w:szCs w:val="24"/>
+        </w:rPr>
+        <w:t>los</w:t>
+      </w:r>
+      <w:r>
+        <w:rPr>
+          <w:rFonts w:ascii="Times New Roman" w:hAnsi="Times New Roman" w:cs="Times New Roman"/>
+          <w:b/>
+          <w:color w:val="00B050"/>
+          <w:sz w:val="24"/>
+          <w:szCs w:val="24"/>
+        </w:rPr>
+        <w:t xml:space="preserve"> </w:t>
+      </w:r>
+      <w:proofErr w:type="spellStart"/>
+      <w:r>
+        <w:rPr>
+          <w:rFonts w:ascii="Times New Roman" w:hAnsi="Times New Roman" w:cs="Times New Roman"/>
+          <w:b/>
+          <w:color w:val="00B050"/>
+          <w:sz w:val="24"/>
+          <w:szCs w:val="24"/>
+        </w:rPr>
+        <w:t>survey</w:t>
+      </w:r>
+      <w:r>
+        <w:rPr>
+          <w:rFonts w:ascii="Times New Roman" w:hAnsi="Times New Roman" w:cs="Times New Roman"/>
+          <w:b/>
+          <w:color w:val="00B050"/>
+          <w:sz w:val="24"/>
+          <w:szCs w:val="24"/>
+        </w:rPr>
+        <w:t>s</w:t>
+      </w:r>
+      <w:proofErr w:type="spellEnd"/>
+      <w:r>
+        <w:rPr>
+          <w:rFonts w:ascii="Times New Roman" w:hAnsi="Times New Roman" w:cs="Times New Roman"/>
+          <w:b/>
+          <w:color w:val="00B050"/>
+          <w:sz w:val="24"/>
+          <w:szCs w:val="24"/>
+        </w:rPr>
+        <w:t xml:space="preserve"> (1), (2), (3), (4), (5),</w:t>
+      </w:r>
+      <w:r>
+        <w:rPr>
+          <w:rFonts w:ascii="Times New Roman" w:hAnsi="Times New Roman" w:cs="Times New Roman"/>
+          <w:b/>
+          <w:color w:val="00B050"/>
+          <w:sz w:val="24"/>
+          <w:szCs w:val="24"/>
+        </w:rPr>
+        <w:t xml:space="preserve"> (6)</w:t>
+      </w:r>
+      <w:r>
+        <w:rPr>
+          <w:rFonts w:ascii="Times New Roman" w:hAnsi="Times New Roman" w:cs="Times New Roman"/>
+          <w:b/>
+          <w:color w:val="00B050"/>
+          <w:sz w:val="24"/>
+          <w:szCs w:val="24"/>
+        </w:rPr>
+        <w:t xml:space="preserve"> , (7), (8) y (9)</w:t>
+      </w:r>
+    </w:p>
+    <w:p>
+      <w:pPr>
+        <w:jc w:val="both"/>
+        <w:rPr>
+          <w:rFonts w:ascii="Times New Roman" w:hAnsi="Times New Roman" w:cs="Times New Roman"/>
+          <w:color w:val="FF0000"/>
+          <w:sz w:val="24"/>
+          <w:szCs w:val="24"/>
+        </w:rPr>
+      </w:pPr>
     </w:p>
     <w:p>
       <w:pPr>

</xml_diff>